<commit_message>
double sided sander chaged to 10 s
</commit_message>
<xml_diff>
--- a/správa.docx
+++ b/správa.docx
@@ -411,11 +411,10 @@
             </w:rPr>
             <w:fldChar w:fldCharType="separate"/>
           </w:r>
-          <w:hyperlink w:anchor="_Toc152681265" w:history="1">
+          <w:hyperlink w:anchor="_Toc152705728" w:history="1">
             <w:r>
               <w:rPr>
                 <w:rStyle w:val="Hypertextovprepojenie"/>
-                <w:rFonts w:cs="Times New Roman"/>
                 <w:noProof/>
               </w:rPr>
               <w:t>1</w:t>
@@ -432,7 +431,6 @@
             <w:r>
               <w:rPr>
                 <w:rStyle w:val="Hypertextovprepojenie"/>
-                <w:rFonts w:cs="Times New Roman"/>
                 <w:noProof/>
               </w:rPr>
               <w:t>Úvod</w:t>
@@ -456,7 +454,7 @@
                 <w:noProof/>
                 <w:webHidden/>
               </w:rPr>
-              <w:instrText xml:space="preserve"> PAGEREF _Toc152681265 \h </w:instrText>
+              <w:instrText xml:space="preserve"> PAGEREF _Toc152705728 \h </w:instrText>
             </w:r>
             <w:r>
               <w:rPr>
@@ -501,7 +499,7 @@
               <w:lang w:eastAsia="sk-SK"/>
             </w:rPr>
           </w:pPr>
-          <w:hyperlink w:anchor="_Toc152681266" w:history="1">
+          <w:hyperlink w:anchor="_Toc152705729" w:history="1">
             <w:r>
               <w:rPr>
                 <w:rStyle w:val="Hypertextovprepojenie"/>
@@ -544,7 +542,7 @@
                 <w:noProof/>
                 <w:webHidden/>
               </w:rPr>
-              <w:instrText xml:space="preserve"> PAGEREF _Toc152681266 \h </w:instrText>
+              <w:instrText xml:space="preserve"> PAGEREF _Toc152705729 \h </w:instrText>
             </w:r>
             <w:r>
               <w:rPr>
@@ -589,7 +587,7 @@
               <w:lang w:eastAsia="sk-SK"/>
             </w:rPr>
           </w:pPr>
-          <w:hyperlink w:anchor="_Toc152681267" w:history="1">
+          <w:hyperlink w:anchor="_Toc152705730" w:history="1">
             <w:r>
               <w:rPr>
                 <w:rStyle w:val="Hypertextovprepojenie"/>
@@ -611,7 +609,7 @@
                 <w:rStyle w:val="Hypertextovprepojenie"/>
                 <w:noProof/>
               </w:rPr>
-              <w:t>Výroba brzdového lamelu</w:t>
+              <w:t>Výroba brzdového lamely</w:t>
             </w:r>
             <w:r>
               <w:rPr>
@@ -632,7 +630,7 @@
                 <w:noProof/>
                 <w:webHidden/>
               </w:rPr>
-              <w:instrText xml:space="preserve"> PAGEREF _Toc152681267 \h </w:instrText>
+              <w:instrText xml:space="preserve"> PAGEREF _Toc152705730 \h </w:instrText>
             </w:r>
             <w:r>
               <w:rPr>
@@ -677,7 +675,7 @@
               <w:lang w:eastAsia="sk-SK"/>
             </w:rPr>
           </w:pPr>
-          <w:hyperlink w:anchor="_Toc152681268" w:history="1">
+          <w:hyperlink w:anchor="_Toc152705731" w:history="1">
             <w:r>
               <w:rPr>
                 <w:rStyle w:val="Hypertextovprepojenie"/>
@@ -699,7 +697,7 @@
                 <w:rStyle w:val="Hypertextovprepojenie"/>
                 <w:noProof/>
               </w:rPr>
-              <w:t>Proces výroby brzdového lamelu</w:t>
+              <w:t>Proces výroby brzdovej lamely</w:t>
             </w:r>
             <w:r>
               <w:rPr>
@@ -720,7 +718,7 @@
                 <w:noProof/>
                 <w:webHidden/>
               </w:rPr>
-              <w:instrText xml:space="preserve"> PAGEREF _Toc152681268 \h </w:instrText>
+              <w:instrText xml:space="preserve"> PAGEREF _Toc152705731 \h </w:instrText>
             </w:r>
             <w:r>
               <w:rPr>
@@ -755,7 +753,7 @@
           <w:pPr>
             <w:pStyle w:val="Obsah3"/>
             <w:tabs>
-              <w:tab w:val="left" w:pos="1100"/>
+              <w:tab w:val="left" w:pos="1320"/>
               <w:tab w:val="right" w:leader="dot" w:pos="9062"/>
             </w:tabs>
             <w:rPr>
@@ -765,13 +763,13 @@
               <w:lang w:eastAsia="sk-SK"/>
             </w:rPr>
           </w:pPr>
-          <w:hyperlink w:anchor="_Toc152681269" w:history="1">
+          <w:hyperlink w:anchor="_Toc152705732" w:history="1">
             <w:r>
               <w:rPr>
                 <w:rStyle w:val="Hypertextovprepojenie"/>
                 <w:noProof/>
               </w:rPr>
-              <w:t>1)</w:t>
+              <w:t>2.1.1</w:t>
             </w:r>
             <w:r>
               <w:rPr>
@@ -808,7 +806,7 @@
                 <w:noProof/>
                 <w:webHidden/>
               </w:rPr>
-              <w:instrText xml:space="preserve"> PAGEREF _Toc152681269 \h </w:instrText>
+              <w:instrText xml:space="preserve"> PAGEREF _Toc152705732 \h </w:instrText>
             </w:r>
             <w:r>
               <w:rPr>
@@ -843,7 +841,7 @@
           <w:pPr>
             <w:pStyle w:val="Obsah3"/>
             <w:tabs>
-              <w:tab w:val="left" w:pos="1100"/>
+              <w:tab w:val="left" w:pos="1320"/>
               <w:tab w:val="right" w:leader="dot" w:pos="9062"/>
             </w:tabs>
             <w:rPr>
@@ -853,13 +851,13 @@
               <w:lang w:eastAsia="sk-SK"/>
             </w:rPr>
           </w:pPr>
-          <w:hyperlink w:anchor="_Toc152681270" w:history="1">
+          <w:hyperlink w:anchor="_Toc152705733" w:history="1">
             <w:r>
               <w:rPr>
                 <w:rStyle w:val="Hypertextovprepojenie"/>
                 <w:noProof/>
               </w:rPr>
-              <w:t>2)</w:t>
+              <w:t>2.1.2</w:t>
             </w:r>
             <w:r>
               <w:rPr>
@@ -896,7 +894,7 @@
                 <w:noProof/>
                 <w:webHidden/>
               </w:rPr>
-              <w:instrText xml:space="preserve"> PAGEREF _Toc152681270 \h </w:instrText>
+              <w:instrText xml:space="preserve"> PAGEREF _Toc152705733 \h </w:instrText>
             </w:r>
             <w:r>
               <w:rPr>
@@ -931,7 +929,7 @@
           <w:pPr>
             <w:pStyle w:val="Obsah3"/>
             <w:tabs>
-              <w:tab w:val="left" w:pos="1100"/>
+              <w:tab w:val="left" w:pos="1320"/>
               <w:tab w:val="right" w:leader="dot" w:pos="9062"/>
             </w:tabs>
             <w:rPr>
@@ -941,13 +939,13 @@
               <w:lang w:eastAsia="sk-SK"/>
             </w:rPr>
           </w:pPr>
-          <w:hyperlink w:anchor="_Toc152681271" w:history="1">
+          <w:hyperlink w:anchor="_Toc152705734" w:history="1">
             <w:r>
               <w:rPr>
                 <w:rStyle w:val="Hypertextovprepojenie"/>
                 <w:noProof/>
               </w:rPr>
-              <w:t>3)</w:t>
+              <w:t>2.1.3</w:t>
             </w:r>
             <w:r>
               <w:rPr>
@@ -984,7 +982,7 @@
                 <w:noProof/>
                 <w:webHidden/>
               </w:rPr>
-              <w:instrText xml:space="preserve"> PAGEREF _Toc152681271 \h </w:instrText>
+              <w:instrText xml:space="preserve"> PAGEREF _Toc152705734 \h </w:instrText>
             </w:r>
             <w:r>
               <w:rPr>
@@ -1019,7 +1017,7 @@
           <w:pPr>
             <w:pStyle w:val="Obsah3"/>
             <w:tabs>
-              <w:tab w:val="left" w:pos="1100"/>
+              <w:tab w:val="left" w:pos="1320"/>
               <w:tab w:val="right" w:leader="dot" w:pos="9062"/>
             </w:tabs>
             <w:rPr>
@@ -1029,13 +1027,13 @@
               <w:lang w:eastAsia="sk-SK"/>
             </w:rPr>
           </w:pPr>
-          <w:hyperlink w:anchor="_Toc152681272" w:history="1">
+          <w:hyperlink w:anchor="_Toc152705735" w:history="1">
             <w:r>
               <w:rPr>
                 <w:rStyle w:val="Hypertextovprepojenie"/>
                 <w:noProof/>
               </w:rPr>
-              <w:t>4)</w:t>
+              <w:t>2.1.4</w:t>
             </w:r>
             <w:r>
               <w:rPr>
@@ -1072,7 +1070,7 @@
                 <w:noProof/>
                 <w:webHidden/>
               </w:rPr>
-              <w:instrText xml:space="preserve"> PAGEREF _Toc152681272 \h </w:instrText>
+              <w:instrText xml:space="preserve"> PAGEREF _Toc152705735 \h </w:instrText>
             </w:r>
             <w:r>
               <w:rPr>
@@ -1092,7 +1090,7 @@
                 <w:noProof/>
                 <w:webHidden/>
               </w:rPr>
-              <w:t>4</w:t>
+              <w:t>3</w:t>
             </w:r>
             <w:r>
               <w:rPr>
@@ -1107,7 +1105,7 @@
           <w:pPr>
             <w:pStyle w:val="Obsah3"/>
             <w:tabs>
-              <w:tab w:val="left" w:pos="1100"/>
+              <w:tab w:val="left" w:pos="1320"/>
               <w:tab w:val="right" w:leader="dot" w:pos="9062"/>
             </w:tabs>
             <w:rPr>
@@ -1117,13 +1115,13 @@
               <w:lang w:eastAsia="sk-SK"/>
             </w:rPr>
           </w:pPr>
-          <w:hyperlink w:anchor="_Toc152681273" w:history="1">
+          <w:hyperlink w:anchor="_Toc152705736" w:history="1">
             <w:r>
               <w:rPr>
                 <w:rStyle w:val="Hypertextovprepojenie"/>
                 <w:noProof/>
               </w:rPr>
-              <w:t>5)</w:t>
+              <w:t>2.1.5</w:t>
             </w:r>
             <w:r>
               <w:rPr>
@@ -1160,7 +1158,7 @@
                 <w:noProof/>
                 <w:webHidden/>
               </w:rPr>
-              <w:instrText xml:space="preserve"> PAGEREF _Toc152681273 \h </w:instrText>
+              <w:instrText xml:space="preserve"> PAGEREF _Toc152705736 \h </w:instrText>
             </w:r>
             <w:r>
               <w:rPr>
@@ -1180,7 +1178,7 @@
                 <w:noProof/>
                 <w:webHidden/>
               </w:rPr>
-              <w:t>4</w:t>
+              <w:t>3</w:t>
             </w:r>
             <w:r>
               <w:rPr>
@@ -1195,7 +1193,7 @@
           <w:pPr>
             <w:pStyle w:val="Obsah3"/>
             <w:tabs>
-              <w:tab w:val="left" w:pos="1100"/>
+              <w:tab w:val="left" w:pos="1320"/>
               <w:tab w:val="right" w:leader="dot" w:pos="9062"/>
             </w:tabs>
             <w:rPr>
@@ -1205,13 +1203,13 @@
               <w:lang w:eastAsia="sk-SK"/>
             </w:rPr>
           </w:pPr>
-          <w:hyperlink w:anchor="_Toc152681274" w:history="1">
+          <w:hyperlink w:anchor="_Toc152705737" w:history="1">
             <w:r>
               <w:rPr>
                 <w:rStyle w:val="Hypertextovprepojenie"/>
                 <w:noProof/>
               </w:rPr>
-              <w:t>6)</w:t>
+              <w:t>2.1.6</w:t>
             </w:r>
             <w:r>
               <w:rPr>
@@ -1227,6 +1225,182 @@
                 <w:rStyle w:val="Hypertextovprepojenie"/>
                 <w:noProof/>
               </w:rPr>
+              <w:t>Medzioperačná kontrola</w:t>
+            </w:r>
+            <w:r>
+              <w:rPr>
+                <w:noProof/>
+                <w:webHidden/>
+              </w:rPr>
+              <w:tab/>
+            </w:r>
+            <w:r>
+              <w:rPr>
+                <w:noProof/>
+                <w:webHidden/>
+              </w:rPr>
+              <w:fldChar w:fldCharType="begin"/>
+            </w:r>
+            <w:r>
+              <w:rPr>
+                <w:noProof/>
+                <w:webHidden/>
+              </w:rPr>
+              <w:instrText xml:space="preserve"> PAGEREF _Toc152705737 \h </w:instrText>
+            </w:r>
+            <w:r>
+              <w:rPr>
+                <w:noProof/>
+                <w:webHidden/>
+              </w:rPr>
+            </w:r>
+            <w:r>
+              <w:rPr>
+                <w:noProof/>
+                <w:webHidden/>
+              </w:rPr>
+              <w:fldChar w:fldCharType="separate"/>
+            </w:r>
+            <w:r>
+              <w:rPr>
+                <w:noProof/>
+                <w:webHidden/>
+              </w:rPr>
+              <w:t>4</w:t>
+            </w:r>
+            <w:r>
+              <w:rPr>
+                <w:noProof/>
+                <w:webHidden/>
+              </w:rPr>
+              <w:fldChar w:fldCharType="end"/>
+            </w:r>
+          </w:hyperlink>
+        </w:p>
+        <w:p>
+          <w:pPr>
+            <w:pStyle w:val="Obsah3"/>
+            <w:tabs>
+              <w:tab w:val="left" w:pos="1320"/>
+              <w:tab w:val="right" w:leader="dot" w:pos="9062"/>
+            </w:tabs>
+            <w:rPr>
+              <w:rFonts w:asciiTheme="minorHAnsi" w:eastAsiaTheme="minorEastAsia" w:hAnsiTheme="minorHAnsi"/>
+              <w:noProof/>
+              <w:sz w:val="22"/>
+              <w:lang w:eastAsia="sk-SK"/>
+            </w:rPr>
+          </w:pPr>
+          <w:hyperlink w:anchor="_Toc152705738" w:history="1">
+            <w:r>
+              <w:rPr>
+                <w:rStyle w:val="Hypertextovprepojenie"/>
+                <w:noProof/>
+              </w:rPr>
+              <w:t>2.1.7</w:t>
+            </w:r>
+            <w:r>
+              <w:rPr>
+                <w:rFonts w:asciiTheme="minorHAnsi" w:eastAsiaTheme="minorEastAsia" w:hAnsiTheme="minorHAnsi"/>
+                <w:noProof/>
+                <w:sz w:val="22"/>
+                <w:lang w:eastAsia="sk-SK"/>
+              </w:rPr>
+              <w:tab/>
+            </w:r>
+            <w:r>
+              <w:rPr>
+                <w:rStyle w:val="Hypertextovprepojenie"/>
+                <w:noProof/>
+              </w:rPr>
+              <w:t>Olejovanie</w:t>
+            </w:r>
+            <w:r>
+              <w:rPr>
+                <w:noProof/>
+                <w:webHidden/>
+              </w:rPr>
+              <w:tab/>
+            </w:r>
+            <w:r>
+              <w:rPr>
+                <w:noProof/>
+                <w:webHidden/>
+              </w:rPr>
+              <w:fldChar w:fldCharType="begin"/>
+            </w:r>
+            <w:r>
+              <w:rPr>
+                <w:noProof/>
+                <w:webHidden/>
+              </w:rPr>
+              <w:instrText xml:space="preserve"> PAGEREF _Toc152705738 \h </w:instrText>
+            </w:r>
+            <w:r>
+              <w:rPr>
+                <w:noProof/>
+                <w:webHidden/>
+              </w:rPr>
+            </w:r>
+            <w:r>
+              <w:rPr>
+                <w:noProof/>
+                <w:webHidden/>
+              </w:rPr>
+              <w:fldChar w:fldCharType="separate"/>
+            </w:r>
+            <w:r>
+              <w:rPr>
+                <w:noProof/>
+                <w:webHidden/>
+              </w:rPr>
+              <w:t>4</w:t>
+            </w:r>
+            <w:r>
+              <w:rPr>
+                <w:noProof/>
+                <w:webHidden/>
+              </w:rPr>
+              <w:fldChar w:fldCharType="end"/>
+            </w:r>
+          </w:hyperlink>
+        </w:p>
+        <w:p>
+          <w:pPr>
+            <w:pStyle w:val="Obsah3"/>
+            <w:tabs>
+              <w:tab w:val="left" w:pos="1320"/>
+              <w:tab w:val="right" w:leader="dot" w:pos="9062"/>
+            </w:tabs>
+            <w:rPr>
+              <w:rFonts w:asciiTheme="minorHAnsi" w:eastAsiaTheme="minorEastAsia" w:hAnsiTheme="minorHAnsi"/>
+              <w:noProof/>
+              <w:sz w:val="22"/>
+              <w:lang w:eastAsia="sk-SK"/>
+            </w:rPr>
+          </w:pPr>
+          <w:hyperlink w:anchor="_Toc152705739" w:history="1">
+            <w:r>
+              <w:rPr>
+                <w:rStyle w:val="Hypertextovprepojenie"/>
+                <w:noProof/>
+              </w:rPr>
+              <w:t>2.1.8</w:t>
+            </w:r>
+            <w:r>
+              <w:rPr>
+                <w:rFonts w:asciiTheme="minorHAnsi" w:eastAsiaTheme="minorEastAsia" w:hAnsiTheme="minorHAnsi"/>
+                <w:noProof/>
+                <w:sz w:val="22"/>
+                <w:lang w:eastAsia="sk-SK"/>
+              </w:rPr>
+              <w:tab/>
+            </w:r>
+            <w:r>
+              <w:rPr>
+                <w:rStyle w:val="Hypertextovprepojenie"/>
+                <w:noProof/>
+              </w:rPr>
               <w:t>Balenie</w:t>
             </w:r>
             <w:r>
@@ -1248,7 +1422,7 @@
                 <w:noProof/>
                 <w:webHidden/>
               </w:rPr>
-              <w:instrText xml:space="preserve"> PAGEREF _Toc152681274 \h </w:instrText>
+              <w:instrText xml:space="preserve"> PAGEREF _Toc152705739 \h </w:instrText>
             </w:r>
             <w:r>
               <w:rPr>
@@ -1293,7 +1467,7 @@
               <w:lang w:eastAsia="sk-SK"/>
             </w:rPr>
           </w:pPr>
-          <w:hyperlink w:anchor="_Toc152681275" w:history="1">
+          <w:hyperlink w:anchor="_Toc152705740" w:history="1">
             <w:r>
               <w:rPr>
                 <w:rStyle w:val="Hypertextovprepojenie"/>
@@ -1336,7 +1510,7 @@
                 <w:noProof/>
                 <w:webHidden/>
               </w:rPr>
-              <w:instrText xml:space="preserve"> PAGEREF _Toc152681275 \h </w:instrText>
+              <w:instrText xml:space="preserve"> PAGEREF _Toc152705740 \h </w:instrText>
             </w:r>
             <w:r>
               <w:rPr>
@@ -1415,7 +1589,7 @@
       <w:pPr>
         <w:pStyle w:val="Nadpis1"/>
       </w:pPr>
-      <w:bookmarkStart w:id="0" w:name="_Toc152681265"/>
+      <w:bookmarkStart w:id="0" w:name="_Toc152705728"/>
       <w:r>
         <w:lastRenderedPageBreak/>
         <w:t>Úvod</w:t>
@@ -1441,15 +1615,49 @@
           <w:rFonts w:cs="Times New Roman"/>
           <w:szCs w:val="24"/>
         </w:rPr>
-        <w:t>modelovaním procesu výroby brzdových lamelov</w:t>
-      </w:r>
+        <w:t xml:space="preserve">modelovaním procesu výroby brzdových </w:t>
+      </w:r>
+      <w:proofErr w:type="spellStart"/>
       <w:r>
         <w:rPr>
           <w:rFonts w:cs="Times New Roman"/>
           <w:szCs w:val="24"/>
         </w:rPr>
-        <w:t xml:space="preserve"> vo firme Miba Steeltec</w:t>
-      </w:r>
+        <w:t>lamelov</w:t>
+      </w:r>
+      <w:proofErr w:type="spellEnd"/>
+      <w:r>
+        <w:rPr>
+          <w:rFonts w:cs="Times New Roman"/>
+          <w:szCs w:val="24"/>
+        </w:rPr>
+        <w:t xml:space="preserve"> vo firme </w:t>
+      </w:r>
+      <w:proofErr w:type="spellStart"/>
+      <w:r>
+        <w:rPr>
+          <w:rFonts w:cs="Times New Roman"/>
+          <w:szCs w:val="24"/>
+        </w:rPr>
+        <w:t>Miba</w:t>
+      </w:r>
+      <w:proofErr w:type="spellEnd"/>
+      <w:r>
+        <w:rPr>
+          <w:rFonts w:cs="Times New Roman"/>
+          <w:szCs w:val="24"/>
+        </w:rPr>
+        <w:t xml:space="preserve"> </w:t>
+      </w:r>
+      <w:proofErr w:type="spellStart"/>
+      <w:r>
+        <w:rPr>
+          <w:rFonts w:cs="Times New Roman"/>
+          <w:szCs w:val="24"/>
+        </w:rPr>
+        <w:t>Steeltec</w:t>
+      </w:r>
+      <w:proofErr w:type="spellEnd"/>
       <w:r>
         <w:rPr>
           <w:rFonts w:cs="Times New Roman"/>
@@ -1473,7 +1681,39 @@
           <w:rFonts w:cs="Times New Roman"/>
           <w:szCs w:val="24"/>
         </w:rPr>
-        <w:t>. Práca vznikla ako projekt k predmetu na univerzite VUT FIT, Modelování a simulace (IMS)</w:t>
+        <w:t xml:space="preserve">. Práca vznikla ako projekt k predmetu na univerzite VUT FIT, </w:t>
+      </w:r>
+      <w:proofErr w:type="spellStart"/>
+      <w:r>
+        <w:rPr>
+          <w:rFonts w:cs="Times New Roman"/>
+          <w:szCs w:val="24"/>
+        </w:rPr>
+        <w:t>Modelování</w:t>
+      </w:r>
+      <w:proofErr w:type="spellEnd"/>
+      <w:r>
+        <w:rPr>
+          <w:rFonts w:cs="Times New Roman"/>
+          <w:szCs w:val="24"/>
+        </w:rPr>
+        <w:t xml:space="preserve"> a </w:t>
+      </w:r>
+      <w:proofErr w:type="spellStart"/>
+      <w:r>
+        <w:rPr>
+          <w:rFonts w:cs="Times New Roman"/>
+          <w:szCs w:val="24"/>
+        </w:rPr>
+        <w:t>simulace</w:t>
+      </w:r>
+      <w:proofErr w:type="spellEnd"/>
+      <w:r>
+        <w:rPr>
+          <w:rFonts w:cs="Times New Roman"/>
+          <w:szCs w:val="24"/>
+        </w:rPr>
+        <w:t xml:space="preserve"> (IMS)</w:t>
       </w:r>
       <w:r>
         <w:rPr>
@@ -1591,7 +1831,7 @@
       <w:pPr>
         <w:pStyle w:val="Nadpis2"/>
       </w:pPr>
-      <w:bookmarkStart w:id="1" w:name="_Toc152681266"/>
+      <w:bookmarkStart w:id="1" w:name="_Toc152705729"/>
       <w:r>
         <w:t xml:space="preserve">Autori a zdroje </w:t>
       </w:r>
@@ -1610,15 +1850,31 @@
     </w:p>
     <w:p>
       <w:r>
-        <w:t>Daná práca je podporená reálnymi dátami z výrobného procesu firmy Miba Steelte</w:t>
+        <w:t xml:space="preserve">Daná práca je podporená reálnymi dátami z výrobného procesu firmy </w:t>
+      </w:r>
+      <w:proofErr w:type="spellStart"/>
+      <w:r>
+        <w:t>Miba</w:t>
+      </w:r>
+      <w:proofErr w:type="spellEnd"/>
+      <w:r>
+        <w:t xml:space="preserve"> </w:t>
+      </w:r>
+      <w:proofErr w:type="spellStart"/>
+      <w:r>
+        <w:t>Steelte</w:t>
       </w:r>
       <w:r>
         <w:t>c</w:t>
       </w:r>
+      <w:proofErr w:type="spellEnd"/>
       <w:r>
         <w:t>, ktorej zamestnanec</w:t>
       </w:r>
       <w:r>
+        <w:t xml:space="preserve"> na pozícií technológa</w:t>
+      </w:r>
+      <w:r>
         <w:t xml:space="preserve"> </w:t>
       </w:r>
       <w:r>
@@ -1639,15 +1895,26 @@
       <w:pPr>
         <w:pStyle w:val="Nadpis1"/>
       </w:pPr>
-      <w:bookmarkStart w:id="2" w:name="_Toc152681267"/>
-      <w:r>
-        <w:t>Výroba brzdového lamelu</w:t>
+      <w:bookmarkStart w:id="2" w:name="_Toc152705730"/>
+      <w:r>
+        <w:t>Výroba brzdového lamel</w:t>
+      </w:r>
+      <w:r>
+        <w:t>y</w:t>
       </w:r>
       <w:bookmarkEnd w:id="2"/>
     </w:p>
     <w:p>
       <w:r>
-        <w:t xml:space="preserve">Existuje mnoho výrobných postupov ako vyrábať brzdové lamely. Záleží od toho aké vlastnosti chceme aby daný lamel mal a kde bude jeho nasadenie. </w:t>
+        <w:t xml:space="preserve">Existuje mnoho výrobných postupov ako vyrábať brzdové lamely. Záleží od toho aké vlastnosti chceme aby daný </w:t>
+      </w:r>
+      <w:proofErr w:type="spellStart"/>
+      <w:r>
+        <w:t>lamel</w:t>
+      </w:r>
+      <w:proofErr w:type="spellEnd"/>
+      <w:r>
+        <w:t xml:space="preserve"> mal a kde bude jeho nasadenie. </w:t>
       </w:r>
       <w:r>
         <w:t>Výrobný proces brzdového lamelu</w:t>
@@ -1659,8 +1926,21 @@
         <w:t xml:space="preserve"> je rozdelený na 9 operácií</w:t>
       </w:r>
       <w:r>
-        <w:t>, na základe dát z firmy Miba Steeltec</w:t>
-      </w:r>
+        <w:t xml:space="preserve">, na základe dát z firmy </w:t>
+      </w:r>
+      <w:proofErr w:type="spellStart"/>
+      <w:r>
+        <w:t>Miba</w:t>
+      </w:r>
+      <w:proofErr w:type="spellEnd"/>
+      <w:r>
+        <w:t xml:space="preserve"> </w:t>
+      </w:r>
+      <w:proofErr w:type="spellStart"/>
+      <w:r>
+        <w:t>Steeltec</w:t>
+      </w:r>
+      <w:proofErr w:type="spellEnd"/>
       <w:r>
         <w:t xml:space="preserve">. </w:t>
       </w:r>
@@ -1685,15 +1965,30 @@
       <w:pPr>
         <w:pStyle w:val="Nadpis2"/>
       </w:pPr>
-      <w:bookmarkStart w:id="3" w:name="_Toc152681268"/>
-      <w:r>
-        <w:t>Proces výroby brzdového lamelu</w:t>
+      <w:bookmarkStart w:id="3" w:name="_Toc152705731"/>
+      <w:r>
+        <w:t>Proces výroby brzdov</w:t>
+      </w:r>
+      <w:r>
+        <w:t>ej</w:t>
+      </w:r>
+      <w:r>
+        <w:t xml:space="preserve"> lamel</w:t>
+      </w:r>
+      <w:r>
+        <w:t>y</w:t>
       </w:r>
       <w:bookmarkEnd w:id="3"/>
     </w:p>
     <w:p>
       <w:r>
-        <w:t>Výroba začína tým, že do výroby príde objednávka nejakej veľkosti, veľkosť je ohraničená minimom a maximom, konkrétne bolo zistené od zamestnanca, že veľkosť objednávky by mala byť viac ako 1000 kusov brzdových lamelov a menej ako 10 000 kusov. Tieto hranice sú z dôvodu aby sa firma nezaoberala zbytočne malými objednávkami a zároveň aby stíhali všetky objednávky ktoré im prídu</w:t>
+        <w:t xml:space="preserve">Výroba začína tým, že do výroby príde objednávka nejakej veľkosti, veľkosť je ohraničená minimom a maximom, konkrétne bolo zistené od zamestnanca, že veľkosť objednávky by mala byť viac ako 1000 kusov brzdových </w:t>
+      </w:r>
+      <w:r>
+        <w:t>lamiel</w:t>
+      </w:r>
+      <w:r>
+        <w:t xml:space="preserve"> a menej ako 10 000 kusov. Tieto hranice sú z dôvodu aby sa firma nezaoberala zbytočne malými objednávkami a zároveň aby stíhali všetky objednávky ktoré im prídu</w:t>
       </w:r>
       <w:r>
         <w:t xml:space="preserve"> včas, resp. čo naj</w:t>
@@ -1724,47 +2019,10 @@
         <w:t xml:space="preserve"> na základe objednaných kusov.</w:t>
       </w:r>
       <w:r>
-        <w:t xml:space="preserve"> V prípade tejto práce sa jedná o 0.5kg spotrebnej váhy na 1 kus. Spotrebná váha znamená, hmotnosť nespracovaného surového kusu materiálu</w:t>
-      </w:r>
-      <w:r>
-        <w:t xml:space="preserve"> z ktorého vo výsledku bude výsledný produkt s hmotnosťou 0.25kg</w:t>
-      </w:r>
-      <w:r>
-        <w:t xml:space="preserve">. </w:t>
-      </w:r>
-      <w:r>
-        <w:t>Brzdové lamely sa vyrábajú z </w:t>
-      </w:r>
-      <w:r>
-        <w:rPr>
-          <w:b/>
-          <w:bCs/>
-          <w:color w:val="FF0000"/>
-        </w:rPr>
-        <w:t>TODO:ADD MATERIAL</w:t>
-      </w:r>
-      <w:r>
-        <w:rPr>
-          <w:b/>
-          <w:bCs/>
-          <w:color w:val="FF0000"/>
-        </w:rPr>
-        <w:t xml:space="preserve">. </w:t>
-      </w:r>
-      <w:r>
-        <w:t>Následne je objednávka rozdelená na palety po 1000 kusoch, dôvodom prečo 1000 kusov je maximálna nosná kapacita</w:t>
-      </w:r>
-      <w:r>
-        <w:t xml:space="preserve"> EUR</w:t>
-      </w:r>
-      <w:r>
-        <w:t xml:space="preserve"> paliet a tá by nemala prekročiť </w:t>
-      </w:r>
-      <w:r>
-        <w:t>1500</w:t>
-      </w:r>
-      <w:r>
-        <w:t xml:space="preserve"> kg </w:t>
+        <w:t xml:space="preserve"> V prípade tejto práce sa jedná o 0.5kg</w:t>
+      </w:r>
+      <w:r>
+        <w:t xml:space="preserve"> </w:t>
       </w:r>
       <w:hyperlink w:anchor="_Zdroje" w:history="1">
         <w:r>
@@ -1774,18 +2032,54 @@
           </w:rPr>
           <w:t>[3]</w:t>
         </w:r>
+      </w:hyperlink>
+      <w:r>
+        <w:t xml:space="preserve"> spotrebnej váhy na 1 kus. Spotrebná váha znamená, hmotnosť nespracovaného surového kusu materiálu</w:t>
+      </w:r>
+      <w:r>
+        <w:t xml:space="preserve"> z ktorého vo výsledku bude výsledný produkt s hmotnosťou 0.25kg</w:t>
+      </w:r>
+      <w:r>
+        <w:t xml:space="preserve"> </w:t>
+      </w:r>
+      <w:hyperlink w:anchor="_Zdroje" w:history="1">
         <w:r>
           <w:rPr>
             <w:rStyle w:val="Hypertextovprepojenie"/>
+            <w:lang w:val="en-GB"/>
           </w:rPr>
-          <w:t xml:space="preserve"> [4] </w:t>
+          <w:t>[3]</w:t>
         </w:r>
       </w:hyperlink>
       <w:r>
-        <w:rPr>
-          <w:lang w:val="en-GB"/>
-        </w:rPr>
+        <w:t xml:space="preserve">. </w:t>
+      </w:r>
+      <w:r>
+        <w:t>Brzdové lamely sa vyrábajú z</w:t>
+      </w:r>
+      <w:r>
+        <w:t> </w:t>
+      </w:r>
+      <w:r>
+        <w:t>vysoko uhlíková</w:t>
+      </w:r>
+      <w:r>
+        <w:t xml:space="preserve"> oceľ C60</w:t>
+      </w:r>
+      <w:r>
         <w:t xml:space="preserve"> </w:t>
+      </w:r>
+      <w:hyperlink w:anchor="_Zdroje" w:history="1">
+        <w:r>
+          <w:rPr>
+            <w:rStyle w:val="Hypertextovprepojenie"/>
+            <w:lang w:val="en-GB"/>
+          </w:rPr>
+          <w:t>[3]</w:t>
+        </w:r>
+      </w:hyperlink>
+      <w:r>
+        <w:t>.</w:t>
       </w:r>
       <w:r>
         <w:rPr>
@@ -1793,7 +2087,138 @@
           <w:bCs/>
           <w:color w:val="FF0000"/>
         </w:rPr>
-        <w:t>TODO:ADD</w:t>
+        <w:t xml:space="preserve"> </w:t>
+      </w:r>
+      <w:r>
+        <w:t>Následne je objednávka rozdelená na palety po 1000 kusoch, dôvodom prečo 1000 kusov je maximálna nosná kapacita</w:t>
+      </w:r>
+      <w:r>
+        <w:t xml:space="preserve"> EUR</w:t>
+      </w:r>
+      <w:r>
+        <w:t xml:space="preserve"> paliet a tá by nemala prekročiť </w:t>
+      </w:r>
+      <w:r>
+        <w:t>500</w:t>
+      </w:r>
+      <w:r>
+        <w:t xml:space="preserve"> kg </w:t>
+      </w:r>
+      <w:hyperlink w:anchor="_Zdroje" w:history="1">
+        <w:r>
+          <w:rPr>
+            <w:rStyle w:val="Hypertextovprepojenie"/>
+            <w:lang w:val="en-GB"/>
+          </w:rPr>
+          <w:t>[3]</w:t>
+        </w:r>
+      </w:hyperlink>
+      <w:r>
+        <w:rPr>
+          <w:lang w:val="en-GB"/>
+        </w:rPr>
+        <w:t>.</w:t>
+      </w:r>
+      <w:r>
+        <w:rPr>
+          <w:lang w:val="en-GB"/>
+        </w:rPr>
+        <w:t xml:space="preserve"> </w:t>
+      </w:r>
+    </w:p>
+    <w:p>
+      <w:r>
+        <w:t xml:space="preserve">Akonáhle </w:t>
+      </w:r>
+      <w:r>
+        <w:t xml:space="preserve">je </w:t>
+      </w:r>
+      <w:r>
+        <w:t>objednávka</w:t>
+      </w:r>
+      <w:r>
+        <w:t xml:space="preserve"> prerozdelená na palety prechádza sa k samotnej výrobe.</w:t>
+      </w:r>
+      <w:r>
+        <w:t xml:space="preserve"> V rámci výroby po dokončení každej operácie je nutné paletu v rámci výrobnej haly preniesť pomocou </w:t>
+      </w:r>
+      <w:r>
+        <w:lastRenderedPageBreak/>
+        <w:t>vysokozdvižného vozíka na miesto ďalšej operácie. Tento úkon zaberie zvyčajne okolo 15 minút</w:t>
+      </w:r>
+      <w:r>
+        <w:t xml:space="preserve"> </w:t>
+      </w:r>
+      <w:hyperlink w:anchor="_Zdroje" w:history="1">
+        <w:r>
+          <w:rPr>
+            <w:rStyle w:val="Hypertextovprepojenie"/>
+            <w:lang w:val="en-GB"/>
+          </w:rPr>
+          <w:t>[3]</w:t>
+        </w:r>
+      </w:hyperlink>
+      <w:r>
+        <w:t>, v závislosti od prevádzky v hale samotnej</w:t>
+      </w:r>
+      <w:r>
+        <w:t>.</w:t>
+      </w:r>
+    </w:p>
+    <w:p>
+      <w:pPr>
+        <w:ind w:left="360"/>
+      </w:pPr>
+    </w:p>
+    <w:p>
+      <w:pPr>
+        <w:pStyle w:val="Nadpis3"/>
+      </w:pPr>
+      <w:bookmarkStart w:id="4" w:name="_Toc152705732"/>
+      <w:r>
+        <w:t>Lisovanie</w:t>
+      </w:r>
+      <w:bookmarkEnd w:id="4"/>
+    </w:p>
+    <w:p>
+      <w:r>
+        <w:t>Obsluha stroja (1 zamestnanec) ako prvé nastavuje stroj 60 minút</w:t>
+      </w:r>
+      <w:r>
+        <w:t xml:space="preserve"> </w:t>
+      </w:r>
+      <w:hyperlink w:anchor="_Zdroje" w:history="1">
+        <w:r>
+          <w:rPr>
+            <w:rStyle w:val="Hypertextovprepojenie"/>
+            <w:lang w:val="en-GB"/>
+          </w:rPr>
+          <w:t>[3]</w:t>
+        </w:r>
+      </w:hyperlink>
+      <w:r>
+        <w:t xml:space="preserve">, potom </w:t>
+      </w:r>
+      <w:r>
+        <w:t>dochádza k procesu lisovania,</w:t>
+      </w:r>
+      <w:r>
+        <w:t xml:space="preserve"> kde nástroj danému dielu dodá požadovaný tvar. </w:t>
+      </w:r>
+      <w:r>
+        <w:t>Stroj pracuje rýchlosťou 1ks/1s</w:t>
+      </w:r>
+      <w:r>
+        <w:t>. Vylisované kusy sa následne prostredníctvom pásu presúvajú na paletu</w:t>
+      </w:r>
+      <w:r>
+        <w:t xml:space="preserve"> kde sa poukladajú</w:t>
+      </w:r>
+      <w:r>
+        <w:t>.</w:t>
+      </w:r>
+      <w:r>
+        <w:t xml:space="preserve"> </w:t>
       </w:r>
       <w:r>
         <w:rPr>
@@ -1801,361 +2226,761 @@
           <w:bCs/>
           <w:color w:val="FF0000"/>
         </w:rPr>
-        <w:t xml:space="preserve"> ZDROJ</w:t>
-      </w:r>
+        <w:t xml:space="preserve">(TODO </w:t>
+      </w:r>
+      <w:proofErr w:type="spellStart"/>
       <w:r>
         <w:rPr>
           <w:b/>
           <w:bCs/>
           <w:color w:val="FF0000"/>
         </w:rPr>
-        <w:t xml:space="preserve"> A SKONTROLUJ TO</w:t>
-      </w:r>
-      <w:r>
-        <w:rPr>
-          <w:lang w:val="en-GB"/>
-        </w:rPr>
-        <w:t>.</w:t>
-      </w:r>
-      <w:r>
-        <w:rPr>
-          <w:lang w:val="en-GB"/>
-        </w:rPr>
-        <w:t xml:space="preserve"> </w:t>
-      </w:r>
-    </w:p>
-    <w:p>
-      <w:r>
-        <w:lastRenderedPageBreak/>
-        <w:t xml:space="preserve">Akonáhle </w:t>
-      </w:r>
-      <w:r>
-        <w:t xml:space="preserve">je </w:t>
-      </w:r>
-      <w:r>
-        <w:t>objednávka</w:t>
-      </w:r>
-      <w:r>
-        <w:t xml:space="preserve"> prerozdelená na palety prechádza sa k samotnej výrobe.</w:t>
-      </w:r>
-      <w:r>
-        <w:t xml:space="preserve"> V rámci výroby po dokončení každej operácie je nutné paletu v rámci výrobnej haly preniesť pomocou vysokozdvižného vozíka na miesto ďalšej operácie. Tento úkon zaberie zvyčajne okolo 15 minút, v závislosti od prevádzky v hale samotnej</w:t>
-      </w:r>
-      <w:r>
-        <w:t>.</w:t>
-      </w:r>
-    </w:p>
-    <w:p>
-      <w:pPr>
-        <w:ind w:left="360"/>
-      </w:pPr>
-    </w:p>
-    <w:p>
-      <w:pPr>
-        <w:pStyle w:val="Nadpis3"/>
-      </w:pPr>
-      <w:bookmarkStart w:id="4" w:name="_Toc152681269"/>
-      <w:r>
-        <w:t>Lisovanie</w:t>
-      </w:r>
-      <w:bookmarkEnd w:id="4"/>
-    </w:p>
-    <w:p>
-      <w:r>
-        <w:t xml:space="preserve">Obsluha stroja (1 zamestnanec) ako prvé nastavuje stroj 60 minút, potom </w:t>
-      </w:r>
-      <w:r>
-        <w:t>dochádza k procesu lisovania,</w:t>
-      </w:r>
-      <w:r>
-        <w:t xml:space="preserve"> </w:t>
-      </w:r>
-      <w:r>
-        <w:t>čo znamená</w:t>
-      </w:r>
-      <w:r>
-        <w:t>, že materiál sa zahreje na vysokú teplotu a následne sa vloží do lisu, kde sa pomocou vysokého tlaku a vopred pripravenej formy vytvorí požadovaný tvar a textúra lamelu.</w:t>
-      </w:r>
-      <w:r>
-        <w:t xml:space="preserve"> </w:t>
-      </w:r>
-      <w:r>
-        <w:t>Stroj pracuje rýchlosťou 1ks/1s</w:t>
-      </w:r>
-      <w:r>
-        <w:t>. Vylisované kusy sa následne prostredníctvom pásu presúvajú na paletu</w:t>
-      </w:r>
-      <w:r>
-        <w:t xml:space="preserve"> kde sa poukladajú</w:t>
-      </w:r>
-      <w:r>
-        <w:t>.</w:t>
-      </w:r>
-      <w:r>
-        <w:t xml:space="preserve"> </w:t>
-      </w:r>
+        <w:t>trva</w:t>
+      </w:r>
+      <w:proofErr w:type="spellEnd"/>
       <w:r>
         <w:rPr>
           <w:b/>
           <w:bCs/>
           <w:color w:val="FF0000"/>
         </w:rPr>
-        <w:t>(TODO trva dlho to prekladania na vyslednu paletu pripadne ako sa to robi, je to zanedbatelne ?</w:t>
-      </w:r>
+        <w:t xml:space="preserve"> dlho to prekladania na </w:t>
+      </w:r>
+      <w:proofErr w:type="spellStart"/>
       <w:r>
         <w:rPr>
           <w:b/>
           <w:bCs/>
           <w:color w:val="FF0000"/>
         </w:rPr>
-        <w:t xml:space="preserve"> NEBOLO  BY LEPSIE OZNACIT TYCH 15 MINUT AKO CAS KTORY TO ROBOTNIK DAVA NA PALETU NEZ TRANSPORT PALETY PO VYROBE ?</w:t>
-      </w:r>
+        <w:t>vyslednu</w:t>
+      </w:r>
+      <w:proofErr w:type="spellEnd"/>
       <w:r>
         <w:rPr>
           <w:b/>
           <w:bCs/>
           <w:color w:val="FF0000"/>
         </w:rPr>
-        <w:t>)</w:t>
-      </w:r>
-      <w:r>
-        <w:t xml:space="preserve">. </w:t>
-      </w:r>
-    </w:p>
-    <w:p>
-      <w:pPr>
-        <w:ind w:left="360"/>
-      </w:pPr>
-    </w:p>
-    <w:p>
-      <w:pPr>
-        <w:pStyle w:val="Nadpis3"/>
-      </w:pPr>
-      <w:bookmarkStart w:id="5" w:name="_Toc152681270"/>
-      <w:r>
-        <w:t>Jednostranné brúsenie</w:t>
-      </w:r>
-      <w:bookmarkEnd w:id="5"/>
-    </w:p>
-    <w:p>
-      <w:pPr>
-        <w:pStyle w:val="Odsekzoznamu"/>
-        <w:ind w:left="0"/>
-      </w:pPr>
-      <w:r>
-        <w:t>Ako je paleta prinesená k jednostrannej brúske</w:t>
-      </w:r>
-      <w:r>
-        <w:t>, obsluha (1 zamestnanec) začne s nastavovaním stroja, čo zaberie 10 minút</w:t>
-      </w:r>
-      <w:r>
-        <w:t>, následne sa začína s jednostranným brúsením vylisovaného lamelu aby sa odstránil prevyšujúci materiál a dosiahlo sa stanovenej hrúbky a hladkosti povrchu lamelu.</w:t>
-      </w:r>
-      <w:r>
-        <w:t xml:space="preserve"> V priebehu tohto procesu sa lamel otáča a brúsi sa pomocou brúsneho kotúča ktorý sa pohybuje pozdĺž lamelu. Vďaka tomuto brzdové lamely zaisťujú rovnomerné brzdenie a </w:t>
-      </w:r>
-      <w:r>
-        <w:t>znižuje</w:t>
-      </w:r>
-      <w:r>
-        <w:t xml:space="preserve"> </w:t>
-      </w:r>
-      <w:r>
-        <w:t xml:space="preserve">sa </w:t>
-      </w:r>
-      <w:r>
-        <w:t>opotrebovávanie</w:t>
-      </w:r>
-      <w:r>
-        <w:t xml:space="preserve"> lamelu</w:t>
-      </w:r>
-      <w:r>
-        <w:t xml:space="preserve">. </w:t>
-      </w:r>
-      <w:r>
-        <w:t>Brúska pracuje rýchlosťou 1ks/10s. Obrúsené kusy sa opäť prostredníctvom pásu naskladajú na paletu a prepravia sa k ďalšej operácií.</w:t>
-      </w:r>
-    </w:p>
-    <w:p>
-      <w:pPr>
-        <w:pStyle w:val="Odsekzoznamu"/>
-        <w:ind w:left="360"/>
-      </w:pPr>
-    </w:p>
-    <w:p>
-      <w:pPr>
-        <w:pStyle w:val="Nadpis3"/>
-      </w:pPr>
-      <w:bookmarkStart w:id="6" w:name="_Toc152681271"/>
-      <w:r>
-        <w:t>Vyrovnávanie</w:t>
-      </w:r>
-      <w:r>
-        <w:t xml:space="preserve"> (</w:t>
-      </w:r>
-      <w:r>
-        <w:t>cold</w:t>
-      </w:r>
-      <w:r>
-        <w:t xml:space="preserve"> flattening)</w:t>
-      </w:r>
-      <w:bookmarkEnd w:id="6"/>
-    </w:p>
-    <w:p>
-      <w:pPr>
-        <w:pStyle w:val="Odsekzoznamu"/>
-        <w:ind w:left="0"/>
-      </w:pPr>
-      <w:r>
-        <w:t xml:space="preserve">Palety obrúsených kusov sa prenesú k vyrovnávaniu tzv. </w:t>
-      </w:r>
-      <w:r>
-        <w:t>cold</w:t>
-      </w:r>
-      <w:r>
-        <w:t xml:space="preserve"> flattening. Obsluha</w:t>
-      </w:r>
-      <w:r>
-        <w:t xml:space="preserve"> </w:t>
-      </w:r>
-      <w:r>
-        <w:t>nastaví hrúbku</w:t>
-      </w:r>
-      <w:r>
-        <w:t xml:space="preserve"> na ktorú stroj bude upravovať</w:t>
-      </w:r>
-      <w:r>
-        <w:t xml:space="preserve"> </w:t>
-      </w:r>
-      <w:r>
-        <w:t>jednotliv</w:t>
-      </w:r>
-      <w:r>
-        <w:t>é</w:t>
-      </w:r>
-      <w:r>
-        <w:t xml:space="preserve"> </w:t>
-      </w:r>
-      <w:r>
-        <w:t>kusy</w:t>
-      </w:r>
-      <w:r>
-        <w:t xml:space="preserve"> </w:t>
-      </w:r>
-      <w:r>
-        <w:t>za 10 minút</w:t>
-      </w:r>
-      <w:r>
-        <w:t>. Táto operácia slúži k vytvoreniu rovnomernej hrúbky brzdových lamelov. V priebehu tohto procesu sa lamely umiestnia do stroju a pomocou tlaku sa vytvorí rovnomerná hrúbka. Vďaka tomuto sa odstránia akékoľvek nerovnosti, ktoré môžu byť prítomné po jednostrannom brúsení.</w:t>
-      </w:r>
-      <w:r>
-        <w:t xml:space="preserve"> </w:t>
-      </w:r>
-      <w:r>
-        <w:t>S</w:t>
-      </w:r>
-      <w:r>
-        <w:t>troj prac</w:t>
-      </w:r>
-      <w:r>
-        <w:t xml:space="preserve">uje </w:t>
-      </w:r>
-      <w:r>
-        <w:t>rýchlosťou 1ks/10s. Spracované kusy sa opäť naskladajú na paletu a prepravia sa k ďalšej operácií.</w:t>
-      </w:r>
-    </w:p>
-    <w:p>
-      <w:pPr>
-        <w:pStyle w:val="Odsekzoznamu"/>
-        <w:ind w:left="360"/>
-      </w:pPr>
-    </w:p>
-    <w:p>
-      <w:pPr>
-        <w:pStyle w:val="Nadpis3"/>
-      </w:pPr>
-      <w:bookmarkStart w:id="7" w:name="_Toc152681272"/>
-      <w:r>
-        <w:t>Prieťah</w:t>
-      </w:r>
-      <w:bookmarkEnd w:id="7"/>
-    </w:p>
-    <w:p>
+        <w:t xml:space="preserve"> paletu pripadne ako sa to </w:t>
+      </w:r>
+      <w:proofErr w:type="spellStart"/>
       <w:r>
         <w:rPr>
           <w:b/>
           <w:bCs/>
           <w:color w:val="FF0000"/>
         </w:rPr>
-        <w:t>TODO: VECER</w:t>
-      </w:r>
-      <w:r>
-        <w:t>.</w:t>
-      </w:r>
-    </w:p>
-    <w:p>
-      <w:pPr>
-        <w:ind w:left="708"/>
-      </w:pPr>
-    </w:p>
-    <w:p>
-      <w:pPr>
-        <w:pStyle w:val="Nadpis3"/>
-      </w:pPr>
-      <w:bookmarkStart w:id="8" w:name="_Toc152681273"/>
-      <w:r>
-        <w:t>Obojstranné brúsenie</w:t>
-      </w:r>
-      <w:bookmarkEnd w:id="8"/>
-    </w:p>
-    <w:p>
+        <w:t>robi</w:t>
+      </w:r>
+      <w:proofErr w:type="spellEnd"/>
       <w:r>
         <w:rPr>
           <w:b/>
           <w:bCs/>
           <w:color w:val="FF0000"/>
         </w:rPr>
-        <w:t>TODO: VECER</w:t>
-      </w:r>
-      <w:r>
-        <w:t>.</w:t>
-      </w:r>
-      <w:r>
-        <w:t xml:space="preserve"> </w:t>
-      </w:r>
-      <w:r>
-        <w:t>V prípade spomenutého olejovania zamestnanec nie je potrebný z dôvodu toho, že olejovanie sa vykonáva prostredníctvom dvoch naolejovaných valcov cez ktoré sa prostredníctvom automatického pásu z obojstrannej brúsky podsúvajú jednotlivé kusy na olejovanie.</w:t>
-      </w:r>
-    </w:p>
-    <w:p>
-      <w:pPr>
-        <w:pStyle w:val="Nadpis3"/>
-      </w:pPr>
-      <w:bookmarkStart w:id="9" w:name="_Toc152681274"/>
-      <w:r>
-        <w:lastRenderedPageBreak/>
-        <w:t>Balenie</w:t>
-      </w:r>
-      <w:bookmarkEnd w:id="9"/>
-    </w:p>
-    <w:p>
-      <w:r>
-        <w:t>Hotové, a naolejované kusy sa začnú ukladať do krabíc. Jedna krabica smie mať maximálne hmotnosť 10kg z dôvodu,</w:t>
-      </w:r>
-      <w:r>
-        <w:t xml:space="preserve"> toho, že v skladoch firmy Miba Steeltec pracujú aj ženy a preto je váha krabíc obmedzená </w:t>
-      </w:r>
+        <w:t xml:space="preserve">, je to </w:t>
+      </w:r>
+      <w:proofErr w:type="spellStart"/>
       <w:r>
         <w:rPr>
           <w:b/>
           <w:bCs/>
           <w:color w:val="FF0000"/>
         </w:rPr>
-        <w:t>(TODO: ZDROJ)</w:t>
-      </w:r>
+        <w:t>zanedbatelne</w:t>
+      </w:r>
+      <w:proofErr w:type="spellEnd"/>
+      <w:r>
+        <w:rPr>
+          <w:b/>
+          <w:bCs/>
+          <w:color w:val="FF0000"/>
+        </w:rPr>
+        <w:t xml:space="preserve"> ?</w:t>
+      </w:r>
+      <w:r>
+        <w:rPr>
+          <w:b/>
+          <w:bCs/>
+          <w:color w:val="FF0000"/>
+        </w:rPr>
+        <w:t xml:space="preserve"> NEBOLO  BY LEPSIE OZNACIT TYCH 15 MINUT AKO CAS KTORY TO ROBOTNIK DAVA NA PALETU NEZ TRANSPORT PALETY PO VYROBE ?</w:t>
+      </w:r>
+      <w:r>
+        <w:rPr>
+          <w:b/>
+          <w:bCs/>
+          <w:color w:val="FF0000"/>
+        </w:rPr>
+        <w:t>)</w:t>
+      </w:r>
+      <w:r>
+        <w:t xml:space="preserve">. </w:t>
+      </w:r>
+    </w:p>
+    <w:p>
+      <w:pPr>
+        <w:pStyle w:val="Nadpis3"/>
+      </w:pPr>
+      <w:bookmarkStart w:id="5" w:name="_Toc152705733"/>
+      <w:r>
+        <w:t>Jednostranné brúsenie</w:t>
+      </w:r>
+      <w:bookmarkEnd w:id="5"/>
+    </w:p>
+    <w:p>
+      <w:pPr>
+        <w:pStyle w:val="Odsekzoznamu"/>
+        <w:ind w:left="0"/>
+      </w:pPr>
+      <w:r>
+        <w:t>Ako je paleta prinesená k jednostrannej brúske</w:t>
+      </w:r>
+      <w:r>
+        <w:t>, obsluha (1 zamestnanec) začne s nastavovaním stroja, čo zaberie 10 minút</w:t>
+      </w:r>
+      <w:r>
+        <w:t xml:space="preserve"> </w:t>
+      </w:r>
+      <w:hyperlink w:anchor="_Zdroje" w:history="1">
+        <w:r>
+          <w:rPr>
+            <w:rStyle w:val="Hypertextovprepojenie"/>
+            <w:lang w:val="en-GB"/>
+          </w:rPr>
+          <w:t>[3]</w:t>
+        </w:r>
+      </w:hyperlink>
+      <w:r>
+        <w:t>, následne sa začína s jednostranným brúsením vylisovaného lamelu aby sa odstráni</w:t>
+      </w:r>
+      <w:r>
+        <w:t>li ostriny po procese lisovania</w:t>
+      </w:r>
+      <w:r>
+        <w:t xml:space="preserve"> </w:t>
+      </w:r>
+      <w:hyperlink w:anchor="_Zdroje" w:history="1">
+        <w:r>
+          <w:rPr>
+            <w:rStyle w:val="Hypertextovprepojenie"/>
+            <w:lang w:val="en-GB"/>
+          </w:rPr>
+          <w:t>[3]</w:t>
+        </w:r>
+      </w:hyperlink>
       <w:r>
         <w:t>.</w:t>
       </w:r>
+      <w:r>
+        <w:t xml:space="preserve"> </w:t>
+      </w:r>
+      <w:r>
+        <w:t>Brúska pracuje rýchlosťou 1ks/10s. Obrúsené kusy sa opäť prostredníctvom pásu naskladajú na paletu a prepravia sa k ďalšej operácií.</w:t>
+      </w:r>
+    </w:p>
+    <w:p>
+      <w:pPr>
+        <w:pStyle w:val="Odsekzoznamu"/>
+        <w:ind w:left="360"/>
+      </w:pPr>
+    </w:p>
+    <w:p>
+      <w:pPr>
+        <w:pStyle w:val="Nadpis3"/>
+      </w:pPr>
+      <w:bookmarkStart w:id="6" w:name="_Toc152705734"/>
+      <w:r>
+        <w:t>Vyrovnávanie</w:t>
+      </w:r>
+      <w:r>
+        <w:t xml:space="preserve"> (</w:t>
+      </w:r>
+      <w:proofErr w:type="spellStart"/>
+      <w:r>
+        <w:t>cold</w:t>
+      </w:r>
+      <w:proofErr w:type="spellEnd"/>
+      <w:r>
+        <w:t xml:space="preserve"> </w:t>
+      </w:r>
+      <w:proofErr w:type="spellStart"/>
+      <w:r>
+        <w:t>flattening</w:t>
+      </w:r>
+      <w:proofErr w:type="spellEnd"/>
+      <w:r>
+        <w:t>)</w:t>
+      </w:r>
+      <w:bookmarkEnd w:id="6"/>
+    </w:p>
+    <w:p>
+      <w:pPr>
+        <w:pStyle w:val="Odsekzoznamu"/>
+        <w:ind w:left="0"/>
+      </w:pPr>
+      <w:r>
+        <w:t xml:space="preserve">Palety obrúsených kusov sa prenesú k vyrovnávaniu tzv. </w:t>
+      </w:r>
+      <w:proofErr w:type="spellStart"/>
+      <w:r>
+        <w:t>cold</w:t>
+      </w:r>
+      <w:proofErr w:type="spellEnd"/>
+      <w:r>
+        <w:t xml:space="preserve"> </w:t>
+      </w:r>
+      <w:proofErr w:type="spellStart"/>
+      <w:r>
+        <w:t>flattening</w:t>
+      </w:r>
+      <w:proofErr w:type="spellEnd"/>
+      <w:r>
+        <w:t>. Obsluha</w:t>
+      </w:r>
+      <w:r>
+        <w:t xml:space="preserve"> </w:t>
+      </w:r>
+      <w:r>
+        <w:t>nastaví hrúbku</w:t>
+      </w:r>
+      <w:r>
+        <w:t xml:space="preserve"> na ktorú stroj bude upravovať</w:t>
+      </w:r>
+      <w:r>
+        <w:t xml:space="preserve"> </w:t>
+      </w:r>
+      <w:r>
+        <w:t>jednotliv</w:t>
+      </w:r>
+      <w:r>
+        <w:t>é</w:t>
+      </w:r>
+      <w:r>
+        <w:t xml:space="preserve"> </w:t>
+      </w:r>
+      <w:r>
+        <w:t>kusy</w:t>
+      </w:r>
+      <w:r>
+        <w:t xml:space="preserve"> </w:t>
+      </w:r>
+      <w:r>
+        <w:t>za 10 minút</w:t>
+      </w:r>
+      <w:r>
+        <w:t xml:space="preserve"> </w:t>
+      </w:r>
+      <w:hyperlink w:anchor="_Zdroje" w:history="1">
+        <w:r>
+          <w:rPr>
+            <w:rStyle w:val="Hypertextovprepojenie"/>
+            <w:lang w:val="en-GB"/>
+          </w:rPr>
+          <w:t>[3]</w:t>
+        </w:r>
+      </w:hyperlink>
+      <w:r>
+        <w:t>.</w:t>
+      </w:r>
+      <w:r>
+        <w:t xml:space="preserve"> V tejto práci sa uvažuje o hrúbke jedného dielu 2</w:t>
+      </w:r>
+      <w:r>
+        <w:t xml:space="preserve"> </w:t>
+      </w:r>
+      <w:r>
+        <w:t>mm</w:t>
+      </w:r>
+      <w:r>
+        <w:t xml:space="preserve"> </w:t>
+      </w:r>
+      <w:hyperlink w:anchor="_Zdroje" w:history="1">
+        <w:r>
+          <w:rPr>
+            <w:rStyle w:val="Hypertextovprepojenie"/>
+            <w:lang w:val="en-GB"/>
+          </w:rPr>
+          <w:t>[3]</w:t>
+        </w:r>
+      </w:hyperlink>
+      <w:r>
+        <w:t>.</w:t>
+      </w:r>
+      <w:r>
+        <w:t xml:space="preserve"> Táto operácia slúži </w:t>
+      </w:r>
+      <w:r>
+        <w:t>k</w:t>
+      </w:r>
+      <w:r>
+        <w:t xml:space="preserve"> vyrovnaniu dielu na požadovanú </w:t>
+      </w:r>
+      <w:r>
+        <w:t>rovinu</w:t>
+      </w:r>
+      <w:r>
+        <w:t xml:space="preserve"> </w:t>
+      </w:r>
+      <w:hyperlink w:anchor="_Zdroje" w:history="1">
+        <w:r>
+          <w:rPr>
+            <w:rStyle w:val="Hypertextovprepojenie"/>
+            <w:lang w:val="en-GB"/>
+          </w:rPr>
+          <w:t>[3]</w:t>
+        </w:r>
+      </w:hyperlink>
+      <w:r>
+        <w:t xml:space="preserve">. </w:t>
+      </w:r>
+      <w:r>
+        <w:t>S</w:t>
+      </w:r>
+      <w:r>
+        <w:t>troj prac</w:t>
+      </w:r>
+      <w:r>
+        <w:t xml:space="preserve">uje </w:t>
+      </w:r>
+      <w:r>
+        <w:t>rýchlosťou 1ks/10s. Spracované kusy sa opäť naskladajú na paletu a prepravia sa k ďalšej operácií.</w:t>
+      </w:r>
+    </w:p>
+    <w:p>
+      <w:pPr>
+        <w:pStyle w:val="Odsekzoznamu"/>
+        <w:ind w:left="360"/>
+      </w:pPr>
+    </w:p>
+    <w:p>
+      <w:pPr>
+        <w:pStyle w:val="Nadpis3"/>
+      </w:pPr>
+      <w:bookmarkStart w:id="7" w:name="_Toc152705735"/>
+      <w:r>
+        <w:t>Prieťah</w:t>
+      </w:r>
+      <w:bookmarkEnd w:id="7"/>
+    </w:p>
+    <w:p>
+      <w:r>
+        <w:t>Po vyrovnávaní (</w:t>
+      </w:r>
+      <w:proofErr w:type="spellStart"/>
+      <w:r>
+        <w:t>cold</w:t>
+      </w:r>
+      <w:proofErr w:type="spellEnd"/>
+      <w:r>
+        <w:t xml:space="preserve"> </w:t>
+      </w:r>
+      <w:proofErr w:type="spellStart"/>
+      <w:r>
+        <w:t>flattening</w:t>
+      </w:r>
+      <w:proofErr w:type="spellEnd"/>
+      <w:r>
+        <w:t>) prichádza na rad ďalšia operácia a tou je prieťah. O</w:t>
+      </w:r>
+      <w:r>
+        <w:t xml:space="preserve">bsluha (1 zamestnanec) začne s nastavovaním stroja, čo zaberie </w:t>
+      </w:r>
+      <w:r>
+        <w:t>50</w:t>
+      </w:r>
+      <w:r>
+        <w:t xml:space="preserve"> minút</w:t>
+      </w:r>
+      <w:r>
+        <w:t xml:space="preserve"> </w:t>
+      </w:r>
+      <w:hyperlink w:anchor="_Zdroje" w:history="1">
+        <w:r>
+          <w:rPr>
+            <w:rStyle w:val="Hypertextovprepojenie"/>
+            <w:lang w:val="en-GB"/>
+          </w:rPr>
+          <w:t>[3]</w:t>
+        </w:r>
+      </w:hyperlink>
+      <w:r>
+        <w:t>. V</w:t>
+      </w:r>
+      <w:r>
+        <w:t> tejto operácií sa pracuje nie s jednotlivými kusmi, ale hneď s niekoľkými kusmi naraz s tzv. paketmi.</w:t>
+      </w:r>
+      <w:r>
+        <w:t xml:space="preserve"> </w:t>
+      </w:r>
+      <w:r>
+        <w:t>Paket výrobkov sa pretiahne cez nástroj, kde sa mechanickým odoberaním materiálu vytvorí požadované ozubenie na lamele.</w:t>
+      </w:r>
+      <w:r>
+        <w:t xml:space="preserve"> </w:t>
+      </w:r>
+      <w:r>
+        <w:t>Počet kusov v pakete záleží od hrúbky výrobku (v tejto práci to sú 2</w:t>
+      </w:r>
+      <w:r>
+        <w:t xml:space="preserve"> </w:t>
+      </w:r>
+      <w:r>
+        <w:t>mm)</w:t>
+      </w:r>
+      <w:r>
+        <w:t xml:space="preserve">. Jedná sa o to </w:t>
+      </w:r>
+      <w:r>
+        <w:t xml:space="preserve">aby vo výsledku bola hrúbka celého paketu aspoň 30mm </w:t>
+      </w:r>
+      <w:hyperlink w:anchor="_Zdroje" w:history="1">
+        <w:r>
+          <w:rPr>
+            <w:rStyle w:val="Hypertextovprepojenie"/>
+            <w:lang w:val="en-GB"/>
+          </w:rPr>
+          <w:t>[3]</w:t>
+        </w:r>
+      </w:hyperlink>
+      <w:r>
+        <w:t>.</w:t>
+      </w:r>
+      <w:r>
+        <w:t xml:space="preserve"> </w:t>
+      </w:r>
+      <w:r>
+        <w:t>Stroj pracuje rýchlosťou 1 paket/2.5 min</w:t>
+      </w:r>
+      <w:r>
+        <w:t>út</w:t>
+      </w:r>
+      <w:r>
+        <w:t xml:space="preserve"> </w:t>
+      </w:r>
+      <w:hyperlink w:anchor="_Zdroje" w:history="1">
+        <w:r>
+          <w:rPr>
+            <w:rStyle w:val="Hypertextovprepojenie"/>
+            <w:lang w:val="en-GB"/>
+          </w:rPr>
+          <w:t>[3]</w:t>
+        </w:r>
+      </w:hyperlink>
+      <w:r>
+        <w:t xml:space="preserve">. </w:t>
+      </w:r>
+    </w:p>
+    <w:p/>
+    <w:p>
+      <w:pPr>
+        <w:pStyle w:val="Nadpis3"/>
+      </w:pPr>
+      <w:bookmarkStart w:id="8" w:name="_Toc152705736"/>
+      <w:r>
+        <w:t>Obojstranné brúsenie</w:t>
+      </w:r>
+      <w:bookmarkEnd w:id="8"/>
+    </w:p>
+    <w:p>
+      <w:r>
+        <w:t>Následne sa palety po prieťahu dostávajú k obojstrannému brúseniu. Obsluha ako prvé nastavuje brúsku 10 minút</w:t>
+      </w:r>
+      <w:r>
+        <w:t xml:space="preserve"> </w:t>
+      </w:r>
+      <w:hyperlink w:anchor="_Zdroje" w:history="1">
+        <w:r>
+          <w:rPr>
+            <w:rStyle w:val="Hypertextovprepojenie"/>
+            <w:lang w:val="en-GB"/>
+          </w:rPr>
+          <w:t>[3]</w:t>
+        </w:r>
+      </w:hyperlink>
+      <w:r>
+        <w:t xml:space="preserve">. Po nastavení sa začne s obrusovaním </w:t>
+      </w:r>
+      <w:r>
+        <w:t>povrch</w:t>
+      </w:r>
+      <w:r>
+        <w:t>u</w:t>
+      </w:r>
+      <w:r>
+        <w:t xml:space="preserve"> výrobku tak aby sa odstránili všetky ostriny prípadne iné nečistoty z predošlých procesov, ktoré mohli počas nich vzniknúť na lamely</w:t>
+      </w:r>
+      <w:r>
+        <w:t xml:space="preserve"> </w:t>
+      </w:r>
+      <w:hyperlink w:anchor="_Zdroje" w:history="1">
+        <w:r>
+          <w:rPr>
+            <w:rStyle w:val="Hypertextovprepojenie"/>
+            <w:lang w:val="en-GB"/>
+          </w:rPr>
+          <w:t>[3]</w:t>
+        </w:r>
+      </w:hyperlink>
+      <w:r>
+        <w:t>.</w:t>
+      </w:r>
+      <w:r>
+        <w:t xml:space="preserve"> Stroj pracuje rýchlosťou 1ks/10s</w:t>
+      </w:r>
+      <w:r>
+        <w:t xml:space="preserve"> </w:t>
+      </w:r>
+      <w:hyperlink w:anchor="_Zdroje" w:history="1">
+        <w:r>
+          <w:rPr>
+            <w:rStyle w:val="Hypertextovprepojenie"/>
+            <w:lang w:val="en-GB"/>
+          </w:rPr>
+          <w:t>[3]</w:t>
+        </w:r>
+      </w:hyperlink>
+      <w:r>
+        <w:t>.</w:t>
+      </w:r>
+    </w:p>
+    <w:p/>
+    <w:p>
+      <w:pPr>
+        <w:pStyle w:val="Nadpis3"/>
+      </w:pPr>
+      <w:bookmarkStart w:id="9" w:name="_Toc152705737"/>
+      <w:r>
+        <w:lastRenderedPageBreak/>
+        <w:t>Medzioperačná kontrola</w:t>
+      </w:r>
+      <w:bookmarkEnd w:id="9"/>
+    </w:p>
+    <w:p>
+      <w:r>
+        <w:t>Po obojstrannom</w:t>
+      </w:r>
+      <w:r>
+        <w:t xml:space="preserve"> brúsení</w:t>
+      </w:r>
+      <w:r>
+        <w:t xml:space="preserve"> dochádza k medzioperačnej kontrole kvality výrobkov</w:t>
+      </w:r>
+      <w:r>
+        <w:t xml:space="preserve"> kde sa kontroluje jak po vizuálnej stránke tak </w:t>
+      </w:r>
+      <w:r>
+        <w:t>hmatom</w:t>
+      </w:r>
+      <w:r>
+        <w:t xml:space="preserve"> či sa nenachádzajú nejaké nedokonalosti na výrobkoch</w:t>
+      </w:r>
+      <w:r>
+        <w:t xml:space="preserve"> (rôzne zárezy, nečistoty na povrchu)</w:t>
+      </w:r>
+      <w:r>
+        <w:t xml:space="preserve">. </w:t>
+      </w:r>
+      <w:r>
+        <w:t>Mimo toho</w:t>
+      </w:r>
+      <w:r>
+        <w:t xml:space="preserve"> sa kontroluje</w:t>
+      </w:r>
+      <w:r>
+        <w:t xml:space="preserve"> aj</w:t>
+      </w:r>
+      <w:r>
+        <w:t xml:space="preserve"> či má výrobok požadovanú hrúbku</w:t>
+      </w:r>
+      <w:r>
+        <w:t xml:space="preserve"> prostredníctvom stroja (</w:t>
+      </w:r>
+      <w:r>
+        <w:rPr>
+          <w:b/>
+          <w:bCs/>
+          <w:color w:val="FF0000"/>
+        </w:rPr>
+        <w:t>NEVIEM AKO SA TO VOLA</w:t>
+      </w:r>
+      <w:r>
+        <w:t>)</w:t>
+      </w:r>
+      <w:r>
+        <w:t xml:space="preserve"> do ktorého zamestnanci vkladajú jednotlivé kusy, ak prejdú majú správnu hrúbku ak nie sú poslané na prerobenie</w:t>
+      </w:r>
+      <w:r>
+        <w:t xml:space="preserve"> </w:t>
+      </w:r>
+      <w:r>
+        <w:t>. Kontrolu robia zvyčajne 10 (</w:t>
+      </w:r>
+      <w:r>
+        <w:rPr>
+          <w:b/>
+          <w:bCs/>
+          <w:color w:val="FF0000"/>
+        </w:rPr>
+        <w:t>CHECK THIS</w:t>
+      </w:r>
+      <w:r>
+        <w:t>) zamestnanci</w:t>
+      </w:r>
+      <w:r>
+        <w:t>, ktorým trvá prezretie jedného kusu približne 10 sekúnd</w:t>
+      </w:r>
+      <w:r>
+        <w:t xml:space="preserve"> </w:t>
+      </w:r>
+      <w:hyperlink w:anchor="_Zdroje" w:history="1">
+        <w:r>
+          <w:rPr>
+            <w:rStyle w:val="Hypertextovprepojenie"/>
+            <w:lang w:val="en-GB"/>
+          </w:rPr>
+          <w:t>[3]</w:t>
+        </w:r>
+      </w:hyperlink>
+      <w:r>
+        <w:t>.</w:t>
+      </w:r>
+    </w:p>
+    <w:p/>
+    <w:p>
+      <w:pPr>
+        <w:pStyle w:val="Nadpis3"/>
+      </w:pPr>
+      <w:bookmarkStart w:id="10" w:name="_Toc152705738"/>
+      <w:r>
+        <w:t>Olejovanie</w:t>
+      </w:r>
+      <w:bookmarkEnd w:id="10"/>
+    </w:p>
+    <w:p>
+      <w:r>
+        <w:t>V</w:t>
+      </w:r>
+      <w:r>
+        <w:t> </w:t>
+      </w:r>
+      <w:r>
+        <w:t>prípade</w:t>
+      </w:r>
+      <w:r>
+        <w:t xml:space="preserve"> už</w:t>
+      </w:r>
+      <w:r>
+        <w:t xml:space="preserve"> spomenutého olejovania zamestnanec nie je potrebný z dôvodu toho, že olejovanie sa vykonáva prostredníctvom dvoch naolejovaných</w:t>
+      </w:r>
+      <w:r>
+        <w:t xml:space="preserve"> automaticky otáčajúcich sa </w:t>
+      </w:r>
+      <w:r>
+        <w:t xml:space="preserve"> valcov cez ktoré </w:t>
+      </w:r>
+      <w:r>
+        <w:t>prechádzajú kusy a naolejované sa už ukladajú do krabíc. Táto operácia je potrebná z dôvodu aby lamely počas prevozu nezhrdzaveli</w:t>
+      </w:r>
+      <w:r>
+        <w:t xml:space="preserve"> počas prevozu k zadávateľovi objednávky</w:t>
+      </w:r>
+      <w:r>
+        <w:rPr>
+          <w:lang w:val="en-GB"/>
+        </w:rPr>
+        <w:t xml:space="preserve"> </w:t>
+      </w:r>
+      <w:hyperlink w:anchor="_Zdroje" w:history="1">
+        <w:r>
+          <w:rPr>
+            <w:rStyle w:val="Hypertextovprepojenie"/>
+            <w:lang w:val="en-GB"/>
+          </w:rPr>
+          <w:t>[3]</w:t>
+        </w:r>
+      </w:hyperlink>
+      <w:r>
+        <w:rPr>
+          <w:lang w:val="en-GB"/>
+        </w:rPr>
+        <w:t xml:space="preserve">. </w:t>
+      </w:r>
+      <w:r>
+        <w:t>Stroj vie naolejovať jednu súčiastku za 2s</w:t>
+      </w:r>
+      <w:r>
+        <w:rPr>
+          <w:lang w:val="en-GB"/>
+        </w:rPr>
+        <w:t xml:space="preserve">. </w:t>
+      </w:r>
+    </w:p>
+    <w:p/>
+    <w:p>
+      <w:pPr>
+        <w:pStyle w:val="Nadpis3"/>
+      </w:pPr>
+      <w:bookmarkStart w:id="11" w:name="_Toc152705739"/>
+      <w:r>
+        <w:t>Balenie</w:t>
+      </w:r>
+      <w:bookmarkEnd w:id="11"/>
+    </w:p>
+    <w:p>
+      <w:r>
+        <w:t>Hotové, a naolejované kusy sa začnú ukladať do krabíc. Jedna krabica smie mať maximálne hmotnosť 10kg</w:t>
+      </w:r>
+      <w:r>
+        <w:t xml:space="preserve"> </w:t>
+      </w:r>
+      <w:hyperlink w:anchor="_Zdroje" w:history="1">
+        <w:r>
+          <w:rPr>
+            <w:rStyle w:val="Hypertextovprepojenie"/>
+            <w:lang w:val="en-GB"/>
+          </w:rPr>
+          <w:t>[3]</w:t>
+        </w:r>
+      </w:hyperlink>
+      <w:r>
+        <w:t xml:space="preserve"> z dôvodu,</w:t>
+      </w:r>
+      <w:r>
+        <w:t xml:space="preserve"> toho, že v skladoch </w:t>
+      </w:r>
+      <w:r>
+        <w:t xml:space="preserve">objednávateľa </w:t>
+      </w:r>
+      <w:r>
+        <w:t xml:space="preserve">pracujú aj ženy a preto je váha </w:t>
+      </w:r>
+      <w:r>
+        <w:t xml:space="preserve">v rámci interných predpisov </w:t>
+      </w:r>
+      <w:r>
+        <w:t>obmedzená</w:t>
+      </w:r>
+      <w:r>
+        <w:t>. Balenie vykonávajú opäť 10 zamestnanci</w:t>
+      </w:r>
+      <w:r>
+        <w:t>, kde každému zamestnancovi trvá balenie jednej 10kg krabice približne 3 minúty</w:t>
+      </w:r>
+      <w:r>
+        <w:t xml:space="preserve">. </w:t>
+      </w:r>
+      <w:hyperlink w:anchor="_Zdroje" w:history="1">
+        <w:r>
+          <w:rPr>
+            <w:rStyle w:val="Hypertextovprepojenie"/>
+            <w:lang w:val="en-GB"/>
+          </w:rPr>
+          <w:t>[3]</w:t>
+        </w:r>
+      </w:hyperlink>
     </w:p>
     <w:p>
       <w:pPr>
@@ -2197,28 +3022,43 @@
       <w:pPr>
         <w:pStyle w:val="Nadpis1"/>
       </w:pPr>
-      <w:bookmarkStart w:id="10" w:name="_Zdroje"/>
-      <w:bookmarkStart w:id="11" w:name="_Toc152681275"/>
-      <w:bookmarkEnd w:id="10"/>
-      <w:r>
-        <w:lastRenderedPageBreak/>
+      <w:bookmarkStart w:id="12" w:name="_Zdroje"/>
+      <w:bookmarkStart w:id="13" w:name="_Toc152705740"/>
+      <w:bookmarkEnd w:id="12"/>
+      <w:r>
         <w:t>Zdroje</w:t>
       </w:r>
-      <w:bookmarkEnd w:id="11"/>
+      <w:bookmarkEnd w:id="13"/>
     </w:p>
     <w:p>
       <w:pPr>
         <w:ind w:left="360"/>
       </w:pPr>
       <w:r>
-        <w:t xml:space="preserve">[1] Miba </w:t>
+        <w:t xml:space="preserve">[1] </w:t>
+      </w:r>
+      <w:proofErr w:type="spellStart"/>
+      <w:r>
+        <w:t>Miba</w:t>
+      </w:r>
+      <w:proofErr w:type="spellEnd"/>
+      <w:r>
+        <w:t xml:space="preserve"> </w:t>
       </w:r>
       <w:r>
         <w:rPr>
           <w:lang w:val="en-GB"/>
         </w:rPr>
-        <w:t>[online]. [cit. 2023-12-5]. Dostupn</w:t>
-      </w:r>
+        <w:t xml:space="preserve">[online]. [cit. 2023-12-5]. </w:t>
+      </w:r>
+      <w:proofErr w:type="spellStart"/>
+      <w:r>
+        <w:rPr>
+          <w:lang w:val="en-GB"/>
+        </w:rPr>
+        <w:t>Dostupn</w:t>
+      </w:r>
+      <w:proofErr w:type="spellEnd"/>
       <w:r>
         <w:t xml:space="preserve">é z: </w:t>
       </w:r>
@@ -2234,9 +3074,44 @@
     <w:p>
       <w:pPr>
         <w:ind w:left="360"/>
-      </w:pPr>
-      <w:r>
-        <w:t>[2] IMS: Peringer Petr a Hrubý Martin – Prezentace k předmětu IMS – str. 121- 205</w:t>
+        <w:rPr>
+          <w:lang w:val="en-GB"/>
+        </w:rPr>
+      </w:pPr>
+      <w:r>
+        <w:t xml:space="preserve">[2] IMS: </w:t>
+      </w:r>
+      <w:proofErr w:type="spellStart"/>
+      <w:r>
+        <w:t>Peringer</w:t>
+      </w:r>
+      <w:proofErr w:type="spellEnd"/>
+      <w:r>
+        <w:t xml:space="preserve"> </w:t>
+      </w:r>
+      <w:proofErr w:type="spellStart"/>
+      <w:r>
+        <w:t>Petr</w:t>
+      </w:r>
+      <w:proofErr w:type="spellEnd"/>
+      <w:r>
+        <w:t xml:space="preserve"> a Hrubý Martin – </w:t>
+      </w:r>
+      <w:proofErr w:type="spellStart"/>
+      <w:r>
+        <w:t>Prezentace</w:t>
+      </w:r>
+      <w:proofErr w:type="spellEnd"/>
+      <w:r>
+        <w:t xml:space="preserve"> k </w:t>
+      </w:r>
+      <w:proofErr w:type="spellStart"/>
+      <w:r>
+        <w:t>předmětu</w:t>
+      </w:r>
+      <w:proofErr w:type="spellEnd"/>
+      <w:r>
+        <w:t xml:space="preserve"> IMS – str. 121- 205</w:t>
       </w:r>
       <w:r>
         <w:t xml:space="preserve">. </w:t>
@@ -2253,6 +3128,75 @@
         <w:ind w:left="360"/>
       </w:pPr>
       <w:r>
+        <w:rPr>
+          <w:lang w:val="en-GB"/>
+        </w:rPr>
+        <w:t xml:space="preserve">[3] </w:t>
+      </w:r>
+      <w:proofErr w:type="spellStart"/>
+      <w:r>
+        <w:rPr>
+          <w:lang w:val="en-GB"/>
+        </w:rPr>
+        <w:t>Technol</w:t>
+      </w:r>
+      <w:r>
+        <w:t>óg</w:t>
+      </w:r>
+      <w:proofErr w:type="spellEnd"/>
+      <w:r>
+        <w:t xml:space="preserve"> z firmy </w:t>
+      </w:r>
+      <w:proofErr w:type="spellStart"/>
+      <w:r>
+        <w:t>Miba</w:t>
+      </w:r>
+      <w:proofErr w:type="spellEnd"/>
+      <w:r>
+        <w:t xml:space="preserve"> </w:t>
+      </w:r>
+      <w:proofErr w:type="spellStart"/>
+      <w:r>
+        <w:t>Steeltec</w:t>
+      </w:r>
+      <w:proofErr w:type="spellEnd"/>
+      <w:r>
+        <w:t xml:space="preserve"> Vráble.</w:t>
+      </w:r>
+    </w:p>
+    <w:p>
+      <w:pPr>
+        <w:ind w:left="360"/>
+        <w:rPr>
+          <w:lang w:val="en-GB"/>
+        </w:rPr>
+      </w:pPr>
+    </w:p>
+    <w:p>
+      <w:pPr>
+        <w:ind w:left="360"/>
+      </w:pPr>
+    </w:p>
+    <w:p>
+      <w:pPr>
+        <w:ind w:left="360"/>
+      </w:pPr>
+    </w:p>
+    <w:p>
+      <w:pPr>
+        <w:ind w:left="360"/>
+      </w:pPr>
+    </w:p>
+    <w:p>
+      <w:pPr>
+        <w:ind w:left="360"/>
+      </w:pPr>
+    </w:p>
+    <w:p>
+      <w:pPr>
+        <w:ind w:left="360"/>
+      </w:pPr>
+      <w:r>
         <w:t>[</w:t>
       </w:r>
       <w:r>
@@ -2261,9 +3205,11 @@
       <w:r>
         <w:t xml:space="preserve">] </w:t>
       </w:r>
+      <w:proofErr w:type="spellStart"/>
       <w:r>
         <w:t>Rotomshop</w:t>
       </w:r>
+      <w:proofErr w:type="spellEnd"/>
       <w:r>
         <w:t xml:space="preserve"> </w:t>
       </w:r>
@@ -2290,7 +3236,15 @@
         <w:ind w:left="360"/>
       </w:pPr>
       <w:r>
-        <w:t xml:space="preserve">[4] Epal-pallets </w:t>
+        <w:t xml:space="preserve">[4] </w:t>
+      </w:r>
+      <w:proofErr w:type="spellStart"/>
+      <w:r>
+        <w:t>Epal-pallets</w:t>
+      </w:r>
+      <w:proofErr w:type="spellEnd"/>
+      <w:r>
+        <w:t xml:space="preserve"> </w:t>
       </w:r>
       <w:r>
         <w:rPr>
@@ -2842,6 +3796,119 @@
       </w:pPr>
     </w:lvl>
   </w:abstractNum>
+  <w:abstractNum w:abstractNumId="4" w15:restartNumberingAfterBreak="0">
+    <w:nsid w:val="7D0E6230"/>
+    <w:multiLevelType w:val="hybridMultilevel"/>
+    <w:tmpl w:val="19227EB8"/>
+    <w:lvl w:ilvl="0" w:tplc="041B0001">
+      <w:start w:val="1"/>
+      <w:numFmt w:val="bullet"/>
+      <w:lvlText w:val=""/>
+      <w:lvlJc w:val="left"/>
+      <w:pPr>
+        <w:ind w:left="1080" w:hanging="360"/>
+      </w:pPr>
+      <w:rPr>
+        <w:rFonts w:ascii="Symbol" w:hAnsi="Symbol" w:hint="default"/>
+      </w:rPr>
+    </w:lvl>
+    <w:lvl w:ilvl="1" w:tplc="041B0003" w:tentative="1">
+      <w:start w:val="1"/>
+      <w:numFmt w:val="bullet"/>
+      <w:lvlText w:val="o"/>
+      <w:lvlJc w:val="left"/>
+      <w:pPr>
+        <w:ind w:left="1800" w:hanging="360"/>
+      </w:pPr>
+      <w:rPr>
+        <w:rFonts w:ascii="Courier New" w:hAnsi="Courier New" w:cs="Courier New" w:hint="default"/>
+      </w:rPr>
+    </w:lvl>
+    <w:lvl w:ilvl="2" w:tplc="041B0005" w:tentative="1">
+      <w:start w:val="1"/>
+      <w:numFmt w:val="bullet"/>
+      <w:lvlText w:val=""/>
+      <w:lvlJc w:val="left"/>
+      <w:pPr>
+        <w:ind w:left="2520" w:hanging="360"/>
+      </w:pPr>
+      <w:rPr>
+        <w:rFonts w:ascii="Wingdings" w:hAnsi="Wingdings" w:hint="default"/>
+      </w:rPr>
+    </w:lvl>
+    <w:lvl w:ilvl="3" w:tplc="041B0001" w:tentative="1">
+      <w:start w:val="1"/>
+      <w:numFmt w:val="bullet"/>
+      <w:lvlText w:val=""/>
+      <w:lvlJc w:val="left"/>
+      <w:pPr>
+        <w:ind w:left="3240" w:hanging="360"/>
+      </w:pPr>
+      <w:rPr>
+        <w:rFonts w:ascii="Symbol" w:hAnsi="Symbol" w:hint="default"/>
+      </w:rPr>
+    </w:lvl>
+    <w:lvl w:ilvl="4" w:tplc="041B0003" w:tentative="1">
+      <w:start w:val="1"/>
+      <w:numFmt w:val="bullet"/>
+      <w:lvlText w:val="o"/>
+      <w:lvlJc w:val="left"/>
+      <w:pPr>
+        <w:ind w:left="3960" w:hanging="360"/>
+      </w:pPr>
+      <w:rPr>
+        <w:rFonts w:ascii="Courier New" w:hAnsi="Courier New" w:cs="Courier New" w:hint="default"/>
+      </w:rPr>
+    </w:lvl>
+    <w:lvl w:ilvl="5" w:tplc="041B0005" w:tentative="1">
+      <w:start w:val="1"/>
+      <w:numFmt w:val="bullet"/>
+      <w:lvlText w:val=""/>
+      <w:lvlJc w:val="left"/>
+      <w:pPr>
+        <w:ind w:left="4680" w:hanging="360"/>
+      </w:pPr>
+      <w:rPr>
+        <w:rFonts w:ascii="Wingdings" w:hAnsi="Wingdings" w:hint="default"/>
+      </w:rPr>
+    </w:lvl>
+    <w:lvl w:ilvl="6" w:tplc="041B0001" w:tentative="1">
+      <w:start w:val="1"/>
+      <w:numFmt w:val="bullet"/>
+      <w:lvlText w:val=""/>
+      <w:lvlJc w:val="left"/>
+      <w:pPr>
+        <w:ind w:left="5400" w:hanging="360"/>
+      </w:pPr>
+      <w:rPr>
+        <w:rFonts w:ascii="Symbol" w:hAnsi="Symbol" w:hint="default"/>
+      </w:rPr>
+    </w:lvl>
+    <w:lvl w:ilvl="7" w:tplc="041B0003" w:tentative="1">
+      <w:start w:val="1"/>
+      <w:numFmt w:val="bullet"/>
+      <w:lvlText w:val="o"/>
+      <w:lvlJc w:val="left"/>
+      <w:pPr>
+        <w:ind w:left="6120" w:hanging="360"/>
+      </w:pPr>
+      <w:rPr>
+        <w:rFonts w:ascii="Courier New" w:hAnsi="Courier New" w:cs="Courier New" w:hint="default"/>
+      </w:rPr>
+    </w:lvl>
+    <w:lvl w:ilvl="8" w:tplc="041B0005" w:tentative="1">
+      <w:start w:val="1"/>
+      <w:numFmt w:val="bullet"/>
+      <w:lvlText w:val=""/>
+      <w:lvlJc w:val="left"/>
+      <w:pPr>
+        <w:ind w:left="6840" w:hanging="360"/>
+      </w:pPr>
+      <w:rPr>
+        <w:rFonts w:ascii="Wingdings" w:hAnsi="Wingdings" w:hint="default"/>
+      </w:rPr>
+    </w:lvl>
+  </w:abstractNum>
   <w:num w:numId="1" w16cid:durableId="1340044479">
     <w:abstractNumId w:val="0"/>
   </w:num>
@@ -2853,6 +3920,9 @@
   </w:num>
   <w:num w:numId="4" w16cid:durableId="1928691463">
     <w:abstractNumId w:val="3"/>
+  </w:num>
+  <w:num w:numId="5" w16cid:durableId="2051303196">
+    <w:abstractNumId w:val="4"/>
   </w:num>
 </w:numbering>
 </file>

</xml_diff>

<commit_message>
added 2, 3rd chapter in doc
</commit_message>
<xml_diff>
--- a/správa.docx
+++ b/správa.docx
@@ -376,7 +376,16 @@
               <w:bCs/>
               <w:color w:val="auto"/>
             </w:rPr>
-            <w:t>Obsah</w:t>
+            <w:t>O</w:t>
+          </w:r>
+          <w:r>
+            <w:rPr>
+              <w:rFonts w:ascii="Times New Roman" w:hAnsi="Times New Roman" w:cs="Times New Roman"/>
+              <w:b/>
+              <w:bCs/>
+              <w:color w:val="auto"/>
+            </w:rPr>
+            <w:t>bsah</w:t>
           </w:r>
         </w:p>
         <w:p>
@@ -411,7 +420,7 @@
             </w:rPr>
             <w:fldChar w:fldCharType="separate"/>
           </w:r>
-          <w:hyperlink w:anchor="_Toc152705728" w:history="1">
+          <w:hyperlink w:anchor="_Toc152802422" w:history="1">
             <w:r>
               <w:rPr>
                 <w:rStyle w:val="Hypertextovprepojenie"/>
@@ -454,7 +463,7 @@
                 <w:noProof/>
                 <w:webHidden/>
               </w:rPr>
-              <w:instrText xml:space="preserve"> PAGEREF _Toc152705728 \h </w:instrText>
+              <w:instrText xml:space="preserve"> PAGEREF _Toc152802422 \h </w:instrText>
             </w:r>
             <w:r>
               <w:rPr>
@@ -499,7 +508,7 @@
               <w:lang w:eastAsia="sk-SK"/>
             </w:rPr>
           </w:pPr>
-          <w:hyperlink w:anchor="_Toc152705729" w:history="1">
+          <w:hyperlink w:anchor="_Toc152802423" w:history="1">
             <w:r>
               <w:rPr>
                 <w:rStyle w:val="Hypertextovprepojenie"/>
@@ -542,7 +551,7 @@
                 <w:noProof/>
                 <w:webHidden/>
               </w:rPr>
-              <w:instrText xml:space="preserve"> PAGEREF _Toc152705729 \h </w:instrText>
+              <w:instrText xml:space="preserve"> PAGEREF _Toc152802423 \h </w:instrText>
             </w:r>
             <w:r>
               <w:rPr>
@@ -587,7 +596,7 @@
               <w:lang w:eastAsia="sk-SK"/>
             </w:rPr>
           </w:pPr>
-          <w:hyperlink w:anchor="_Toc152705730" w:history="1">
+          <w:hyperlink w:anchor="_Toc152802424" w:history="1">
             <w:r>
               <w:rPr>
                 <w:rStyle w:val="Hypertextovprepojenie"/>
@@ -609,7 +618,7 @@
                 <w:rStyle w:val="Hypertextovprepojenie"/>
                 <w:noProof/>
               </w:rPr>
-              <w:t>Výroba brzdového lamely</w:t>
+              <w:t>Výroba brzdovej lamely</w:t>
             </w:r>
             <w:r>
               <w:rPr>
@@ -630,7 +639,7 @@
                 <w:noProof/>
                 <w:webHidden/>
               </w:rPr>
-              <w:instrText xml:space="preserve"> PAGEREF _Toc152705730 \h </w:instrText>
+              <w:instrText xml:space="preserve"> PAGEREF _Toc152802424 \h </w:instrText>
             </w:r>
             <w:r>
               <w:rPr>
@@ -650,7 +659,7 @@
                 <w:noProof/>
                 <w:webHidden/>
               </w:rPr>
-              <w:t>2</w:t>
+              <w:t>3</w:t>
             </w:r>
             <w:r>
               <w:rPr>
@@ -675,7 +684,7 @@
               <w:lang w:eastAsia="sk-SK"/>
             </w:rPr>
           </w:pPr>
-          <w:hyperlink w:anchor="_Toc152705731" w:history="1">
+          <w:hyperlink w:anchor="_Toc152802425" w:history="1">
             <w:r>
               <w:rPr>
                 <w:rStyle w:val="Hypertextovprepojenie"/>
@@ -718,7 +727,7 @@
                 <w:noProof/>
                 <w:webHidden/>
               </w:rPr>
-              <w:instrText xml:space="preserve"> PAGEREF _Toc152705731 \h </w:instrText>
+              <w:instrText xml:space="preserve"> PAGEREF _Toc152802425 \h </w:instrText>
             </w:r>
             <w:r>
               <w:rPr>
@@ -738,7 +747,7 @@
                 <w:noProof/>
                 <w:webHidden/>
               </w:rPr>
-              <w:t>2</w:t>
+              <w:t>3</w:t>
             </w:r>
             <w:r>
               <w:rPr>
@@ -763,7 +772,7 @@
               <w:lang w:eastAsia="sk-SK"/>
             </w:rPr>
           </w:pPr>
-          <w:hyperlink w:anchor="_Toc152705732" w:history="1">
+          <w:hyperlink w:anchor="_Toc152802426" w:history="1">
             <w:r>
               <w:rPr>
                 <w:rStyle w:val="Hypertextovprepojenie"/>
@@ -806,7 +815,7 @@
                 <w:noProof/>
                 <w:webHidden/>
               </w:rPr>
-              <w:instrText xml:space="preserve"> PAGEREF _Toc152705732 \h </w:instrText>
+              <w:instrText xml:space="preserve"> PAGEREF _Toc152802426 \h </w:instrText>
             </w:r>
             <w:r>
               <w:rPr>
@@ -851,7 +860,7 @@
               <w:lang w:eastAsia="sk-SK"/>
             </w:rPr>
           </w:pPr>
-          <w:hyperlink w:anchor="_Toc152705733" w:history="1">
+          <w:hyperlink w:anchor="_Toc152802427" w:history="1">
             <w:r>
               <w:rPr>
                 <w:rStyle w:val="Hypertextovprepojenie"/>
@@ -894,7 +903,7 @@
                 <w:noProof/>
                 <w:webHidden/>
               </w:rPr>
-              <w:instrText xml:space="preserve"> PAGEREF _Toc152705733 \h </w:instrText>
+              <w:instrText xml:space="preserve"> PAGEREF _Toc152802427 \h </w:instrText>
             </w:r>
             <w:r>
               <w:rPr>
@@ -939,7 +948,7 @@
               <w:lang w:eastAsia="sk-SK"/>
             </w:rPr>
           </w:pPr>
-          <w:hyperlink w:anchor="_Toc152705734" w:history="1">
+          <w:hyperlink w:anchor="_Toc152802428" w:history="1">
             <w:r>
               <w:rPr>
                 <w:rStyle w:val="Hypertextovprepojenie"/>
@@ -982,7 +991,7 @@
                 <w:noProof/>
                 <w:webHidden/>
               </w:rPr>
-              <w:instrText xml:space="preserve"> PAGEREF _Toc152705734 \h </w:instrText>
+              <w:instrText xml:space="preserve"> PAGEREF _Toc152802428 \h </w:instrText>
             </w:r>
             <w:r>
               <w:rPr>
@@ -1002,7 +1011,7 @@
                 <w:noProof/>
                 <w:webHidden/>
               </w:rPr>
-              <w:t>3</w:t>
+              <w:t>4</w:t>
             </w:r>
             <w:r>
               <w:rPr>
@@ -1027,7 +1036,7 @@
               <w:lang w:eastAsia="sk-SK"/>
             </w:rPr>
           </w:pPr>
-          <w:hyperlink w:anchor="_Toc152705735" w:history="1">
+          <w:hyperlink w:anchor="_Toc152802429" w:history="1">
             <w:r>
               <w:rPr>
                 <w:rStyle w:val="Hypertextovprepojenie"/>
@@ -1070,7 +1079,7 @@
                 <w:noProof/>
                 <w:webHidden/>
               </w:rPr>
-              <w:instrText xml:space="preserve"> PAGEREF _Toc152705735 \h </w:instrText>
+              <w:instrText xml:space="preserve"> PAGEREF _Toc152802429 \h </w:instrText>
             </w:r>
             <w:r>
               <w:rPr>
@@ -1090,7 +1099,7 @@
                 <w:noProof/>
                 <w:webHidden/>
               </w:rPr>
-              <w:t>3</w:t>
+              <w:t>4</w:t>
             </w:r>
             <w:r>
               <w:rPr>
@@ -1115,7 +1124,7 @@
               <w:lang w:eastAsia="sk-SK"/>
             </w:rPr>
           </w:pPr>
-          <w:hyperlink w:anchor="_Toc152705736" w:history="1">
+          <w:hyperlink w:anchor="_Toc152802430" w:history="1">
             <w:r>
               <w:rPr>
                 <w:rStyle w:val="Hypertextovprepojenie"/>
@@ -1158,7 +1167,7 @@
                 <w:noProof/>
                 <w:webHidden/>
               </w:rPr>
-              <w:instrText xml:space="preserve"> PAGEREF _Toc152705736 \h </w:instrText>
+              <w:instrText xml:space="preserve"> PAGEREF _Toc152802430 \h </w:instrText>
             </w:r>
             <w:r>
               <w:rPr>
@@ -1178,7 +1187,7 @@
                 <w:noProof/>
                 <w:webHidden/>
               </w:rPr>
-              <w:t>3</w:t>
+              <w:t>4</w:t>
             </w:r>
             <w:r>
               <w:rPr>
@@ -1203,7 +1212,7 @@
               <w:lang w:eastAsia="sk-SK"/>
             </w:rPr>
           </w:pPr>
-          <w:hyperlink w:anchor="_Toc152705737" w:history="1">
+          <w:hyperlink w:anchor="_Toc152802431" w:history="1">
             <w:r>
               <w:rPr>
                 <w:rStyle w:val="Hypertextovprepojenie"/>
@@ -1246,7 +1255,7 @@
                 <w:noProof/>
                 <w:webHidden/>
               </w:rPr>
-              <w:instrText xml:space="preserve"> PAGEREF _Toc152705737 \h </w:instrText>
+              <w:instrText xml:space="preserve"> PAGEREF _Toc152802431 \h </w:instrText>
             </w:r>
             <w:r>
               <w:rPr>
@@ -1291,7 +1300,7 @@
               <w:lang w:eastAsia="sk-SK"/>
             </w:rPr>
           </w:pPr>
-          <w:hyperlink w:anchor="_Toc152705738" w:history="1">
+          <w:hyperlink w:anchor="_Toc152802432" w:history="1">
             <w:r>
               <w:rPr>
                 <w:rStyle w:val="Hypertextovprepojenie"/>
@@ -1334,7 +1343,7 @@
                 <w:noProof/>
                 <w:webHidden/>
               </w:rPr>
-              <w:instrText xml:space="preserve"> PAGEREF _Toc152705738 \h </w:instrText>
+              <w:instrText xml:space="preserve"> PAGEREF _Toc152802432 \h </w:instrText>
             </w:r>
             <w:r>
               <w:rPr>
@@ -1379,7 +1388,7 @@
               <w:lang w:eastAsia="sk-SK"/>
             </w:rPr>
           </w:pPr>
-          <w:hyperlink w:anchor="_Toc152705739" w:history="1">
+          <w:hyperlink w:anchor="_Toc152802433" w:history="1">
             <w:r>
               <w:rPr>
                 <w:rStyle w:val="Hypertextovprepojenie"/>
@@ -1422,7 +1431,7 @@
                 <w:noProof/>
                 <w:webHidden/>
               </w:rPr>
-              <w:instrText xml:space="preserve"> PAGEREF _Toc152705739 \h </w:instrText>
+              <w:instrText xml:space="preserve"> PAGEREF _Toc152802433 \h </w:instrText>
             </w:r>
             <w:r>
               <w:rPr>
@@ -1442,7 +1451,447 @@
                 <w:noProof/>
                 <w:webHidden/>
               </w:rPr>
-              <w:t>4</w:t>
+              <w:t>5</w:t>
+            </w:r>
+            <w:r>
+              <w:rPr>
+                <w:noProof/>
+                <w:webHidden/>
+              </w:rPr>
+              <w:fldChar w:fldCharType="end"/>
+            </w:r>
+          </w:hyperlink>
+        </w:p>
+        <w:p>
+          <w:pPr>
+            <w:pStyle w:val="Obsah2"/>
+            <w:tabs>
+              <w:tab w:val="left" w:pos="880"/>
+              <w:tab w:val="right" w:leader="dot" w:pos="9062"/>
+            </w:tabs>
+            <w:rPr>
+              <w:rFonts w:asciiTheme="minorHAnsi" w:eastAsiaTheme="minorEastAsia" w:hAnsiTheme="minorHAnsi"/>
+              <w:noProof/>
+              <w:sz w:val="22"/>
+              <w:lang w:eastAsia="sk-SK"/>
+            </w:rPr>
+          </w:pPr>
+          <w:hyperlink w:anchor="_Toc152802434" w:history="1">
+            <w:r>
+              <w:rPr>
+                <w:rStyle w:val="Hypertextovprepojenie"/>
+                <w:noProof/>
+              </w:rPr>
+              <w:t>2.2</w:t>
+            </w:r>
+            <w:r>
+              <w:rPr>
+                <w:rFonts w:asciiTheme="minorHAnsi" w:eastAsiaTheme="minorEastAsia" w:hAnsiTheme="minorHAnsi"/>
+                <w:noProof/>
+                <w:sz w:val="22"/>
+                <w:lang w:eastAsia="sk-SK"/>
+              </w:rPr>
+              <w:tab/>
+            </w:r>
+            <w:r>
+              <w:rPr>
+                <w:rStyle w:val="Hypertextovprepojenie"/>
+                <w:noProof/>
+              </w:rPr>
+              <w:t>Dôležité dáta výroby</w:t>
+            </w:r>
+            <w:r>
+              <w:rPr>
+                <w:noProof/>
+                <w:webHidden/>
+              </w:rPr>
+              <w:tab/>
+            </w:r>
+            <w:r>
+              <w:rPr>
+                <w:noProof/>
+                <w:webHidden/>
+              </w:rPr>
+              <w:fldChar w:fldCharType="begin"/>
+            </w:r>
+            <w:r>
+              <w:rPr>
+                <w:noProof/>
+                <w:webHidden/>
+              </w:rPr>
+              <w:instrText xml:space="preserve"> PAGEREF _Toc152802434 \h </w:instrText>
+            </w:r>
+            <w:r>
+              <w:rPr>
+                <w:noProof/>
+                <w:webHidden/>
+              </w:rPr>
+            </w:r>
+            <w:r>
+              <w:rPr>
+                <w:noProof/>
+                <w:webHidden/>
+              </w:rPr>
+              <w:fldChar w:fldCharType="separate"/>
+            </w:r>
+            <w:r>
+              <w:rPr>
+                <w:noProof/>
+                <w:webHidden/>
+              </w:rPr>
+              <w:t>5</w:t>
+            </w:r>
+            <w:r>
+              <w:rPr>
+                <w:noProof/>
+                <w:webHidden/>
+              </w:rPr>
+              <w:fldChar w:fldCharType="end"/>
+            </w:r>
+          </w:hyperlink>
+        </w:p>
+        <w:p>
+          <w:pPr>
+            <w:pStyle w:val="Obsah3"/>
+            <w:tabs>
+              <w:tab w:val="left" w:pos="1320"/>
+              <w:tab w:val="right" w:leader="dot" w:pos="9062"/>
+            </w:tabs>
+            <w:rPr>
+              <w:rFonts w:asciiTheme="minorHAnsi" w:eastAsiaTheme="minorEastAsia" w:hAnsiTheme="minorHAnsi"/>
+              <w:noProof/>
+              <w:sz w:val="22"/>
+              <w:lang w:eastAsia="sk-SK"/>
+            </w:rPr>
+          </w:pPr>
+          <w:hyperlink w:anchor="_Toc152802435" w:history="1">
+            <w:r>
+              <w:rPr>
+                <w:rStyle w:val="Hypertextovprepojenie"/>
+                <w:noProof/>
+              </w:rPr>
+              <w:t>2.2.1</w:t>
+            </w:r>
+            <w:r>
+              <w:rPr>
+                <w:rFonts w:asciiTheme="minorHAnsi" w:eastAsiaTheme="minorEastAsia" w:hAnsiTheme="minorHAnsi"/>
+                <w:noProof/>
+                <w:sz w:val="22"/>
+                <w:lang w:eastAsia="sk-SK"/>
+              </w:rPr>
+              <w:tab/>
+            </w:r>
+            <w:r>
+              <w:rPr>
+                <w:rStyle w:val="Hypertextovprepojenie"/>
+                <w:noProof/>
+              </w:rPr>
+              <w:t>Časové údaje operácií</w:t>
+            </w:r>
+            <w:r>
+              <w:rPr>
+                <w:noProof/>
+                <w:webHidden/>
+              </w:rPr>
+              <w:tab/>
+            </w:r>
+            <w:r>
+              <w:rPr>
+                <w:noProof/>
+                <w:webHidden/>
+              </w:rPr>
+              <w:fldChar w:fldCharType="begin"/>
+            </w:r>
+            <w:r>
+              <w:rPr>
+                <w:noProof/>
+                <w:webHidden/>
+              </w:rPr>
+              <w:instrText xml:space="preserve"> PAGEREF _Toc152802435 \h </w:instrText>
+            </w:r>
+            <w:r>
+              <w:rPr>
+                <w:noProof/>
+                <w:webHidden/>
+              </w:rPr>
+            </w:r>
+            <w:r>
+              <w:rPr>
+                <w:noProof/>
+                <w:webHidden/>
+              </w:rPr>
+              <w:fldChar w:fldCharType="separate"/>
+            </w:r>
+            <w:r>
+              <w:rPr>
+                <w:noProof/>
+                <w:webHidden/>
+              </w:rPr>
+              <w:t>5</w:t>
+            </w:r>
+            <w:r>
+              <w:rPr>
+                <w:noProof/>
+                <w:webHidden/>
+              </w:rPr>
+              <w:fldChar w:fldCharType="end"/>
+            </w:r>
+          </w:hyperlink>
+        </w:p>
+        <w:p>
+          <w:pPr>
+            <w:pStyle w:val="Obsah3"/>
+            <w:tabs>
+              <w:tab w:val="left" w:pos="1320"/>
+              <w:tab w:val="right" w:leader="dot" w:pos="9062"/>
+            </w:tabs>
+            <w:rPr>
+              <w:rFonts w:asciiTheme="minorHAnsi" w:eastAsiaTheme="minorEastAsia" w:hAnsiTheme="minorHAnsi"/>
+              <w:noProof/>
+              <w:sz w:val="22"/>
+              <w:lang w:eastAsia="sk-SK"/>
+            </w:rPr>
+          </w:pPr>
+          <w:hyperlink w:anchor="_Toc152802436" w:history="1">
+            <w:r>
+              <w:rPr>
+                <w:rStyle w:val="Hypertextovprepojenie"/>
+                <w:noProof/>
+              </w:rPr>
+              <w:t>2.2.2</w:t>
+            </w:r>
+            <w:r>
+              <w:rPr>
+                <w:rFonts w:asciiTheme="minorHAnsi" w:eastAsiaTheme="minorEastAsia" w:hAnsiTheme="minorHAnsi"/>
+                <w:noProof/>
+                <w:sz w:val="22"/>
+                <w:lang w:eastAsia="sk-SK"/>
+              </w:rPr>
+              <w:tab/>
+            </w:r>
+            <w:r>
+              <w:rPr>
+                <w:rStyle w:val="Hypertextovprepojenie"/>
+                <w:noProof/>
+              </w:rPr>
+              <w:t>Nastavenie strojov, príprava pracoviska</w:t>
+            </w:r>
+            <w:r>
+              <w:rPr>
+                <w:noProof/>
+                <w:webHidden/>
+              </w:rPr>
+              <w:tab/>
+            </w:r>
+            <w:r>
+              <w:rPr>
+                <w:noProof/>
+                <w:webHidden/>
+              </w:rPr>
+              <w:fldChar w:fldCharType="begin"/>
+            </w:r>
+            <w:r>
+              <w:rPr>
+                <w:noProof/>
+                <w:webHidden/>
+              </w:rPr>
+              <w:instrText xml:space="preserve"> PAGEREF _Toc152802436 \h </w:instrText>
+            </w:r>
+            <w:r>
+              <w:rPr>
+                <w:noProof/>
+                <w:webHidden/>
+              </w:rPr>
+            </w:r>
+            <w:r>
+              <w:rPr>
+                <w:noProof/>
+                <w:webHidden/>
+              </w:rPr>
+              <w:fldChar w:fldCharType="separate"/>
+            </w:r>
+            <w:r>
+              <w:rPr>
+                <w:noProof/>
+                <w:webHidden/>
+              </w:rPr>
+              <w:t>5</w:t>
+            </w:r>
+            <w:r>
+              <w:rPr>
+                <w:noProof/>
+                <w:webHidden/>
+              </w:rPr>
+              <w:fldChar w:fldCharType="end"/>
+            </w:r>
+          </w:hyperlink>
+        </w:p>
+        <w:p>
+          <w:pPr>
+            <w:pStyle w:val="Obsah3"/>
+            <w:tabs>
+              <w:tab w:val="left" w:pos="1320"/>
+              <w:tab w:val="right" w:leader="dot" w:pos="9062"/>
+            </w:tabs>
+            <w:rPr>
+              <w:rFonts w:asciiTheme="minorHAnsi" w:eastAsiaTheme="minorEastAsia" w:hAnsiTheme="minorHAnsi"/>
+              <w:noProof/>
+              <w:sz w:val="22"/>
+              <w:lang w:eastAsia="sk-SK"/>
+            </w:rPr>
+          </w:pPr>
+          <w:hyperlink w:anchor="_Toc152802437" w:history="1">
+            <w:r>
+              <w:rPr>
+                <w:rStyle w:val="Hypertextovprepojenie"/>
+                <w:noProof/>
+              </w:rPr>
+              <w:t>2.2.3</w:t>
+            </w:r>
+            <w:r>
+              <w:rPr>
+                <w:rFonts w:asciiTheme="minorHAnsi" w:eastAsiaTheme="minorEastAsia" w:hAnsiTheme="minorHAnsi"/>
+                <w:noProof/>
+                <w:sz w:val="22"/>
+                <w:lang w:eastAsia="sk-SK"/>
+              </w:rPr>
+              <w:tab/>
+            </w:r>
+            <w:r>
+              <w:rPr>
+                <w:rStyle w:val="Hypertextovprepojenie"/>
+                <w:noProof/>
+              </w:rPr>
+              <w:t>Opravy strojov</w:t>
+            </w:r>
+            <w:r>
+              <w:rPr>
+                <w:noProof/>
+                <w:webHidden/>
+              </w:rPr>
+              <w:tab/>
+            </w:r>
+            <w:r>
+              <w:rPr>
+                <w:noProof/>
+                <w:webHidden/>
+              </w:rPr>
+              <w:fldChar w:fldCharType="begin"/>
+            </w:r>
+            <w:r>
+              <w:rPr>
+                <w:noProof/>
+                <w:webHidden/>
+              </w:rPr>
+              <w:instrText xml:space="preserve"> PAGEREF _Toc152802437 \h </w:instrText>
+            </w:r>
+            <w:r>
+              <w:rPr>
+                <w:noProof/>
+                <w:webHidden/>
+              </w:rPr>
+            </w:r>
+            <w:r>
+              <w:rPr>
+                <w:noProof/>
+                <w:webHidden/>
+              </w:rPr>
+              <w:fldChar w:fldCharType="separate"/>
+            </w:r>
+            <w:r>
+              <w:rPr>
+                <w:noProof/>
+                <w:webHidden/>
+              </w:rPr>
+              <w:t>6</w:t>
+            </w:r>
+            <w:r>
+              <w:rPr>
+                <w:noProof/>
+                <w:webHidden/>
+              </w:rPr>
+              <w:fldChar w:fldCharType="end"/>
+            </w:r>
+          </w:hyperlink>
+        </w:p>
+        <w:p>
+          <w:pPr>
+            <w:pStyle w:val="Obsah3"/>
+            <w:tabs>
+              <w:tab w:val="left" w:pos="1320"/>
+              <w:tab w:val="right" w:leader="dot" w:pos="9062"/>
+            </w:tabs>
+            <w:rPr>
+              <w:rFonts w:asciiTheme="minorHAnsi" w:eastAsiaTheme="minorEastAsia" w:hAnsiTheme="minorHAnsi"/>
+              <w:noProof/>
+              <w:sz w:val="22"/>
+              <w:lang w:eastAsia="sk-SK"/>
+            </w:rPr>
+          </w:pPr>
+          <w:hyperlink w:anchor="_Toc152802438" w:history="1">
+            <w:r>
+              <w:rPr>
+                <w:rStyle w:val="Hypertextovprepojenie"/>
+                <w:noProof/>
+              </w:rPr>
+              <w:t>2.2.4</w:t>
+            </w:r>
+            <w:r>
+              <w:rPr>
+                <w:rFonts w:asciiTheme="minorHAnsi" w:eastAsiaTheme="minorEastAsia" w:hAnsiTheme="minorHAnsi"/>
+                <w:noProof/>
+                <w:sz w:val="22"/>
+                <w:lang w:eastAsia="sk-SK"/>
+              </w:rPr>
+              <w:tab/>
+            </w:r>
+            <w:r>
+              <w:rPr>
+                <w:rStyle w:val="Hypertextovprepojenie"/>
+                <w:noProof/>
+              </w:rPr>
+              <w:t>Prestávky pracovníkov</w:t>
+            </w:r>
+            <w:r>
+              <w:rPr>
+                <w:noProof/>
+                <w:webHidden/>
+              </w:rPr>
+              <w:tab/>
+            </w:r>
+            <w:r>
+              <w:rPr>
+                <w:noProof/>
+                <w:webHidden/>
+              </w:rPr>
+              <w:fldChar w:fldCharType="begin"/>
+            </w:r>
+            <w:r>
+              <w:rPr>
+                <w:noProof/>
+                <w:webHidden/>
+              </w:rPr>
+              <w:instrText xml:space="preserve"> PAGEREF _Toc152802438 \h </w:instrText>
+            </w:r>
+            <w:r>
+              <w:rPr>
+                <w:noProof/>
+                <w:webHidden/>
+              </w:rPr>
+            </w:r>
+            <w:r>
+              <w:rPr>
+                <w:noProof/>
+                <w:webHidden/>
+              </w:rPr>
+              <w:fldChar w:fldCharType="separate"/>
+            </w:r>
+            <w:r>
+              <w:rPr>
+                <w:noProof/>
+                <w:webHidden/>
+              </w:rPr>
+              <w:t>6</w:t>
             </w:r>
             <w:r>
               <w:rPr>
@@ -1467,7 +1916,7 @@
               <w:lang w:eastAsia="sk-SK"/>
             </w:rPr>
           </w:pPr>
-          <w:hyperlink w:anchor="_Toc152705740" w:history="1">
+          <w:hyperlink w:anchor="_Toc152802439" w:history="1">
             <w:r>
               <w:rPr>
                 <w:rStyle w:val="Hypertextovprepojenie"/>
@@ -1489,6 +1938,94 @@
                 <w:rStyle w:val="Hypertextovprepojenie"/>
                 <w:noProof/>
               </w:rPr>
+              <w:t>Koncepcia modelu</w:t>
+            </w:r>
+            <w:r>
+              <w:rPr>
+                <w:noProof/>
+                <w:webHidden/>
+              </w:rPr>
+              <w:tab/>
+            </w:r>
+            <w:r>
+              <w:rPr>
+                <w:noProof/>
+                <w:webHidden/>
+              </w:rPr>
+              <w:fldChar w:fldCharType="begin"/>
+            </w:r>
+            <w:r>
+              <w:rPr>
+                <w:noProof/>
+                <w:webHidden/>
+              </w:rPr>
+              <w:instrText xml:space="preserve"> PAGEREF _Toc152802439 \h </w:instrText>
+            </w:r>
+            <w:r>
+              <w:rPr>
+                <w:noProof/>
+                <w:webHidden/>
+              </w:rPr>
+            </w:r>
+            <w:r>
+              <w:rPr>
+                <w:noProof/>
+                <w:webHidden/>
+              </w:rPr>
+              <w:fldChar w:fldCharType="separate"/>
+            </w:r>
+            <w:r>
+              <w:rPr>
+                <w:noProof/>
+                <w:webHidden/>
+              </w:rPr>
+              <w:t>6</w:t>
+            </w:r>
+            <w:r>
+              <w:rPr>
+                <w:noProof/>
+                <w:webHidden/>
+              </w:rPr>
+              <w:fldChar w:fldCharType="end"/>
+            </w:r>
+          </w:hyperlink>
+        </w:p>
+        <w:p>
+          <w:pPr>
+            <w:pStyle w:val="Obsah1"/>
+            <w:tabs>
+              <w:tab w:val="left" w:pos="480"/>
+              <w:tab w:val="right" w:leader="dot" w:pos="9062"/>
+            </w:tabs>
+            <w:rPr>
+              <w:rFonts w:asciiTheme="minorHAnsi" w:eastAsiaTheme="minorEastAsia" w:hAnsiTheme="minorHAnsi"/>
+              <w:noProof/>
+              <w:sz w:val="22"/>
+              <w:lang w:eastAsia="sk-SK"/>
+            </w:rPr>
+          </w:pPr>
+          <w:hyperlink w:anchor="_Toc152802440" w:history="1">
+            <w:r>
+              <w:rPr>
+                <w:rStyle w:val="Hypertextovprepojenie"/>
+                <w:noProof/>
+              </w:rPr>
+              <w:t>4</w:t>
+            </w:r>
+            <w:r>
+              <w:rPr>
+                <w:rFonts w:asciiTheme="minorHAnsi" w:eastAsiaTheme="minorEastAsia" w:hAnsiTheme="minorHAnsi"/>
+                <w:noProof/>
+                <w:sz w:val="22"/>
+                <w:lang w:eastAsia="sk-SK"/>
+              </w:rPr>
+              <w:tab/>
+            </w:r>
+            <w:r>
+              <w:rPr>
+                <w:rStyle w:val="Hypertextovprepojenie"/>
+                <w:noProof/>
+              </w:rPr>
               <w:t>Zdroje</w:t>
             </w:r>
             <w:r>
@@ -1510,7 +2047,7 @@
                 <w:noProof/>
                 <w:webHidden/>
               </w:rPr>
-              <w:instrText xml:space="preserve"> PAGEREF _Toc152705740 \h </w:instrText>
+              <w:instrText xml:space="preserve"> PAGEREF _Toc152802440 \h </w:instrText>
             </w:r>
             <w:r>
               <w:rPr>
@@ -1530,7 +2067,7 @@
                 <w:noProof/>
                 <w:webHidden/>
               </w:rPr>
-              <w:t>5</w:t>
+              <w:t>7</w:t>
             </w:r>
             <w:r>
               <w:rPr>
@@ -1589,7 +2126,7 @@
       <w:pPr>
         <w:pStyle w:val="Nadpis1"/>
       </w:pPr>
-      <w:bookmarkStart w:id="0" w:name="_Toc152705728"/>
+      <w:bookmarkStart w:id="0" w:name="_Toc152802422"/>
       <w:r>
         <w:lastRenderedPageBreak/>
         <w:t>Úvod</w:t>
@@ -1773,65 +2310,80 @@
           <w:rFonts w:cs="Times New Roman"/>
           <w:szCs w:val="24"/>
         </w:rPr>
-        <w:t xml:space="preserve"> strojárskej firmy. Za pomoci simulácie sa overuje aktuálna efektivita danej výroby a s ďalším experimentovaním, a rôznymi kombináciami počtov strojov</w:t>
-      </w:r>
-      <w:r>
+        <w:t xml:space="preserve"> strojárskej firmy. </w:t>
+      </w:r>
+    </w:p>
+    <w:p>
+      <w:pPr>
         <w:rPr>
           <w:rFonts w:cs="Times New Roman"/>
           <w:szCs w:val="24"/>
         </w:rPr>
-        <w:t xml:space="preserve"> a ďalších faktorov</w:t>
-      </w:r>
+      </w:pPr>
       <w:r>
         <w:rPr>
           <w:rFonts w:cs="Times New Roman"/>
           <w:szCs w:val="24"/>
         </w:rPr>
-        <w:t xml:space="preserve"> v jednotlivých úkonoch v procese výroby je snaha čo najviac znížiť dobu za ktorú sa </w:t>
+        <w:t>Za pomoci simulácie sa overuje aktuálna efektivita danej výroby a s ďalším experimentovaním, a rôznymi kombináciami počtov strojov</w:t>
       </w:r>
       <w:r>
         <w:rPr>
           <w:rFonts w:cs="Times New Roman"/>
           <w:szCs w:val="24"/>
         </w:rPr>
-        <w:t>spracúvajú</w:t>
+        <w:t xml:space="preserve"> a ďalších faktorov</w:t>
       </w:r>
       <w:r>
         <w:rPr>
           <w:rFonts w:cs="Times New Roman"/>
           <w:szCs w:val="24"/>
         </w:rPr>
-        <w:t xml:space="preserve"> </w:t>
+        <w:t xml:space="preserve"> v jednotlivých úkonoch v procese výroby je snaha čo najviac znížiť dobu za ktorú sa </w:t>
       </w:r>
       <w:r>
         <w:rPr>
           <w:rFonts w:cs="Times New Roman"/>
           <w:szCs w:val="24"/>
         </w:rPr>
-        <w:t>objednávky.</w:t>
+        <w:t>spracúvajú</w:t>
       </w:r>
       <w:r>
         <w:rPr>
           <w:rFonts w:cs="Times New Roman"/>
           <w:szCs w:val="24"/>
         </w:rPr>
-        <w:t xml:space="preserve"> </w:t>
-      </w:r>
-    </w:p>
-    <w:p>
-      <w:pPr>
-        <w:ind w:firstLine="360"/>
+        <w:t xml:space="preserve"> palety jednotlivých objednávok</w:t>
+      </w:r>
+      <w:r>
         <w:rPr>
           <w:rFonts w:cs="Times New Roman"/>
           <w:szCs w:val="24"/>
         </w:rPr>
+        <w:t>.</w:t>
+      </w:r>
+      <w:r>
+        <w:rPr>
+          <w:rFonts w:cs="Times New Roman"/>
+          <w:szCs w:val="24"/>
+        </w:rPr>
+        <w:t xml:space="preserve"> </w:t>
+      </w:r>
+    </w:p>
+    <w:p>
+      <w:pPr>
+        <w:ind w:firstLine="360"/>
+        <w:rPr>
+          <w:rFonts w:cs="Times New Roman"/>
+          <w:szCs w:val="24"/>
+        </w:rPr>
       </w:pPr>
     </w:p>
     <w:p>
       <w:pPr>
         <w:pStyle w:val="Nadpis2"/>
       </w:pPr>
-      <w:bookmarkStart w:id="1" w:name="_Toc152705729"/>
+      <w:bookmarkStart w:id="1" w:name="_Toc152802423"/>
       <w:r>
         <w:t xml:space="preserve">Autori a zdroje </w:t>
       </w:r>
@@ -1869,159 +2421,21 @@
       </w:r>
       <w:proofErr w:type="spellEnd"/>
       <w:r>
-        <w:t>, ktorej zamestnanec</w:t>
+        <w:t>, ktorej zamestnane</w:t>
+      </w:r>
+      <w:r>
+        <w:rPr>
+          <w:lang w:val="ru-RU"/>
+        </w:rPr>
+        <w:t>с</w:t>
       </w:r>
       <w:r>
         <w:t xml:space="preserve"> na pozícií technológa</w:t>
       </w:r>
       <w:r>
-        <w:t xml:space="preserve"> </w:t>
-      </w:r>
-      <w:r>
-        <w:t xml:space="preserve">bol ochotný s nami konzultovať a poskytnúť </w:t>
-      </w:r>
-      <w:r>
-        <w:t>informácie</w:t>
-      </w:r>
-      <w:r>
-        <w:t xml:space="preserve"> na základe ktorých, bol zostavený simulačný model</w:t>
-      </w:r>
-      <w:r>
-        <w:t>.</w:t>
-      </w:r>
-    </w:p>
-    <w:p/>
-    <w:p>
-      <w:pPr>
-        <w:pStyle w:val="Nadpis1"/>
-      </w:pPr>
-      <w:bookmarkStart w:id="2" w:name="_Toc152705730"/>
-      <w:r>
-        <w:t>Výroba brzdového lamel</w:t>
-      </w:r>
-      <w:r>
-        <w:t>y</w:t>
-      </w:r>
-      <w:bookmarkEnd w:id="2"/>
-    </w:p>
-    <w:p>
-      <w:r>
-        <w:t xml:space="preserve">Existuje mnoho výrobných postupov ako vyrábať brzdové lamely. Záleží od toho aké vlastnosti chceme aby daný </w:t>
-      </w:r>
-      <w:proofErr w:type="spellStart"/>
-      <w:r>
-        <w:t>lamel</w:t>
-      </w:r>
-      <w:proofErr w:type="spellEnd"/>
-      <w:r>
-        <w:t xml:space="preserve"> mal a kde bude jeho nasadenie. </w:t>
-      </w:r>
-      <w:r>
-        <w:t>Výrobný proces brzdového lamelu</w:t>
-      </w:r>
-      <w:r>
-        <w:t xml:space="preserve"> v tejto práci</w:t>
-      </w:r>
-      <w:r>
-        <w:t xml:space="preserve"> je rozdelený na 9 operácií</w:t>
-      </w:r>
-      <w:r>
-        <w:t xml:space="preserve">, na základe dát z firmy </w:t>
-      </w:r>
-      <w:proofErr w:type="spellStart"/>
-      <w:r>
-        <w:t>Miba</w:t>
-      </w:r>
-      <w:proofErr w:type="spellEnd"/>
-      <w:r>
-        <w:t xml:space="preserve"> </w:t>
-      </w:r>
-      <w:proofErr w:type="spellStart"/>
-      <w:r>
-        <w:t>Steeltec</w:t>
-      </w:r>
-      <w:proofErr w:type="spellEnd"/>
-      <w:r>
-        <w:t xml:space="preserve">. </w:t>
-      </w:r>
-      <w:r>
-        <w:t>Žiadna z operácií nesmie byť preskočená alebo byť vykonaná v inom poradí než je určené pre daný produkt. Pri všetkých operáciách, až na olejovanie, je potrebný človek, zamestnanec, pre</w:t>
-      </w:r>
-      <w:r>
-        <w:t xml:space="preserve"> počiatočné nastavenia a</w:t>
-      </w:r>
-      <w:r>
-        <w:t xml:space="preserve"> obsluhu stroja.</w:t>
-      </w:r>
-      <w:r>
-        <w:t xml:space="preserve"> V nadchádzajúcich krokoch bude prezentovaný proces výroby od príchodu materiálu do skladu po zabalenie hotových výrobkov.</w:t>
-      </w:r>
-      <w:r>
-        <w:t xml:space="preserve"> </w:t>
-      </w:r>
-    </w:p>
-    <w:p/>
-    <w:p>
-      <w:pPr>
-        <w:pStyle w:val="Nadpis2"/>
-      </w:pPr>
-      <w:bookmarkStart w:id="3" w:name="_Toc152705731"/>
-      <w:r>
-        <w:t>Proces výroby brzdov</w:t>
-      </w:r>
-      <w:r>
-        <w:t>ej</w:t>
-      </w:r>
-      <w:r>
-        <w:t xml:space="preserve"> lamel</w:t>
-      </w:r>
-      <w:r>
-        <w:t>y</w:t>
-      </w:r>
-      <w:bookmarkEnd w:id="3"/>
-    </w:p>
-    <w:p>
-      <w:r>
-        <w:t xml:space="preserve">Výroba začína tým, že do výroby príde objednávka nejakej veľkosti, veľkosť je ohraničená minimom a maximom, konkrétne bolo zistené od zamestnanca, že veľkosť objednávky by mala byť viac ako 1000 kusov brzdových </w:t>
-      </w:r>
-      <w:r>
-        <w:t>lamiel</w:t>
-      </w:r>
-      <w:r>
-        <w:t xml:space="preserve"> a menej ako 10 000 kusov. Tieto hranice sú z dôvodu aby sa firma nezaoberala zbytočne malými objednávkami a zároveň aby stíhali všetky objednávky ktoré im prídu</w:t>
-      </w:r>
-      <w:r>
-        <w:t xml:space="preserve"> včas, resp. čo naj</w:t>
-      </w:r>
-      <w:r>
-        <w:t>s</w:t>
-      </w:r>
-      <w:r>
-        <w:t>kôr.</w:t>
-      </w:r>
-      <w:r>
-        <w:t xml:space="preserve"> </w:t>
-      </w:r>
-    </w:p>
-    <w:p>
-      <w:pPr>
-        <w:rPr>
-          <w:lang w:val="en-GB"/>
-        </w:rPr>
-      </w:pPr>
-      <w:r>
-        <w:t>Po tom ako objednávka príde je nutné jej prideliť materiál</w:t>
-      </w:r>
-      <w:r>
-        <w:t xml:space="preserve"> zo skladu</w:t>
-      </w:r>
-      <w:r>
-        <w:t xml:space="preserve"> na základe objednaných kusov.</w:t>
-      </w:r>
-      <w:r>
-        <w:t xml:space="preserve"> V prípade tejto práce sa jedná o 0.5kg</w:t>
-      </w:r>
-      <w:r>
+        <w:rPr>
+          <w:lang w:val="ru-RU"/>
+        </w:rPr>
         <w:t xml:space="preserve"> </w:t>
       </w:r>
       <w:hyperlink w:anchor="_Zdroje" w:history="1">
@@ -2034,10 +2448,187 @@
         </w:r>
       </w:hyperlink>
       <w:r>
-        <w:t xml:space="preserve"> spotrebnej váhy na 1 kus. Spotrebná váha znamená, hmotnosť nespracovaného surového kusu materiálu</w:t>
-      </w:r>
-      <w:r>
-        <w:t xml:space="preserve"> z ktorého vo výsledku bude výsledný produkt s hmotnosťou 0.25kg</w:t>
+        <w:t xml:space="preserve"> </w:t>
+      </w:r>
+      <w:r>
+        <w:t xml:space="preserve">bol ochotný s nami konzultovať a poskytnúť </w:t>
+      </w:r>
+      <w:r>
+        <w:t>informácie</w:t>
+      </w:r>
+      <w:r>
+        <w:t xml:space="preserve"> na základe ktorých, bol zostavený simulačný model</w:t>
+      </w:r>
+      <w:r>
+        <w:t>.</w:t>
+      </w:r>
+    </w:p>
+    <w:p/>
+    <w:p/>
+    <w:p/>
+    <w:p/>
+    <w:p/>
+    <w:p/>
+    <w:p/>
+    <w:p/>
+    <w:p/>
+    <w:p/>
+    <w:p/>
+    <w:p/>
+    <w:p/>
+    <w:p/>
+    <w:p/>
+    <w:p/>
+    <w:p>
+      <w:pPr>
+        <w:pStyle w:val="Nadpis1"/>
+      </w:pPr>
+      <w:bookmarkStart w:id="2" w:name="_Toc152802424"/>
+      <w:r>
+        <w:lastRenderedPageBreak/>
+        <w:t>Výroba brzdov</w:t>
+      </w:r>
+      <w:r>
+        <w:t>ej</w:t>
+      </w:r>
+      <w:r>
+        <w:t xml:space="preserve"> lamel</w:t>
+      </w:r>
+      <w:r>
+        <w:t>y</w:t>
+      </w:r>
+      <w:bookmarkEnd w:id="2"/>
+    </w:p>
+    <w:p>
+      <w:r>
+        <w:t xml:space="preserve">Existuje mnoho výrobných postupov ako vyrábať brzdové lamely. Záleží od toho aké vlastnosti chceme aby daný </w:t>
+      </w:r>
+      <w:proofErr w:type="spellStart"/>
+      <w:r>
+        <w:t>lamel</w:t>
+      </w:r>
+      <w:proofErr w:type="spellEnd"/>
+      <w:r>
+        <w:t xml:space="preserve"> mal a kde bude jeho nasadenie. </w:t>
+      </w:r>
+      <w:r>
+        <w:t>Výrobný proces brzdového lamelu</w:t>
+      </w:r>
+      <w:r>
+        <w:t xml:space="preserve"> v tejto práci</w:t>
+      </w:r>
+      <w:r>
+        <w:t xml:space="preserve"> je rozdelený na </w:t>
+      </w:r>
+      <w:r>
+        <w:t>8</w:t>
+      </w:r>
+      <w:r>
+        <w:t xml:space="preserve"> operácií</w:t>
+      </w:r>
+      <w:r>
+        <w:t xml:space="preserve">, na základe dát z firmy </w:t>
+      </w:r>
+      <w:proofErr w:type="spellStart"/>
+      <w:r>
+        <w:t>Miba</w:t>
+      </w:r>
+      <w:proofErr w:type="spellEnd"/>
+      <w:r>
+        <w:t xml:space="preserve"> </w:t>
+      </w:r>
+      <w:proofErr w:type="spellStart"/>
+      <w:r>
+        <w:t>Steeltec</w:t>
+      </w:r>
+      <w:proofErr w:type="spellEnd"/>
+      <w:r>
+        <w:t xml:space="preserve">. </w:t>
+      </w:r>
+      <w:r>
+        <w:t>Žiadna z operácií nesmie byť preskočená alebo byť vykonaná v inom poradí než je určené pre daný produkt. Pri všetkých operáciách, až na olejovanie, je potrebný človek, zamestnanec, pre</w:t>
+      </w:r>
+      <w:r>
+        <w:t xml:space="preserve"> počiatočné nastavenia a</w:t>
+      </w:r>
+      <w:r>
+        <w:t xml:space="preserve"> obsluhu stroja.</w:t>
+      </w:r>
+      <w:r>
+        <w:t xml:space="preserve"> V nadchádzajúcich krokoch bude prezentovaný proces výroby od príchodu materiálu do skladu po zabalenie hotových výrobkov.</w:t>
+      </w:r>
+      <w:r>
+        <w:t xml:space="preserve"> </w:t>
+      </w:r>
+    </w:p>
+    <w:p/>
+    <w:p>
+      <w:pPr>
+        <w:pStyle w:val="Nadpis2"/>
+      </w:pPr>
+      <w:bookmarkStart w:id="3" w:name="_Toc152802425"/>
+      <w:r>
+        <w:t>Proces výroby brzdov</w:t>
+      </w:r>
+      <w:r>
+        <w:t>ej</w:t>
+      </w:r>
+      <w:r>
+        <w:t xml:space="preserve"> lamel</w:t>
+      </w:r>
+      <w:r>
+        <w:t>y</w:t>
+      </w:r>
+      <w:bookmarkEnd w:id="3"/>
+    </w:p>
+    <w:p>
+      <w:r>
+        <w:t xml:space="preserve">Výroba začína tým, že do výroby príde objednávka nejakej veľkosti, veľkosť je ohraničená minimom a maximom, </w:t>
+      </w:r>
+      <w:r>
+        <w:t xml:space="preserve">nakoľko nie je žiaduce aby sa firma zaoberala zbytočne malými objednávkami </w:t>
+      </w:r>
+      <w:r>
+        <w:t>(</w:t>
+      </w:r>
+      <w:r>
+        <w:t>to znamená aby sa vôbec vyplatilo sa objednávkou zaoberať</w:t>
+      </w:r>
+      <w:r>
+        <w:t>)</w:t>
+      </w:r>
+      <w:r>
+        <w:t xml:space="preserve"> a tiež aby objednávky neboli prehnane veľké z dôvodu toho aby sa stíhali aj ostatné objednávky.</w:t>
+      </w:r>
+    </w:p>
+    <w:p>
+      <w:r>
+        <w:t>Ku konkrétnym hodnotám sa nebolo možné dopracovať a tak za pomoci zamestnanca firmy sme určili minimálnu a maximálnu hranicu veľkosti objednávky</w:t>
+      </w:r>
+      <w:r>
+        <w:t xml:space="preserve"> (1000 – 10 000)</w:t>
+      </w:r>
+      <w:r>
+        <w:t>.</w:t>
+      </w:r>
+    </w:p>
+    <w:p>
+      <w:pPr>
+        <w:rPr>
+          <w:lang w:val="en-GB"/>
+        </w:rPr>
+      </w:pPr>
+      <w:r>
+        <w:t>Po tom ako objednávka príde je nutné jej prideliť materiál</w:t>
+      </w:r>
+      <w:r>
+        <w:t xml:space="preserve"> zo skladu</w:t>
+      </w:r>
+      <w:r>
+        <w:t xml:space="preserve"> na základe objednaných kusov.</w:t>
+      </w:r>
+      <w:r>
+        <w:t xml:space="preserve"> V prípade tejto práce sa jedná o 0.5kg</w:t>
       </w:r>
       <w:r>
         <w:t xml:space="preserve"> </w:t>
@@ -2052,19 +2643,10 @@
         </w:r>
       </w:hyperlink>
       <w:r>
-        <w:t xml:space="preserve">. </w:t>
-      </w:r>
-      <w:r>
-        <w:t>Brzdové lamely sa vyrábajú z</w:t>
-      </w:r>
-      <w:r>
-        <w:t> </w:t>
-      </w:r>
-      <w:r>
-        <w:t>vysoko uhlíková</w:t>
-      </w:r>
-      <w:r>
-        <w:t xml:space="preserve"> oceľ C60</w:t>
+        <w:t xml:space="preserve"> spotrebnej váhy na 1 kus. Spotrebná váha znamená, hmotnosť nespracovaného surového kusu materiálu</w:t>
+      </w:r>
+      <w:r>
+        <w:t xml:space="preserve"> z ktorého vo výsledku bude výsledný produkt s hmotnosťou 0.25kg</w:t>
       </w:r>
       <w:r>
         <w:t xml:space="preserve"> </w:t>
@@ -2079,30 +2661,31 @@
         </w:r>
       </w:hyperlink>
       <w:r>
-        <w:t>.</w:t>
-      </w:r>
-      <w:r>
-        <w:rPr>
-          <w:b/>
-          <w:bCs/>
-          <w:color w:val="FF0000"/>
-        </w:rPr>
+        <w:t xml:space="preserve">. </w:t>
+      </w:r>
+      <w:r>
+        <w:t>Brzdové lamely sa vyrábajú z</w:t>
+      </w:r>
+      <w:r>
+        <w:t> </w:t>
+      </w:r>
+      <w:r>
+        <w:t>vysoko uhlíkov</w:t>
+      </w:r>
+      <w:r>
+        <w:t>ej</w:t>
+      </w:r>
+      <w:r>
+        <w:t xml:space="preserve"> oce</w:t>
+      </w:r>
+      <w:r>
+        <w:t>le</w:t>
+      </w:r>
+      <w:r>
+        <w:t xml:space="preserve"> C60</w:t>
+      </w:r>
+      <w:r>
         <w:t xml:space="preserve"> </w:t>
-      </w:r>
-      <w:r>
-        <w:t>Následne je objednávka rozdelená na palety po 1000 kusoch, dôvodom prečo 1000 kusov je maximálna nosná kapacita</w:t>
-      </w:r>
-      <w:r>
-        <w:t xml:space="preserve"> EUR</w:t>
-      </w:r>
-      <w:r>
-        <w:t xml:space="preserve"> paliet a tá by nemala prekročiť </w:t>
-      </w:r>
-      <w:r>
-        <w:t>500</w:t>
-      </w:r>
-      <w:r>
-        <w:t xml:space="preserve"> kg </w:t>
       </w:r>
       <w:hyperlink w:anchor="_Zdroje" w:history="1">
         <w:r>
@@ -2114,40 +2697,30 @@
         </w:r>
       </w:hyperlink>
       <w:r>
-        <w:rPr>
-          <w:lang w:val="en-GB"/>
-        </w:rPr>
         <w:t>.</w:t>
       </w:r>
       <w:r>
         <w:rPr>
-          <w:lang w:val="en-GB"/>
+          <w:b/>
+          <w:bCs/>
+          <w:color w:val="FF0000"/>
         </w:rPr>
         <w:t xml:space="preserve"> </w:t>
       </w:r>
-    </w:p>
-    <w:p>
-      <w:r>
-        <w:t xml:space="preserve">Akonáhle </w:t>
-      </w:r>
-      <w:r>
-        <w:t xml:space="preserve">je </w:t>
-      </w:r>
-      <w:r>
-        <w:t>objednávka</w:t>
-      </w:r>
-      <w:r>
-        <w:t xml:space="preserve"> prerozdelená na palety prechádza sa k samotnej výrobe.</w:t>
-      </w:r>
-      <w:r>
-        <w:t xml:space="preserve"> V rámci výroby po dokončení každej operácie je nutné paletu v rámci výrobnej haly preniesť pomocou </w:t>
-      </w:r>
-      <w:r>
-        <w:lastRenderedPageBreak/>
-        <w:t>vysokozdvižného vozíka na miesto ďalšej operácie. Tento úkon zaberie zvyčajne okolo 15 minút</w:t>
-      </w:r>
-      <w:r>
-        <w:t xml:space="preserve"> </w:t>
+      <w:r>
+        <w:t>Následne je objednávka rozdelená na palety po 1000 kusoch, dôvodom prečo 1000 kusov je maximálna nosná kapacita</w:t>
+      </w:r>
+      <w:r>
+        <w:t xml:space="preserve"> EUR</w:t>
+      </w:r>
+      <w:r>
+        <w:t xml:space="preserve"> paliet a tá by nemala prekročiť </w:t>
+      </w:r>
+      <w:r>
+        <w:t>500</w:t>
+      </w:r>
+      <w:r>
+        <w:t xml:space="preserve"> kg </w:t>
       </w:r>
       <w:hyperlink w:anchor="_Zdroje" w:history="1">
         <w:r>
@@ -2159,30 +2732,55 @@
         </w:r>
       </w:hyperlink>
       <w:r>
-        <w:t>, v závislosti od prevádzky v hale samotnej</w:t>
-      </w:r>
-      <w:r>
+        <w:rPr>
+          <w:lang w:val="en-GB"/>
+        </w:rPr>
+        <w:t xml:space="preserve"> </w:t>
+      </w:r>
+      <w:r>
+        <w:t xml:space="preserve">podľa vnútorných predpisov </w:t>
+      </w:r>
+      <w:proofErr w:type="spellStart"/>
+      <w:r>
+        <w:t>Miba</w:t>
+      </w:r>
+      <w:proofErr w:type="spellEnd"/>
+      <w:r>
+        <w:t xml:space="preserve"> </w:t>
+      </w:r>
+      <w:proofErr w:type="spellStart"/>
+      <w:r>
+        <w:t>steeltec</w:t>
+      </w:r>
+      <w:proofErr w:type="spellEnd"/>
+      <w:r>
+        <w:rPr>
+          <w:lang w:val="en-GB"/>
+        </w:rPr>
         <w:t>.</w:t>
       </w:r>
-    </w:p>
-    <w:p>
-      <w:pPr>
-        <w:ind w:left="360"/>
-      </w:pPr>
-    </w:p>
-    <w:p>
-      <w:pPr>
-        <w:pStyle w:val="Nadpis3"/>
-      </w:pPr>
-      <w:bookmarkStart w:id="4" w:name="_Toc152705732"/>
-      <w:r>
-        <w:t>Lisovanie</w:t>
-      </w:r>
-      <w:bookmarkEnd w:id="4"/>
-    </w:p>
-    <w:p>
-      <w:r>
-        <w:t>Obsluha stroja (1 zamestnanec) ako prvé nastavuje stroj 60 minút</w:t>
+      <w:r>
+        <w:rPr>
+          <w:lang w:val="en-GB"/>
+        </w:rPr>
+        <w:t xml:space="preserve"> </w:t>
+      </w:r>
+    </w:p>
+    <w:p>
+      <w:r>
+        <w:t xml:space="preserve">Akonáhle </w:t>
+      </w:r>
+      <w:r>
+        <w:t xml:space="preserve">je </w:t>
+      </w:r>
+      <w:r>
+        <w:t>objednávka</w:t>
+      </w:r>
+      <w:r>
+        <w:t xml:space="preserve"> prerozdelená na palety prechádza sa k samotnej výrobe.</w:t>
+      </w:r>
+      <w:r>
+        <w:t xml:space="preserve"> V rámci výroby po dokončení každej operácie je nutné paletu v rámci výrobnej haly preniesť pomocou vysokozdvižného vozíka na miesto ďalšej operácie. Tento úkon zaberie zvyčajne okolo 15 minút</w:t>
       </w:r>
       <w:r>
         <w:t xml:space="preserve"> </w:t>
@@ -2197,149 +2795,30 @@
         </w:r>
       </w:hyperlink>
       <w:r>
-        <w:t xml:space="preserve">, potom </w:t>
-      </w:r>
-      <w:r>
-        <w:t>dochádza k procesu lisovania,</w:t>
-      </w:r>
-      <w:r>
-        <w:t xml:space="preserve"> kde nástroj danému dielu dodá požadovaný tvar. </w:t>
-      </w:r>
-      <w:r>
-        <w:t>Stroj pracuje rýchlosťou 1ks/1s</w:t>
-      </w:r>
-      <w:r>
-        <w:t>. Vylisované kusy sa následne prostredníctvom pásu presúvajú na paletu</w:t>
-      </w:r>
-      <w:r>
-        <w:t xml:space="preserve"> kde sa poukladajú</w:t>
+        <w:t>, v závislosti od prevádzky v hale samotnej</w:t>
       </w:r>
       <w:r>
         <w:t>.</w:t>
       </w:r>
-      <w:r>
-        <w:t xml:space="preserve"> </w:t>
-      </w:r>
-      <w:r>
-        <w:rPr>
-          <w:b/>
-          <w:bCs/>
-          <w:color w:val="FF0000"/>
-        </w:rPr>
-        <w:t xml:space="preserve">(TODO </w:t>
-      </w:r>
-      <w:proofErr w:type="spellStart"/>
-      <w:r>
-        <w:rPr>
-          <w:b/>
-          <w:bCs/>
-          <w:color w:val="FF0000"/>
-        </w:rPr>
-        <w:t>trva</w:t>
-      </w:r>
-      <w:proofErr w:type="spellEnd"/>
-      <w:r>
-        <w:rPr>
-          <w:b/>
-          <w:bCs/>
-          <w:color w:val="FF0000"/>
-        </w:rPr>
-        <w:t xml:space="preserve"> dlho to prekladania na </w:t>
-      </w:r>
-      <w:proofErr w:type="spellStart"/>
-      <w:r>
-        <w:rPr>
-          <w:b/>
-          <w:bCs/>
-          <w:color w:val="FF0000"/>
-        </w:rPr>
-        <w:t>vyslednu</w:t>
-      </w:r>
-      <w:proofErr w:type="spellEnd"/>
-      <w:r>
-        <w:rPr>
-          <w:b/>
-          <w:bCs/>
-          <w:color w:val="FF0000"/>
-        </w:rPr>
-        <w:t xml:space="preserve"> paletu pripadne ako sa to </w:t>
-      </w:r>
-      <w:proofErr w:type="spellStart"/>
-      <w:r>
-        <w:rPr>
-          <w:b/>
-          <w:bCs/>
-          <w:color w:val="FF0000"/>
-        </w:rPr>
-        <w:t>robi</w:t>
-      </w:r>
-      <w:proofErr w:type="spellEnd"/>
-      <w:r>
-        <w:rPr>
-          <w:b/>
-          <w:bCs/>
-          <w:color w:val="FF0000"/>
-        </w:rPr>
-        <w:t xml:space="preserve">, je to </w:t>
-      </w:r>
-      <w:proofErr w:type="spellStart"/>
-      <w:r>
-        <w:rPr>
-          <w:b/>
-          <w:bCs/>
-          <w:color w:val="FF0000"/>
-        </w:rPr>
-        <w:t>zanedbatelne</w:t>
-      </w:r>
-      <w:proofErr w:type="spellEnd"/>
-      <w:r>
-        <w:rPr>
-          <w:b/>
-          <w:bCs/>
-          <w:color w:val="FF0000"/>
-        </w:rPr>
-        <w:t xml:space="preserve"> ?</w:t>
-      </w:r>
-      <w:r>
-        <w:rPr>
-          <w:b/>
-          <w:bCs/>
-          <w:color w:val="FF0000"/>
-        </w:rPr>
-        <w:t xml:space="preserve"> NEBOLO  BY LEPSIE OZNACIT TYCH 15 MINUT AKO CAS KTORY TO ROBOTNIK DAVA NA PALETU NEZ TRANSPORT PALETY PO VYROBE ?</w:t>
-      </w:r>
-      <w:r>
-        <w:rPr>
-          <w:b/>
-          <w:bCs/>
-          <w:color w:val="FF0000"/>
-        </w:rPr>
-        <w:t>)</w:t>
-      </w:r>
-      <w:r>
-        <w:t xml:space="preserve">. </w:t>
-      </w:r>
+    </w:p>
+    <w:p>
+      <w:pPr>
+        <w:ind w:left="360"/>
+      </w:pPr>
     </w:p>
     <w:p>
       <w:pPr>
         <w:pStyle w:val="Nadpis3"/>
       </w:pPr>
-      <w:bookmarkStart w:id="5" w:name="_Toc152705733"/>
-      <w:r>
-        <w:t>Jednostranné brúsenie</w:t>
-      </w:r>
-      <w:bookmarkEnd w:id="5"/>
-    </w:p>
-    <w:p>
-      <w:pPr>
-        <w:pStyle w:val="Odsekzoznamu"/>
-        <w:ind w:left="0"/>
-      </w:pPr>
-      <w:r>
-        <w:t>Ako je paleta prinesená k jednostrannej brúske</w:t>
-      </w:r>
-      <w:r>
-        <w:t>, obsluha (1 zamestnanec) začne s nastavovaním stroja, čo zaberie 10 minút</w:t>
+      <w:bookmarkStart w:id="4" w:name="_Toc152802426"/>
+      <w:r>
+        <w:t>Lisovanie</w:t>
+      </w:r>
+      <w:bookmarkEnd w:id="4"/>
+    </w:p>
+    <w:p>
+      <w:r>
+        <w:t>Obsluha stroja (1 zamestnanec) ako prvé nastavuje stroj 60 minút</w:t>
       </w:r>
       <w:r>
         <w:t xml:space="preserve"> </w:t>
@@ -2354,10 +2833,147 @@
         </w:r>
       </w:hyperlink>
       <w:r>
-        <w:t>, následne sa začína s jednostranným brúsením vylisovaného lamelu aby sa odstráni</w:t>
-      </w:r>
-      <w:r>
-        <w:t>li ostriny po procese lisovania</w:t>
+        <w:t xml:space="preserve">, potom </w:t>
+      </w:r>
+      <w:r>
+        <w:t>dochádza k procesu lisovania,</w:t>
+      </w:r>
+      <w:r>
+        <w:t xml:space="preserve"> kde nástroj danému dielu dodá požadovaný tvar. </w:t>
+      </w:r>
+      <w:r>
+        <w:t>Stroj pracuje rýchlosťou 1ks/1s</w:t>
+      </w:r>
+      <w:r>
+        <w:t>. Vylisované kusy sa následne prostredníctvom pásu presúvajú na paletu</w:t>
+      </w:r>
+      <w:r>
+        <w:t xml:space="preserve"> kde sa poukladajú</w:t>
+      </w:r>
+      <w:r>
+        <w:t>.</w:t>
+      </w:r>
+      <w:r>
+        <w:t xml:space="preserve"> </w:t>
+      </w:r>
+      <w:r>
+        <w:rPr>
+          <w:b/>
+          <w:bCs/>
+          <w:color w:val="FF0000"/>
+        </w:rPr>
+        <w:t xml:space="preserve">(TODO </w:t>
+      </w:r>
+      <w:proofErr w:type="spellStart"/>
+      <w:r>
+        <w:rPr>
+          <w:b/>
+          <w:bCs/>
+          <w:color w:val="FF0000"/>
+        </w:rPr>
+        <w:t>trva</w:t>
+      </w:r>
+      <w:proofErr w:type="spellEnd"/>
+      <w:r>
+        <w:rPr>
+          <w:b/>
+          <w:bCs/>
+          <w:color w:val="FF0000"/>
+        </w:rPr>
+        <w:t xml:space="preserve"> dlho to prekladania na </w:t>
+      </w:r>
+      <w:proofErr w:type="spellStart"/>
+      <w:r>
+        <w:rPr>
+          <w:b/>
+          <w:bCs/>
+          <w:color w:val="FF0000"/>
+        </w:rPr>
+        <w:t>vyslednu</w:t>
+      </w:r>
+      <w:proofErr w:type="spellEnd"/>
+      <w:r>
+        <w:rPr>
+          <w:b/>
+          <w:bCs/>
+          <w:color w:val="FF0000"/>
+        </w:rPr>
+        <w:t xml:space="preserve"> paletu pripadne ako sa to </w:t>
+      </w:r>
+      <w:proofErr w:type="spellStart"/>
+      <w:r>
+        <w:rPr>
+          <w:b/>
+          <w:bCs/>
+          <w:color w:val="FF0000"/>
+        </w:rPr>
+        <w:t>robi</w:t>
+      </w:r>
+      <w:proofErr w:type="spellEnd"/>
+      <w:r>
+        <w:rPr>
+          <w:b/>
+          <w:bCs/>
+          <w:color w:val="FF0000"/>
+        </w:rPr>
+        <w:t xml:space="preserve">, je to </w:t>
+      </w:r>
+      <w:proofErr w:type="spellStart"/>
+      <w:r>
+        <w:rPr>
+          <w:b/>
+          <w:bCs/>
+          <w:color w:val="FF0000"/>
+        </w:rPr>
+        <w:t>zanedbatelne</w:t>
+      </w:r>
+      <w:proofErr w:type="spellEnd"/>
+      <w:r>
+        <w:rPr>
+          <w:b/>
+          <w:bCs/>
+          <w:color w:val="FF0000"/>
+        </w:rPr>
+        <w:t xml:space="preserve"> </w:t>
+      </w:r>
+      <w:r>
+        <w:rPr>
+          <w:b/>
+          <w:bCs/>
+          <w:color w:val="FF0000"/>
+          <w:kern w:val="0"/>
+          <w14:ligatures w14:val="none"/>
+        </w:rPr>
+        <w:t>?</w:t>
+      </w:r>
+      <w:r>
+        <w:rPr>
+          <w:kern w:val="0"/>
+          <w14:ligatures w14:val="none"/>
+        </w:rPr>
+        <w:t>.</w:t>
+      </w:r>
+    </w:p>
+    <w:p>
+      <w:pPr>
+        <w:pStyle w:val="Nadpis3"/>
+      </w:pPr>
+      <w:bookmarkStart w:id="5" w:name="_Toc152802427"/>
+      <w:r>
+        <w:t>Jednostranné brúsenie</w:t>
+      </w:r>
+      <w:bookmarkEnd w:id="5"/>
+    </w:p>
+    <w:p>
+      <w:pPr>
+        <w:pStyle w:val="Odsekzoznamu"/>
+        <w:ind w:left="0"/>
+      </w:pPr>
+      <w:r>
+        <w:t>Ako je paleta prinesená k jednostrannej brúske</w:t>
+      </w:r>
+      <w:r>
+        <w:t>, obsluha (1 zamestnanec) začne s nastavovaním stroja, čo zaberie 10 minút</w:t>
       </w:r>
       <w:r>
         <w:t xml:space="preserve"> </w:t>
@@ -2372,103 +2988,10 @@
         </w:r>
       </w:hyperlink>
       <w:r>
-        <w:t>.</w:t>
-      </w:r>
-      <w:r>
-        <w:t xml:space="preserve"> </w:t>
-      </w:r>
-      <w:r>
-        <w:t>Brúska pracuje rýchlosťou 1ks/10s. Obrúsené kusy sa opäť prostredníctvom pásu naskladajú na paletu a prepravia sa k ďalšej operácií.</w:t>
-      </w:r>
-    </w:p>
-    <w:p>
-      <w:pPr>
-        <w:pStyle w:val="Odsekzoznamu"/>
-        <w:ind w:left="360"/>
-      </w:pPr>
-    </w:p>
-    <w:p>
-      <w:pPr>
-        <w:pStyle w:val="Nadpis3"/>
-      </w:pPr>
-      <w:bookmarkStart w:id="6" w:name="_Toc152705734"/>
-      <w:r>
-        <w:t>Vyrovnávanie</w:t>
-      </w:r>
-      <w:r>
-        <w:t xml:space="preserve"> (</w:t>
-      </w:r>
-      <w:proofErr w:type="spellStart"/>
-      <w:r>
-        <w:t>cold</w:t>
-      </w:r>
-      <w:proofErr w:type="spellEnd"/>
-      <w:r>
-        <w:t xml:space="preserve"> </w:t>
-      </w:r>
-      <w:proofErr w:type="spellStart"/>
-      <w:r>
-        <w:t>flattening</w:t>
-      </w:r>
-      <w:proofErr w:type="spellEnd"/>
-      <w:r>
-        <w:t>)</w:t>
-      </w:r>
-      <w:bookmarkEnd w:id="6"/>
-    </w:p>
-    <w:p>
-      <w:pPr>
-        <w:pStyle w:val="Odsekzoznamu"/>
-        <w:ind w:left="0"/>
-      </w:pPr>
-      <w:r>
-        <w:t xml:space="preserve">Palety obrúsených kusov sa prenesú k vyrovnávaniu tzv. </w:t>
-      </w:r>
-      <w:proofErr w:type="spellStart"/>
-      <w:r>
-        <w:t>cold</w:t>
-      </w:r>
-      <w:proofErr w:type="spellEnd"/>
-      <w:r>
-        <w:t xml:space="preserve"> </w:t>
-      </w:r>
-      <w:proofErr w:type="spellStart"/>
-      <w:r>
-        <w:t>flattening</w:t>
-      </w:r>
-      <w:proofErr w:type="spellEnd"/>
-      <w:r>
-        <w:t>. Obsluha</w:t>
-      </w:r>
-      <w:r>
-        <w:t xml:space="preserve"> </w:t>
-      </w:r>
-      <w:r>
-        <w:t>nastaví hrúbku</w:t>
-      </w:r>
-      <w:r>
-        <w:t xml:space="preserve"> na ktorú stroj bude upravovať</w:t>
-      </w:r>
-      <w:r>
-        <w:t xml:space="preserve"> </w:t>
-      </w:r>
-      <w:r>
-        <w:t>jednotliv</w:t>
-      </w:r>
-      <w:r>
-        <w:t>é</w:t>
-      </w:r>
-      <w:r>
-        <w:t xml:space="preserve"> </w:t>
-      </w:r>
-      <w:r>
-        <w:t>kusy</w:t>
-      </w:r>
-      <w:r>
-        <w:t xml:space="preserve"> </w:t>
-      </w:r>
-      <w:r>
-        <w:t>za 10 minút</w:t>
+        <w:t>, následne sa začína s jednostranným brúsením vylisovaného lamelu aby sa odstráni</w:t>
+      </w:r>
+      <w:r>
+        <w:t>li ostriny po procese lisovania</w:t>
       </w:r>
       <w:r>
         <w:t xml:space="preserve"> </w:t>
@@ -2486,13 +3009,101 @@
         <w:t>.</w:t>
       </w:r>
       <w:r>
-        <w:t xml:space="preserve"> V tejto práci sa uvažuje o hrúbke jedného dielu 2</w:t>
-      </w:r>
-      <w:r>
         <w:t xml:space="preserve"> </w:t>
       </w:r>
       <w:r>
-        <w:t>mm</w:t>
+        <w:t>Brúska pracuje rýchlosťou 1ks/10s. Obrúsené kusy sa opäť prostredníctvom pásu naskladajú na paletu a prepravia sa k ďalšej operácií.</w:t>
+      </w:r>
+    </w:p>
+    <w:p>
+      <w:pPr>
+        <w:pStyle w:val="Odsekzoznamu"/>
+        <w:ind w:left="360"/>
+      </w:pPr>
+    </w:p>
+    <w:p>
+      <w:pPr>
+        <w:pStyle w:val="Nadpis3"/>
+      </w:pPr>
+      <w:bookmarkStart w:id="6" w:name="_Toc152802428"/>
+      <w:r>
+        <w:lastRenderedPageBreak/>
+        <w:t>Vyrovnávanie</w:t>
+      </w:r>
+      <w:r>
+        <w:t xml:space="preserve"> (</w:t>
+      </w:r>
+      <w:proofErr w:type="spellStart"/>
+      <w:r>
+        <w:t>cold</w:t>
+      </w:r>
+      <w:proofErr w:type="spellEnd"/>
+      <w:r>
+        <w:t xml:space="preserve"> </w:t>
+      </w:r>
+      <w:proofErr w:type="spellStart"/>
+      <w:r>
+        <w:t>flattening</w:t>
+      </w:r>
+      <w:proofErr w:type="spellEnd"/>
+      <w:r>
+        <w:t>)</w:t>
+      </w:r>
+      <w:bookmarkEnd w:id="6"/>
+    </w:p>
+    <w:p>
+      <w:pPr>
+        <w:pStyle w:val="Odsekzoznamu"/>
+        <w:ind w:left="0"/>
+      </w:pPr>
+      <w:r>
+        <w:t xml:space="preserve">Palety obrúsených kusov sa prenesú k vyrovnávaniu tzv. </w:t>
+      </w:r>
+      <w:proofErr w:type="spellStart"/>
+      <w:r>
+        <w:t>cold</w:t>
+      </w:r>
+      <w:proofErr w:type="spellEnd"/>
+      <w:r>
+        <w:t xml:space="preserve"> </w:t>
+      </w:r>
+      <w:proofErr w:type="spellStart"/>
+      <w:r>
+        <w:t>flattening</w:t>
+      </w:r>
+      <w:proofErr w:type="spellEnd"/>
+      <w:r>
+        <w:t>. Obsluha</w:t>
+      </w:r>
+      <w:r>
+        <w:t xml:space="preserve"> </w:t>
+      </w:r>
+      <w:r>
+        <w:t>nastaví hrúbku</w:t>
+      </w:r>
+      <w:r>
+        <w:t xml:space="preserve"> na ktorú stroj bude upravovať</w:t>
+      </w:r>
+      <w:r>
+        <w:t xml:space="preserve"> </w:t>
+      </w:r>
+      <w:r>
+        <w:t>jednotliv</w:t>
+      </w:r>
+      <w:r>
+        <w:t>é</w:t>
+      </w:r>
+      <w:r>
+        <w:t xml:space="preserve"> </w:t>
+      </w:r>
+      <w:r>
+        <w:t>kusy</w:t>
+      </w:r>
+      <w:r>
+        <w:t xml:space="preserve"> </w:t>
+      </w:r>
+      <w:r>
+        <w:t>za 10 minút</w:t>
       </w:r>
       <w:r>
         <w:t xml:space="preserve"> </w:t>
@@ -2510,16 +3121,13 @@
         <w:t>.</w:t>
       </w:r>
       <w:r>
-        <w:t xml:space="preserve"> Táto operácia slúži </w:t>
-      </w:r>
-      <w:r>
-        <w:t>k</w:t>
-      </w:r>
-      <w:r>
-        <w:t xml:space="preserve"> vyrovnaniu dielu na požadovanú </w:t>
-      </w:r>
-      <w:r>
-        <w:t>rovinu</w:t>
+        <w:t xml:space="preserve"> V tejto práci sa uvažuje o hrúbke jedného dielu 2</w:t>
+      </w:r>
+      <w:r>
+        <w:t xml:space="preserve"> </w:t>
+      </w:r>
+      <w:r>
+        <w:t>mm</w:t>
       </w:r>
       <w:r>
         <w:t xml:space="preserve"> </w:t>
@@ -2534,65 +3142,19 @@
         </w:r>
       </w:hyperlink>
       <w:r>
-        <w:t xml:space="preserve">. </w:t>
-      </w:r>
-      <w:r>
-        <w:t>S</w:t>
-      </w:r>
-      <w:r>
-        <w:t>troj prac</w:t>
-      </w:r>
-      <w:r>
-        <w:t xml:space="preserve">uje </w:t>
-      </w:r>
-      <w:r>
-        <w:t>rýchlosťou 1ks/10s. Spracované kusy sa opäť naskladajú na paletu a prepravia sa k ďalšej operácií.</w:t>
-      </w:r>
-    </w:p>
-    <w:p>
-      <w:pPr>
-        <w:pStyle w:val="Odsekzoznamu"/>
-        <w:ind w:left="360"/>
-      </w:pPr>
-    </w:p>
-    <w:p>
-      <w:pPr>
-        <w:pStyle w:val="Nadpis3"/>
-      </w:pPr>
-      <w:bookmarkStart w:id="7" w:name="_Toc152705735"/>
-      <w:r>
-        <w:t>Prieťah</w:t>
-      </w:r>
-      <w:bookmarkEnd w:id="7"/>
-    </w:p>
-    <w:p>
-      <w:r>
-        <w:t>Po vyrovnávaní (</w:t>
-      </w:r>
-      <w:proofErr w:type="spellStart"/>
-      <w:r>
-        <w:t>cold</w:t>
-      </w:r>
-      <w:proofErr w:type="spellEnd"/>
-      <w:r>
-        <w:t xml:space="preserve"> </w:t>
-      </w:r>
-      <w:proofErr w:type="spellStart"/>
-      <w:r>
-        <w:t>flattening</w:t>
-      </w:r>
-      <w:proofErr w:type="spellEnd"/>
-      <w:r>
-        <w:t>) prichádza na rad ďalšia operácia a tou je prieťah. O</w:t>
-      </w:r>
-      <w:r>
-        <w:t xml:space="preserve">bsluha (1 zamestnanec) začne s nastavovaním stroja, čo zaberie </w:t>
-      </w:r>
-      <w:r>
-        <w:t>50</w:t>
-      </w:r>
-      <w:r>
-        <w:t xml:space="preserve"> minút</w:t>
+        <w:t>.</w:t>
+      </w:r>
+      <w:r>
+        <w:t xml:space="preserve"> Táto operácia slúži </w:t>
+      </w:r>
+      <w:r>
+        <w:t>k</w:t>
+      </w:r>
+      <w:r>
+        <w:t xml:space="preserve"> vyrovnaniu dielu na požadovanú </w:t>
+      </w:r>
+      <w:r>
+        <w:t>rovinu</w:t>
       </w:r>
       <w:r>
         <w:t xml:space="preserve"> </w:t>
@@ -2607,34 +3169,62 @@
         </w:r>
       </w:hyperlink>
       <w:r>
-        <w:t>. V</w:t>
-      </w:r>
-      <w:r>
-        <w:t> tejto operácií sa pracuje nie s jednotlivými kusmi, ale hneď s niekoľkými kusmi naraz s tzv. paketmi.</w:t>
-      </w:r>
+        <w:t xml:space="preserve">. </w:t>
+      </w:r>
+      <w:r>
+        <w:t>S</w:t>
+      </w:r>
+      <w:r>
+        <w:t>troj prac</w:t>
+      </w:r>
+      <w:r>
+        <w:t xml:space="preserve">uje </w:t>
+      </w:r>
+      <w:r>
+        <w:t>rýchlosťou 1ks/10s. Spracované kusy sa opäť naskladajú na paletu a prepravia sa k ďalšej operácií.</w:t>
+      </w:r>
+    </w:p>
+    <w:p>
+      <w:pPr>
+        <w:pStyle w:val="Odsekzoznamu"/>
+        <w:ind w:left="360"/>
+      </w:pPr>
+    </w:p>
+    <w:p>
+      <w:pPr>
+        <w:pStyle w:val="Nadpis3"/>
+      </w:pPr>
+      <w:bookmarkStart w:id="7" w:name="_Toc152802429"/>
+      <w:r>
+        <w:t>Prieťah</w:t>
+      </w:r>
+      <w:bookmarkEnd w:id="7"/>
+    </w:p>
+    <w:p>
+      <w:r>
+        <w:t>Po vyrovnávaní (</w:t>
+      </w:r>
+      <w:proofErr w:type="spellStart"/>
+      <w:r>
+        <w:t>cold</w:t>
+      </w:r>
+      <w:proofErr w:type="spellEnd"/>
       <w:r>
         <w:t xml:space="preserve"> </w:t>
       </w:r>
-      <w:r>
-        <w:t>Paket výrobkov sa pretiahne cez nástroj, kde sa mechanickým odoberaním materiálu vytvorí požadované ozubenie na lamele.</w:t>
+      <w:proofErr w:type="spellStart"/>
+      <w:r>
+        <w:t>flattening</w:t>
+      </w:r>
+      <w:proofErr w:type="spellEnd"/>
+      <w:r>
+        <w:t>) prichádza na rad ďalšia operácia a tou je prieťah. O</w:t>
+      </w:r>
+      <w:r>
+        <w:t>bsluha (1 zamestnanec) začne s nastavovaním stroja, čo zaberie 50 minút</w:t>
       </w:r>
       <w:r>
         <w:t xml:space="preserve"> </w:t>
-      </w:r>
-      <w:r>
-        <w:t>Počet kusov v pakete záleží od hrúbky výrobku (v tejto práci to sú 2</w:t>
-      </w:r>
-      <w:r>
-        <w:t xml:space="preserve"> </w:t>
-      </w:r>
-      <w:r>
-        <w:t>mm)</w:t>
-      </w:r>
-      <w:r>
-        <w:t xml:space="preserve">. Jedná sa o to </w:t>
-      </w:r>
-      <w:r>
-        <w:t xml:space="preserve">aby vo výsledku bola hrúbka celého paketu aspoň 30mm </w:t>
       </w:r>
       <w:hyperlink w:anchor="_Zdroje" w:history="1">
         <w:r>
@@ -2646,19 +3236,28 @@
         </w:r>
       </w:hyperlink>
       <w:r>
-        <w:t>.</w:t>
+        <w:t>. V</w:t>
+      </w:r>
+      <w:r>
+        <w:t> tejto operácií sa pracuje nie s jednotlivými kusmi, ale hneď s niekoľkými kusmi naraz s tzv. paketmi.</w:t>
+      </w:r>
+      <w:r>
+        <w:t xml:space="preserve"> Paket výrobkov sa pretiahne cez nástroj, kde sa mechanickým odoberaním materiálu vytvorí požadované ozubenie na lamele. </w:t>
+      </w:r>
+      <w:r>
+        <w:t>Počet kusov v pakete záleží od hrúbky výrobku (v tejto práci to sú 2</w:t>
       </w:r>
       <w:r>
         <w:t xml:space="preserve"> </w:t>
       </w:r>
       <w:r>
-        <w:t>Stroj pracuje rýchlosťou 1 paket/2.5 min</w:t>
-      </w:r>
-      <w:r>
-        <w:t>út</w:t>
-      </w:r>
-      <w:r>
-        <w:t xml:space="preserve"> </w:t>
+        <w:t>mm)</w:t>
+      </w:r>
+      <w:r>
+        <w:t xml:space="preserve">. Jedná sa o to </w:t>
+      </w:r>
+      <w:r>
+        <w:t xml:space="preserve">aby vo výsledku bola hrúbka celého paketu aspoň 30mm </w:t>
       </w:r>
       <w:hyperlink w:anchor="_Zdroje" w:history="1">
         <w:r>
@@ -2670,23 +3269,16 @@
         </w:r>
       </w:hyperlink>
       <w:r>
-        <w:t xml:space="preserve">. </w:t>
-      </w:r>
-    </w:p>
-    <w:p/>
-    <w:p>
-      <w:pPr>
-        <w:pStyle w:val="Nadpis3"/>
-      </w:pPr>
-      <w:bookmarkStart w:id="8" w:name="_Toc152705736"/>
-      <w:r>
-        <w:t>Obojstranné brúsenie</w:t>
-      </w:r>
-      <w:bookmarkEnd w:id="8"/>
-    </w:p>
-    <w:p>
-      <w:r>
-        <w:t>Následne sa palety po prieťahu dostávajú k obojstrannému brúseniu. Obsluha ako prvé nastavuje brúsku 10 minút</w:t>
+        <w:t>.</w:t>
+      </w:r>
+      <w:r>
+        <w:t xml:space="preserve"> </w:t>
+      </w:r>
+      <w:r>
+        <w:t>Stroj pracuje rýchlosťou 1 paket/2.5 min</w:t>
+      </w:r>
+      <w:r>
+        <w:t>út</w:t>
       </w:r>
       <w:r>
         <w:t xml:space="preserve"> </w:t>
@@ -2701,16 +3293,39 @@
         </w:r>
       </w:hyperlink>
       <w:r>
-        <w:t xml:space="preserve">. Po nastavení sa začne s obrusovaním </w:t>
-      </w:r>
-      <w:r>
-        <w:t>povrch</w:t>
-      </w:r>
-      <w:r>
-        <w:t>u</w:t>
-      </w:r>
-      <w:r>
-        <w:t xml:space="preserve"> výrobku tak aby sa odstránili všetky ostriny prípadne iné nečistoty z predošlých procesov, ktoré mohli počas nich vzniknúť na lamely</w:t>
+        <w:t xml:space="preserve">. </w:t>
+      </w:r>
+    </w:p>
+    <w:p>
+      <w:r>
+        <w:t xml:space="preserve">Po prieťahu nasleduje čistenie, kde súčiastky sa pomocou vodných trysiek </w:t>
+      </w:r>
+      <w:r>
+        <w:t xml:space="preserve">umyjú aby sa zbavili nečistôt z predošlých krokov. </w:t>
+      </w:r>
+      <w:r>
+        <w:rPr>
+          <w:b/>
+          <w:bCs/>
+          <w:color w:val="FF0000"/>
+        </w:rPr>
+        <w:t>JE TO SPRAVNE ?</w:t>
+      </w:r>
+    </w:p>
+    <w:p/>
+    <w:p>
+      <w:pPr>
+        <w:pStyle w:val="Nadpis3"/>
+      </w:pPr>
+      <w:bookmarkStart w:id="8" w:name="_Toc152802430"/>
+      <w:r>
+        <w:t>Obojstranné brúsenie</w:t>
+      </w:r>
+      <w:bookmarkEnd w:id="8"/>
+    </w:p>
+    <w:p>
+      <w:r>
+        <w:t>Následne sa palety po prieťahu dostávajú k obojstrannému brúseniu. Obsluha ako prvé nastavuje brúsku 10 minút</w:t>
       </w:r>
       <w:r>
         <w:t xml:space="preserve"> </w:t>
@@ -2725,10 +3340,16 @@
         </w:r>
       </w:hyperlink>
       <w:r>
-        <w:t>.</w:t>
-      </w:r>
-      <w:r>
-        <w:t xml:space="preserve"> Stroj pracuje rýchlosťou 1ks/10s</w:t>
+        <w:t xml:space="preserve">. Po nastavení sa začne s obrusovaním </w:t>
+      </w:r>
+      <w:r>
+        <w:t>povrch</w:t>
+      </w:r>
+      <w:r>
+        <w:t>u</w:t>
+      </w:r>
+      <w:r>
+        <w:t xml:space="preserve"> výrobku tak aby sa odstránili všetky ostriny prípadne iné nečistoty z predošlých procesov, ktoré mohli počas nich vzniknúť na lamely</w:t>
       </w:r>
       <w:r>
         <w:t xml:space="preserve"> </w:t>
@@ -2745,92 +3366,8 @@
       <w:r>
         <w:t>.</w:t>
       </w:r>
-    </w:p>
-    <w:p/>
-    <w:p>
-      <w:pPr>
-        <w:pStyle w:val="Nadpis3"/>
-      </w:pPr>
-      <w:bookmarkStart w:id="9" w:name="_Toc152705737"/>
-      <w:r>
-        <w:lastRenderedPageBreak/>
-        <w:t>Medzioperačná kontrola</w:t>
-      </w:r>
-      <w:bookmarkEnd w:id="9"/>
-    </w:p>
-    <w:p>
-      <w:r>
-        <w:t>Po obojstrannom</w:t>
-      </w:r>
-      <w:r>
-        <w:t xml:space="preserve"> brúsení</w:t>
-      </w:r>
-      <w:r>
-        <w:t xml:space="preserve"> dochádza k medzioperačnej kontrole kvality výrobkov</w:t>
-      </w:r>
-      <w:r>
-        <w:t xml:space="preserve"> kde sa kontroluje jak po vizuálnej stránke tak </w:t>
-      </w:r>
-      <w:r>
-        <w:t>hmatom</w:t>
-      </w:r>
-      <w:r>
-        <w:t xml:space="preserve"> či sa nenachádzajú nejaké nedokonalosti na výrobkoch</w:t>
-      </w:r>
-      <w:r>
-        <w:t xml:space="preserve"> (rôzne zárezy, nečistoty na povrchu)</w:t>
-      </w:r>
-      <w:r>
-        <w:t xml:space="preserve">. </w:t>
-      </w:r>
-      <w:r>
-        <w:t>Mimo toho</w:t>
-      </w:r>
-      <w:r>
-        <w:t xml:space="preserve"> sa kontroluje</w:t>
-      </w:r>
-      <w:r>
-        <w:t xml:space="preserve"> aj</w:t>
-      </w:r>
-      <w:r>
-        <w:t xml:space="preserve"> či má výrobok požadovanú hrúbku</w:t>
-      </w:r>
-      <w:r>
-        <w:t xml:space="preserve"> prostredníctvom stroja (</w:t>
-      </w:r>
-      <w:r>
-        <w:rPr>
-          <w:b/>
-          <w:bCs/>
-          <w:color w:val="FF0000"/>
-        </w:rPr>
-        <w:t>NEVIEM AKO SA TO VOLA</w:t>
-      </w:r>
-      <w:r>
-        <w:t>)</w:t>
-      </w:r>
-      <w:r>
-        <w:t xml:space="preserve"> do ktorého zamestnanci vkladajú jednotlivé kusy, ak prejdú majú správnu hrúbku ak nie sú poslané na prerobenie</w:t>
-      </w:r>
-      <w:r>
-        <w:t xml:space="preserve"> </w:t>
-      </w:r>
-      <w:r>
-        <w:t>. Kontrolu robia zvyčajne 10 (</w:t>
-      </w:r>
-      <w:r>
-        <w:rPr>
-          <w:b/>
-          <w:bCs/>
-          <w:color w:val="FF0000"/>
-        </w:rPr>
-        <w:t>CHECK THIS</w:t>
-      </w:r>
-      <w:r>
-        <w:t>) zamestnanci</w:t>
-      </w:r>
-      <w:r>
-        <w:t>, ktorým trvá prezretie jedného kusu približne 10 sekúnd</w:t>
+      <w:r>
+        <w:t xml:space="preserve"> Stroj pracuje rýchlosťou 1ks/10s</w:t>
       </w:r>
       <w:r>
         <w:t xml:space="preserve"> </w:t>
@@ -2853,44 +3390,87 @@
       <w:pPr>
         <w:pStyle w:val="Nadpis3"/>
       </w:pPr>
-      <w:bookmarkStart w:id="10" w:name="_Toc152705738"/>
-      <w:r>
-        <w:t>Olejovanie</w:t>
-      </w:r>
-      <w:bookmarkEnd w:id="10"/>
-    </w:p>
-    <w:p>
-      <w:r>
-        <w:t>V</w:t>
-      </w:r>
-      <w:r>
-        <w:t> </w:t>
-      </w:r>
-      <w:r>
-        <w:t>prípade</w:t>
-      </w:r>
-      <w:r>
-        <w:t xml:space="preserve"> už</w:t>
-      </w:r>
-      <w:r>
-        <w:t xml:space="preserve"> spomenutého olejovania zamestnanec nie je potrebný z dôvodu toho, že olejovanie sa vykonáva prostredníctvom dvoch naolejovaných</w:t>
-      </w:r>
-      <w:r>
-        <w:t xml:space="preserve"> automaticky otáčajúcich sa </w:t>
-      </w:r>
-      <w:r>
-        <w:t xml:space="preserve"> valcov cez ktoré </w:t>
-      </w:r>
-      <w:r>
-        <w:t>prechádzajú kusy a naolejované sa už ukladajú do krabíc. Táto operácia je potrebná z dôvodu aby lamely počas prevozu nezhrdzaveli</w:t>
-      </w:r>
-      <w:r>
-        <w:t xml:space="preserve"> počas prevozu k zadávateľovi objednávky</w:t>
-      </w:r>
-      <w:r>
-        <w:rPr>
-          <w:lang w:val="en-GB"/>
-        </w:rPr>
+      <w:bookmarkStart w:id="9" w:name="_Toc152802431"/>
+      <w:r>
+        <w:t>Medzioperačná kontrola</w:t>
+      </w:r>
+      <w:bookmarkEnd w:id="9"/>
+    </w:p>
+    <w:p>
+      <w:r>
+        <w:t>Po obojstrannom</w:t>
+      </w:r>
+      <w:r>
+        <w:t xml:space="preserve"> brúsení</w:t>
+      </w:r>
+      <w:r>
+        <w:t xml:space="preserve"> dochádza k medzioperačnej kontrole kvality výrobkov</w:t>
+      </w:r>
+      <w:r>
+        <w:t xml:space="preserve"> kde sa kontroluje jak po vizuálnej stránke tak </w:t>
+      </w:r>
+      <w:r>
+        <w:t>hmatom</w:t>
+      </w:r>
+      <w:r>
+        <w:t xml:space="preserve"> či sa nenachádzajú nejaké nedokonalosti na výrobkoch</w:t>
+      </w:r>
+      <w:r>
+        <w:t xml:space="preserve"> (rôzne zárezy, nečistoty na povrchu)</w:t>
+      </w:r>
+      <w:r>
+        <w:t xml:space="preserve">. </w:t>
+      </w:r>
+      <w:r>
+        <w:t>Mimo toho</w:t>
+      </w:r>
+      <w:r>
+        <w:t xml:space="preserve"> sa kontroluje</w:t>
+      </w:r>
+      <w:r>
+        <w:t xml:space="preserve"> aj</w:t>
+      </w:r>
+      <w:r>
+        <w:t xml:space="preserve"> či má výrobok požadovanú hrúbku</w:t>
+      </w:r>
+      <w:r>
+        <w:t xml:space="preserve"> prostredníctvom stroja (</w:t>
+      </w:r>
+      <w:r>
+        <w:rPr>
+          <w:b/>
+          <w:bCs/>
+          <w:color w:val="FF0000"/>
+        </w:rPr>
+        <w:t>NEVIEM AKO SA TO VOLA</w:t>
+      </w:r>
+      <w:r>
+        <w:t>)</w:t>
+      </w:r>
+      <w:r>
+        <w:t xml:space="preserve"> do ktorého zamestnanci vkladajú jednotlivé kusy, ak prejdú majú správnu hrúbku ak nie sú poslané na prerobenie</w:t>
+      </w:r>
+      <w:r>
+        <w:t xml:space="preserve"> </w:t>
+      </w:r>
+      <w:r>
+        <w:t>. Kontrolu robia zvyčajne 10 (</w:t>
+      </w:r>
+      <w:r>
+        <w:rPr>
+          <w:b/>
+          <w:bCs/>
+          <w:color w:val="FF0000"/>
+        </w:rPr>
+        <w:t>JE TO SPRAVNE ?</w:t>
+      </w:r>
+      <w:r>
+        <w:t>) zamestnanci</w:t>
+      </w:r>
+      <w:r>
+        <w:t>, ktorým trvá prezretie jedného kusu približne 10 sekúnd</w:t>
+      </w:r>
+      <w:r>
         <w:t xml:space="preserve"> </w:t>
       </w:r>
       <w:hyperlink w:anchor="_Zdroje" w:history="1">
@@ -2903,37 +3483,52 @@
         </w:r>
       </w:hyperlink>
       <w:r>
+        <w:t>.</w:t>
+      </w:r>
+    </w:p>
+    <w:p/>
+    <w:p>
+      <w:pPr>
+        <w:pStyle w:val="Nadpis3"/>
+      </w:pPr>
+      <w:bookmarkStart w:id="10" w:name="_Toc152802432"/>
+      <w:r>
+        <w:t>Olejovanie</w:t>
+      </w:r>
+      <w:bookmarkEnd w:id="10"/>
+    </w:p>
+    <w:p>
+      <w:r>
+        <w:t>V</w:t>
+      </w:r>
+      <w:r>
+        <w:t> </w:t>
+      </w:r>
+      <w:r>
+        <w:t>prípade</w:t>
+      </w:r>
+      <w:r>
+        <w:t xml:space="preserve"> už</w:t>
+      </w:r>
+      <w:r>
+        <w:t xml:space="preserve"> spomenutého olejovania zamestnanec nie je potrebný z dôvodu toho, že olejovanie sa vykonáva prostredníctvom dvoch naolejovaných</w:t>
+      </w:r>
+      <w:r>
+        <w:t xml:space="preserve"> automaticky otáčajúcich sa </w:t>
+      </w:r>
+      <w:r>
+        <w:t xml:space="preserve"> valcov cez ktoré </w:t>
+      </w:r>
+      <w:r>
+        <w:t>prechádzajú kusy a naolejované sa už ukladajú do krabíc. Táto operácia je potrebná z dôvodu aby lamely počas prevozu nezhrdzaveli</w:t>
+      </w:r>
+      <w:r>
+        <w:t xml:space="preserve"> počas prevozu k zadávateľovi objednávky</w:t>
+      </w:r>
+      <w:r>
         <w:rPr>
           <w:lang w:val="en-GB"/>
         </w:rPr>
-        <w:t xml:space="preserve">. </w:t>
-      </w:r>
-      <w:r>
-        <w:t>Stroj vie naolejovať jednu súčiastku za 2s</w:t>
-      </w:r>
-      <w:r>
-        <w:rPr>
-          <w:lang w:val="en-GB"/>
-        </w:rPr>
-        <w:t xml:space="preserve">. </w:t>
-      </w:r>
-    </w:p>
-    <w:p/>
-    <w:p>
-      <w:pPr>
-        <w:pStyle w:val="Nadpis3"/>
-      </w:pPr>
-      <w:bookmarkStart w:id="11" w:name="_Toc152705739"/>
-      <w:r>
-        <w:t>Balenie</w:t>
-      </w:r>
-      <w:bookmarkEnd w:id="11"/>
-    </w:p>
-    <w:p>
-      <w:r>
-        <w:t>Hotové, a naolejované kusy sa začnú ukladať do krabíc. Jedna krabica smie mať maximálne hmotnosť 10kg</w:t>
-      </w:r>
-      <w:r>
         <w:t xml:space="preserve"> </w:t>
       </w:r>
       <w:hyperlink w:anchor="_Zdroje" w:history="1">
@@ -2946,31 +3541,45 @@
         </w:r>
       </w:hyperlink>
       <w:r>
-        <w:t xml:space="preserve"> z dôvodu,</w:t>
-      </w:r>
-      <w:r>
-        <w:t xml:space="preserve"> toho, že v skladoch </w:t>
-      </w:r>
-      <w:r>
-        <w:t xml:space="preserve">objednávateľa </w:t>
-      </w:r>
-      <w:r>
-        <w:t xml:space="preserve">pracujú aj ženy a preto je váha </w:t>
-      </w:r>
-      <w:r>
-        <w:t xml:space="preserve">v rámci interných predpisov </w:t>
-      </w:r>
-      <w:r>
-        <w:t>obmedzená</w:t>
-      </w:r>
-      <w:r>
-        <w:t>. Balenie vykonávajú opäť 10 zamestnanci</w:t>
-      </w:r>
-      <w:r>
-        <w:t>, kde každému zamestnancovi trvá balenie jednej 10kg krabice približne 3 minúty</w:t>
-      </w:r>
-      <w:r>
+        <w:rPr>
+          <w:lang w:val="en-GB"/>
+        </w:rPr>
         <w:t xml:space="preserve">. </w:t>
+      </w:r>
+      <w:r>
+        <w:t>Stroj vie naolejovať jednu súčiastku za 2s</w:t>
+      </w:r>
+      <w:r>
+        <w:rPr>
+          <w:lang w:val="en-GB"/>
+        </w:rPr>
+        <w:t xml:space="preserve">. </w:t>
+      </w:r>
+    </w:p>
+    <w:p/>
+    <w:p>
+      <w:pPr>
+        <w:pStyle w:val="Nadpis3"/>
+      </w:pPr>
+      <w:bookmarkStart w:id="11" w:name="_Toc152802433"/>
+      <w:r>
+        <w:lastRenderedPageBreak/>
+        <w:t>Balenie</w:t>
+      </w:r>
+      <w:bookmarkEnd w:id="11"/>
+    </w:p>
+    <w:p>
+      <w:pPr>
+        <w:rPr>
+          <w:rStyle w:val="Hypertextovprepojenie"/>
+          <w:lang w:val="en-GB"/>
+        </w:rPr>
+      </w:pPr>
+      <w:r>
+        <w:t>Hotové, a naolejované kusy sa začnú ukladať do krabíc. Jedna krabica smie mať maximálne hmotnosť 10kg</w:t>
+      </w:r>
+      <w:r>
+        <w:t xml:space="preserve"> </w:t>
       </w:r>
       <w:hyperlink w:anchor="_Zdroje" w:history="1">
         <w:r>
@@ -2981,15 +3590,1128 @@
           <w:t>[3]</w:t>
         </w:r>
       </w:hyperlink>
+      <w:r>
+        <w:t xml:space="preserve"> z dôvodu,</w:t>
+      </w:r>
+      <w:r>
+        <w:t xml:space="preserve"> toho, že v skladoch </w:t>
+      </w:r>
+      <w:r>
+        <w:t xml:space="preserve">objednávateľa </w:t>
+      </w:r>
+      <w:r>
+        <w:t xml:space="preserve">pracujú aj ženy a preto je váha </w:t>
+      </w:r>
+      <w:r>
+        <w:t xml:space="preserve">v rámci interných predpisov </w:t>
+      </w:r>
+      <w:r>
+        <w:t>obmedzená</w:t>
+      </w:r>
+      <w:r>
+        <w:t>. Balenie vykonávajú opäť 10 zamestnanci</w:t>
+      </w:r>
+      <w:r>
+        <w:t>, kde každému zamestnancovi trvá balenie jednej 10kg krabice približne 3 minúty</w:t>
+      </w:r>
+      <w:r>
+        <w:t xml:space="preserve">. </w:t>
+      </w:r>
+      <w:hyperlink w:anchor="_Zdroje" w:history="1">
+        <w:r>
+          <w:rPr>
+            <w:rStyle w:val="Hypertextovprepojenie"/>
+            <w:lang w:val="en-GB"/>
+          </w:rPr>
+          <w:t>[3]</w:t>
+        </w:r>
+      </w:hyperlink>
+    </w:p>
+    <w:p>
+      <w:pPr>
+        <w:rPr>
+          <w:color w:val="0563C1" w:themeColor="hyperlink"/>
+          <w:u w:val="single"/>
+          <w:lang w:val="en-GB"/>
+        </w:rPr>
+      </w:pPr>
     </w:p>
     <w:p>
       <w:pPr>
         <w:pStyle w:val="Nadpis2"/>
+      </w:pPr>
+      <w:bookmarkStart w:id="12" w:name="_Toc152802434"/>
+      <w:r>
+        <w:t>Dôležité dáta výroby</w:t>
+      </w:r>
+      <w:bookmarkEnd w:id="12"/>
+    </w:p>
+    <w:p/>
+    <w:p>
+      <w:pPr>
+        <w:pStyle w:val="Nadpis3"/>
+      </w:pPr>
+      <w:bookmarkStart w:id="13" w:name="_Toc152802435"/>
+      <w:r>
+        <w:t>Časov</w:t>
+      </w:r>
+      <w:r>
+        <w:t>é údaje operácií</w:t>
+      </w:r>
+      <w:bookmarkEnd w:id="13"/>
+    </w:p>
+    <w:p>
+      <w:r>
+        <w:t xml:space="preserve">Aj keď informácie ktoré nám boli poskytnuté zamestnancom spomenutej firmy sú značne podrobné u jednotlivých operáciách zamestnanec nebol schopný dodať presné </w:t>
+      </w:r>
+      <w:r>
+        <w:t>časové</w:t>
+      </w:r>
+      <w:r>
+        <w:t xml:space="preserve"> údaje. Preto sa v tejto práci predpokladá, že dané </w:t>
+      </w:r>
+      <w:r>
+        <w:t>časové údaje sú závislé na viacerých faktoroch v rámci výroby, ako napr.: kvalita resp. stav materiálu, kvalifikovanosť zamestnancov, kvalita strojov ktoré vykonávajú jednotlivé operácie. Avšak bez týchto časových údajov sa v tejto práci nezaobídeme a preto sme dospeli k tomu, že sme tieto chýbajúce časové údaje odhadli, čiastočne s pomocou zamestnanca firmy</w:t>
+      </w:r>
+      <w:r>
+        <w:t>.</w:t>
+      </w:r>
+    </w:p>
+    <w:p>
+      <w:r>
+        <w:t>V prípade zmeny týchto časových údajov u jednotlivých operácií, prípadne u prestávok alebo opráv strojov</w:t>
+      </w:r>
+      <w:r>
+        <w:t>, je jasné, že dôjde k zmene výsledkov simulácie, avšak samotný model bude mať inú (novú) úroveň validity, v závislosti od nových časových údajov, veľmi blízku tej predošlej.</w:t>
+      </w:r>
+    </w:p>
+    <w:p/>
+    <w:p>
+      <w:pPr>
+        <w:pStyle w:val="Nadpis3"/>
+      </w:pPr>
+      <w:bookmarkStart w:id="14" w:name="_Toc152802436"/>
+      <w:r>
+        <w:t>Nastavenie strojov</w:t>
+      </w:r>
+      <w:r>
+        <w:t>, príprava pracoviska</w:t>
+      </w:r>
+      <w:bookmarkEnd w:id="14"/>
+    </w:p>
+    <w:p>
+      <w:r>
+        <w:t xml:space="preserve">Zamestnanec musí pred začiatkom </w:t>
+      </w:r>
+      <w:r>
+        <w:t xml:space="preserve">každej práce </w:t>
+      </w:r>
+      <w:r>
+        <w:t>so strojom</w:t>
+      </w:r>
+      <w:r>
+        <w:t xml:space="preserve"> vykonať nastavenie (prípravu)</w:t>
+      </w:r>
+      <w:r>
+        <w:t>. Prácou so strojom sa má na mysli začiatok práce na palete ešte neopracovaných výrobkov</w:t>
+      </w:r>
+      <w:r>
+        <w:t>.</w:t>
+      </w:r>
+      <w:r>
+        <w:t xml:space="preserve">  </w:t>
+      </w:r>
+      <w:r>
+        <w:t xml:space="preserve"> </w:t>
+      </w:r>
+      <w:r>
+        <w:t>N</w:t>
+      </w:r>
+      <w:r>
+        <w:t>ajprv</w:t>
+      </w:r>
+      <w:r>
+        <w:t xml:space="preserve"> si musí</w:t>
+      </w:r>
+      <w:r>
+        <w:t xml:space="preserve"> pripraviť okolie svojho pracoviska a nastaviť stroj samotný, či už sa jedná o nastavenie hrúbky (v prípade vyrovnávania) alebo iných parametrov, ktoré dané stroje vyžadujú. Mimo toho sa do toh</w:t>
+      </w:r>
+      <w:r>
+        <w:t xml:space="preserve">to  </w:t>
+      </w:r>
+      <w:r>
+        <w:t>času uvažuje aj pripravenie palety pre spracované kusy a upratanie pracoviska.</w:t>
+      </w:r>
+    </w:p>
+    <w:p>
+      <w:r>
+        <w:t>Časové údaje pre nastavenie strojov sú v Tabuľka 1</w:t>
+      </w:r>
+      <w:r>
+        <w:t xml:space="preserve"> </w:t>
+      </w:r>
+      <w:hyperlink w:anchor="_Zdroje" w:history="1">
+        <w:r>
+          <w:rPr>
+            <w:rStyle w:val="Hypertextovprepojenie"/>
+            <w:lang w:val="en-GB"/>
+          </w:rPr>
+          <w:t>[3]</w:t>
+        </w:r>
+      </w:hyperlink>
+      <w:r>
+        <w:t>.</w:t>
+      </w:r>
+    </w:p>
+    <w:tbl>
+      <w:tblPr>
+        <w:tblStyle w:val="Mriekatabuky"/>
+        <w:tblW w:w="0" w:type="auto"/>
+        <w:tblLook w:val="04A0" w:firstRow="1" w:lastRow="0" w:firstColumn="1" w:lastColumn="0" w:noHBand="0" w:noVBand="1"/>
+      </w:tblPr>
+      <w:tblGrid>
+        <w:gridCol w:w="4531"/>
+        <w:gridCol w:w="4531"/>
+      </w:tblGrid>
+      <w:tr>
+        <w:tc>
+          <w:tcPr>
+            <w:tcW w:w="4531" w:type="dxa"/>
+          </w:tcPr>
+          <w:p>
+            <w:pPr>
+              <w:jc w:val="center"/>
+              <w:rPr>
+                <w:b/>
+                <w:bCs/>
+              </w:rPr>
+            </w:pPr>
+            <w:r>
+              <w:rPr>
+                <w:b/>
+                <w:bCs/>
+              </w:rPr>
+              <w:t>Názov stroja</w:t>
+            </w:r>
+          </w:p>
+        </w:tc>
+        <w:tc>
+          <w:tcPr>
+            <w:tcW w:w="4531" w:type="dxa"/>
+          </w:tcPr>
+          <w:p>
+            <w:pPr>
+              <w:jc w:val="center"/>
+              <w:rPr>
+                <w:b/>
+                <w:bCs/>
+              </w:rPr>
+            </w:pPr>
+            <w:r>
+              <w:rPr>
+                <w:b/>
+                <w:bCs/>
+              </w:rPr>
+              <w:t>Čas prípravy</w:t>
+            </w:r>
+          </w:p>
+        </w:tc>
+      </w:tr>
+      <w:tr>
+        <w:tc>
+          <w:tcPr>
+            <w:tcW w:w="4531" w:type="dxa"/>
+          </w:tcPr>
+          <w:p>
+            <w:pPr>
+              <w:jc w:val="center"/>
+            </w:pPr>
+            <w:r>
+              <w:t>Lisovací stroj</w:t>
+            </w:r>
+          </w:p>
+        </w:tc>
+        <w:tc>
+          <w:tcPr>
+            <w:tcW w:w="4531" w:type="dxa"/>
+          </w:tcPr>
+          <w:p>
+            <w:pPr>
+              <w:jc w:val="center"/>
+            </w:pPr>
+            <w:r>
+              <w:t>60 minút</w:t>
+            </w:r>
+          </w:p>
+        </w:tc>
+      </w:tr>
+      <w:tr>
+        <w:tc>
+          <w:tcPr>
+            <w:tcW w:w="4531" w:type="dxa"/>
+          </w:tcPr>
+          <w:p>
+            <w:pPr>
+              <w:jc w:val="center"/>
+            </w:pPr>
+            <w:r>
+              <w:t>Jednostranná brúska</w:t>
+            </w:r>
+          </w:p>
+        </w:tc>
+        <w:tc>
+          <w:tcPr>
+            <w:tcW w:w="4531" w:type="dxa"/>
+          </w:tcPr>
+          <w:p>
+            <w:pPr>
+              <w:jc w:val="center"/>
+            </w:pPr>
+            <w:r>
+              <w:t>10 minút</w:t>
+            </w:r>
+          </w:p>
+        </w:tc>
+      </w:tr>
+      <w:tr>
+        <w:tc>
+          <w:tcPr>
+            <w:tcW w:w="4531" w:type="dxa"/>
+          </w:tcPr>
+          <w:p>
+            <w:pPr>
+              <w:jc w:val="center"/>
+            </w:pPr>
+            <w:r>
+              <w:t>Vyrovnávačka (</w:t>
+            </w:r>
+            <w:proofErr w:type="spellStart"/>
+            <w:r>
+              <w:t>cold</w:t>
+            </w:r>
+            <w:proofErr w:type="spellEnd"/>
+            <w:r>
+              <w:t xml:space="preserve"> </w:t>
+            </w:r>
+            <w:proofErr w:type="spellStart"/>
+            <w:r>
+              <w:t>flattening</w:t>
+            </w:r>
+            <w:proofErr w:type="spellEnd"/>
+            <w:r>
+              <w:t>)</w:t>
+            </w:r>
+          </w:p>
+        </w:tc>
+        <w:tc>
+          <w:tcPr>
+            <w:tcW w:w="4531" w:type="dxa"/>
+          </w:tcPr>
+          <w:p>
+            <w:pPr>
+              <w:jc w:val="center"/>
+            </w:pPr>
+            <w:r>
+              <w:t>10 minút</w:t>
+            </w:r>
+          </w:p>
+        </w:tc>
+      </w:tr>
+      <w:tr>
+        <w:tc>
+          <w:tcPr>
+            <w:tcW w:w="4531" w:type="dxa"/>
+          </w:tcPr>
+          <w:p>
+            <w:pPr>
+              <w:jc w:val="center"/>
+            </w:pPr>
+            <w:r>
+              <w:t>Preťahovací stroj</w:t>
+            </w:r>
+          </w:p>
+        </w:tc>
+        <w:tc>
+          <w:tcPr>
+            <w:tcW w:w="4531" w:type="dxa"/>
+          </w:tcPr>
+          <w:p>
+            <w:pPr>
+              <w:jc w:val="center"/>
+            </w:pPr>
+            <w:r>
+              <w:t>50 minút</w:t>
+            </w:r>
+          </w:p>
+        </w:tc>
+      </w:tr>
+      <w:tr>
+        <w:tc>
+          <w:tcPr>
+            <w:tcW w:w="4531" w:type="dxa"/>
+          </w:tcPr>
+          <w:p>
+            <w:pPr>
+              <w:jc w:val="center"/>
+            </w:pPr>
+            <w:r>
+              <w:t>Obojstranná brúska</w:t>
+            </w:r>
+          </w:p>
+        </w:tc>
+        <w:tc>
+          <w:tcPr>
+            <w:tcW w:w="4531" w:type="dxa"/>
+          </w:tcPr>
+          <w:p>
+            <w:pPr>
+              <w:keepNext/>
+              <w:jc w:val="center"/>
+            </w:pPr>
+            <w:r>
+              <w:t>10 minút</w:t>
+            </w:r>
+          </w:p>
+        </w:tc>
+      </w:tr>
+    </w:tbl>
+    <w:p>
+      <w:pPr>
+        <w:pStyle w:val="Popis"/>
+      </w:pPr>
+      <w:r>
+        <w:t xml:space="preserve">Tabuľka </w:t>
+      </w:r>
+      <w:fldSimple w:instr=" SEQ Tabuľka \* ARABIC ">
+        <w:r>
+          <w:rPr>
+            <w:noProof/>
+          </w:rPr>
+          <w:t>1</w:t>
+        </w:r>
+      </w:fldSimple>
+      <w:r>
+        <w:t xml:space="preserve"> Časové údaje príprav jednotlivých strojov a ich pracovísk</w:t>
+      </w:r>
+    </w:p>
+    <w:p>
+      <w:r>
+        <w:t xml:space="preserve">Olejovací stroj, nemá žiadny čas prípravy nakoľko sa jedná </w:t>
+      </w:r>
+      <w:r>
+        <w:t>len o jednoduché valce ktoré sa omáčajú v oleji a následne cez valce prechádzajú výrobky na naolejovanie. Výmena oleja pri tomto stroji sa vykonáva počas údržby.</w:t>
+      </w:r>
+    </w:p>
+    <w:p>
+      <w:pPr>
+        <w:pStyle w:val="Nadpis3"/>
+      </w:pPr>
+      <w:bookmarkStart w:id="15" w:name="_Toc152802437"/>
+      <w:r>
+        <w:lastRenderedPageBreak/>
+        <w:t>Opravy strojov</w:t>
+      </w:r>
+      <w:bookmarkEnd w:id="15"/>
+    </w:p>
+    <w:p>
+      <w:r>
+        <w:t>U strojov sa po každej smene (8 hodín) vykonáva tzv. preventívna prehliadka. Počas tejto prehliadky sa kontroluje či sa stroj v priebehu smeny nepoškodil, či netreba vymeniť nejakú súčiastku</w:t>
+      </w:r>
+      <w:r>
+        <w:t>, očistiť časti od oleja prípadne iných nečistôt</w:t>
+      </w:r>
+      <w:r>
+        <w:t>.</w:t>
+      </w:r>
+      <w:r>
+        <w:t xml:space="preserve"> </w:t>
+      </w:r>
+    </w:p>
+    <w:p>
+      <w:r>
+        <w:t>Časové údaje dĺžky opráv pre jednotlivé stroje sú v</w:t>
+      </w:r>
+      <w:r>
+        <w:t xml:space="preserve"> Tabuľka </w:t>
+      </w:r>
+      <w:r>
+        <w:t>2</w:t>
+      </w:r>
+      <w:r>
+        <w:t xml:space="preserve"> </w:t>
+      </w:r>
+      <w:hyperlink w:anchor="_Zdroje" w:history="1">
+        <w:r>
+          <w:rPr>
+            <w:rStyle w:val="Hypertextovprepojenie"/>
+            <w:lang w:val="en-GB"/>
+          </w:rPr>
+          <w:t>[3]</w:t>
+        </w:r>
+      </w:hyperlink>
+      <w:r>
+        <w:t>.</w:t>
+      </w:r>
+    </w:p>
+    <w:tbl>
+      <w:tblPr>
+        <w:tblStyle w:val="Mriekatabuky"/>
+        <w:tblW w:w="0" w:type="auto"/>
+        <w:tblLook w:val="04A0" w:firstRow="1" w:lastRow="0" w:firstColumn="1" w:lastColumn="0" w:noHBand="0" w:noVBand="1"/>
+      </w:tblPr>
+      <w:tblGrid>
+        <w:gridCol w:w="4531"/>
+        <w:gridCol w:w="4531"/>
+      </w:tblGrid>
+      <w:tr>
+        <w:tc>
+          <w:tcPr>
+            <w:tcW w:w="4531" w:type="dxa"/>
+          </w:tcPr>
+          <w:p>
+            <w:pPr>
+              <w:jc w:val="center"/>
+              <w:rPr>
+                <w:b/>
+                <w:bCs/>
+              </w:rPr>
+            </w:pPr>
+            <w:r>
+              <w:rPr>
+                <w:b/>
+                <w:bCs/>
+              </w:rPr>
+              <w:t>Názov stroja</w:t>
+            </w:r>
+          </w:p>
+        </w:tc>
+        <w:tc>
+          <w:tcPr>
+            <w:tcW w:w="4531" w:type="dxa"/>
+          </w:tcPr>
+          <w:p>
+            <w:pPr>
+              <w:jc w:val="center"/>
+              <w:rPr>
+                <w:b/>
+                <w:bCs/>
+              </w:rPr>
+            </w:pPr>
+            <w:r>
+              <w:rPr>
+                <w:b/>
+                <w:bCs/>
+              </w:rPr>
+              <w:t>Čas opravy</w:t>
+            </w:r>
+          </w:p>
+        </w:tc>
+      </w:tr>
+      <w:tr>
+        <w:tc>
+          <w:tcPr>
+            <w:tcW w:w="4531" w:type="dxa"/>
+          </w:tcPr>
+          <w:p>
+            <w:pPr>
+              <w:jc w:val="center"/>
+            </w:pPr>
+            <w:r>
+              <w:t>Lisovací stroj</w:t>
+            </w:r>
+          </w:p>
+        </w:tc>
+        <w:tc>
+          <w:tcPr>
+            <w:tcW w:w="4531" w:type="dxa"/>
+          </w:tcPr>
+          <w:p>
+            <w:pPr>
+              <w:jc w:val="center"/>
+            </w:pPr>
+            <w:r>
+              <w:t>40 minút</w:t>
+            </w:r>
+          </w:p>
+        </w:tc>
+      </w:tr>
+      <w:tr>
+        <w:tc>
+          <w:tcPr>
+            <w:tcW w:w="4531" w:type="dxa"/>
+          </w:tcPr>
+          <w:p>
+            <w:pPr>
+              <w:jc w:val="center"/>
+            </w:pPr>
+            <w:r>
+              <w:t>Jednostranná brúska</w:t>
+            </w:r>
+          </w:p>
+        </w:tc>
+        <w:tc>
+          <w:tcPr>
+            <w:tcW w:w="4531" w:type="dxa"/>
+          </w:tcPr>
+          <w:p>
+            <w:pPr>
+              <w:jc w:val="center"/>
+            </w:pPr>
+            <w:r>
+              <w:t>30 minút</w:t>
+            </w:r>
+          </w:p>
+        </w:tc>
+      </w:tr>
+      <w:tr>
+        <w:tc>
+          <w:tcPr>
+            <w:tcW w:w="4531" w:type="dxa"/>
+          </w:tcPr>
+          <w:p>
+            <w:pPr>
+              <w:jc w:val="center"/>
+            </w:pPr>
+            <w:r>
+              <w:t>Vyrovnávačka (</w:t>
+            </w:r>
+            <w:proofErr w:type="spellStart"/>
+            <w:r>
+              <w:t>cold</w:t>
+            </w:r>
+            <w:proofErr w:type="spellEnd"/>
+            <w:r>
+              <w:t xml:space="preserve"> </w:t>
+            </w:r>
+            <w:proofErr w:type="spellStart"/>
+            <w:r>
+              <w:t>flattening</w:t>
+            </w:r>
+            <w:proofErr w:type="spellEnd"/>
+            <w:r>
+              <w:t>)</w:t>
+            </w:r>
+          </w:p>
+        </w:tc>
+        <w:tc>
+          <w:tcPr>
+            <w:tcW w:w="4531" w:type="dxa"/>
+          </w:tcPr>
+          <w:p>
+            <w:pPr>
+              <w:jc w:val="center"/>
+            </w:pPr>
+            <w:r>
+              <w:t>35 minút</w:t>
+            </w:r>
+          </w:p>
+        </w:tc>
+      </w:tr>
+      <w:tr>
+        <w:tc>
+          <w:tcPr>
+            <w:tcW w:w="4531" w:type="dxa"/>
+          </w:tcPr>
+          <w:p>
+            <w:pPr>
+              <w:jc w:val="center"/>
+            </w:pPr>
+            <w:r>
+              <w:t>Preťahovací stroj</w:t>
+            </w:r>
+          </w:p>
+        </w:tc>
+        <w:tc>
+          <w:tcPr>
+            <w:tcW w:w="4531" w:type="dxa"/>
+          </w:tcPr>
+          <w:p>
+            <w:pPr>
+              <w:jc w:val="center"/>
+            </w:pPr>
+            <w:r>
+              <w:t>45 minút</w:t>
+            </w:r>
+          </w:p>
+        </w:tc>
+      </w:tr>
+      <w:tr>
+        <w:tc>
+          <w:tcPr>
+            <w:tcW w:w="4531" w:type="dxa"/>
+          </w:tcPr>
+          <w:p>
+            <w:pPr>
+              <w:jc w:val="center"/>
+            </w:pPr>
+            <w:r>
+              <w:t>Obojstranná brúska</w:t>
+            </w:r>
+          </w:p>
+        </w:tc>
+        <w:tc>
+          <w:tcPr>
+            <w:tcW w:w="4531" w:type="dxa"/>
+          </w:tcPr>
+          <w:p>
+            <w:pPr>
+              <w:jc w:val="center"/>
+            </w:pPr>
+            <w:r>
+              <w:t>40 minút</w:t>
+            </w:r>
+          </w:p>
+        </w:tc>
+      </w:tr>
+      <w:tr>
+        <w:tc>
+          <w:tcPr>
+            <w:tcW w:w="4531" w:type="dxa"/>
+          </w:tcPr>
+          <w:p>
+            <w:pPr>
+              <w:jc w:val="center"/>
+            </w:pPr>
+            <w:r>
+              <w:t>Olejovací stroj</w:t>
+            </w:r>
+          </w:p>
+        </w:tc>
+        <w:tc>
+          <w:tcPr>
+            <w:tcW w:w="4531" w:type="dxa"/>
+          </w:tcPr>
+          <w:p>
+            <w:pPr>
+              <w:keepNext/>
+              <w:jc w:val="center"/>
+            </w:pPr>
+            <w:r>
+              <w:t>20 minút</w:t>
+            </w:r>
+          </w:p>
+        </w:tc>
+      </w:tr>
+    </w:tbl>
+    <w:p>
+      <w:pPr>
+        <w:pStyle w:val="Popis"/>
+      </w:pPr>
+      <w:r>
+        <w:t xml:space="preserve">Tabuľka </w:t>
+      </w:r>
+      <w:fldSimple w:instr=" SEQ Tabuľka \* ARABIC ">
+        <w:r>
+          <w:rPr>
+            <w:noProof/>
+          </w:rPr>
+          <w:t>2</w:t>
+        </w:r>
+      </w:fldSimple>
+      <w:r>
+        <w:t xml:space="preserve"> Časové údaje opráv jednotlivých strojov</w:t>
+      </w:r>
+    </w:p>
+    <w:p/>
+    <w:p>
+      <w:pPr>
+        <w:pStyle w:val="Nadpis3"/>
+      </w:pPr>
+      <w:bookmarkStart w:id="16" w:name="_Toc152802438"/>
+      <w:r>
+        <w:t>Prestávky pracovníkov</w:t>
+      </w:r>
+      <w:bookmarkEnd w:id="16"/>
+    </w:p>
+    <w:p>
+      <w:r>
+        <w:t>U ľudí sa predpokladá že po každých 2 hodinách budú mať 15 minútové prestávky</w:t>
+      </w:r>
+      <w:r>
+        <w:t xml:space="preserve"> (vnútorný predpis </w:t>
+      </w:r>
+      <w:hyperlink w:anchor="_Zdroje" w:history="1">
+        <w:r>
+          <w:rPr>
+            <w:rStyle w:val="Hypertextovprepojenie"/>
+            <w:lang w:val="en-GB"/>
+          </w:rPr>
+          <w:t>[3]</w:t>
+        </w:r>
+      </w:hyperlink>
+      <w:r>
+        <w:t>)</w:t>
+      </w:r>
+      <w:r>
+        <w:t>. To znamená, ak pracovník v momente kedy sa vyhlási prestávka vo výrobnej hale má prerušiť svoju</w:t>
+      </w:r>
+      <w:r>
+        <w:t xml:space="preserve"> momentálne vykonávanú</w:t>
+      </w:r>
+      <w:r>
+        <w:t xml:space="preserve"> činnosť a ísť na prestávku. </w:t>
+      </w:r>
+      <w:r>
+        <w:t>Po tejto prestávke zamestnanec opäť pokračuje vo svojej činnosti tam kde skončil pred prestávkou.</w:t>
+      </w:r>
+    </w:p>
+    <w:p>
+      <w:r>
+        <w:t xml:space="preserve">Smeny sa v tejto práci neuvažujú, nakoľko nebolo možné nikde nájsť relevantné fakty o smenách vo firme </w:t>
+      </w:r>
+      <w:proofErr w:type="spellStart"/>
+      <w:r>
+        <w:t>Miba</w:t>
+      </w:r>
+      <w:proofErr w:type="spellEnd"/>
+      <w:r>
+        <w:t xml:space="preserve"> </w:t>
+      </w:r>
+      <w:proofErr w:type="spellStart"/>
+      <w:r>
+        <w:t>Steeltec</w:t>
+      </w:r>
+      <w:proofErr w:type="spellEnd"/>
+      <w:r>
+        <w:t>, a preto je ich prítomnosť v systéme čisto hypotetická a zakladá na predpoklad</w:t>
+      </w:r>
+      <w:r>
+        <w:t>e,</w:t>
+      </w:r>
+      <w:r>
+        <w:t xml:space="preserve"> že vo väčšine podobných prevádzkach existujú. Z týchto dôvodov sa zamestnanci po uplynutí 8 hodín nevystriedajú s druhými zamestnancami ďalšej smeny nakoľko v tom nebolo zameranie tejto práce.</w:t>
+      </w:r>
+      <w:r>
+        <w:t xml:space="preserve"> Tiež sa uvažuje,</w:t>
+      </w:r>
+      <w:r>
+        <w:t xml:space="preserve"> že</w:t>
+      </w:r>
+      <w:r>
+        <w:t xml:space="preserve"> výrobná prevádzka pracuje na tri smeny</w:t>
+      </w:r>
+      <w:r>
+        <w:t>,</w:t>
+      </w:r>
+      <w:r>
+        <w:t xml:space="preserve"> 7 dní v týždni.</w:t>
+      </w:r>
+    </w:p>
+    <w:p/>
+    <w:p>
+      <w:pPr>
+        <w:pStyle w:val="Nadpis3"/>
+      </w:pPr>
+      <w:r>
+        <w:t>Zásobovanie</w:t>
+      </w:r>
+    </w:p>
+    <w:p>
+      <w:r>
+        <w:t>Materiál prichádza do firmy každých 14 dní prostredníctvom kamiónov, ktoré vždy vezú materiál o hmotnosti 20 000 kg, tento údaj bol vhodne domyslený nakoľko nebolo možné sa dostať k presným údajom koľko a v akých intervaloch prichádza materiál do skladu vo výrobe</w:t>
+      </w:r>
+      <w:r>
+        <w:t xml:space="preserve">. </w:t>
+      </w:r>
+      <w:hyperlink w:anchor="_Zdroje" w:history="1">
+        <w:r>
+          <w:rPr>
+            <w:rStyle w:val="Hypertextovprepojenie"/>
+            <w:lang w:val="en-GB"/>
+          </w:rPr>
+          <w:t>[4]</w:t>
+        </w:r>
+      </w:hyperlink>
+    </w:p>
+    <w:p/>
+    <w:p/>
+    <w:p/>
+    <w:p/>
+    <w:p/>
+    <w:p/>
+    <w:p/>
+    <w:p/>
+    <w:p/>
+    <w:p/>
+    <w:p>
+      <w:pPr>
+        <w:pStyle w:val="Nadpis1"/>
+      </w:pPr>
+      <w:bookmarkStart w:id="17" w:name="_Toc152802439"/>
+      <w:r>
+        <w:t>Koncepcia modelu</w:t>
+      </w:r>
+      <w:bookmarkEnd w:id="17"/>
+    </w:p>
+    <w:p>
+      <w:r>
+        <w:t>Koncepcia modelu zahŕňa informácie uvedené v kapitole 2 Výroba brzdovej lamely.</w:t>
+      </w:r>
+      <w:r>
+        <w:t xml:space="preserve"> Nakoľko nie je možné a ani potrebné modelovať a následne simulovať celý systém, dochádza vždy k určitej abstrakcií.</w:t>
+      </w:r>
+      <w:r>
+        <w:t xml:space="preserve"> Predpokladá sa, že zanedbaním istých prvkov systému nedôjde k zníženiu validity modelu systému a preto sa môžu tieto prvky systému abstrahovať resp. zanedbať.</w:t>
+      </w:r>
+      <w:r>
+        <w:t xml:space="preserve"> Medzi zanedbané vlastnosti patria:</w:t>
+      </w:r>
+    </w:p>
+    <w:p>
+      <w:pPr>
+        <w:pStyle w:val="Odsekzoznamu"/>
         <w:numPr>
           <w:ilvl w:val="0"/>
-          <w:numId w:val="0"/>
+          <w:numId w:val="7"/>
         </w:numPr>
-        <w:ind w:left="720" w:hanging="360"/>
+      </w:pPr>
+      <w:r>
+        <w:t>Striedanie zamestnancov medzi smenami</w:t>
+      </w:r>
+      <w:r>
+        <w:t xml:space="preserve"> (rannou, poobednou a nočnou smenou)</w:t>
+      </w:r>
+    </w:p>
+    <w:p>
+      <w:pPr>
+        <w:pStyle w:val="Odsekzoznamu"/>
+        <w:numPr>
+          <w:ilvl w:val="0"/>
+          <w:numId w:val="7"/>
+        </w:numPr>
+      </w:pPr>
+      <w:r>
+        <w:t>Absencia priorít medzi objednávkami</w:t>
+      </w:r>
+    </w:p>
+    <w:p>
+      <w:pPr>
+        <w:pStyle w:val="Odsekzoznamu"/>
+        <w:numPr>
+          <w:ilvl w:val="0"/>
+          <w:numId w:val="7"/>
+        </w:numPr>
+      </w:pPr>
+      <w:r>
+        <w:t xml:space="preserve">Zanedbanie výpadkov </w:t>
+      </w:r>
+      <w:r>
+        <w:t>dodávok materiálu</w:t>
+      </w:r>
+    </w:p>
+    <w:p>
+      <w:pPr>
+        <w:pStyle w:val="Odsekzoznamu"/>
+        <w:numPr>
+          <w:ilvl w:val="0"/>
+          <w:numId w:val="7"/>
+        </w:numPr>
+      </w:pPr>
+      <w:r>
+        <w:t>Zanedbanie štátnych sviatkov, prípadne iných výnimočných udalostí</w:t>
+      </w:r>
+    </w:p>
+    <w:p>
+      <w:pPr>
+        <w:pStyle w:val="Odsekzoznamu"/>
+        <w:numPr>
+          <w:ilvl w:val="0"/>
+          <w:numId w:val="7"/>
+        </w:numPr>
+      </w:pPr>
+      <w:r>
+        <w:t>Zanedbaná poruchovosť strojov a ich následná výmena prípadne niekoľko dňová oprava</w:t>
+      </w:r>
+    </w:p>
+    <w:p>
+      <w:r>
+        <w:t>Medzi zjednodušené vlastnosti patr</w:t>
+      </w:r>
+      <w:r>
+        <w:t>ia</w:t>
+      </w:r>
+      <w:r>
+        <w:t>:</w:t>
+      </w:r>
+    </w:p>
+    <w:p>
+      <w:pPr>
+        <w:pStyle w:val="Odsekzoznamu"/>
+        <w:numPr>
+          <w:ilvl w:val="0"/>
+          <w:numId w:val="8"/>
+        </w:numPr>
+      </w:pPr>
+      <w:r>
+        <w:t>Preprava paliet medzi jednotlivými operáciami</w:t>
+      </w:r>
+      <w:r>
+        <w:t xml:space="preserve"> pomocou vysokozdvižných vozíkov</w:t>
+      </w:r>
+    </w:p>
+    <w:p>
+      <w:pPr>
+        <w:pStyle w:val="Odsekzoznamu"/>
+        <w:numPr>
+          <w:ilvl w:val="0"/>
+          <w:numId w:val="8"/>
+        </w:numPr>
+      </w:pPr>
+      <w:r>
+        <w:t>Obmedzená maximálna veľkosť objednávok na veľkosť 10 000 z dôvodu toho aby simulácia nemusela príliš dlho bežať na to aby sa dokončila aspoň nejaká objednávka v</w:t>
+      </w:r>
+      <w:r>
+        <w:t> </w:t>
+      </w:r>
+      <w:r>
+        <w:t>rozumnom</w:t>
+      </w:r>
+      <w:r>
+        <w:t xml:space="preserve"> simulačnom</w:t>
+      </w:r>
+      <w:r>
+        <w:t xml:space="preserve"> čase.</w:t>
+      </w:r>
+    </w:p>
+    <w:p>
+      <w:pPr>
+        <w:pStyle w:val="Odsekzoznamu"/>
+        <w:numPr>
+          <w:ilvl w:val="0"/>
+          <w:numId w:val="8"/>
+        </w:numPr>
+      </w:pPr>
+      <w:r>
+        <w:t xml:space="preserve">Údržba strojov sa vykonáva len po každej smene (8 hodín) avšak mali by sa robiť aj tzv. generálne opravy strojov každý týždeň </w:t>
+      </w:r>
+      <w:hyperlink w:anchor="_Zdroje" w:history="1">
+        <w:r>
+          <w:rPr>
+            <w:rStyle w:val="Hypertextovprepojenie"/>
+            <w:lang w:val="en-GB"/>
+          </w:rPr>
+          <w:t>[3]</w:t>
+        </w:r>
+      </w:hyperlink>
+      <w:r>
+        <w:rPr>
+          <w:rStyle w:val="Hypertextovprepojenie"/>
+          <w:lang w:val="en-GB"/>
+        </w:rPr>
+        <w:t xml:space="preserve"> </w:t>
+      </w:r>
+      <w:r>
+        <w:t>(</w:t>
+      </w:r>
+      <w:r>
+        <w:rPr>
+          <w:b/>
+          <w:bCs/>
+          <w:color w:val="FF0000"/>
+        </w:rPr>
+        <w:t>JE TO SPRAVNE ?</w:t>
+      </w:r>
+      <w:r>
+        <w:t>)</w:t>
+      </w:r>
+    </w:p>
+    <w:p>
+      <w:pPr>
+        <w:pStyle w:val="Odsekzoznamu"/>
+        <w:numPr>
+          <w:ilvl w:val="0"/>
+          <w:numId w:val="8"/>
+        </w:numPr>
+      </w:pPr>
+      <w:r>
+        <w:t>Objednávky môžu prichádzať kedykoľvek, nakoľko v tejto práci sa nezameriavame na ekonomiku výroby ale skôr na jej zrýchlenie a inováciu.</w:t>
+      </w:r>
+    </w:p>
+    <w:p>
+      <w:pPr>
+        <w:pStyle w:val="Odsekzoznamu"/>
+        <w:numPr>
+          <w:ilvl w:val="0"/>
+          <w:numId w:val="8"/>
+        </w:numPr>
+      </w:pPr>
+      <w:r>
+        <w:t>Materiál ktorý sa nezmestí z kapacitných dôvodov do skladu sa vracia naspäť bez akejkoľvek penalizácie pre firmu, čo samozrejme v realite takto nefunguje avšak dôvod je opäť rovnaký ako v predošlom bode</w:t>
+      </w:r>
+    </w:p>
+    <w:p>
+      <w:r>
+        <w:t>(</w:t>
+      </w:r>
+      <w:r>
+        <w:rPr>
+          <w:b/>
+          <w:bCs/>
+          <w:color w:val="FF0000"/>
+        </w:rPr>
+        <w:t>MOZNO BY NEBOLO ODVECI SEM PRIDAT METRIY KTORE NAS ZAUJIMAJU ?</w:t>
+      </w:r>
+      <w:r>
+        <w:t>)</w:t>
+      </w:r>
+    </w:p>
+    <w:p>
+      <w:pPr>
+        <w:pStyle w:val="Nadpis2"/>
+      </w:pPr>
+      <w:r>
+        <w:t>Návrh konceptuálneho modelu</w:t>
+      </w:r>
+    </w:p>
+    <w:p>
+      <w:r>
+        <w:t xml:space="preserve">Do simulácie vstupujú objednávky s exponenciálnym časovým </w:t>
+      </w:r>
+      <w:r>
+        <w:t xml:space="preserve">rozložením, veľkosť tejto objednávky je daná rovnomerným rozložením s minimálnou (1000 ks.) a maximálnou (10 000 ks.) hranicou. Následne je objednávke priraďovaný materiál zo skladu, ak je dostatok materiálu v sklade pre objednávku, pokračuje ďalej na spracovanie, ak však nie je dostatok materiálu v sklade, objednávka opúšťa </w:t>
+      </w:r>
+      <w:r>
+        <w:t>simuláciu</w:t>
+      </w:r>
+      <w:r>
+        <w:t>.</w:t>
+      </w:r>
+      <w:r>
+        <w:t xml:space="preserve"> Množstvo materiálu, ktoré má byť priradené objednávke záleží od spotrebnej váhy, v tejto práci sa uvažuje spotrebná váha 0.5 kg, a od množstva </w:t>
+      </w:r>
+      <w:proofErr w:type="spellStart"/>
+      <w:r>
+        <w:t>lamelov</w:t>
+      </w:r>
+      <w:proofErr w:type="spellEnd"/>
+      <w:r>
+        <w:t xml:space="preserve"> v objednávke na výrobu.</w:t>
+      </w:r>
+    </w:p>
+    <w:p>
+      <w:r>
+        <w:t xml:space="preserve">Keď príde rada na spracovanie objednávky rozdelí sa na palety po 1000 ks. prípadne menej, nakoľko objednávka nemusí mať počet kusov deliteľný 1000. </w:t>
+      </w:r>
+      <w:r>
+        <w:t xml:space="preserve">Následne sa začína spracovanie danej objednávky po paletách. Každý stroj až na olejovací stroj, má dobu ktorú musí paleta počkať pred tým než si môže zabrať linku stroja. </w:t>
+      </w:r>
+      <w:r>
+        <w:t xml:space="preserve">Stroj je nutné tiež udržovať v prevádzkyschopnom stave a preto po 8 hodinách práce stroj má naplánovanú údržbu. Čas </w:t>
+      </w:r>
+      <w:r>
+        <w:lastRenderedPageBreak/>
+        <w:t>údržby</w:t>
+      </w:r>
+      <w:r>
+        <w:t xml:space="preserve"> (normálne časové rozdelenie)</w:t>
+      </w:r>
+      <w:r>
+        <w:t xml:space="preserve"> je pre každý stroj iný. Stroje sú obsluhované zamestnancami, ktorý musia pred spracúvaním palety výrobkov na stroji ho najprv nastaviť a až potom na ňom môžu spracúvať paletu výrobkov. </w:t>
+      </w:r>
+    </w:p>
+    <w:p>
+      <w:pPr>
+        <w:pStyle w:val="Odsekzoznamu"/>
       </w:pPr>
     </w:p>
     <w:p/>
@@ -3018,17 +4740,21 @@
     <w:p/>
     <w:p/>
     <w:p/>
+    <w:p/>
+    <w:p/>
+    <w:p/>
+    <w:p/>
     <w:p>
       <w:pPr>
         <w:pStyle w:val="Nadpis1"/>
       </w:pPr>
-      <w:bookmarkStart w:id="12" w:name="_Zdroje"/>
-      <w:bookmarkStart w:id="13" w:name="_Toc152705740"/>
-      <w:bookmarkEnd w:id="12"/>
+      <w:bookmarkStart w:id="18" w:name="_Zdroje"/>
+      <w:bookmarkStart w:id="19" w:name="_Toc152802440"/>
+      <w:bookmarkEnd w:id="18"/>
       <w:r>
         <w:t>Zdroje</w:t>
       </w:r>
-      <w:bookmarkEnd w:id="13"/>
+      <w:bookmarkEnd w:id="19"/>
     </w:p>
     <w:p>
       <w:pPr>
@@ -3049,7 +4775,19 @@
         <w:rPr>
           <w:lang w:val="en-GB"/>
         </w:rPr>
-        <w:t xml:space="preserve">[online]. [cit. 2023-12-5]. </w:t>
+        <w:t>[online]. [cit. 2023-12-</w:t>
+      </w:r>
+      <w:r>
+        <w:rPr>
+          <w:lang w:val="en-GB"/>
+        </w:rPr>
+        <w:t>0</w:t>
+      </w:r>
+      <w:r>
+        <w:rPr>
+          <w:lang w:val="en-GB"/>
+        </w:rPr>
+        <w:t xml:space="preserve">5]. </w:t>
       </w:r>
       <w:proofErr w:type="spellStart"/>
       <w:r>
@@ -3120,7 +4858,19 @@
         <w:rPr>
           <w:lang w:val="en-GB"/>
         </w:rPr>
-        <w:t>[cit. 2023-12-5].</w:t>
+        <w:t>[cit. 2023-12-</w:t>
+      </w:r>
+      <w:r>
+        <w:rPr>
+          <w:lang w:val="en-GB"/>
+        </w:rPr>
+        <w:t>0</w:t>
+      </w:r>
+      <w:r>
+        <w:rPr>
+          <w:lang w:val="en-GB"/>
+        </w:rPr>
+        <w:t>5].</w:t>
       </w:r>
     </w:p>
     <w:p>
@@ -3133,12 +4883,24 @@
         </w:rPr>
         <w:t xml:space="preserve">[3] </w:t>
       </w:r>
+      <w:r>
+        <w:rPr>
+          <w:lang w:val="en-GB"/>
+        </w:rPr>
+        <w:t xml:space="preserve">Branislav Pap, </w:t>
+      </w:r>
       <w:proofErr w:type="spellStart"/>
       <w:r>
         <w:rPr>
           <w:lang w:val="en-GB"/>
         </w:rPr>
-        <w:t>Technol</w:t>
+        <w:t>t</w:t>
+      </w:r>
+      <w:r>
+        <w:rPr>
+          <w:lang w:val="en-GB"/>
+        </w:rPr>
+        <w:t>echnol</w:t>
       </w:r>
       <w:r>
         <w:t>óg</w:t>
@@ -3167,116 +4929,46 @@
     <w:p>
       <w:pPr>
         <w:ind w:left="360"/>
+      </w:pPr>
+      <w:r>
         <w:rPr>
           <w:lang w:val="en-GB"/>
         </w:rPr>
-      </w:pPr>
-    </w:p>
-    <w:p>
-      <w:pPr>
-        <w:ind w:left="360"/>
-      </w:pPr>
-    </w:p>
-    <w:p>
-      <w:pPr>
-        <w:ind w:left="360"/>
-      </w:pPr>
-    </w:p>
-    <w:p>
-      <w:pPr>
-        <w:ind w:left="360"/>
-      </w:pPr>
-    </w:p>
-    <w:p>
-      <w:pPr>
-        <w:ind w:left="360"/>
-      </w:pPr>
-    </w:p>
-    <w:p>
-      <w:pPr>
-        <w:ind w:left="360"/>
-      </w:pPr>
-      <w:r>
-        <w:t>[</w:t>
-      </w:r>
-      <w:r>
-        <w:t>3</w:t>
-      </w:r>
-      <w:r>
-        <w:t xml:space="preserve">] </w:t>
+        <w:t xml:space="preserve">[4] </w:t>
       </w:r>
       <w:proofErr w:type="spellStart"/>
       <w:r>
-        <w:t>Rotomshop</w:t>
+        <w:rPr>
+          <w:lang w:val="en-GB"/>
+        </w:rPr>
+        <w:t>AllAboutTrucks</w:t>
       </w:r>
       <w:proofErr w:type="spellEnd"/>
       <w:r>
-        <w:t xml:space="preserve"> </w:t>
-      </w:r>
-      <w:r>
         <w:rPr>
           <w:lang w:val="en-GB"/>
         </w:rPr>
-        <w:t xml:space="preserve">[online]. [cit. 2023-12-5]. </w:t>
+        <w:t>-CDL Truck Dispatch Company [online]. [</w:t>
+      </w:r>
+      <w:r>
+        <w:t>cit. 2023-12-05</w:t>
+      </w:r>
+      <w:r>
+        <w:rPr>
+          <w:lang w:val="en-GB"/>
+        </w:rPr>
+        <w:t xml:space="preserve">]. </w:t>
       </w:r>
       <w:r>
         <w:t xml:space="preserve">Dostupné z: </w:t>
       </w:r>
-      <w:hyperlink r:id="rId11" w:history="1">
-        <w:r>
-          <w:rPr>
-            <w:rStyle w:val="Hypertextovprepojenie"/>
-          </w:rPr>
-          <w:t>https://www.rotomshop.co.uk/blogs/blog/epal-euro-pallets-dimensions-and-weight-capacity/</w:t>
-        </w:r>
-      </w:hyperlink>
-    </w:p>
-    <w:p>
-      <w:pPr>
-        <w:ind w:left="360"/>
-      </w:pPr>
-      <w:r>
-        <w:t xml:space="preserve">[4] </w:t>
-      </w:r>
-      <w:proofErr w:type="spellStart"/>
-      <w:r>
-        <w:t>Epal-pallets</w:t>
-      </w:r>
-      <w:proofErr w:type="spellEnd"/>
-      <w:r>
-        <w:t xml:space="preserve"> </w:t>
-      </w:r>
-      <w:r>
-        <w:rPr>
-          <w:lang w:val="en-GB"/>
-        </w:rPr>
-        <w:t xml:space="preserve">[online]. [cit. 2023-12-5]. </w:t>
-      </w:r>
-      <w:r>
-        <w:t xml:space="preserve">Dostupné z: </w:t>
-      </w:r>
-      <w:hyperlink r:id="rId12" w:history="1">
-        <w:r>
-          <w:rPr>
-            <w:rStyle w:val="Hypertextovprepojenie"/>
-          </w:rPr>
-          <w:t>https://www.epal-pallets.org/eu-en/load-carriers/epal-euro-pallet</w:t>
-        </w:r>
-      </w:hyperlink>
-    </w:p>
-    <w:p>
-      <w:pPr>
-        <w:ind w:left="360"/>
-      </w:pPr>
-    </w:p>
-    <w:p>
-      <w:pPr>
-        <w:ind w:left="360"/>
-      </w:pPr>
+      <w:r>
+        <w:t>https://www.allabouttrucks-cdl.com/2019/08/how-many-tons-of-cargo-can-transport.html</w:t>
+      </w:r>
     </w:p>
     <w:sectPr>
-      <w:headerReference w:type="first" r:id="rId13"/>
-      <w:footerReference w:type="first" r:id="rId14"/>
+      <w:headerReference w:type="first" r:id="rId11"/>
+      <w:footerReference w:type="first" r:id="rId12"/>
       <w:pgSz w:w="11906" w:h="16838"/>
       <w:pgMar w:top="1417" w:right="1417" w:bottom="1417" w:left="1417" w:header="708" w:footer="708" w:gutter="0"/>
       <w:pgNumType w:start="1"/>
@@ -3708,6 +5400,410 @@
     </w:lvl>
   </w:abstractNum>
   <w:abstractNum w:abstractNumId="3" w15:restartNumberingAfterBreak="0">
+    <w:nsid w:val="0F19534A"/>
+    <w:multiLevelType w:val="hybridMultilevel"/>
+    <w:tmpl w:val="FA788508"/>
+    <w:lvl w:ilvl="0" w:tplc="041B0001">
+      <w:start w:val="1"/>
+      <w:numFmt w:val="bullet"/>
+      <w:lvlText w:val=""/>
+      <w:lvlJc w:val="left"/>
+      <w:pPr>
+        <w:ind w:left="720" w:hanging="360"/>
+      </w:pPr>
+      <w:rPr>
+        <w:rFonts w:ascii="Symbol" w:hAnsi="Symbol" w:hint="default"/>
+      </w:rPr>
+    </w:lvl>
+    <w:lvl w:ilvl="1" w:tplc="041B0003" w:tentative="1">
+      <w:start w:val="1"/>
+      <w:numFmt w:val="bullet"/>
+      <w:lvlText w:val="o"/>
+      <w:lvlJc w:val="left"/>
+      <w:pPr>
+        <w:ind w:left="1440" w:hanging="360"/>
+      </w:pPr>
+      <w:rPr>
+        <w:rFonts w:ascii="Courier New" w:hAnsi="Courier New" w:cs="Courier New" w:hint="default"/>
+      </w:rPr>
+    </w:lvl>
+    <w:lvl w:ilvl="2" w:tplc="041B0005" w:tentative="1">
+      <w:start w:val="1"/>
+      <w:numFmt w:val="bullet"/>
+      <w:lvlText w:val=""/>
+      <w:lvlJc w:val="left"/>
+      <w:pPr>
+        <w:ind w:left="2160" w:hanging="360"/>
+      </w:pPr>
+      <w:rPr>
+        <w:rFonts w:ascii="Wingdings" w:hAnsi="Wingdings" w:hint="default"/>
+      </w:rPr>
+    </w:lvl>
+    <w:lvl w:ilvl="3" w:tplc="041B0001" w:tentative="1">
+      <w:start w:val="1"/>
+      <w:numFmt w:val="bullet"/>
+      <w:lvlText w:val=""/>
+      <w:lvlJc w:val="left"/>
+      <w:pPr>
+        <w:ind w:left="2880" w:hanging="360"/>
+      </w:pPr>
+      <w:rPr>
+        <w:rFonts w:ascii="Symbol" w:hAnsi="Symbol" w:hint="default"/>
+      </w:rPr>
+    </w:lvl>
+    <w:lvl w:ilvl="4" w:tplc="041B0003" w:tentative="1">
+      <w:start w:val="1"/>
+      <w:numFmt w:val="bullet"/>
+      <w:lvlText w:val="o"/>
+      <w:lvlJc w:val="left"/>
+      <w:pPr>
+        <w:ind w:left="3600" w:hanging="360"/>
+      </w:pPr>
+      <w:rPr>
+        <w:rFonts w:ascii="Courier New" w:hAnsi="Courier New" w:cs="Courier New" w:hint="default"/>
+      </w:rPr>
+    </w:lvl>
+    <w:lvl w:ilvl="5" w:tplc="041B0005" w:tentative="1">
+      <w:start w:val="1"/>
+      <w:numFmt w:val="bullet"/>
+      <w:lvlText w:val=""/>
+      <w:lvlJc w:val="left"/>
+      <w:pPr>
+        <w:ind w:left="4320" w:hanging="360"/>
+      </w:pPr>
+      <w:rPr>
+        <w:rFonts w:ascii="Wingdings" w:hAnsi="Wingdings" w:hint="default"/>
+      </w:rPr>
+    </w:lvl>
+    <w:lvl w:ilvl="6" w:tplc="041B0001" w:tentative="1">
+      <w:start w:val="1"/>
+      <w:numFmt w:val="bullet"/>
+      <w:lvlText w:val=""/>
+      <w:lvlJc w:val="left"/>
+      <w:pPr>
+        <w:ind w:left="5040" w:hanging="360"/>
+      </w:pPr>
+      <w:rPr>
+        <w:rFonts w:ascii="Symbol" w:hAnsi="Symbol" w:hint="default"/>
+      </w:rPr>
+    </w:lvl>
+    <w:lvl w:ilvl="7" w:tplc="041B0003" w:tentative="1">
+      <w:start w:val="1"/>
+      <w:numFmt w:val="bullet"/>
+      <w:lvlText w:val="o"/>
+      <w:lvlJc w:val="left"/>
+      <w:pPr>
+        <w:ind w:left="5760" w:hanging="360"/>
+      </w:pPr>
+      <w:rPr>
+        <w:rFonts w:ascii="Courier New" w:hAnsi="Courier New" w:cs="Courier New" w:hint="default"/>
+      </w:rPr>
+    </w:lvl>
+    <w:lvl w:ilvl="8" w:tplc="041B0005" w:tentative="1">
+      <w:start w:val="1"/>
+      <w:numFmt w:val="bullet"/>
+      <w:lvlText w:val=""/>
+      <w:lvlJc w:val="left"/>
+      <w:pPr>
+        <w:ind w:left="6480" w:hanging="360"/>
+      </w:pPr>
+      <w:rPr>
+        <w:rFonts w:ascii="Wingdings" w:hAnsi="Wingdings" w:hint="default"/>
+      </w:rPr>
+    </w:lvl>
+  </w:abstractNum>
+  <w:abstractNum w:abstractNumId="4" w15:restartNumberingAfterBreak="0">
+    <w:nsid w:val="198941E6"/>
+    <w:multiLevelType w:val="hybridMultilevel"/>
+    <w:tmpl w:val="B0E6D3EA"/>
+    <w:lvl w:ilvl="0" w:tplc="96F23F38">
+      <w:start w:val="1"/>
+      <w:numFmt w:val="decimal"/>
+      <w:lvlText w:val="%1"/>
+      <w:lvlJc w:val="left"/>
+      <w:pPr>
+        <w:ind w:left="720" w:hanging="360"/>
+      </w:pPr>
+      <w:rPr>
+        <w:rFonts w:hint="default"/>
+      </w:rPr>
+    </w:lvl>
+    <w:lvl w:ilvl="1" w:tplc="041B0019" w:tentative="1">
+      <w:start w:val="1"/>
+      <w:numFmt w:val="lowerLetter"/>
+      <w:lvlText w:val="%2."/>
+      <w:lvlJc w:val="left"/>
+      <w:pPr>
+        <w:ind w:left="1440" w:hanging="360"/>
+      </w:pPr>
+    </w:lvl>
+    <w:lvl w:ilvl="2" w:tplc="041B001B" w:tentative="1">
+      <w:start w:val="1"/>
+      <w:numFmt w:val="lowerRoman"/>
+      <w:lvlText w:val="%3."/>
+      <w:lvlJc w:val="right"/>
+      <w:pPr>
+        <w:ind w:left="2160" w:hanging="180"/>
+      </w:pPr>
+    </w:lvl>
+    <w:lvl w:ilvl="3" w:tplc="041B000F" w:tentative="1">
+      <w:start w:val="1"/>
+      <w:numFmt w:val="decimal"/>
+      <w:lvlText w:val="%4."/>
+      <w:lvlJc w:val="left"/>
+      <w:pPr>
+        <w:ind w:left="2880" w:hanging="360"/>
+      </w:pPr>
+    </w:lvl>
+    <w:lvl w:ilvl="4" w:tplc="041B0019" w:tentative="1">
+      <w:start w:val="1"/>
+      <w:numFmt w:val="lowerLetter"/>
+      <w:lvlText w:val="%5."/>
+      <w:lvlJc w:val="left"/>
+      <w:pPr>
+        <w:ind w:left="3600" w:hanging="360"/>
+      </w:pPr>
+    </w:lvl>
+    <w:lvl w:ilvl="5" w:tplc="041B001B" w:tentative="1">
+      <w:start w:val="1"/>
+      <w:numFmt w:val="lowerRoman"/>
+      <w:lvlText w:val="%6."/>
+      <w:lvlJc w:val="right"/>
+      <w:pPr>
+        <w:ind w:left="4320" w:hanging="180"/>
+      </w:pPr>
+    </w:lvl>
+    <w:lvl w:ilvl="6" w:tplc="041B000F" w:tentative="1">
+      <w:start w:val="1"/>
+      <w:numFmt w:val="decimal"/>
+      <w:lvlText w:val="%7."/>
+      <w:lvlJc w:val="left"/>
+      <w:pPr>
+        <w:ind w:left="5040" w:hanging="360"/>
+      </w:pPr>
+    </w:lvl>
+    <w:lvl w:ilvl="7" w:tplc="041B0019" w:tentative="1">
+      <w:start w:val="1"/>
+      <w:numFmt w:val="lowerLetter"/>
+      <w:lvlText w:val="%8."/>
+      <w:lvlJc w:val="left"/>
+      <w:pPr>
+        <w:ind w:left="5760" w:hanging="360"/>
+      </w:pPr>
+    </w:lvl>
+    <w:lvl w:ilvl="8" w:tplc="041B001B" w:tentative="1">
+      <w:start w:val="1"/>
+      <w:numFmt w:val="lowerRoman"/>
+      <w:lvlText w:val="%9."/>
+      <w:lvlJc w:val="right"/>
+      <w:pPr>
+        <w:ind w:left="6480" w:hanging="180"/>
+      </w:pPr>
+    </w:lvl>
+  </w:abstractNum>
+  <w:abstractNum w:abstractNumId="5" w15:restartNumberingAfterBreak="0">
+    <w:nsid w:val="429F02A4"/>
+    <w:multiLevelType w:val="hybridMultilevel"/>
+    <w:tmpl w:val="19A8B7A8"/>
+    <w:lvl w:ilvl="0" w:tplc="96F23F38">
+      <w:start w:val="1"/>
+      <w:numFmt w:val="decimal"/>
+      <w:lvlText w:val="%1"/>
+      <w:lvlJc w:val="left"/>
+      <w:pPr>
+        <w:ind w:left="720" w:hanging="360"/>
+      </w:pPr>
+      <w:rPr>
+        <w:rFonts w:hint="default"/>
+      </w:rPr>
+    </w:lvl>
+    <w:lvl w:ilvl="1" w:tplc="041B0019" w:tentative="1">
+      <w:start w:val="1"/>
+      <w:numFmt w:val="lowerLetter"/>
+      <w:lvlText w:val="%2."/>
+      <w:lvlJc w:val="left"/>
+      <w:pPr>
+        <w:ind w:left="1440" w:hanging="360"/>
+      </w:pPr>
+    </w:lvl>
+    <w:lvl w:ilvl="2" w:tplc="041B001B" w:tentative="1">
+      <w:start w:val="1"/>
+      <w:numFmt w:val="lowerRoman"/>
+      <w:lvlText w:val="%3."/>
+      <w:lvlJc w:val="right"/>
+      <w:pPr>
+        <w:ind w:left="2160" w:hanging="180"/>
+      </w:pPr>
+    </w:lvl>
+    <w:lvl w:ilvl="3" w:tplc="041B000F" w:tentative="1">
+      <w:start w:val="1"/>
+      <w:numFmt w:val="decimal"/>
+      <w:lvlText w:val="%4."/>
+      <w:lvlJc w:val="left"/>
+      <w:pPr>
+        <w:ind w:left="2880" w:hanging="360"/>
+      </w:pPr>
+    </w:lvl>
+    <w:lvl w:ilvl="4" w:tplc="041B0019" w:tentative="1">
+      <w:start w:val="1"/>
+      <w:numFmt w:val="lowerLetter"/>
+      <w:lvlText w:val="%5."/>
+      <w:lvlJc w:val="left"/>
+      <w:pPr>
+        <w:ind w:left="3600" w:hanging="360"/>
+      </w:pPr>
+    </w:lvl>
+    <w:lvl w:ilvl="5" w:tplc="041B001B" w:tentative="1">
+      <w:start w:val="1"/>
+      <w:numFmt w:val="lowerRoman"/>
+      <w:lvlText w:val="%6."/>
+      <w:lvlJc w:val="right"/>
+      <w:pPr>
+        <w:ind w:left="4320" w:hanging="180"/>
+      </w:pPr>
+    </w:lvl>
+    <w:lvl w:ilvl="6" w:tplc="041B000F" w:tentative="1">
+      <w:start w:val="1"/>
+      <w:numFmt w:val="decimal"/>
+      <w:lvlText w:val="%7."/>
+      <w:lvlJc w:val="left"/>
+      <w:pPr>
+        <w:ind w:left="5040" w:hanging="360"/>
+      </w:pPr>
+    </w:lvl>
+    <w:lvl w:ilvl="7" w:tplc="041B0019" w:tentative="1">
+      <w:start w:val="1"/>
+      <w:numFmt w:val="lowerLetter"/>
+      <w:lvlText w:val="%8."/>
+      <w:lvlJc w:val="left"/>
+      <w:pPr>
+        <w:ind w:left="5760" w:hanging="360"/>
+      </w:pPr>
+    </w:lvl>
+    <w:lvl w:ilvl="8" w:tplc="041B001B" w:tentative="1">
+      <w:start w:val="1"/>
+      <w:numFmt w:val="lowerRoman"/>
+      <w:lvlText w:val="%9."/>
+      <w:lvlJc w:val="right"/>
+      <w:pPr>
+        <w:ind w:left="6480" w:hanging="180"/>
+      </w:pPr>
+    </w:lvl>
+  </w:abstractNum>
+  <w:abstractNum w:abstractNumId="6" w15:restartNumberingAfterBreak="0">
+    <w:nsid w:val="54450FB6"/>
+    <w:multiLevelType w:val="hybridMultilevel"/>
+    <w:tmpl w:val="E102C56E"/>
+    <w:lvl w:ilvl="0" w:tplc="041B0001">
+      <w:start w:val="1"/>
+      <w:numFmt w:val="bullet"/>
+      <w:lvlText w:val=""/>
+      <w:lvlJc w:val="left"/>
+      <w:pPr>
+        <w:ind w:left="720" w:hanging="360"/>
+      </w:pPr>
+      <w:rPr>
+        <w:rFonts w:ascii="Symbol" w:hAnsi="Symbol" w:hint="default"/>
+      </w:rPr>
+    </w:lvl>
+    <w:lvl w:ilvl="1" w:tplc="041B0003" w:tentative="1">
+      <w:start w:val="1"/>
+      <w:numFmt w:val="bullet"/>
+      <w:lvlText w:val="o"/>
+      <w:lvlJc w:val="left"/>
+      <w:pPr>
+        <w:ind w:left="1440" w:hanging="360"/>
+      </w:pPr>
+      <w:rPr>
+        <w:rFonts w:ascii="Courier New" w:hAnsi="Courier New" w:cs="Courier New" w:hint="default"/>
+      </w:rPr>
+    </w:lvl>
+    <w:lvl w:ilvl="2" w:tplc="041B0005" w:tentative="1">
+      <w:start w:val="1"/>
+      <w:numFmt w:val="bullet"/>
+      <w:lvlText w:val=""/>
+      <w:lvlJc w:val="left"/>
+      <w:pPr>
+        <w:ind w:left="2160" w:hanging="360"/>
+      </w:pPr>
+      <w:rPr>
+        <w:rFonts w:ascii="Wingdings" w:hAnsi="Wingdings" w:hint="default"/>
+      </w:rPr>
+    </w:lvl>
+    <w:lvl w:ilvl="3" w:tplc="041B0001" w:tentative="1">
+      <w:start w:val="1"/>
+      <w:numFmt w:val="bullet"/>
+      <w:lvlText w:val=""/>
+      <w:lvlJc w:val="left"/>
+      <w:pPr>
+        <w:ind w:left="2880" w:hanging="360"/>
+      </w:pPr>
+      <w:rPr>
+        <w:rFonts w:ascii="Symbol" w:hAnsi="Symbol" w:hint="default"/>
+      </w:rPr>
+    </w:lvl>
+    <w:lvl w:ilvl="4" w:tplc="041B0003" w:tentative="1">
+      <w:start w:val="1"/>
+      <w:numFmt w:val="bullet"/>
+      <w:lvlText w:val="o"/>
+      <w:lvlJc w:val="left"/>
+      <w:pPr>
+        <w:ind w:left="3600" w:hanging="360"/>
+      </w:pPr>
+      <w:rPr>
+        <w:rFonts w:ascii="Courier New" w:hAnsi="Courier New" w:cs="Courier New" w:hint="default"/>
+      </w:rPr>
+    </w:lvl>
+    <w:lvl w:ilvl="5" w:tplc="041B0005" w:tentative="1">
+      <w:start w:val="1"/>
+      <w:numFmt w:val="bullet"/>
+      <w:lvlText w:val=""/>
+      <w:lvlJc w:val="left"/>
+      <w:pPr>
+        <w:ind w:left="4320" w:hanging="360"/>
+      </w:pPr>
+      <w:rPr>
+        <w:rFonts w:ascii="Wingdings" w:hAnsi="Wingdings" w:hint="default"/>
+      </w:rPr>
+    </w:lvl>
+    <w:lvl w:ilvl="6" w:tplc="041B0001" w:tentative="1">
+      <w:start w:val="1"/>
+      <w:numFmt w:val="bullet"/>
+      <w:lvlText w:val=""/>
+      <w:lvlJc w:val="left"/>
+      <w:pPr>
+        <w:ind w:left="5040" w:hanging="360"/>
+      </w:pPr>
+      <w:rPr>
+        <w:rFonts w:ascii="Symbol" w:hAnsi="Symbol" w:hint="default"/>
+      </w:rPr>
+    </w:lvl>
+    <w:lvl w:ilvl="7" w:tplc="041B0003" w:tentative="1">
+      <w:start w:val="1"/>
+      <w:numFmt w:val="bullet"/>
+      <w:lvlText w:val="o"/>
+      <w:lvlJc w:val="left"/>
+      <w:pPr>
+        <w:ind w:left="5760" w:hanging="360"/>
+      </w:pPr>
+      <w:rPr>
+        <w:rFonts w:ascii="Courier New" w:hAnsi="Courier New" w:cs="Courier New" w:hint="default"/>
+      </w:rPr>
+    </w:lvl>
+    <w:lvl w:ilvl="8" w:tplc="041B0005" w:tentative="1">
+      <w:start w:val="1"/>
+      <w:numFmt w:val="bullet"/>
+      <w:lvlText w:val=""/>
+      <w:lvlJc w:val="left"/>
+      <w:pPr>
+        <w:ind w:left="6480" w:hanging="360"/>
+      </w:pPr>
+      <w:rPr>
+        <w:rFonts w:ascii="Wingdings" w:hAnsi="Wingdings" w:hint="default"/>
+      </w:rPr>
+    </w:lvl>
+  </w:abstractNum>
+  <w:abstractNum w:abstractNumId="7" w15:restartNumberingAfterBreak="0">
     <w:nsid w:val="75894EA7"/>
     <w:multiLevelType w:val="hybridMultilevel"/>
     <w:tmpl w:val="3CEE044E"/>
@@ -3796,7 +5892,7 @@
       </w:pPr>
     </w:lvl>
   </w:abstractNum>
-  <w:abstractNum w:abstractNumId="4" w15:restartNumberingAfterBreak="0">
+  <w:abstractNum w:abstractNumId="8" w15:restartNumberingAfterBreak="0">
     <w:nsid w:val="7D0E6230"/>
     <w:multiLevelType w:val="hybridMultilevel"/>
     <w:tmpl w:val="19227EB8"/>
@@ -3903,6 +5999,119 @@
       <w:lvlJc w:val="left"/>
       <w:pPr>
         <w:ind w:left="6840" w:hanging="360"/>
+      </w:pPr>
+      <w:rPr>
+        <w:rFonts w:ascii="Wingdings" w:hAnsi="Wingdings" w:hint="default"/>
+      </w:rPr>
+    </w:lvl>
+  </w:abstractNum>
+  <w:abstractNum w:abstractNumId="9" w15:restartNumberingAfterBreak="0">
+    <w:nsid w:val="7E99197C"/>
+    <w:multiLevelType w:val="hybridMultilevel"/>
+    <w:tmpl w:val="BF5A59F8"/>
+    <w:lvl w:ilvl="0" w:tplc="041B0001">
+      <w:start w:val="1"/>
+      <w:numFmt w:val="bullet"/>
+      <w:lvlText w:val=""/>
+      <w:lvlJc w:val="left"/>
+      <w:pPr>
+        <w:ind w:left="720" w:hanging="360"/>
+      </w:pPr>
+      <w:rPr>
+        <w:rFonts w:ascii="Symbol" w:hAnsi="Symbol" w:hint="default"/>
+      </w:rPr>
+    </w:lvl>
+    <w:lvl w:ilvl="1" w:tplc="041B0003" w:tentative="1">
+      <w:start w:val="1"/>
+      <w:numFmt w:val="bullet"/>
+      <w:lvlText w:val="o"/>
+      <w:lvlJc w:val="left"/>
+      <w:pPr>
+        <w:ind w:left="1440" w:hanging="360"/>
+      </w:pPr>
+      <w:rPr>
+        <w:rFonts w:ascii="Courier New" w:hAnsi="Courier New" w:cs="Courier New" w:hint="default"/>
+      </w:rPr>
+    </w:lvl>
+    <w:lvl w:ilvl="2" w:tplc="041B0005" w:tentative="1">
+      <w:start w:val="1"/>
+      <w:numFmt w:val="bullet"/>
+      <w:lvlText w:val=""/>
+      <w:lvlJc w:val="left"/>
+      <w:pPr>
+        <w:ind w:left="2160" w:hanging="360"/>
+      </w:pPr>
+      <w:rPr>
+        <w:rFonts w:ascii="Wingdings" w:hAnsi="Wingdings" w:hint="default"/>
+      </w:rPr>
+    </w:lvl>
+    <w:lvl w:ilvl="3" w:tplc="041B0001" w:tentative="1">
+      <w:start w:val="1"/>
+      <w:numFmt w:val="bullet"/>
+      <w:lvlText w:val=""/>
+      <w:lvlJc w:val="left"/>
+      <w:pPr>
+        <w:ind w:left="2880" w:hanging="360"/>
+      </w:pPr>
+      <w:rPr>
+        <w:rFonts w:ascii="Symbol" w:hAnsi="Symbol" w:hint="default"/>
+      </w:rPr>
+    </w:lvl>
+    <w:lvl w:ilvl="4" w:tplc="041B0003" w:tentative="1">
+      <w:start w:val="1"/>
+      <w:numFmt w:val="bullet"/>
+      <w:lvlText w:val="o"/>
+      <w:lvlJc w:val="left"/>
+      <w:pPr>
+        <w:ind w:left="3600" w:hanging="360"/>
+      </w:pPr>
+      <w:rPr>
+        <w:rFonts w:ascii="Courier New" w:hAnsi="Courier New" w:cs="Courier New" w:hint="default"/>
+      </w:rPr>
+    </w:lvl>
+    <w:lvl w:ilvl="5" w:tplc="041B0005" w:tentative="1">
+      <w:start w:val="1"/>
+      <w:numFmt w:val="bullet"/>
+      <w:lvlText w:val=""/>
+      <w:lvlJc w:val="left"/>
+      <w:pPr>
+        <w:ind w:left="4320" w:hanging="360"/>
+      </w:pPr>
+      <w:rPr>
+        <w:rFonts w:ascii="Wingdings" w:hAnsi="Wingdings" w:hint="default"/>
+      </w:rPr>
+    </w:lvl>
+    <w:lvl w:ilvl="6" w:tplc="041B0001" w:tentative="1">
+      <w:start w:val="1"/>
+      <w:numFmt w:val="bullet"/>
+      <w:lvlText w:val=""/>
+      <w:lvlJc w:val="left"/>
+      <w:pPr>
+        <w:ind w:left="5040" w:hanging="360"/>
+      </w:pPr>
+      <w:rPr>
+        <w:rFonts w:ascii="Symbol" w:hAnsi="Symbol" w:hint="default"/>
+      </w:rPr>
+    </w:lvl>
+    <w:lvl w:ilvl="7" w:tplc="041B0003" w:tentative="1">
+      <w:start w:val="1"/>
+      <w:numFmt w:val="bullet"/>
+      <w:lvlText w:val="o"/>
+      <w:lvlJc w:val="left"/>
+      <w:pPr>
+        <w:ind w:left="5760" w:hanging="360"/>
+      </w:pPr>
+      <w:rPr>
+        <w:rFonts w:ascii="Courier New" w:hAnsi="Courier New" w:cs="Courier New" w:hint="default"/>
+      </w:rPr>
+    </w:lvl>
+    <w:lvl w:ilvl="8" w:tplc="041B0005" w:tentative="1">
+      <w:start w:val="1"/>
+      <w:numFmt w:val="bullet"/>
+      <w:lvlText w:val=""/>
+      <w:lvlJc w:val="left"/>
+      <w:pPr>
+        <w:ind w:left="6480" w:hanging="360"/>
       </w:pPr>
       <w:rPr>
         <w:rFonts w:ascii="Wingdings" w:hAnsi="Wingdings" w:hint="default"/>
@@ -3919,10 +6128,25 @@
     <w:abstractNumId w:val="2"/>
   </w:num>
   <w:num w:numId="4" w16cid:durableId="1928691463">
+    <w:abstractNumId w:val="7"/>
+  </w:num>
+  <w:num w:numId="5" w16cid:durableId="2051303196">
+    <w:abstractNumId w:val="8"/>
+  </w:num>
+  <w:num w:numId="6" w16cid:durableId="913246591">
     <w:abstractNumId w:val="3"/>
   </w:num>
-  <w:num w:numId="5" w16cid:durableId="2051303196">
+  <w:num w:numId="7" w16cid:durableId="633340010">
+    <w:abstractNumId w:val="9"/>
+  </w:num>
+  <w:num w:numId="8" w16cid:durableId="1550802184">
+    <w:abstractNumId w:val="6"/>
+  </w:num>
+  <w:num w:numId="9" w16cid:durableId="728189810">
     <w:abstractNumId w:val="4"/>
+  </w:num>
+  <w:num w:numId="10" w16cid:durableId="1937395425">
+    <w:abstractNumId w:val="5"/>
   </w:num>
 </w:numbering>
 </file>
@@ -4890,6 +7114,55 @@
       <w:szCs w:val="21"/>
     </w:rPr>
   </w:style>
+  <w:style w:type="table" w:styleId="Mriekatabuky">
+    <w:name w:val="Table Grid"/>
+    <w:basedOn w:val="Normlnatabuka"/>
+    <w:uiPriority w:val="39"/>
+    <w:rsid w:val="00783A03"/>
+    <w:pPr>
+      <w:spacing w:after="0" w:line="240" w:lineRule="auto"/>
+    </w:pPr>
+    <w:tblPr>
+      <w:tblBorders>
+        <w:top w:val="single" w:sz="4" w:space="0" w:color="auto"/>
+        <w:left w:val="single" w:sz="4" w:space="0" w:color="auto"/>
+        <w:bottom w:val="single" w:sz="4" w:space="0" w:color="auto"/>
+        <w:right w:val="single" w:sz="4" w:space="0" w:color="auto"/>
+        <w:insideH w:val="single" w:sz="4" w:space="0" w:color="auto"/>
+        <w:insideV w:val="single" w:sz="4" w:space="0" w:color="auto"/>
+      </w:tblBorders>
+    </w:tblPr>
+  </w:style>
+  <w:style w:type="paragraph" w:styleId="Popis">
+    <w:name w:val="caption"/>
+    <w:basedOn w:val="Normlny"/>
+    <w:next w:val="Normlny"/>
+    <w:uiPriority w:val="35"/>
+    <w:unhideWhenUsed/>
+    <w:qFormat/>
+    <w:rsid w:val="00213FEF"/>
+    <w:pPr>
+      <w:spacing w:after="200" w:line="240" w:lineRule="auto"/>
+    </w:pPr>
+    <w:rPr>
+      <w:i/>
+      <w:iCs/>
+      <w:color w:val="44546A" w:themeColor="text2"/>
+      <w:sz w:val="18"/>
+      <w:szCs w:val="18"/>
+    </w:rPr>
+  </w:style>
+  <w:style w:type="paragraph" w:styleId="Zoznamobrzkov">
+    <w:name w:val="table of figures"/>
+    <w:basedOn w:val="Normlny"/>
+    <w:next w:val="Normlny"/>
+    <w:uiPriority w:val="99"/>
+    <w:unhideWhenUsed/>
+    <w:rsid w:val="003A228A"/>
+    <w:pPr>
+      <w:spacing w:after="0"/>
+    </w:pPr>
+  </w:style>
 </w:styles>
 </file>
 

</xml_diff>

<commit_message>
Update IMS.drawio file with new dimensions
</commit_message>
<xml_diff>
--- a/správa.docx
+++ b/správa.docx
@@ -420,7 +420,7 @@
             </w:rPr>
             <w:fldChar w:fldCharType="separate"/>
           </w:r>
-          <w:hyperlink w:anchor="_Toc152875479" w:history="1">
+          <w:hyperlink w:anchor="_Toc152878560" w:history="1">
             <w:r>
               <w:rPr>
                 <w:rStyle w:val="Hypertextovprepojenie"/>
@@ -463,7 +463,7 @@
                 <w:noProof/>
                 <w:webHidden/>
               </w:rPr>
-              <w:instrText xml:space="preserve"> PAGEREF _Toc152875479 \h </w:instrText>
+              <w:instrText xml:space="preserve"> PAGEREF _Toc152878560 \h </w:instrText>
             </w:r>
             <w:r>
               <w:rPr>
@@ -508,7 +508,7 @@
               <w:lang w:eastAsia="sk-SK"/>
             </w:rPr>
           </w:pPr>
-          <w:hyperlink w:anchor="_Toc152875480" w:history="1">
+          <w:hyperlink w:anchor="_Toc152878561" w:history="1">
             <w:r>
               <w:rPr>
                 <w:rStyle w:val="Hypertextovprepojenie"/>
@@ -551,7 +551,7 @@
                 <w:noProof/>
                 <w:webHidden/>
               </w:rPr>
-              <w:instrText xml:space="preserve"> PAGEREF _Toc152875480 \h </w:instrText>
+              <w:instrText xml:space="preserve"> PAGEREF _Toc152878561 \h </w:instrText>
             </w:r>
             <w:r>
               <w:rPr>
@@ -596,7 +596,7 @@
               <w:lang w:eastAsia="sk-SK"/>
             </w:rPr>
           </w:pPr>
-          <w:hyperlink w:anchor="_Toc152875481" w:history="1">
+          <w:hyperlink w:anchor="_Toc152878562" w:history="1">
             <w:r>
               <w:rPr>
                 <w:rStyle w:val="Hypertextovprepojenie"/>
@@ -639,7 +639,7 @@
                 <w:noProof/>
                 <w:webHidden/>
               </w:rPr>
-              <w:instrText xml:space="preserve"> PAGEREF _Toc152875481 \h </w:instrText>
+              <w:instrText xml:space="preserve"> PAGEREF _Toc152878562 \h </w:instrText>
             </w:r>
             <w:r>
               <w:rPr>
@@ -684,7 +684,7 @@
               <w:lang w:eastAsia="sk-SK"/>
             </w:rPr>
           </w:pPr>
-          <w:hyperlink w:anchor="_Toc152875482" w:history="1">
+          <w:hyperlink w:anchor="_Toc152878563" w:history="1">
             <w:r>
               <w:rPr>
                 <w:rStyle w:val="Hypertextovprepojenie"/>
@@ -727,7 +727,7 @@
                 <w:noProof/>
                 <w:webHidden/>
               </w:rPr>
-              <w:instrText xml:space="preserve"> PAGEREF _Toc152875482 \h </w:instrText>
+              <w:instrText xml:space="preserve"> PAGEREF _Toc152878563 \h </w:instrText>
             </w:r>
             <w:r>
               <w:rPr>
@@ -772,7 +772,7 @@
               <w:lang w:eastAsia="sk-SK"/>
             </w:rPr>
           </w:pPr>
-          <w:hyperlink w:anchor="_Toc152875483" w:history="1">
+          <w:hyperlink w:anchor="_Toc152878564" w:history="1">
             <w:r>
               <w:rPr>
                 <w:rStyle w:val="Hypertextovprepojenie"/>
@@ -815,7 +815,7 @@
                 <w:noProof/>
                 <w:webHidden/>
               </w:rPr>
-              <w:instrText xml:space="preserve"> PAGEREF _Toc152875483 \h </w:instrText>
+              <w:instrText xml:space="preserve"> PAGEREF _Toc152878564 \h </w:instrText>
             </w:r>
             <w:r>
               <w:rPr>
@@ -860,7 +860,7 @@
               <w:lang w:eastAsia="sk-SK"/>
             </w:rPr>
           </w:pPr>
-          <w:hyperlink w:anchor="_Toc152875484" w:history="1">
+          <w:hyperlink w:anchor="_Toc152878565" w:history="1">
             <w:r>
               <w:rPr>
                 <w:rStyle w:val="Hypertextovprepojenie"/>
@@ -903,7 +903,7 @@
                 <w:noProof/>
                 <w:webHidden/>
               </w:rPr>
-              <w:instrText xml:space="preserve"> PAGEREF _Toc152875484 \h </w:instrText>
+              <w:instrText xml:space="preserve"> PAGEREF _Toc152878565 \h </w:instrText>
             </w:r>
             <w:r>
               <w:rPr>
@@ -948,7 +948,7 @@
               <w:lang w:eastAsia="sk-SK"/>
             </w:rPr>
           </w:pPr>
-          <w:hyperlink w:anchor="_Toc152875485" w:history="1">
+          <w:hyperlink w:anchor="_Toc152878566" w:history="1">
             <w:r>
               <w:rPr>
                 <w:rStyle w:val="Hypertextovprepojenie"/>
@@ -991,7 +991,7 @@
                 <w:noProof/>
                 <w:webHidden/>
               </w:rPr>
-              <w:instrText xml:space="preserve"> PAGEREF _Toc152875485 \h </w:instrText>
+              <w:instrText xml:space="preserve"> PAGEREF _Toc152878566 \h </w:instrText>
             </w:r>
             <w:r>
               <w:rPr>
@@ -1036,7 +1036,7 @@
               <w:lang w:eastAsia="sk-SK"/>
             </w:rPr>
           </w:pPr>
-          <w:hyperlink w:anchor="_Toc152875486" w:history="1">
+          <w:hyperlink w:anchor="_Toc152878567" w:history="1">
             <w:r>
               <w:rPr>
                 <w:rStyle w:val="Hypertextovprepojenie"/>
@@ -1079,7 +1079,7 @@
                 <w:noProof/>
                 <w:webHidden/>
               </w:rPr>
-              <w:instrText xml:space="preserve"> PAGEREF _Toc152875486 \h </w:instrText>
+              <w:instrText xml:space="preserve"> PAGEREF _Toc152878567 \h </w:instrText>
             </w:r>
             <w:r>
               <w:rPr>
@@ -1124,7 +1124,7 @@
               <w:lang w:eastAsia="sk-SK"/>
             </w:rPr>
           </w:pPr>
-          <w:hyperlink w:anchor="_Toc152875487" w:history="1">
+          <w:hyperlink w:anchor="_Toc152878568" w:history="1">
             <w:r>
               <w:rPr>
                 <w:rStyle w:val="Hypertextovprepojenie"/>
@@ -1167,7 +1167,7 @@
                 <w:noProof/>
                 <w:webHidden/>
               </w:rPr>
-              <w:instrText xml:space="preserve"> PAGEREF _Toc152875487 \h </w:instrText>
+              <w:instrText xml:space="preserve"> PAGEREF _Toc152878568 \h </w:instrText>
             </w:r>
             <w:r>
               <w:rPr>
@@ -1212,7 +1212,7 @@
               <w:lang w:eastAsia="sk-SK"/>
             </w:rPr>
           </w:pPr>
-          <w:hyperlink w:anchor="_Toc152875488" w:history="1">
+          <w:hyperlink w:anchor="_Toc152878569" w:history="1">
             <w:r>
               <w:rPr>
                 <w:rStyle w:val="Hypertextovprepojenie"/>
@@ -1255,7 +1255,7 @@
                 <w:noProof/>
                 <w:webHidden/>
               </w:rPr>
-              <w:instrText xml:space="preserve"> PAGEREF _Toc152875488 \h </w:instrText>
+              <w:instrText xml:space="preserve"> PAGEREF _Toc152878569 \h </w:instrText>
             </w:r>
             <w:r>
               <w:rPr>
@@ -1300,7 +1300,7 @@
               <w:lang w:eastAsia="sk-SK"/>
             </w:rPr>
           </w:pPr>
-          <w:hyperlink w:anchor="_Toc152875489" w:history="1">
+          <w:hyperlink w:anchor="_Toc152878570" w:history="1">
             <w:r>
               <w:rPr>
                 <w:rStyle w:val="Hypertextovprepojenie"/>
@@ -1343,7 +1343,7 @@
                 <w:noProof/>
                 <w:webHidden/>
               </w:rPr>
-              <w:instrText xml:space="preserve"> PAGEREF _Toc152875489 \h </w:instrText>
+              <w:instrText xml:space="preserve"> PAGEREF _Toc152878570 \h </w:instrText>
             </w:r>
             <w:r>
               <w:rPr>
@@ -1388,7 +1388,7 @@
               <w:lang w:eastAsia="sk-SK"/>
             </w:rPr>
           </w:pPr>
-          <w:hyperlink w:anchor="_Toc152875490" w:history="1">
+          <w:hyperlink w:anchor="_Toc152878571" w:history="1">
             <w:r>
               <w:rPr>
                 <w:rStyle w:val="Hypertextovprepojenie"/>
@@ -1431,7 +1431,7 @@
                 <w:noProof/>
                 <w:webHidden/>
               </w:rPr>
-              <w:instrText xml:space="preserve"> PAGEREF _Toc152875490 \h </w:instrText>
+              <w:instrText xml:space="preserve"> PAGEREF _Toc152878571 \h </w:instrText>
             </w:r>
             <w:r>
               <w:rPr>
@@ -1476,7 +1476,7 @@
               <w:lang w:eastAsia="sk-SK"/>
             </w:rPr>
           </w:pPr>
-          <w:hyperlink w:anchor="_Toc152875491" w:history="1">
+          <w:hyperlink w:anchor="_Toc152878572" w:history="1">
             <w:r>
               <w:rPr>
                 <w:rStyle w:val="Hypertextovprepojenie"/>
@@ -1519,7 +1519,7 @@
                 <w:noProof/>
                 <w:webHidden/>
               </w:rPr>
-              <w:instrText xml:space="preserve"> PAGEREF _Toc152875491 \h </w:instrText>
+              <w:instrText xml:space="preserve"> PAGEREF _Toc152878572 \h </w:instrText>
             </w:r>
             <w:r>
               <w:rPr>
@@ -1564,7 +1564,7 @@
               <w:lang w:eastAsia="sk-SK"/>
             </w:rPr>
           </w:pPr>
-          <w:hyperlink w:anchor="_Toc152875492" w:history="1">
+          <w:hyperlink w:anchor="_Toc152878573" w:history="1">
             <w:r>
               <w:rPr>
                 <w:rStyle w:val="Hypertextovprepojenie"/>
@@ -1607,7 +1607,7 @@
                 <w:noProof/>
                 <w:webHidden/>
               </w:rPr>
-              <w:instrText xml:space="preserve"> PAGEREF _Toc152875492 \h </w:instrText>
+              <w:instrText xml:space="preserve"> PAGEREF _Toc152878573 \h </w:instrText>
             </w:r>
             <w:r>
               <w:rPr>
@@ -1652,7 +1652,7 @@
               <w:lang w:eastAsia="sk-SK"/>
             </w:rPr>
           </w:pPr>
-          <w:hyperlink w:anchor="_Toc152875493" w:history="1">
+          <w:hyperlink w:anchor="_Toc152878574" w:history="1">
             <w:r>
               <w:rPr>
                 <w:rStyle w:val="Hypertextovprepojenie"/>
@@ -1695,7 +1695,7 @@
                 <w:noProof/>
                 <w:webHidden/>
               </w:rPr>
-              <w:instrText xml:space="preserve"> PAGEREF _Toc152875493 \h </w:instrText>
+              <w:instrText xml:space="preserve"> PAGEREF _Toc152878574 \h </w:instrText>
             </w:r>
             <w:r>
               <w:rPr>
@@ -1740,7 +1740,7 @@
               <w:lang w:eastAsia="sk-SK"/>
             </w:rPr>
           </w:pPr>
-          <w:hyperlink w:anchor="_Toc152875494" w:history="1">
+          <w:hyperlink w:anchor="_Toc152878575" w:history="1">
             <w:r>
               <w:rPr>
                 <w:rStyle w:val="Hypertextovprepojenie"/>
@@ -1783,7 +1783,7 @@
                 <w:noProof/>
                 <w:webHidden/>
               </w:rPr>
-              <w:instrText xml:space="preserve"> PAGEREF _Toc152875494 \h </w:instrText>
+              <w:instrText xml:space="preserve"> PAGEREF _Toc152878575 \h </w:instrText>
             </w:r>
             <w:r>
               <w:rPr>
@@ -1828,7 +1828,7 @@
               <w:lang w:eastAsia="sk-SK"/>
             </w:rPr>
           </w:pPr>
-          <w:hyperlink w:anchor="_Toc152875495" w:history="1">
+          <w:hyperlink w:anchor="_Toc152878576" w:history="1">
             <w:r>
               <w:rPr>
                 <w:rStyle w:val="Hypertextovprepojenie"/>
@@ -1871,7 +1871,7 @@
                 <w:noProof/>
                 <w:webHidden/>
               </w:rPr>
-              <w:instrText xml:space="preserve"> PAGEREF _Toc152875495 \h </w:instrText>
+              <w:instrText xml:space="preserve"> PAGEREF _Toc152878576 \h </w:instrText>
             </w:r>
             <w:r>
               <w:rPr>
@@ -1916,7 +1916,7 @@
               <w:lang w:eastAsia="sk-SK"/>
             </w:rPr>
           </w:pPr>
-          <w:hyperlink w:anchor="_Toc152875496" w:history="1">
+          <w:hyperlink w:anchor="_Toc152878577" w:history="1">
             <w:r>
               <w:rPr>
                 <w:rStyle w:val="Hypertextovprepojenie"/>
@@ -1959,7 +1959,7 @@
                 <w:noProof/>
                 <w:webHidden/>
               </w:rPr>
-              <w:instrText xml:space="preserve"> PAGEREF _Toc152875496 \h </w:instrText>
+              <w:instrText xml:space="preserve"> PAGEREF _Toc152878577 \h </w:instrText>
             </w:r>
             <w:r>
               <w:rPr>
@@ -2004,7 +2004,7 @@
               <w:lang w:eastAsia="sk-SK"/>
             </w:rPr>
           </w:pPr>
-          <w:hyperlink w:anchor="_Toc152875497" w:history="1">
+          <w:hyperlink w:anchor="_Toc152878578" w:history="1">
             <w:r>
               <w:rPr>
                 <w:rStyle w:val="Hypertextovprepojenie"/>
@@ -2047,7 +2047,7 @@
                 <w:noProof/>
                 <w:webHidden/>
               </w:rPr>
-              <w:instrText xml:space="preserve"> PAGEREF _Toc152875497 \h </w:instrText>
+              <w:instrText xml:space="preserve"> PAGEREF _Toc152878578 \h </w:instrText>
             </w:r>
             <w:r>
               <w:rPr>
@@ -2092,7 +2092,7 @@
               <w:lang w:eastAsia="sk-SK"/>
             </w:rPr>
           </w:pPr>
-          <w:hyperlink w:anchor="_Toc152875498" w:history="1">
+          <w:hyperlink w:anchor="_Toc152878579" w:history="1">
             <w:r>
               <w:rPr>
                 <w:rStyle w:val="Hypertextovprepojenie"/>
@@ -2135,7 +2135,7 @@
                 <w:noProof/>
                 <w:webHidden/>
               </w:rPr>
-              <w:instrText xml:space="preserve"> PAGEREF _Toc152875498 \h </w:instrText>
+              <w:instrText xml:space="preserve"> PAGEREF _Toc152878579 \h </w:instrText>
             </w:r>
             <w:r>
               <w:rPr>
@@ -2180,7 +2180,7 @@
               <w:lang w:eastAsia="sk-SK"/>
             </w:rPr>
           </w:pPr>
-          <w:hyperlink w:anchor="_Toc152875499" w:history="1">
+          <w:hyperlink w:anchor="_Toc152878580" w:history="1">
             <w:r>
               <w:rPr>
                 <w:rStyle w:val="Hypertextovprepojenie"/>
@@ -2223,7 +2223,7 @@
                 <w:noProof/>
                 <w:webHidden/>
               </w:rPr>
-              <w:instrText xml:space="preserve"> PAGEREF _Toc152875499 \h </w:instrText>
+              <w:instrText xml:space="preserve"> PAGEREF _Toc152878580 \h </w:instrText>
             </w:r>
             <w:r>
               <w:rPr>
@@ -2302,7 +2302,7 @@
       <w:pPr>
         <w:pStyle w:val="Nadpis1"/>
       </w:pPr>
-      <w:bookmarkStart w:id="0" w:name="_Toc152875479"/>
+      <w:bookmarkStart w:id="0" w:name="_Toc152878560"/>
       <w:r>
         <w:lastRenderedPageBreak/>
         <w:t>Úvod</w:t>
@@ -2328,15 +2328,49 @@
           <w:rFonts w:cs="Times New Roman"/>
           <w:szCs w:val="24"/>
         </w:rPr>
-        <w:t>modelovaním procesu výroby brzdových lamelov</w:t>
-      </w:r>
+        <w:t xml:space="preserve">modelovaním procesu výroby brzdových </w:t>
+      </w:r>
+      <w:proofErr w:type="spellStart"/>
       <w:r>
         <w:rPr>
           <w:rFonts w:cs="Times New Roman"/>
           <w:szCs w:val="24"/>
         </w:rPr>
-        <w:t xml:space="preserve"> vo firme Miba Steeltec</w:t>
-      </w:r>
+        <w:t>lamelov</w:t>
+      </w:r>
+      <w:proofErr w:type="spellEnd"/>
+      <w:r>
+        <w:rPr>
+          <w:rFonts w:cs="Times New Roman"/>
+          <w:szCs w:val="24"/>
+        </w:rPr>
+        <w:t xml:space="preserve"> vo firme </w:t>
+      </w:r>
+      <w:proofErr w:type="spellStart"/>
+      <w:r>
+        <w:rPr>
+          <w:rFonts w:cs="Times New Roman"/>
+          <w:szCs w:val="24"/>
+        </w:rPr>
+        <w:t>Miba</w:t>
+      </w:r>
+      <w:proofErr w:type="spellEnd"/>
+      <w:r>
+        <w:rPr>
+          <w:rFonts w:cs="Times New Roman"/>
+          <w:szCs w:val="24"/>
+        </w:rPr>
+        <w:t xml:space="preserve"> </w:t>
+      </w:r>
+      <w:proofErr w:type="spellStart"/>
+      <w:r>
+        <w:rPr>
+          <w:rFonts w:cs="Times New Roman"/>
+          <w:szCs w:val="24"/>
+        </w:rPr>
+        <w:t>Steeltec</w:t>
+      </w:r>
+      <w:proofErr w:type="spellEnd"/>
       <w:r>
         <w:rPr>
           <w:rFonts w:cs="Times New Roman"/>
@@ -2360,7 +2394,39 @@
           <w:rFonts w:cs="Times New Roman"/>
           <w:szCs w:val="24"/>
         </w:rPr>
-        <w:t>. Práca vznikla ako projekt k predmetu na univerzite VUT FIT, Modelování a simulace (IMS)</w:t>
+        <w:t xml:space="preserve">. Práca vznikla ako projekt k predmetu na univerzite VUT FIT, </w:t>
+      </w:r>
+      <w:proofErr w:type="spellStart"/>
+      <w:r>
+        <w:rPr>
+          <w:rFonts w:cs="Times New Roman"/>
+          <w:szCs w:val="24"/>
+        </w:rPr>
+        <w:t>Modelování</w:t>
+      </w:r>
+      <w:proofErr w:type="spellEnd"/>
+      <w:r>
+        <w:rPr>
+          <w:rFonts w:cs="Times New Roman"/>
+          <w:szCs w:val="24"/>
+        </w:rPr>
+        <w:t xml:space="preserve"> a </w:t>
+      </w:r>
+      <w:proofErr w:type="spellStart"/>
+      <w:r>
+        <w:rPr>
+          <w:rFonts w:cs="Times New Roman"/>
+          <w:szCs w:val="24"/>
+        </w:rPr>
+        <w:t>simulace</w:t>
+      </w:r>
+      <w:proofErr w:type="spellEnd"/>
+      <w:r>
+        <w:rPr>
+          <w:rFonts w:cs="Times New Roman"/>
+          <w:szCs w:val="24"/>
+        </w:rPr>
+        <w:t xml:space="preserve"> (IMS)</w:t>
       </w:r>
       <w:r>
         <w:rPr>
@@ -2493,7 +2559,7 @@
       <w:pPr>
         <w:pStyle w:val="Nadpis2"/>
       </w:pPr>
-      <w:bookmarkStart w:id="1" w:name="_Toc152875480"/>
+      <w:bookmarkStart w:id="1" w:name="_Toc152878561"/>
       <w:r>
         <w:t xml:space="preserve">Autori a zdroje </w:t>
       </w:r>
@@ -2512,11 +2578,24 @@
     </w:p>
     <w:p>
       <w:r>
-        <w:t>Daná práca je podporená reálnymi dátami z výrobného procesu firmy Miba Steelte</w:t>
+        <w:t xml:space="preserve">Daná práca je podporená reálnymi dátami z výrobného procesu firmy </w:t>
+      </w:r>
+      <w:proofErr w:type="spellStart"/>
+      <w:r>
+        <w:t>Miba</w:t>
+      </w:r>
+      <w:proofErr w:type="spellEnd"/>
+      <w:r>
+        <w:t xml:space="preserve"> </w:t>
+      </w:r>
+      <w:proofErr w:type="spellStart"/>
+      <w:r>
+        <w:t>Steelte</w:t>
       </w:r>
       <w:r>
         <w:t>c</w:t>
       </w:r>
+      <w:proofErr w:type="spellEnd"/>
       <w:r>
         <w:t>, ktorej zamestnane</w:t>
       </w:r>
@@ -2580,7 +2659,7 @@
       <w:pPr>
         <w:pStyle w:val="Nadpis1"/>
       </w:pPr>
-      <w:bookmarkStart w:id="2" w:name="_Toc152875481"/>
+      <w:bookmarkStart w:id="2" w:name="_Toc152878562"/>
       <w:r>
         <w:lastRenderedPageBreak/>
         <w:t>Výroba brzdov</w:t>
@@ -2649,8 +2728,21 @@
         <w:t xml:space="preserve"> operácií</w:t>
       </w:r>
       <w:r>
-        <w:t>, na základe dát z firmy Miba Steeltec</w:t>
-      </w:r>
+        <w:t xml:space="preserve">, na základe dát z firmy </w:t>
+      </w:r>
+      <w:proofErr w:type="spellStart"/>
+      <w:r>
+        <w:t>Miba</w:t>
+      </w:r>
+      <w:proofErr w:type="spellEnd"/>
+      <w:r>
+        <w:t xml:space="preserve"> </w:t>
+      </w:r>
+      <w:proofErr w:type="spellStart"/>
+      <w:r>
+        <w:t>Steeltec</w:t>
+      </w:r>
+      <w:proofErr w:type="spellEnd"/>
       <w:r>
         <w:t xml:space="preserve">. </w:t>
       </w:r>
@@ -2675,7 +2767,7 @@
       <w:pPr>
         <w:pStyle w:val="Nadpis2"/>
       </w:pPr>
-      <w:bookmarkStart w:id="3" w:name="_Toc152875482"/>
+      <w:bookmarkStart w:id="3" w:name="_Toc152878563"/>
       <w:r>
         <w:t>Proces výroby brzdov</w:t>
       </w:r>
@@ -2883,7 +2975,7 @@
       <w:pPr>
         <w:pStyle w:val="Nadpis3"/>
       </w:pPr>
-      <w:bookmarkStart w:id="4" w:name="_Toc152875483"/>
+      <w:bookmarkStart w:id="4" w:name="_Toc152878564"/>
       <w:r>
         <w:t>Lisovanie</w:t>
       </w:r>
@@ -2942,7 +3034,7 @@
       <w:pPr>
         <w:pStyle w:val="Nadpis3"/>
       </w:pPr>
-      <w:bookmarkStart w:id="5" w:name="_Toc152875484"/>
+      <w:bookmarkStart w:id="5" w:name="_Toc152878565"/>
       <w:r>
         <w:t>Jednostranné brúsenie</w:t>
       </w:r>
@@ -3021,7 +3113,7 @@
       <w:pPr>
         <w:pStyle w:val="Nadpis3"/>
       </w:pPr>
-      <w:bookmarkStart w:id="6" w:name="_Toc152875485"/>
+      <w:bookmarkStart w:id="6" w:name="_Toc152878566"/>
       <w:r>
         <w:lastRenderedPageBreak/>
         <w:t>Vyrovnávanie</w:t>
@@ -3029,11 +3121,21 @@
       <w:r>
         <w:t xml:space="preserve"> (</w:t>
       </w:r>
+      <w:proofErr w:type="spellStart"/>
       <w:r>
         <w:t>cold</w:t>
       </w:r>
-      <w:r>
-        <w:t xml:space="preserve"> flattening)</w:t>
+      <w:proofErr w:type="spellEnd"/>
+      <w:r>
+        <w:t xml:space="preserve"> </w:t>
+      </w:r>
+      <w:proofErr w:type="spellStart"/>
+      <w:r>
+        <w:t>flattening</w:t>
+      </w:r>
+      <w:proofErr w:type="spellEnd"/>
+      <w:r>
+        <w:t>)</w:t>
       </w:r>
       <w:bookmarkEnd w:id="6"/>
     </w:p>
@@ -3045,11 +3147,21 @@
       <w:r>
         <w:t xml:space="preserve">Palety obrúsených kusov sa prenesú k vyrovnávaniu tzv. </w:t>
       </w:r>
+      <w:proofErr w:type="spellStart"/>
       <w:r>
         <w:t>cold</w:t>
       </w:r>
-      <w:r>
-        <w:t xml:space="preserve"> flattening. Obsluha</w:t>
+      <w:proofErr w:type="spellEnd"/>
+      <w:r>
+        <w:t xml:space="preserve"> </w:t>
+      </w:r>
+      <w:proofErr w:type="spellStart"/>
+      <w:r>
+        <w:t>flattening</w:t>
+      </w:r>
+      <w:proofErr w:type="spellEnd"/>
+      <w:r>
+        <w:t>. Obsluha</w:t>
       </w:r>
       <w:r>
         <w:t xml:space="preserve"> </w:t>
@@ -3170,18 +3282,42 @@
       <w:pPr>
         <w:pStyle w:val="Nadpis3"/>
       </w:pPr>
-      <w:bookmarkStart w:id="7" w:name="_Toc152875486"/>
+      <w:bookmarkStart w:id="7" w:name="_Toc152878567"/>
       <w:r>
         <w:t>Preťah</w:t>
       </w:r>
       <w:r>
-        <w:t>ovanie (broaching)</w:t>
+        <w:t>ovanie (</w:t>
+      </w:r>
+      <w:proofErr w:type="spellStart"/>
+      <w:r>
+        <w:t>broaching</w:t>
+      </w:r>
+      <w:proofErr w:type="spellEnd"/>
+      <w:r>
+        <w:t>)</w:t>
       </w:r>
       <w:bookmarkEnd w:id="7"/>
     </w:p>
     <w:p>
       <w:r>
-        <w:t xml:space="preserve">Po vyrovnávaní (cold flattening) prichádza na rad ďalšia operácia a tou je </w:t>
+        <w:t>Po vyrovnávaní (</w:t>
+      </w:r>
+      <w:proofErr w:type="spellStart"/>
+      <w:r>
+        <w:t>cold</w:t>
+      </w:r>
+      <w:proofErr w:type="spellEnd"/>
+      <w:r>
+        <w:t xml:space="preserve"> </w:t>
+      </w:r>
+      <w:proofErr w:type="spellStart"/>
+      <w:r>
+        <w:t>flattening</w:t>
+      </w:r>
+      <w:proofErr w:type="spellEnd"/>
+      <w:r>
+        <w:t xml:space="preserve">) prichádza na rad ďalšia operácia a tou je </w:t>
       </w:r>
       <w:r>
         <w:t>preťahovanie</w:t>
@@ -3305,7 +3441,7 @@
       <w:pPr>
         <w:pStyle w:val="Nadpis3"/>
       </w:pPr>
-      <w:bookmarkStart w:id="8" w:name="_Toc152875487"/>
+      <w:bookmarkStart w:id="8" w:name="_Toc152878568"/>
       <w:r>
         <w:t>Obojstranné brúsenie</w:t>
       </w:r>
@@ -3387,7 +3523,7 @@
       <w:pPr>
         <w:pStyle w:val="Nadpis3"/>
       </w:pPr>
-      <w:bookmarkStart w:id="9" w:name="_Toc152875488"/>
+      <w:bookmarkStart w:id="9" w:name="_Toc152878569"/>
       <w:r>
         <w:t>Medzioperačná kontrola</w:t>
       </w:r>
@@ -3433,23 +3569,35 @@
       <w:r>
         <w:t xml:space="preserve"> či má výrobok požadovanú </w:t>
       </w:r>
+      <w:proofErr w:type="spellStart"/>
       <w:r>
         <w:t>rovinnosť</w:t>
       </w:r>
+      <w:proofErr w:type="spellEnd"/>
       <w:r>
         <w:t xml:space="preserve"> prostredníctvom stroja</w:t>
       </w:r>
       <w:r>
         <w:t xml:space="preserve"> do ktorého zamestnanci vkladajú jednotlivé kusy, ak prejdú majú správnu </w:t>
       </w:r>
+      <w:proofErr w:type="spellStart"/>
       <w:r>
         <w:t>rovinnosť</w:t>
       </w:r>
+      <w:proofErr w:type="spellEnd"/>
       <w:r>
         <w:t xml:space="preserve"> ak nie sú poslané na prerobenie</w:t>
       </w:r>
       <w:r>
-        <w:t xml:space="preserve"> (tzv. rework)</w:t>
+        <w:t xml:space="preserve"> (tzv. </w:t>
+      </w:r>
+      <w:proofErr w:type="spellStart"/>
+      <w:r>
+        <w:t>rework</w:t>
+      </w:r>
+      <w:proofErr w:type="spellEnd"/>
+      <w:r>
+        <w:t>)</w:t>
       </w:r>
       <w:r>
         <w:t>. Kontrolu robia zvyčajne 1</w:t>
@@ -3484,7 +3632,7 @@
       <w:pPr>
         <w:pStyle w:val="Nadpis3"/>
       </w:pPr>
-      <w:bookmarkStart w:id="10" w:name="_Toc152875489"/>
+      <w:bookmarkStart w:id="10" w:name="_Toc152878570"/>
       <w:r>
         <w:t>Olejovanie</w:t>
       </w:r>
@@ -3554,7 +3702,7 @@
       <w:pPr>
         <w:pStyle w:val="Nadpis3"/>
       </w:pPr>
-      <w:bookmarkStart w:id="11" w:name="_Toc152875490"/>
+      <w:bookmarkStart w:id="11" w:name="_Toc152878571"/>
       <w:r>
         <w:lastRenderedPageBreak/>
         <w:t>Balenie</w:t>
@@ -3633,7 +3781,7 @@
       <w:pPr>
         <w:pStyle w:val="Nadpis2"/>
       </w:pPr>
-      <w:bookmarkStart w:id="12" w:name="_Toc152875491"/>
+      <w:bookmarkStart w:id="12" w:name="_Toc152878572"/>
       <w:r>
         <w:t>Dôležité dáta výroby</w:t>
       </w:r>
@@ -3644,7 +3792,7 @@
       <w:pPr>
         <w:pStyle w:val="Nadpis3"/>
       </w:pPr>
-      <w:bookmarkStart w:id="13" w:name="_Toc152875492"/>
+      <w:bookmarkStart w:id="13" w:name="_Toc152878573"/>
       <w:r>
         <w:t>Časov</w:t>
       </w:r>
@@ -3683,7 +3831,7 @@
       <w:pPr>
         <w:pStyle w:val="Nadpis3"/>
       </w:pPr>
-      <w:bookmarkStart w:id="14" w:name="_Toc152875493"/>
+      <w:bookmarkStart w:id="14" w:name="_Toc152878574"/>
       <w:r>
         <w:t>Nastavenie strojov</w:t>
       </w:r>
@@ -3876,7 +4024,23 @@
               <w:jc w:val="center"/>
             </w:pPr>
             <w:r>
-              <w:t>Vyrovnávačka (cold flattening)</w:t>
+              <w:t>Vyrovnávačka (</w:t>
+            </w:r>
+            <w:proofErr w:type="spellStart"/>
+            <w:r>
+              <w:t>cold</w:t>
+            </w:r>
+            <w:proofErr w:type="spellEnd"/>
+            <w:r>
+              <w:t xml:space="preserve"> </w:t>
+            </w:r>
+            <w:proofErr w:type="spellStart"/>
+            <w:r>
+              <w:t>flattening</w:t>
+            </w:r>
+            <w:proofErr w:type="spellEnd"/>
+            <w:r>
+              <w:t>)</w:t>
             </w:r>
           </w:p>
         </w:tc>
@@ -4001,7 +4165,7 @@
       <w:pPr>
         <w:pStyle w:val="Nadpis3"/>
       </w:pPr>
-      <w:bookmarkStart w:id="15" w:name="_Toc152875494"/>
+      <w:bookmarkStart w:id="15" w:name="_Toc152878575"/>
       <w:r>
         <w:lastRenderedPageBreak/>
         <w:t>Opravy strojov</w:t>
@@ -4168,7 +4332,23 @@
               <w:jc w:val="center"/>
             </w:pPr>
             <w:r>
-              <w:t>Vyrovnávačka (cold flattening)</w:t>
+              <w:t>Vyrovnávačka (</w:t>
+            </w:r>
+            <w:proofErr w:type="spellStart"/>
+            <w:r>
+              <w:t>cold</w:t>
+            </w:r>
+            <w:proofErr w:type="spellEnd"/>
+            <w:r>
+              <w:t xml:space="preserve"> </w:t>
+            </w:r>
+            <w:proofErr w:type="spellStart"/>
+            <w:r>
+              <w:t>flattening</w:t>
+            </w:r>
+            <w:proofErr w:type="spellEnd"/>
+            <w:r>
+              <w:t>)</w:t>
             </w:r>
           </w:p>
         </w:tc>
@@ -4296,7 +4476,7 @@
       <w:pPr>
         <w:pStyle w:val="Nadpis3"/>
       </w:pPr>
-      <w:bookmarkStart w:id="16" w:name="_Toc152875495"/>
+      <w:bookmarkStart w:id="16" w:name="_Toc152878576"/>
       <w:r>
         <w:t>Prestávky pracovníkov</w:t>
       </w:r>
@@ -4336,7 +4516,23 @@
     </w:p>
     <w:p>
       <w:r>
-        <w:t>Smeny sa v tejto práci neuvažujú, nakoľko nebolo možné nikde nájsť relevantné fakty o smenách vo firme Miba Steeltec, a preto je ich prítomnosť v systéme čisto hypotetická a zakladá na predpoklad</w:t>
+        <w:t xml:space="preserve">Smeny sa v tejto práci neuvažujú, nakoľko nebolo možné nikde nájsť relevantné fakty o smenách vo firme </w:t>
+      </w:r>
+      <w:proofErr w:type="spellStart"/>
+      <w:r>
+        <w:t>Miba</w:t>
+      </w:r>
+      <w:proofErr w:type="spellEnd"/>
+      <w:r>
+        <w:t xml:space="preserve"> </w:t>
+      </w:r>
+      <w:proofErr w:type="spellStart"/>
+      <w:r>
+        <w:t>Steeltec</w:t>
+      </w:r>
+      <w:proofErr w:type="spellEnd"/>
+      <w:r>
+        <w:t>, a preto je ich prítomnosť v systéme čisto hypotetická a zakladá na predpoklad</w:t>
       </w:r>
       <w:r>
         <w:t>e,</w:t>
@@ -4365,7 +4561,7 @@
       <w:pPr>
         <w:pStyle w:val="Nadpis3"/>
       </w:pPr>
-      <w:bookmarkStart w:id="17" w:name="_Toc152875496"/>
+      <w:bookmarkStart w:id="17" w:name="_Toc152878577"/>
       <w:r>
         <w:t>Zásobovanie</w:t>
       </w:r>
@@ -4400,7 +4596,7 @@
       <w:pPr>
         <w:pStyle w:val="Nadpis1"/>
       </w:pPr>
-      <w:bookmarkStart w:id="18" w:name="_Toc152875497"/>
+      <w:bookmarkStart w:id="18" w:name="_Toc152878578"/>
       <w:r>
         <w:lastRenderedPageBreak/>
         <w:t>Koncepcia modelu</w:t>
@@ -4620,7 +4816,7 @@
       <w:pPr>
         <w:pStyle w:val="Nadpis2"/>
       </w:pPr>
-      <w:bookmarkStart w:id="19" w:name="_Toc152875498"/>
+      <w:bookmarkStart w:id="19" w:name="_Toc152878579"/>
       <w:r>
         <w:t>Návrh konceptuálneho modelu</w:t>
       </w:r>
@@ -4640,7 +4836,15 @@
         <w:t>.</w:t>
       </w:r>
       <w:r>
-        <w:t xml:space="preserve"> Množstvo materiálu, ktoré má byť priradené objednávke záleží od spotrebnej váhy, v tejto práci sa uvažuje spotrebná váha 0.5 kg, a od množstva lamelov v objednávke na výrobu.</w:t>
+        <w:t xml:space="preserve"> Množstvo materiálu, ktoré má byť priradené objednávke záleží od spotrebnej váhy, v tejto práci sa uvažuje spotrebná váha 0.5 kg, a od množstva </w:t>
+      </w:r>
+      <w:proofErr w:type="spellStart"/>
+      <w:r>
+        <w:t>lamelov</w:t>
+      </w:r>
+      <w:proofErr w:type="spellEnd"/>
+      <w:r>
+        <w:t xml:space="preserve"> v objednávke na výrobu.</w:t>
       </w:r>
     </w:p>
     <w:p>
@@ -4651,10 +4855,24 @@
         <w:t>2000</w:t>
       </w:r>
       <w:r>
-        <w:t xml:space="preserve"> ks. prípadne menej, nakoľko objednávka nemusí mať počet kusov deliteľný 1000. </w:t>
-      </w:r>
-      <w:r>
-        <w:t xml:space="preserve">Následne sa začína spracovanie danej objednávky po paletách. Každý stroj až na olejovací stroj, má dobu ktorú musí paleta počkať pred tým než si môže zabrať linku stroja. </w:t>
+        <w:t xml:space="preserve"> ks. prípadne menej, nakoľko objednávka nemusí mať počet kusov deliteľný </w:t>
+      </w:r>
+      <w:r>
+        <w:t>2000</w:t>
+      </w:r>
+      <w:r>
+        <w:t xml:space="preserve">. </w:t>
+      </w:r>
+      <w:r>
+        <w:t xml:space="preserve">Následne sa začína spracovanie danej objednávky po paletách. Každý stroj až na </w:t>
+      </w:r>
+      <w:proofErr w:type="spellStart"/>
+      <w:r>
+        <w:t>olejovací</w:t>
+      </w:r>
+      <w:proofErr w:type="spellEnd"/>
+      <w:r>
+        <w:t xml:space="preserve"> stroj, má dobu ktorú musí paleta počkať pred tým než si môže zabrať linku stroja. </w:t>
       </w:r>
       <w:r>
         <w:t>Stroj je nutné tiež udržovať v prevádzkyschopnom stave a preto po 8 hodinách práce stroj má naplánovanú údržbu. Čas údržby</w:t>
@@ -4663,11 +4881,51 @@
         <w:t xml:space="preserve"> (normálne časové rozdelenie)</w:t>
       </w:r>
       <w:r>
-        <w:t xml:space="preserve"> je pre každý stroj iný. Stroje sú obsluhované </w:t>
+        <w:t xml:space="preserve"> je pre každý stroj iný. Stroje sú obsluhované zamestnancami, ktorý musia pred </w:t>
+      </w:r>
+      <w:r>
+        <w:t>spracovaním</w:t>
+      </w:r>
+      <w:r>
+        <w:t xml:space="preserve"> palety výrobkov na stroji ho najprv nastaviť </w:t>
       </w:r>
       <w:r>
         <w:lastRenderedPageBreak/>
-        <w:t xml:space="preserve">zamestnancami, ktorý musia pred spracúvaním palety výrobkov na stroji ho najprv nastaviť a až potom na ňom môžu spracúvať paletu výrobkov. </w:t>
+        <w:t>a až potom na ňom môžu spracúvať paletu výrobkov.</w:t>
+      </w:r>
+      <w:r>
+        <w:t xml:space="preserve"> Ak v priebehu spracovania palety dôjde k vznikne udalosť prestávka zamestnanca, zamestnanec preruší svoju prácu a ide na 15 </w:t>
+      </w:r>
+      <w:r>
+        <w:t>minútovú</w:t>
+      </w:r>
+      <w:r>
+        <w:t xml:space="preserve"> prestávku, následne pokračuje tam kde skončil</w:t>
+      </w:r>
+      <w:r>
+        <w:t>.</w:t>
+      </w:r>
+      <w:r>
+        <w:t xml:space="preserve"> Ak prestávka vznikne počas nastavovania stroja zamestnanec ide na prestávku a potom sa vráti opäť nastavovať stroj.</w:t>
+      </w:r>
+    </w:p>
+    <w:p>
+      <w:r>
+        <w:t>Po opracovaní produktov prichádza na rad ich kontrola, olejovanie a balenie do krabíc.</w:t>
+      </w:r>
+      <w:r>
+        <w:t xml:space="preserve"> Kontrolu vykonávajú 10 zamestnanci (1 paleta na 1 zamestnanca), kde je určitá pravdepodobnosť že súčiastka bude defektná a tým pádom sa bude musieť súčiastka z danej palety poslať na prerobenie (</w:t>
+      </w:r>
+      <w:proofErr w:type="spellStart"/>
+      <w:r>
+        <w:t>rework</w:t>
+      </w:r>
+      <w:proofErr w:type="spellEnd"/>
+      <w:r>
+        <w:t xml:space="preserve">). Paleta ktorej súčiastka/súčiastky sa ukázali byť defektnými musí čakať do doby než sa súčiastky opravia. Po kontrole kvality prichádza na rad olejovanie po ktorom sa súčiastky balia do krabíc 10 zamestnancami (1 zamestnanec na 1 krabicu). </w:t>
+      </w:r>
+      <w:r>
+        <w:t>Po zabalení všetkých krabíc danej palety je paleta prehlásená za dokončenú.</w:t>
       </w:r>
     </w:p>
     <w:p>
@@ -4710,7 +4968,7 @@
         <w:pStyle w:val="Nadpis1"/>
       </w:pPr>
       <w:bookmarkStart w:id="20" w:name="_Zdroje"/>
-      <w:bookmarkStart w:id="21" w:name="_Toc152875499"/>
+      <w:bookmarkStart w:id="21" w:name="_Toc152878580"/>
       <w:bookmarkEnd w:id="20"/>
       <w:r>
         <w:t>Zdroje</w:t>
@@ -4722,7 +4980,15 @@
         <w:ind w:left="360"/>
       </w:pPr>
       <w:r>
-        <w:t xml:space="preserve">[1] Miba </w:t>
+        <w:t xml:space="preserve">[1] </w:t>
+      </w:r>
+      <w:proofErr w:type="spellStart"/>
+      <w:r>
+        <w:t>Miba</w:t>
+      </w:r>
+      <w:proofErr w:type="spellEnd"/>
+      <w:r>
+        <w:t xml:space="preserve"> </w:t>
       </w:r>
       <w:r>
         <w:rPr>
@@ -4740,8 +5006,16 @@
         <w:rPr>
           <w:lang w:val="en-GB"/>
         </w:rPr>
-        <w:t>5]. Dostupn</w:t>
-      </w:r>
+        <w:t xml:space="preserve">5]. </w:t>
+      </w:r>
+      <w:proofErr w:type="spellStart"/>
+      <w:r>
+        <w:rPr>
+          <w:lang w:val="en-GB"/>
+        </w:rPr>
+        <w:t>Dostupn</w:t>
+      </w:r>
+      <w:proofErr w:type="spellEnd"/>
       <w:r>
         <w:t xml:space="preserve">é z: </w:t>
       </w:r>
@@ -4762,7 +5036,39 @@
         </w:rPr>
       </w:pPr>
       <w:r>
-        <w:t>[2] IMS: Peringer Petr a Hrubý Martin – Prezentace k předmětu IMS – str. 121- 205</w:t>
+        <w:t xml:space="preserve">[2] IMS: </w:t>
+      </w:r>
+      <w:proofErr w:type="spellStart"/>
+      <w:r>
+        <w:t>Peringer</w:t>
+      </w:r>
+      <w:proofErr w:type="spellEnd"/>
+      <w:r>
+        <w:t xml:space="preserve"> </w:t>
+      </w:r>
+      <w:proofErr w:type="spellStart"/>
+      <w:r>
+        <w:t>Petr</w:t>
+      </w:r>
+      <w:proofErr w:type="spellEnd"/>
+      <w:r>
+        <w:t xml:space="preserve"> a Hrubý Martin – </w:t>
+      </w:r>
+      <w:proofErr w:type="spellStart"/>
+      <w:r>
+        <w:t>Prezentace</w:t>
+      </w:r>
+      <w:proofErr w:type="spellEnd"/>
+      <w:r>
+        <w:t xml:space="preserve"> k </w:t>
+      </w:r>
+      <w:proofErr w:type="spellStart"/>
+      <w:r>
+        <w:t>předmětu</w:t>
+      </w:r>
+      <w:proofErr w:type="spellEnd"/>
+      <w:r>
+        <w:t xml:space="preserve"> IMS – str. 121- 205</w:t>
       </w:r>
       <w:r>
         <w:t xml:space="preserve">. </w:t>
@@ -4802,6 +5108,7 @@
         </w:rPr>
         <w:t xml:space="preserve">Branislav Pap, </w:t>
       </w:r>
+      <w:proofErr w:type="spellStart"/>
       <w:r>
         <w:rPr>
           <w:lang w:val="en-GB"/>
@@ -4815,7 +5122,27 @@
         <w:t>echnol</w:t>
       </w:r>
       <w:r>
-        <w:t>óg z firmy Miba Steeltec Vráble.</w:t>
+        <w:t>óg</w:t>
+      </w:r>
+      <w:proofErr w:type="spellEnd"/>
+      <w:r>
+        <w:t xml:space="preserve"> z firmy </w:t>
+      </w:r>
+      <w:proofErr w:type="spellStart"/>
+      <w:r>
+        <w:t>Miba</w:t>
+      </w:r>
+      <w:proofErr w:type="spellEnd"/>
+      <w:r>
+        <w:t xml:space="preserve"> </w:t>
+      </w:r>
+      <w:proofErr w:type="spellStart"/>
+      <w:r>
+        <w:t>Steeltec</w:t>
+      </w:r>
+      <w:proofErr w:type="spellEnd"/>
+      <w:r>
+        <w:t xml:space="preserve"> Vráble.</w:t>
       </w:r>
     </w:p>
     <w:p>
@@ -4826,7 +5153,21 @@
         <w:rPr>
           <w:lang w:val="en-GB"/>
         </w:rPr>
-        <w:t>[4] AllAboutTrucks-CDL Truck Dispatch Company [online]. [</w:t>
+        <w:t xml:space="preserve">[4] </w:t>
+      </w:r>
+      <w:proofErr w:type="spellStart"/>
+      <w:r>
+        <w:rPr>
+          <w:lang w:val="en-GB"/>
+        </w:rPr>
+        <w:t>AllAboutTrucks</w:t>
+      </w:r>
+      <w:proofErr w:type="spellEnd"/>
+      <w:r>
+        <w:rPr>
+          <w:lang w:val="en-GB"/>
+        </w:rPr>
+        <w:t>-CDL Truck Dispatch Company [online]. [</w:t>
       </w:r>
       <w:r>
         <w:t>cit. 2023-12-05</w:t>

</xml_diff>

<commit_message>
Update správa.docx and add správa.pdf
</commit_message>
<xml_diff>
--- a/správa.docx
+++ b/správa.docx
@@ -2859,7 +2859,7 @@
                 <w:noProof/>
                 <w:webHidden/>
               </w:rPr>
-              <w:t>17</w:t>
+              <w:t>22</w:t>
             </w:r>
             <w:r>
               <w:rPr>
@@ -4891,24 +4891,14 @@
       <w:r>
         <w:t xml:space="preserve">Tabuľka </w:t>
       </w:r>
-      <w:r>
-        <w:fldChar w:fldCharType="begin"/>
-      </w:r>
-      <w:r>
-        <w:instrText xml:space="preserve"> SEQ Tabuľka \* ARABIC </w:instrText>
-      </w:r>
-      <w:r>
-        <w:fldChar w:fldCharType="separate"/>
-      </w:r>
-      <w:r>
-        <w:rPr>
-          <w:noProof/>
-        </w:rPr>
-        <w:t>1</w:t>
-      </w:r>
-      <w:r>
-        <w:fldChar w:fldCharType="end"/>
-      </w:r>
+      <w:fldSimple w:instr=" SEQ Tabuľka \* ARABIC ">
+        <w:r>
+          <w:rPr>
+            <w:noProof/>
+          </w:rPr>
+          <w:t>1</w:t>
+        </w:r>
+      </w:fldSimple>
       <w:bookmarkEnd w:id="15"/>
       <w:r>
         <w:t xml:space="preserve"> Časové údaje príprav jednotlivých strojov a ich pracovísk</w:t>
@@ -5271,24 +5261,14 @@
       <w:r>
         <w:t xml:space="preserve">Tabuľka </w:t>
       </w:r>
-      <w:r>
-        <w:fldChar w:fldCharType="begin"/>
-      </w:r>
-      <w:r>
-        <w:instrText xml:space="preserve"> SEQ Tabuľka \* ARABIC </w:instrText>
-      </w:r>
-      <w:r>
-        <w:fldChar w:fldCharType="separate"/>
-      </w:r>
-      <w:r>
-        <w:rPr>
-          <w:noProof/>
-        </w:rPr>
-        <w:t>2</w:t>
-      </w:r>
-      <w:r>
-        <w:fldChar w:fldCharType="end"/>
-      </w:r>
+      <w:fldSimple w:instr=" SEQ Tabuľka \* ARABIC ">
+        <w:r>
+          <w:rPr>
+            <w:noProof/>
+          </w:rPr>
+          <w:t>2</w:t>
+        </w:r>
+      </w:fldSimple>
       <w:bookmarkEnd w:id="17"/>
       <w:r>
         <w:t xml:space="preserve"> Časové údaje opráv jednotlivých strojov</w:t>
@@ -5444,32 +5424,6 @@
     </w:p>
     <w:p/>
     <w:p/>
-    <w:p>
-      <w:proofErr w:type="spellStart"/>
-      <w:r>
-        <w:t>Rychlost</w:t>
-      </w:r>
-      <w:proofErr w:type="spellEnd"/>
-      <w:r>
-        <w:t xml:space="preserve"> prace </w:t>
-      </w:r>
-      <w:proofErr w:type="spellStart"/>
-      <w:r>
-        <w:t>strojojv</w:t>
-      </w:r>
-      <w:proofErr w:type="spellEnd"/>
-      <w:r>
-        <w:t xml:space="preserve"> </w:t>
-      </w:r>
-      <w:proofErr w:type="spellStart"/>
-      <w:r>
-        <w:t>pridat</w:t>
-      </w:r>
-      <w:proofErr w:type="spellEnd"/>
-      <w:r>
-        <w:t>?????</w:t>
-      </w:r>
-    </w:p>
     <w:p/>
     <w:p/>
     <w:p/>
@@ -5697,20 +5651,10 @@
       </w:r>
     </w:p>
     <w:p>
-      <w:r>
-        <w:t>(</w:t>
-      </w:r>
-      <w:r>
-        <w:rPr>
-          <w:b/>
-          <w:bCs/>
-          <w:color w:val="FF0000"/>
-        </w:rPr>
-        <w:t>MOZNO BY NEBOLO ODVECI SEM PRIDAT METRIY KTORE NAS ZAUJIMAJU ?</w:t>
-      </w:r>
-      <w:r>
-        <w:t>)</w:t>
-      </w:r>
+      <w:pPr>
+        <w:ind w:left="360"/>
+        <w:jc w:val="both"/>
+      </w:pPr>
     </w:p>
     <w:p>
       <w:pPr>
@@ -5793,14 +5737,14 @@
         <w:t>spracovaním</w:t>
       </w:r>
       <w:r>
-        <w:t xml:space="preserve"> palety výrobkov na stroji ho najprv nastaviť </w:t>
+        <w:t xml:space="preserve"> palety výrobkov na stroji ho najprv nastaviť a až potom na ňom môžu spracúvať paletu výrobkov.</w:t>
+      </w:r>
+      <w:r>
+        <w:t xml:space="preserve"> Ak v priebehu spracovania palety dôjde </w:t>
       </w:r>
       <w:r>
         <w:lastRenderedPageBreak/>
-        <w:t>a až potom na ňom môžu spracúvať paletu výrobkov.</w:t>
-      </w:r>
-      <w:r>
-        <w:t xml:space="preserve"> Ak v priebehu spracovania palety dôjde k vznikne udalosť prestávka zamestnanca, zamestnanec preruší svoju prácu a ide na 15 </w:t>
+        <w:t xml:space="preserve">k vznikne udalosť prestávka zamestnanca, zamestnanec preruší svoju prácu a ide na 15 </w:t>
       </w:r>
       <w:r>
         <w:t>minútovú</w:t>
@@ -5878,18 +5822,18 @@
         </w:rPr>
         <w:lastRenderedPageBreak/>
         <w:drawing>
-          <wp:anchor distT="0" distB="0" distL="114300" distR="114300" simplePos="0" relativeHeight="251662336" behindDoc="0" locked="0" layoutInCell="1" allowOverlap="1" wp14:anchorId="1969376B" wp14:editId="2BA295D2">
+          <wp:anchor distT="0" distB="0" distL="114300" distR="114300" simplePos="0" relativeHeight="251681792" behindDoc="0" locked="0" layoutInCell="1" allowOverlap="1" wp14:anchorId="20334020" wp14:editId="775AD132">
             <wp:simplePos x="0" y="0"/>
             <wp:positionH relativeFrom="margin">
               <wp:align>center</wp:align>
             </wp:positionH>
             <wp:positionV relativeFrom="margin">
-              <wp:posOffset>-344459</wp:posOffset>
+              <wp:posOffset>-315643</wp:posOffset>
             </wp:positionV>
-            <wp:extent cx="10440035" cy="6111240"/>
-            <wp:effectExtent l="0" t="0" r="0" b="3810"/>
+            <wp:extent cx="10291445" cy="6024245"/>
+            <wp:effectExtent l="0" t="0" r="0" b="0"/>
             <wp:wrapSquare wrapText="bothSides"/>
-            <wp:docPr id="860704050" name="Obrázok 2"/>
+            <wp:docPr id="1632321303" name="Obrázok 1"/>
             <wp:cNvGraphicFramePr>
               <a:graphicFrameLocks xmlns:a="http://schemas.openxmlformats.org/drawingml/2006/main" noChangeAspect="1"/>
             </wp:cNvGraphicFramePr>
@@ -5897,7 +5841,7 @@
               <a:graphicData uri="http://schemas.openxmlformats.org/drawingml/2006/picture">
                 <pic:pic xmlns:pic="http://schemas.openxmlformats.org/drawingml/2006/picture">
                   <pic:nvPicPr>
-                    <pic:cNvPr id="0" name="Picture 2"/>
+                    <pic:cNvPr id="0" name="Picture 1"/>
                     <pic:cNvPicPr>
                       <a:picLocks noChangeAspect="1" noChangeArrowheads="1"/>
                     </pic:cNvPicPr>
@@ -5918,7 +5862,7 @@
                   <pic:spPr bwMode="auto">
                     <a:xfrm>
                       <a:off x="0" y="0"/>
-                      <a:ext cx="10440035" cy="6111240"/>
+                      <a:ext cx="10291445" cy="6024245"/>
                     </a:xfrm>
                     <a:prstGeom prst="rect">
                       <a:avLst/>
@@ -5948,18 +5892,18 @@
         </w:rPr>
         <w:lastRenderedPageBreak/>
         <w:drawing>
-          <wp:anchor distT="0" distB="0" distL="114300" distR="114300" simplePos="0" relativeHeight="251661312" behindDoc="0" locked="0" layoutInCell="1" allowOverlap="1" wp14:anchorId="1FCFA332" wp14:editId="4B5B4995">
+          <wp:anchor distT="0" distB="0" distL="114300" distR="114300" simplePos="0" relativeHeight="251682816" behindDoc="0" locked="0" layoutInCell="1" allowOverlap="1" wp14:anchorId="4D75D7FC" wp14:editId="0DDC5570">
             <wp:simplePos x="0" y="0"/>
             <wp:positionH relativeFrom="margin">
               <wp:align>center</wp:align>
             </wp:positionH>
             <wp:positionV relativeFrom="margin">
-              <wp:posOffset>-263613</wp:posOffset>
+              <wp:posOffset>-419944</wp:posOffset>
             </wp:positionV>
-            <wp:extent cx="10393680" cy="5737860"/>
-            <wp:effectExtent l="0" t="0" r="7620" b="0"/>
+            <wp:extent cx="10450195" cy="5769610"/>
+            <wp:effectExtent l="0" t="0" r="8255" b="0"/>
             <wp:wrapSquare wrapText="bothSides"/>
-            <wp:docPr id="1574954791" name="Obrázok 8"/>
+            <wp:docPr id="1815016515" name="Obrázok 2"/>
             <wp:cNvGraphicFramePr>
               <a:graphicFrameLocks xmlns:a="http://schemas.openxmlformats.org/drawingml/2006/main" noChangeAspect="1"/>
             </wp:cNvGraphicFramePr>
@@ -5967,7 +5911,7 @@
               <a:graphicData uri="http://schemas.openxmlformats.org/drawingml/2006/picture">
                 <pic:pic xmlns:pic="http://schemas.openxmlformats.org/drawingml/2006/picture">
                   <pic:nvPicPr>
-                    <pic:cNvPr id="0" name="Picture 8"/>
+                    <pic:cNvPr id="0" name="Picture 2"/>
                     <pic:cNvPicPr>
                       <a:picLocks noChangeAspect="1" noChangeArrowheads="1"/>
                     </pic:cNvPicPr>
@@ -5988,7 +5932,7 @@
                   <pic:spPr bwMode="auto">
                     <a:xfrm>
                       <a:off x="0" y="0"/>
-                      <a:ext cx="10393680" cy="5737860"/>
+                      <a:ext cx="10450195" cy="5769610"/>
                     </a:xfrm>
                     <a:prstGeom prst="rect">
                       <a:avLst/>
@@ -7046,13 +6990,11 @@
         <w:fldChar w:fldCharType="separate"/>
       </w:r>
       <w:r>
-        <w:t xml:space="preserve">Tabuľka </w:t>
-      </w:r>
-      <w:r>
         <w:rPr>
-          <w:noProof/>
+          <w:b/>
+          <w:bCs/>
         </w:rPr>
-        <w:t>3</w:t>
+        <w:t>Chyba! Nenašiel sa žiaden zdroj odkazov.</w:t>
       </w:r>
       <w:r>
         <w:fldChar w:fldCharType="end"/>
@@ -7941,10 +7883,7 @@
       </w:r>
       <w:proofErr w:type="spellEnd"/>
       <w:r>
-        <w:t xml:space="preserve">) </w:t>
-      </w:r>
-      <w:r>
-        <w:t xml:space="preserve">Pri tomto experimente bolo cieľom zaistiť čo najmenšiu dobu, ktorú palety strávili vo výrobe a tým pádom aj objednávky. Dosiahnuť tohto efektu sa podarilo prostredníctvom pridania ďalších strojov, hlavne jednostranných brúsok a preťahovacích strojov nakoľko tieto stroje boli najpomalšími v predošlom experimente. K ostatným operáciám ako je lisovanie, vyrovnávanie a obojstranné brúsenie sa pridalo po 1 stroji nakoľko ak by ostali hodnoty nezmenené, spôsobovali by práve tieto operácie spomalenie spracovania paliet tzv. </w:t>
+        <w:t xml:space="preserve">) Pri tomto experimente bolo cieľom zaistiť čo najmenšiu dobu, ktorú palety strávili vo výrobe a tým pádom aj objednávky. Dosiahnuť tohto efektu sa podarilo prostredníctvom pridania ďalších strojov, hlavne jednostranných brúsok a preťahovacích strojov nakoľko tieto stroje boli najpomalšími v predošlom experimente. K ostatným operáciám ako je lisovanie, vyrovnávanie a obojstranné brúsenie sa pridalo po 1 stroji nakoľko ak by ostali hodnoty nezmenené, spôsobovali by práve tieto operácie spomalenie spracovania paliet tzv. </w:t>
       </w:r>
       <w:proofErr w:type="spellStart"/>
       <w:r>
@@ -7986,13 +7925,11 @@
         <w:fldChar w:fldCharType="separate"/>
       </w:r>
       <w:r>
-        <w:t xml:space="preserve">Tabuľka </w:t>
-      </w:r>
-      <w:r>
         <w:rPr>
-          <w:noProof/>
+          <w:b/>
+          <w:bCs/>
         </w:rPr>
-        <w:t>4</w:t>
+        <w:t>Chyba! Nenašiel sa žiaden zdroj odkazov.</w:t>
       </w:r>
       <w:r>
         <w:fldChar w:fldCharType="end"/>
@@ -8305,24 +8242,14 @@
       <w:r>
         <w:t xml:space="preserve">Tabuľka </w:t>
       </w:r>
-      <w:r>
-        <w:fldChar w:fldCharType="begin"/>
-      </w:r>
-      <w:r>
-        <w:instrText xml:space="preserve"> SEQ Tabuľka \* ARABIC </w:instrText>
-      </w:r>
-      <w:r>
-        <w:fldChar w:fldCharType="separate"/>
-      </w:r>
-      <w:r>
-        <w:rPr>
-          <w:noProof/>
-        </w:rPr>
-        <w:t>3</w:t>
-      </w:r>
-      <w:r>
-        <w:fldChar w:fldCharType="end"/>
-      </w:r>
+      <w:fldSimple w:instr=" SEQ Tabuľka \* ARABIC ">
+        <w:r>
+          <w:rPr>
+            <w:noProof/>
+          </w:rPr>
+          <w:t>3</w:t>
+        </w:r>
+      </w:fldSimple>
       <w:r>
         <w:t xml:space="preserve"> </w:t>
       </w:r>
@@ -8338,6 +8265,7 @@
         <w:jc w:val="both"/>
       </w:pPr>
       <w:r>
+        <w:lastRenderedPageBreak/>
         <w:t xml:space="preserve">Jedná sa o experiment ktorého parametre odpovedajú dátam, ktoré nám poskytol zamestnanec firmy </w:t>
       </w:r>
       <w:proofErr w:type="spellStart"/>
@@ -8366,7 +8294,6 @@
         <w:jc w:val="both"/>
       </w:pPr>
       <w:r>
-        <w:lastRenderedPageBreak/>
         <w:t>Výsledky:</w:t>
       </w:r>
     </w:p>
@@ -8810,35 +8737,11 @@
       </w:r>
       <w:proofErr w:type="spellStart"/>
       <w:r>
-        <w:t>vyrovnávačk</w:t>
-      </w:r>
-      <w:r>
-        <w:t>ou</w:t>
+        <w:t>vyrovnávačkou</w:t>
       </w:r>
       <w:proofErr w:type="spellEnd"/>
       <w:r>
-        <w:t xml:space="preserve"> </w:t>
-      </w:r>
-      <w:r>
-        <w:t>sa nachádza</w:t>
-      </w:r>
-      <w:r>
-        <w:t>jú</w:t>
-      </w:r>
-      <w:r>
-        <w:t xml:space="preserve"> stroj</w:t>
-      </w:r>
-      <w:r>
-        <w:t>e</w:t>
-      </w:r>
-      <w:r>
-        <w:t xml:space="preserve"> ktor</w:t>
-      </w:r>
-      <w:r>
-        <w:t>é svoju prácu stíhajú a tým pádom zahltia operáciu vyrovnávanie</w:t>
-      </w:r>
-      <w:r>
-        <w:t>. Stroj za ňou (</w:t>
+        <w:t xml:space="preserve"> sa nachádzajú stroje ktoré svoju prácu stíhajú a tým pádom zahltia operáciu vyrovnávanie. Stroj za ňou (</w:t>
       </w:r>
       <w:proofErr w:type="spellStart"/>
       <w:r>
@@ -8846,10 +8749,7 @@
       </w:r>
       <w:proofErr w:type="spellEnd"/>
       <w:r>
-        <w:t xml:space="preserve">) už ale stíha nakoľko </w:t>
-      </w:r>
-      <w:r>
-        <w:t xml:space="preserve">sa pred </w:t>
+        <w:t xml:space="preserve">) už ale stíha nakoľko sa pred </w:t>
       </w:r>
       <w:proofErr w:type="spellStart"/>
       <w:r>
@@ -8857,25 +8757,8 @@
       </w:r>
       <w:proofErr w:type="spellEnd"/>
       <w:r>
-        <w:t xml:space="preserve"> zhromažďuje veľké množstvo paliet</w:t>
-      </w:r>
-      <w:r>
-        <w:t>. U</w:t>
-      </w:r>
-      <w:r>
-        <w:t> obojstranného brúsenia</w:t>
-      </w:r>
-      <w:r>
-        <w:t xml:space="preserve"> je možné vidieť podobný efekt, ktorý je spôsobený s tým, že stroj </w:t>
-      </w:r>
-      <w:r>
-        <w:t>svoju prácu nestíha</w:t>
-      </w:r>
-    </w:p>
-    <w:p>
-      <w:pPr>
-        <w:jc w:val="both"/>
-      </w:pPr>
+        <w:t xml:space="preserve"> zhromažďuje veľké množstvo paliet. U obojstranného brúsenia je možné vidieť podobný efekt, ktorý je spôsobený s tým, že stroj svoju prácu nestíha</w:t>
+      </w:r>
     </w:p>
     <w:p>
       <w:pPr>
@@ -8930,7 +8813,7 @@
         <w:rPr>
           <w:noProof/>
         </w:rPr>
-        <w:t>5</w:t>
+        <w:t>4</w:t>
       </w:r>
       <w:r>
         <w:fldChar w:fldCharType="end"/>
@@ -9244,24 +9127,14 @@
       <w:r>
         <w:t xml:space="preserve">Tabuľka </w:t>
       </w:r>
-      <w:r>
-        <w:fldChar w:fldCharType="begin"/>
-      </w:r>
-      <w:r>
-        <w:instrText xml:space="preserve"> SEQ Tabuľka \* ARABIC </w:instrText>
-      </w:r>
-      <w:r>
-        <w:fldChar w:fldCharType="separate"/>
-      </w:r>
-      <w:r>
-        <w:rPr>
-          <w:noProof/>
-        </w:rPr>
-        <w:t>4</w:t>
-      </w:r>
-      <w:r>
-        <w:fldChar w:fldCharType="end"/>
-      </w:r>
+      <w:fldSimple w:instr=" SEQ Tabuľka \* ARABIC ">
+        <w:r>
+          <w:rPr>
+            <w:noProof/>
+          </w:rPr>
+          <w:t>4</w:t>
+        </w:r>
+      </w:fldSimple>
       <w:bookmarkEnd w:id="29"/>
       <w:r>
         <w:t xml:space="preserve"> Parametre experimentu </w:t>
@@ -9887,10 +9760,7 @@
         <w:jc w:val="both"/>
       </w:pPr>
       <w:r>
-        <w:t xml:space="preserve">Experiment č. </w:t>
-      </w:r>
-      <w:r>
-        <w:t>2</w:t>
+        <w:t>Experiment č. 2</w:t>
       </w:r>
     </w:p>
     <w:p>
@@ -10230,24 +10100,14 @@
       <w:r>
         <w:t xml:space="preserve">Tabuľka </w:t>
       </w:r>
-      <w:r>
-        <w:fldChar w:fldCharType="begin"/>
-      </w:r>
-      <w:r>
-        <w:instrText xml:space="preserve"> SEQ Tabuľka \* ARABIC </w:instrText>
-      </w:r>
-      <w:r>
-        <w:fldChar w:fldCharType="separate"/>
-      </w:r>
-      <w:r>
-        <w:rPr>
-          <w:noProof/>
-        </w:rPr>
-        <w:t>5</w:t>
-      </w:r>
-      <w:r>
-        <w:fldChar w:fldCharType="end"/>
-      </w:r>
+      <w:fldSimple w:instr=" SEQ Tabuľka \* ARABIC ">
+        <w:r>
+          <w:rPr>
+            <w:noProof/>
+          </w:rPr>
+          <w:t>5</w:t>
+        </w:r>
+      </w:fldSimple>
       <w:bookmarkEnd w:id="30"/>
       <w:r>
         <w:t xml:space="preserve"> </w:t>
@@ -10798,16 +10658,7 @@
         <w:jc w:val="both"/>
       </w:pPr>
       <w:r>
-        <w:t xml:space="preserve">priemerná </w:t>
-      </w:r>
-      <w:r>
-        <w:t>dob</w:t>
-      </w:r>
-      <w:r>
-        <w:t>a</w:t>
-      </w:r>
-      <w:r>
-        <w:t xml:space="preserve"> čakania vo fronte o</w:t>
+        <w:t>priemerná doba čakania vo fronte o</w:t>
       </w:r>
       <w:r>
         <w:t> 6.94</w:t>
@@ -10826,13 +10677,7 @@
         <w:jc w:val="both"/>
       </w:pPr>
       <w:r>
-        <w:t>priemerná dĺžk</w:t>
-      </w:r>
-      <w:r>
-        <w:t>a</w:t>
-      </w:r>
-      <w:r>
-        <w:t xml:space="preserve"> fronty o</w:t>
+        <w:t>priemerná dĺžka fronty o</w:t>
       </w:r>
       <w:r>
         <w:t> 9.90</w:t>
@@ -10868,10 +10713,7 @@
         <w:jc w:val="both"/>
       </w:pPr>
       <w:r>
-        <w:t>priemerná doba čakania vo fronte o </w:t>
-      </w:r>
-      <w:r>
-        <w:t xml:space="preserve"> </w:t>
+        <w:t xml:space="preserve">priemerná doba čakania vo fronte o  </w:t>
       </w:r>
       <w:r>
         <w:t>60 %</w:t>
@@ -10887,10 +10729,7 @@
         <w:jc w:val="both"/>
       </w:pPr>
       <w:r>
-        <w:t>priemerná dĺžka fronty o </w:t>
-      </w:r>
-      <w:r>
-        <w:t xml:space="preserve"> </w:t>
+        <w:t xml:space="preserve">priemerná dĺžka fronty o  </w:t>
       </w:r>
       <w:r>
         <w:t xml:space="preserve">58.80 </w:t>
@@ -10910,10 +10749,7 @@
         <w:jc w:val="both"/>
       </w:pPr>
       <w:r>
-        <w:t>Vyrovnávanie</w:t>
-      </w:r>
-      <w:r>
-        <w:t>:</w:t>
+        <w:t>Vyrovnávanie:</w:t>
       </w:r>
     </w:p>
     <w:p>
@@ -10929,10 +10765,7 @@
         <w:t>priemerná doba čakania vo fronte o</w:t>
       </w:r>
       <w:r>
-        <w:t xml:space="preserve"> 71.57 </w:t>
-      </w:r>
-      <w:r>
-        <w:t>%</w:t>
+        <w:t> 71.57 %</w:t>
       </w:r>
     </w:p>
     <w:p>
@@ -10948,21 +10781,15 @@
         <w:t>priemerná dĺžka fronty o</w:t>
       </w:r>
       <w:r>
-        <w:t xml:space="preserve"> 71.05 </w:t>
-      </w:r>
-      <w:r>
-        <w:t>%</w:t>
-      </w:r>
-    </w:p>
-    <w:p>
-      <w:pPr>
-        <w:jc w:val="both"/>
-      </w:pPr>
-      <w:r>
-        <w:t>Preťahovanie</w:t>
-      </w:r>
-      <w:r>
-        <w:t>:</w:t>
+        <w:t> 71.05 %</w:t>
+      </w:r>
+    </w:p>
+    <w:p>
+      <w:pPr>
+        <w:jc w:val="both"/>
+      </w:pPr>
+      <w:r>
+        <w:t>Preťahovanie:</w:t>
       </w:r>
     </w:p>
     <w:p>
@@ -10981,10 +10808,7 @@
         <w:t> 82.78</w:t>
       </w:r>
       <w:r>
-        <w:t> </w:t>
-      </w:r>
-      <w:r>
-        <w:t xml:space="preserve"> </w:t>
+        <w:t xml:space="preserve">  </w:t>
       </w:r>
       <w:r>
         <w:t>%</w:t>
@@ -11017,10 +10841,7 @@
         <w:jc w:val="both"/>
       </w:pPr>
       <w:r>
-        <w:t>Obojstranné brúsenie</w:t>
-      </w:r>
-      <w:r>
-        <w:t>:</w:t>
+        <w:t>Obojstranné brúsenie:</w:t>
       </w:r>
     </w:p>
     <w:p>
@@ -11072,10 +10893,7 @@
         <w:jc w:val="both"/>
       </w:pPr>
       <w:r>
-        <w:t>Olejovanie</w:t>
-      </w:r>
-      <w:r>
-        <w:t>:</w:t>
+        <w:t>Olejovanie:</w:t>
       </w:r>
     </w:p>
     <w:p>
@@ -11091,10 +10909,7 @@
         <w:t>priemerná doba čakania vo fronte o</w:t>
       </w:r>
       <w:r>
-        <w:t xml:space="preserve"> 91.30 </w:t>
-      </w:r>
-      <w:r>
-        <w:t>%</w:t>
+        <w:t> 91.30 %</w:t>
       </w:r>
     </w:p>
     <w:p>
@@ -11110,10 +10925,7 @@
         <w:t>priemerná dĺžka fronty o</w:t>
       </w:r>
       <w:r>
-        <w:t xml:space="preserve"> 91.44 </w:t>
-      </w:r>
-      <w:r>
-        <w:t>%</w:t>
+        <w:t> 91.44 %</w:t>
       </w:r>
     </w:p>
     <w:p>
@@ -11136,150 +10948,16 @@
         <mc:AlternateContent>
           <mc:Choice Requires="wps">
             <w:drawing>
-              <wp:anchor distT="0" distB="0" distL="114300" distR="114300" simplePos="0" relativeHeight="251674624" behindDoc="0" locked="0" layoutInCell="1" allowOverlap="1" wp14:anchorId="3BF49B76" wp14:editId="733F8352">
+              <wp:anchor distT="0" distB="0" distL="114300" distR="114300" simplePos="0" relativeHeight="251676672" behindDoc="0" locked="0" layoutInCell="1" allowOverlap="1" wp14:anchorId="03084597" wp14:editId="0EC37D62">
                 <wp:simplePos x="0" y="0"/>
                 <wp:positionH relativeFrom="margin">
-                  <wp:align>left</wp:align>
+                  <wp:align>right</wp:align>
                 </wp:positionH>
                 <wp:positionV relativeFrom="paragraph">
-                  <wp:posOffset>4780393</wp:posOffset>
-                </wp:positionV>
-                <wp:extent cx="5758180" cy="635"/>
-                <wp:effectExtent l="0" t="0" r="0" b="8255"/>
-                <wp:wrapSquare wrapText="bothSides"/>
-                <wp:docPr id="318937836" name="Textové pole 1"/>
-                <wp:cNvGraphicFramePr/>
-                <a:graphic xmlns:a="http://schemas.openxmlformats.org/drawingml/2006/main">
-                  <a:graphicData uri="http://schemas.microsoft.com/office/word/2010/wordprocessingShape">
-                    <wps:wsp>
-                      <wps:cNvSpPr txBox="1"/>
-                      <wps:spPr>
-                        <a:xfrm>
-                          <a:off x="0" y="0"/>
-                          <a:ext cx="5758180" cy="635"/>
-                        </a:xfrm>
-                        <a:prstGeom prst="rect">
-                          <a:avLst/>
-                        </a:prstGeom>
-                        <a:solidFill>
-                          <a:prstClr val="white"/>
-                        </a:solidFill>
-                        <a:ln>
-                          <a:noFill/>
-                        </a:ln>
-                      </wps:spPr>
-                      <wps:txbx>
-                        <w:txbxContent>
-                          <w:p>
-                            <w:pPr>
-                              <w:pStyle w:val="Popis"/>
-                              <w:rPr>
-                                <w:sz w:val="24"/>
-                              </w:rPr>
-                            </w:pPr>
-                            <w:bookmarkStart w:id="31" w:name="_Ref153052412"/>
-                            <w:r>
-                              <w:t xml:space="preserve">Obrázok </w:t>
-                            </w:r>
-                            <w:r>
-                              <w:fldChar w:fldCharType="begin"/>
-                            </w:r>
-                            <w:r>
-                              <w:instrText xml:space="preserve"> SEQ Obrázok \* ARABIC </w:instrText>
-                            </w:r>
-                            <w:r>
-                              <w:fldChar w:fldCharType="separate"/>
-                            </w:r>
-                            <w:r>
-                              <w:rPr>
-                                <w:noProof/>
-                              </w:rPr>
-                              <w:t>1</w:t>
-                            </w:r>
-                            <w:r>
-                              <w:fldChar w:fldCharType="end"/>
-                            </w:r>
-                            <w:bookmarkEnd w:id="31"/>
-                          </w:p>
-                        </w:txbxContent>
-                      </wps:txbx>
-                      <wps:bodyPr rot="0" spcFirstLastPara="0" vertOverflow="overflow" horzOverflow="overflow" vert="horz" wrap="square" lIns="0" tIns="0" rIns="0" bIns="0" numCol="1" spcCol="0" rtlCol="0" fromWordArt="0" anchor="t" anchorCtr="0" forceAA="0" compatLnSpc="1">
-                        <a:prstTxWarp prst="textNoShape">
-                          <a:avLst/>
-                        </a:prstTxWarp>
-                        <a:spAutoFit/>
-                      </wps:bodyPr>
-                    </wps:wsp>
-                  </a:graphicData>
-                </a:graphic>
-              </wp:anchor>
-            </w:drawing>
-          </mc:Choice>
-          <mc:Fallback>
-            <w:pict>
-              <v:shapetype w14:anchorId="3BF49B76" id="_x0000_t202" coordsize="21600,21600" o:spt="202" path="m,l,21600r21600,l21600,xe">
-                <v:stroke joinstyle="miter"/>
-                <v:path gradientshapeok="t" o:connecttype="rect"/>
-              </v:shapetype>
-              <v:shape id="Textové pole 1" o:spid="_x0000_s1026" type="#_x0000_t202" style="position:absolute;left:0;text-align:left;margin-left:0;margin-top:376.4pt;width:453.4pt;height:.05pt;z-index:251674624;visibility:visible;mso-wrap-style:square;mso-wrap-distance-left:9pt;mso-wrap-distance-top:0;mso-wrap-distance-right:9pt;mso-wrap-distance-bottom:0;mso-position-horizontal:left;mso-position-horizontal-relative:margin;mso-position-vertical:absolute;mso-position-vertical-relative:text;v-text-anchor:top" o:gfxdata="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" stroked="f">
-                <v:textbox style="mso-fit-shape-to-text:t" inset="0,0,0,0">
-                  <w:txbxContent>
-                    <w:p>
-                      <w:pPr>
-                        <w:pStyle w:val="Popis"/>
-                        <w:rPr>
-                          <w:sz w:val="24"/>
-                        </w:rPr>
-                      </w:pPr>
-                      <w:bookmarkStart w:id="32" w:name="_Ref153052412"/>
-                      <w:r>
-                        <w:t xml:space="preserve">Obrázok </w:t>
-                      </w:r>
-                      <w:r>
-                        <w:fldChar w:fldCharType="begin"/>
-                      </w:r>
-                      <w:r>
-                        <w:instrText xml:space="preserve"> SEQ Obrázok \* ARABIC </w:instrText>
-                      </w:r>
-                      <w:r>
-                        <w:fldChar w:fldCharType="separate"/>
-                      </w:r>
-                      <w:r>
-                        <w:rPr>
-                          <w:noProof/>
-                        </w:rPr>
-                        <w:t>1</w:t>
-                      </w:r>
-                      <w:r>
-                        <w:fldChar w:fldCharType="end"/>
-                      </w:r>
-                      <w:bookmarkEnd w:id="32"/>
-                    </w:p>
-                  </w:txbxContent>
-                </v:textbox>
-                <w10:wrap type="square" anchorx="margin"/>
-              </v:shape>
-            </w:pict>
-          </mc:Fallback>
-        </mc:AlternateContent>
-      </w:r>
-      <w:r>
-        <w:rPr>
-          <w:noProof/>
-        </w:rPr>
-        <mc:AlternateContent>
-          <mc:Choice Requires="wps">
-            <w:drawing>
-              <wp:anchor distT="0" distB="0" distL="114300" distR="114300" simplePos="0" relativeHeight="251676672" behindDoc="0" locked="0" layoutInCell="1" allowOverlap="1" wp14:anchorId="03084597" wp14:editId="39DC0368">
-                <wp:simplePos x="0" y="0"/>
-                <wp:positionH relativeFrom="column">
-                  <wp:posOffset>0</wp:posOffset>
-                </wp:positionH>
-                <wp:positionV relativeFrom="paragraph">
-                  <wp:posOffset>8378190</wp:posOffset>
+                  <wp:posOffset>8111635</wp:posOffset>
                 </wp:positionV>
                 <wp:extent cx="5786755" cy="635"/>
-                <wp:effectExtent l="0" t="0" r="0" b="0"/>
+                <wp:effectExtent l="0" t="0" r="4445" b="8255"/>
                 <wp:wrapSquare wrapText="bothSides"/>
                 <wp:docPr id="521556443" name="Textové pole 1"/>
                 <wp:cNvGraphicFramePr/>
@@ -11312,29 +10990,19 @@
                                 <w:sz w:val="24"/>
                               </w:rPr>
                             </w:pPr>
-                            <w:bookmarkStart w:id="33" w:name="_Ref153052418"/>
+                            <w:bookmarkStart w:id="31" w:name="_Ref153052418"/>
                             <w:r>
                               <w:t xml:space="preserve">Obrázok </w:t>
                             </w:r>
-                            <w:r>
-                              <w:fldChar w:fldCharType="begin"/>
-                            </w:r>
-                            <w:r>
-                              <w:instrText xml:space="preserve"> SEQ Obrázok \* ARABIC </w:instrText>
-                            </w:r>
-                            <w:r>
-                              <w:fldChar w:fldCharType="separate"/>
-                            </w:r>
-                            <w:r>
-                              <w:rPr>
-                                <w:noProof/>
-                              </w:rPr>
-                              <w:t>2</w:t>
-                            </w:r>
-                            <w:r>
-                              <w:fldChar w:fldCharType="end"/>
-                            </w:r>
-                            <w:bookmarkEnd w:id="33"/>
+                            <w:fldSimple w:instr=" SEQ Obrázok \* ARABIC ">
+                              <w:r>
+                                <w:rPr>
+                                  <w:noProof/>
+                                </w:rPr>
+                                <w:t>1</w:t>
+                              </w:r>
+                            </w:fldSimple>
+                            <w:bookmarkEnd w:id="31"/>
                           </w:p>
                         </w:txbxContent>
                       </wps:txbx>
@@ -11352,7 +11020,11 @@
           </mc:Choice>
           <mc:Fallback>
             <w:pict>
-              <v:shape w14:anchorId="03084597" id="_x0000_s1027" type="#_x0000_t202" style="position:absolute;left:0;text-align:left;margin-left:0;margin-top:659.7pt;width:455.65pt;height:.05pt;z-index:251676672;visibility:visible;mso-wrap-style:square;mso-wrap-distance-left:9pt;mso-wrap-distance-top:0;mso-wrap-distance-right:9pt;mso-wrap-distance-bottom:0;mso-position-horizontal:absolute;mso-position-horizontal-relative:text;mso-position-vertical:absolute;mso-position-vertical-relative:text;v-text-anchor:top" o:gfxdata="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" stroked="f">
+              <v:shapetype w14:anchorId="03084597" id="_x0000_t202" coordsize="21600,21600" o:spt="202" path="m,l,21600r21600,l21600,xe">
+                <v:stroke joinstyle="miter"/>
+                <v:path gradientshapeok="t" o:connecttype="rect"/>
+              </v:shapetype>
+              <v:shape id="Textové pole 1" o:spid="_x0000_s1026" type="#_x0000_t202" style="position:absolute;left:0;text-align:left;margin-left:404.45pt;margin-top:638.7pt;width:455.65pt;height:.05pt;z-index:251676672;visibility:visible;mso-wrap-style:square;mso-wrap-distance-left:9pt;mso-wrap-distance-top:0;mso-wrap-distance-right:9pt;mso-wrap-distance-bottom:0;mso-position-horizontal:right;mso-position-horizontal-relative:margin;mso-position-vertical:absolute;mso-position-vertical-relative:text;v-text-anchor:top" o:gfxdata="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" stroked="f">
                 <v:textbox style="mso-fit-shape-to-text:t" inset="0,0,0,0">
                   <w:txbxContent>
                     <w:p>
@@ -11363,47 +11035,40 @@
                           <w:sz w:val="24"/>
                         </w:rPr>
                       </w:pPr>
-                      <w:bookmarkStart w:id="34" w:name="_Ref153052418"/>
+                      <w:bookmarkStart w:id="32" w:name="_Ref153052418"/>
                       <w:r>
                         <w:t xml:space="preserve">Obrázok </w:t>
                       </w:r>
-                      <w:r>
-                        <w:fldChar w:fldCharType="begin"/>
-                      </w:r>
-                      <w:r>
-                        <w:instrText xml:space="preserve"> SEQ Obrázok \* ARABIC </w:instrText>
-                      </w:r>
-                      <w:r>
-                        <w:fldChar w:fldCharType="separate"/>
-                      </w:r>
-                      <w:r>
-                        <w:rPr>
-                          <w:noProof/>
-                        </w:rPr>
-                        <w:t>2</w:t>
-                      </w:r>
-                      <w:r>
-                        <w:fldChar w:fldCharType="end"/>
-                      </w:r>
-                      <w:bookmarkEnd w:id="34"/>
+                      <w:fldSimple w:instr=" SEQ Obrázok \* ARABIC ">
+                        <w:r>
+                          <w:rPr>
+                            <w:noProof/>
+                          </w:rPr>
+                          <w:t>1</w:t>
+                        </w:r>
+                      </w:fldSimple>
+                      <w:bookmarkEnd w:id="32"/>
                     </w:p>
                   </w:txbxContent>
                 </v:textbox>
-                <w10:wrap type="square"/>
+                <w10:wrap type="square" anchorx="margin"/>
               </v:shape>
             </w:pict>
           </mc:Fallback>
         </mc:AlternateContent>
       </w:r>
       <w:r>
+        <w:rPr>
+          <w:noProof/>
+        </w:rPr>
         <w:drawing>
-          <wp:anchor distT="0" distB="0" distL="114300" distR="114300" simplePos="0" relativeHeight="251672576" behindDoc="0" locked="0" layoutInCell="1" allowOverlap="1" wp14:anchorId="2EE61095" wp14:editId="1C8EA4EF">
+          <wp:anchor distT="0" distB="0" distL="114300" distR="114300" simplePos="0" relativeHeight="251672576" behindDoc="0" locked="0" layoutInCell="1" allowOverlap="1" wp14:anchorId="2EE61095" wp14:editId="6AA6DE2A">
             <wp:simplePos x="0" y="0"/>
             <wp:positionH relativeFrom="margin">
-              <wp:align>left</wp:align>
+              <wp:posOffset>-15313</wp:posOffset>
             </wp:positionH>
             <wp:positionV relativeFrom="margin">
-              <wp:posOffset>5188159</wp:posOffset>
+              <wp:posOffset>4827961</wp:posOffset>
             </wp:positionV>
             <wp:extent cx="5786755" cy="3467100"/>
             <wp:effectExtent l="0" t="0" r="4445" b="0"/>
@@ -11453,14 +11118,127 @@
         </w:drawing>
       </w:r>
       <w:r>
+        <w:rPr>
+          <w:noProof/>
+        </w:rPr>
+        <mc:AlternateContent>
+          <mc:Choice Requires="wps">
+            <w:drawing>
+              <wp:anchor distT="0" distB="0" distL="114300" distR="114300" simplePos="0" relativeHeight="251674624" behindDoc="0" locked="0" layoutInCell="1" allowOverlap="1" wp14:anchorId="3BF49B76" wp14:editId="39C38B70">
+                <wp:simplePos x="0" y="0"/>
+                <wp:positionH relativeFrom="margin">
+                  <wp:align>left</wp:align>
+                </wp:positionH>
+                <wp:positionV relativeFrom="paragraph">
+                  <wp:posOffset>4674476</wp:posOffset>
+                </wp:positionV>
+                <wp:extent cx="5758180" cy="635"/>
+                <wp:effectExtent l="0" t="0" r="0" b="8255"/>
+                <wp:wrapSquare wrapText="bothSides"/>
+                <wp:docPr id="318937836" name="Textové pole 1"/>
+                <wp:cNvGraphicFramePr/>
+                <a:graphic xmlns:a="http://schemas.openxmlformats.org/drawingml/2006/main">
+                  <a:graphicData uri="http://schemas.microsoft.com/office/word/2010/wordprocessingShape">
+                    <wps:wsp>
+                      <wps:cNvSpPr txBox="1"/>
+                      <wps:spPr>
+                        <a:xfrm>
+                          <a:off x="0" y="0"/>
+                          <a:ext cx="5758180" cy="635"/>
+                        </a:xfrm>
+                        <a:prstGeom prst="rect">
+                          <a:avLst/>
+                        </a:prstGeom>
+                        <a:solidFill>
+                          <a:prstClr val="white"/>
+                        </a:solidFill>
+                        <a:ln>
+                          <a:noFill/>
+                        </a:ln>
+                      </wps:spPr>
+                      <wps:txbx>
+                        <w:txbxContent>
+                          <w:p>
+                            <w:pPr>
+                              <w:pStyle w:val="Popis"/>
+                              <w:rPr>
+                                <w:sz w:val="24"/>
+                              </w:rPr>
+                            </w:pPr>
+                            <w:bookmarkStart w:id="33" w:name="_Ref153052412"/>
+                            <w:r>
+                              <w:t xml:space="preserve">Obrázok </w:t>
+                            </w:r>
+                            <w:fldSimple w:instr=" SEQ Obrázok \* ARABIC ">
+                              <w:r>
+                                <w:rPr>
+                                  <w:noProof/>
+                                </w:rPr>
+                                <w:t>2</w:t>
+                              </w:r>
+                            </w:fldSimple>
+                            <w:bookmarkEnd w:id="33"/>
+                          </w:p>
+                        </w:txbxContent>
+                      </wps:txbx>
+                      <wps:bodyPr rot="0" spcFirstLastPara="0" vertOverflow="overflow" horzOverflow="overflow" vert="horz" wrap="square" lIns="0" tIns="0" rIns="0" bIns="0" numCol="1" spcCol="0" rtlCol="0" fromWordArt="0" anchor="t" anchorCtr="0" forceAA="0" compatLnSpc="1">
+                        <a:prstTxWarp prst="textNoShape">
+                          <a:avLst/>
+                        </a:prstTxWarp>
+                        <a:spAutoFit/>
+                      </wps:bodyPr>
+                    </wps:wsp>
+                  </a:graphicData>
+                </a:graphic>
+              </wp:anchor>
+            </w:drawing>
+          </mc:Choice>
+          <mc:Fallback>
+            <w:pict>
+              <v:shape w14:anchorId="3BF49B76" id="_x0000_s1027" type="#_x0000_t202" style="position:absolute;left:0;text-align:left;margin-left:0;margin-top:368.05pt;width:453.4pt;height:.05pt;z-index:251674624;visibility:visible;mso-wrap-style:square;mso-wrap-distance-left:9pt;mso-wrap-distance-top:0;mso-wrap-distance-right:9pt;mso-wrap-distance-bottom:0;mso-position-horizontal:left;mso-position-horizontal-relative:margin;mso-position-vertical:absolute;mso-position-vertical-relative:text;v-text-anchor:top" o:gfxdata="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" stroked="f">
+                <v:textbox style="mso-fit-shape-to-text:t" inset="0,0,0,0">
+                  <w:txbxContent>
+                    <w:p>
+                      <w:pPr>
+                        <w:pStyle w:val="Popis"/>
+                        <w:rPr>
+                          <w:sz w:val="24"/>
+                        </w:rPr>
+                      </w:pPr>
+                      <w:bookmarkStart w:id="34" w:name="_Ref153052412"/>
+                      <w:r>
+                        <w:t xml:space="preserve">Obrázok </w:t>
+                      </w:r>
+                      <w:fldSimple w:instr=" SEQ Obrázok \* ARABIC ">
+                        <w:r>
+                          <w:rPr>
+                            <w:noProof/>
+                          </w:rPr>
+                          <w:t>2</w:t>
+                        </w:r>
+                      </w:fldSimple>
+                      <w:bookmarkEnd w:id="34"/>
+                    </w:p>
+                  </w:txbxContent>
+                </v:textbox>
+                <w10:wrap type="square" anchorx="margin"/>
+              </v:shape>
+            </w:pict>
+          </mc:Fallback>
+        </mc:AlternateContent>
+      </w:r>
+      <w:r>
+        <w:rPr>
+          <w:noProof/>
+        </w:rPr>
         <w:drawing>
-          <wp:anchor distT="0" distB="0" distL="114300" distR="114300" simplePos="0" relativeHeight="251663360" behindDoc="0" locked="0" layoutInCell="1" allowOverlap="1" wp14:anchorId="78D6A19A" wp14:editId="69A24CCB">
+          <wp:anchor distT="0" distB="0" distL="114300" distR="114300" simplePos="0" relativeHeight="251663360" behindDoc="0" locked="0" layoutInCell="1" allowOverlap="1" wp14:anchorId="78D6A19A" wp14:editId="50231D74">
             <wp:simplePos x="0" y="0"/>
             <wp:positionH relativeFrom="margin">
-              <wp:align>left</wp:align>
+              <wp:posOffset>-50800</wp:posOffset>
             </wp:positionH>
             <wp:positionV relativeFrom="margin">
-              <wp:posOffset>1839909</wp:posOffset>
+              <wp:posOffset>1722321</wp:posOffset>
             </wp:positionV>
             <wp:extent cx="5758180" cy="3196590"/>
             <wp:effectExtent l="0" t="0" r="0" b="3810"/>
@@ -11638,7 +11416,7 @@
         <w:rPr>
           <w:noProof/>
         </w:rPr>
-        <w:t>3</w:t>
+        <w:t>4</w:t>
       </w:r>
       <w:r>
         <w:fldChar w:fldCharType="end"/>
@@ -11647,10 +11425,7 @@
         <w:t>.</w:t>
       </w:r>
       <w:r>
-        <w:t xml:space="preserve"> </w:t>
-      </w:r>
-      <w:r>
-        <w:t>Vďaka zlepšeniu týchto parametrom došlo tiež k zvýšenému počtu spracovaných objednávok viď.</w:t>
+        <w:t xml:space="preserve"> Vďaka zlepšeniu týchto parametrom došlo tiež k zvýšenému počtu spracovaných objednávok viď.</w:t>
       </w:r>
       <w:r>
         <w:t xml:space="preserve"> </w:t>
@@ -11671,7 +11446,7 @@
         <w:rPr>
           <w:noProof/>
         </w:rPr>
-        <w:t>4</w:t>
+        <w:t>3</w:t>
       </w:r>
       <w:r>
         <w:fldChar w:fldCharType="end"/>
@@ -11683,16 +11458,13 @@
         <w:t xml:space="preserve"> </w:t>
       </w:r>
       <w:r>
-        <w:t xml:space="preserve">Avšak samotná vyššia priepustnosť ešte nezaručuje že niektoré zariadenia nebudú preťažené v rámci výroby. </w:t>
-      </w:r>
-      <w:r>
-        <w:rPr>
-          <w:noProof/>
-        </w:rPr>
+        <w:t>Avšak samotná vyššia priepustnosť ešte nezaručuje že niektoré zariadenia nebudú preťažené</w:t>
+      </w:r>
+      <w:r>
         <w:t xml:space="preserve"> </w:t>
       </w:r>
       <w:r>
-        <w:t xml:space="preserve"> </w:t>
+        <w:t xml:space="preserve">v rámci výroby. </w:t>
       </w:r>
     </w:p>
     <w:p>
@@ -11707,13 +11479,13 @@
         <mc:AlternateContent>
           <mc:Choice Requires="wps">
             <w:drawing>
-              <wp:anchor distT="0" distB="0" distL="114300" distR="114300" simplePos="0" relativeHeight="251680768" behindDoc="0" locked="0" layoutInCell="1" allowOverlap="1" wp14:anchorId="04DE7E34" wp14:editId="63298058">
+              <wp:anchor distT="0" distB="0" distL="114300" distR="114300" simplePos="0" relativeHeight="251680768" behindDoc="0" locked="0" layoutInCell="1" allowOverlap="1" wp14:anchorId="04DE7E34" wp14:editId="5CE85002">
                 <wp:simplePos x="0" y="0"/>
                 <wp:positionH relativeFrom="margin">
-                  <wp:align>right</wp:align>
+                  <wp:posOffset>-63660</wp:posOffset>
                 </wp:positionH>
                 <wp:positionV relativeFrom="paragraph">
-                  <wp:posOffset>8175351</wp:posOffset>
+                  <wp:posOffset>3542906</wp:posOffset>
                 </wp:positionV>
                 <wp:extent cx="5760720" cy="635"/>
                 <wp:effectExtent l="0" t="0" r="0" b="8255"/>
@@ -11752,24 +11524,14 @@
                             <w:r>
                               <w:t xml:space="preserve">Obrázok </w:t>
                             </w:r>
-                            <w:r>
-                              <w:fldChar w:fldCharType="begin"/>
-                            </w:r>
-                            <w:r>
-                              <w:instrText xml:space="preserve"> SEQ Obrázok \* ARABIC </w:instrText>
-                            </w:r>
-                            <w:r>
-                              <w:fldChar w:fldCharType="separate"/>
-                            </w:r>
-                            <w:r>
-                              <w:rPr>
-                                <w:noProof/>
-                              </w:rPr>
-                              <w:t>4</w:t>
-                            </w:r>
-                            <w:r>
-                              <w:fldChar w:fldCharType="end"/>
-                            </w:r>
+                            <w:fldSimple w:instr=" SEQ Obrázok \* ARABIC ">
+                              <w:r>
+                                <w:rPr>
+                                  <w:noProof/>
+                                </w:rPr>
+                                <w:t>3</w:t>
+                              </w:r>
+                            </w:fldSimple>
                             <w:bookmarkEnd w:id="35"/>
                           </w:p>
                         </w:txbxContent>
@@ -11788,7 +11550,7 @@
           </mc:Choice>
           <mc:Fallback>
             <w:pict>
-              <v:shape w14:anchorId="04DE7E34" id="_x0000_s1028" type="#_x0000_t202" style="position:absolute;left:0;text-align:left;margin-left:402.4pt;margin-top:643.75pt;width:453.6pt;height:.05pt;z-index:251680768;visibility:visible;mso-wrap-style:square;mso-wrap-distance-left:9pt;mso-wrap-distance-top:0;mso-wrap-distance-right:9pt;mso-wrap-distance-bottom:0;mso-position-horizontal:right;mso-position-horizontal-relative:margin;mso-position-vertical:absolute;mso-position-vertical-relative:text;v-text-anchor:top" o:gfxdata="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" stroked="f">
+              <v:shape w14:anchorId="04DE7E34" id="_x0000_s1028" type="#_x0000_t202" style="position:absolute;left:0;text-align:left;margin-left:-5pt;margin-top:278.95pt;width:453.6pt;height:.05pt;z-index:251680768;visibility:visible;mso-wrap-style:square;mso-wrap-distance-left:9pt;mso-wrap-distance-top:0;mso-wrap-distance-right:9pt;mso-wrap-distance-bottom:0;mso-position-horizontal:absolute;mso-position-horizontal-relative:margin;mso-position-vertical:absolute;mso-position-vertical-relative:text;v-text-anchor:top" o:gfxdata="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" stroked="f">
                 <v:textbox style="mso-fit-shape-to-text:t" inset="0,0,0,0">
                   <w:txbxContent>
                     <w:p>
@@ -11802,24 +11564,14 @@
                       <w:r>
                         <w:t xml:space="preserve">Obrázok </w:t>
                       </w:r>
-                      <w:r>
-                        <w:fldChar w:fldCharType="begin"/>
-                      </w:r>
-                      <w:r>
-                        <w:instrText xml:space="preserve"> SEQ Obrázok \* ARABIC </w:instrText>
-                      </w:r>
-                      <w:r>
-                        <w:fldChar w:fldCharType="separate"/>
-                      </w:r>
-                      <w:r>
-                        <w:rPr>
-                          <w:noProof/>
-                        </w:rPr>
-                        <w:t>4</w:t>
-                      </w:r>
-                      <w:r>
-                        <w:fldChar w:fldCharType="end"/>
-                      </w:r>
+                      <w:fldSimple w:instr=" SEQ Obrázok \* ARABIC ">
+                        <w:r>
+                          <w:rPr>
+                            <w:noProof/>
+                          </w:rPr>
+                          <w:t>3</w:t>
+                        </w:r>
+                      </w:fldSimple>
                       <w:bookmarkEnd w:id="36"/>
                     </w:p>
                   </w:txbxContent>
@@ -11831,14 +11583,80 @@
         </mc:AlternateContent>
       </w:r>
       <w:r>
+        <w:rPr>
+          <w:noProof/>
+        </w:rPr>
         <w:drawing>
-          <wp:anchor distT="0" distB="0" distL="114300" distR="114300" simplePos="0" relativeHeight="251671552" behindDoc="0" locked="0" layoutInCell="1" allowOverlap="1" wp14:anchorId="511390AC" wp14:editId="6ACAD941">
+          <wp:anchor distT="0" distB="0" distL="114300" distR="114300" simplePos="0" relativeHeight="251666432" behindDoc="0" locked="0" layoutInCell="1" allowOverlap="1" wp14:anchorId="01B89A7E" wp14:editId="140084C8">
             <wp:simplePos x="0" y="0"/>
             <wp:positionH relativeFrom="margin">
-              <wp:posOffset>-104421</wp:posOffset>
+              <wp:align>left</wp:align>
             </wp:positionH>
             <wp:positionV relativeFrom="margin">
-              <wp:posOffset>3859426</wp:posOffset>
+              <wp:posOffset>13633</wp:posOffset>
+            </wp:positionV>
+            <wp:extent cx="5782945" cy="3464560"/>
+            <wp:effectExtent l="0" t="0" r="8255" b="2540"/>
+            <wp:wrapSquare wrapText="bothSides"/>
+            <wp:docPr id="1288605026" name="Obrázok 1" descr="Obrázok, na ktorom je text, snímka obrazovky, rad, rovnobežný"/>
+            <wp:cNvGraphicFramePr>
+              <a:graphicFrameLocks xmlns:a="http://schemas.openxmlformats.org/drawingml/2006/main" noChangeAspect="1"/>
+            </wp:cNvGraphicFramePr>
+            <a:graphic xmlns:a="http://schemas.openxmlformats.org/drawingml/2006/main">
+              <a:graphicData uri="http://schemas.openxmlformats.org/drawingml/2006/picture">
+                <pic:pic xmlns:pic="http://schemas.openxmlformats.org/drawingml/2006/picture">
+                  <pic:nvPicPr>
+                    <pic:cNvPr id="1288605026" name="Obrázok 1" descr="Obrázok, na ktorom je text, snímka obrazovky, rad, rovnobežný"/>
+                    <pic:cNvPicPr/>
+                  </pic:nvPicPr>
+                  <pic:blipFill>
+                    <a:blip r:embed="rId16">
+                      <a:extLst>
+                        <a:ext uri="{28A0092B-C50C-407E-A947-70E740481C1C}">
+                          <a14:useLocalDpi xmlns:a14="http://schemas.microsoft.com/office/drawing/2010/main" val="0"/>
+                        </a:ext>
+                      </a:extLst>
+                    </a:blip>
+                    <a:stretch>
+                      <a:fillRect/>
+                    </a:stretch>
+                  </pic:blipFill>
+                  <pic:spPr>
+                    <a:xfrm>
+                      <a:off x="0" y="0"/>
+                      <a:ext cx="5782945" cy="3464560"/>
+                    </a:xfrm>
+                    <a:prstGeom prst="rect">
+                      <a:avLst/>
+                    </a:prstGeom>
+                  </pic:spPr>
+                </pic:pic>
+              </a:graphicData>
+            </a:graphic>
+            <wp14:sizeRelH relativeFrom="margin">
+              <wp14:pctWidth>0</wp14:pctWidth>
+            </wp14:sizeRelH>
+            <wp14:sizeRelV relativeFrom="margin">
+              <wp14:pctHeight>0</wp14:pctHeight>
+            </wp14:sizeRelV>
+          </wp:anchor>
+        </w:drawing>
+      </w:r>
+      <w:r>
+        <w:t xml:space="preserve"> </w:t>
+      </w:r>
+      <w:r>
+        <w:rPr>
+          <w:noProof/>
+        </w:rPr>
+        <w:drawing>
+          <wp:anchor distT="0" distB="0" distL="114300" distR="114300" simplePos="0" relativeHeight="251671552" behindDoc="0" locked="0" layoutInCell="1" allowOverlap="1" wp14:anchorId="511390AC" wp14:editId="645DE70A">
+            <wp:simplePos x="0" y="0"/>
+            <wp:positionH relativeFrom="margin">
+              <wp:posOffset>-79520</wp:posOffset>
+            </wp:positionH>
+            <wp:positionV relativeFrom="margin">
+              <wp:posOffset>4158237</wp:posOffset>
             </wp:positionV>
             <wp:extent cx="5760720" cy="4320540"/>
             <wp:effectExtent l="0" t="0" r="0" b="3810"/>
@@ -11855,7 +11673,7 @@
                     <pic:cNvPicPr/>
                   </pic:nvPicPr>
                   <pic:blipFill>
-                    <a:blip r:embed="rId16">
+                    <a:blip r:embed="rId17">
                       <a:extLst>
                         <a:ext uri="{28A0092B-C50C-407E-A947-70E740481C1C}">
                           <a14:useLocalDpi xmlns:a14="http://schemas.microsoft.com/office/drawing/2010/main" val="0"/>
@@ -11894,13 +11712,13 @@
         <mc:AlternateContent>
           <mc:Choice Requires="wps">
             <w:drawing>
-              <wp:anchor distT="0" distB="0" distL="114300" distR="114300" simplePos="0" relativeHeight="251678720" behindDoc="0" locked="0" layoutInCell="1" allowOverlap="1" wp14:anchorId="13504127" wp14:editId="19FF50AC">
+              <wp:anchor distT="0" distB="0" distL="114300" distR="114300" simplePos="0" relativeHeight="251678720" behindDoc="0" locked="0" layoutInCell="1" allowOverlap="1" wp14:anchorId="13504127" wp14:editId="12416CD6">
                 <wp:simplePos x="0" y="0"/>
                 <wp:positionH relativeFrom="margin">
-                  <wp:align>right</wp:align>
+                  <wp:align>left</wp:align>
                 </wp:positionH>
                 <wp:positionV relativeFrom="paragraph">
-                  <wp:posOffset>3303567</wp:posOffset>
+                  <wp:posOffset>8569004</wp:posOffset>
                 </wp:positionV>
                 <wp:extent cx="5782945" cy="635"/>
                 <wp:effectExtent l="0" t="0" r="8255" b="8255"/>
@@ -11939,24 +11757,14 @@
                             <w:r>
                               <w:t xml:space="preserve">Obrázok </w:t>
                             </w:r>
-                            <w:r>
-                              <w:fldChar w:fldCharType="begin"/>
-                            </w:r>
-                            <w:r>
-                              <w:instrText xml:space="preserve"> SEQ Obrázok \* ARABIC </w:instrText>
-                            </w:r>
-                            <w:r>
-                              <w:fldChar w:fldCharType="separate"/>
-                            </w:r>
-                            <w:r>
-                              <w:rPr>
-                                <w:noProof/>
-                              </w:rPr>
-                              <w:t>3</w:t>
-                            </w:r>
-                            <w:r>
-                              <w:fldChar w:fldCharType="end"/>
-                            </w:r>
+                            <w:fldSimple w:instr=" SEQ Obrázok \* ARABIC ">
+                              <w:r>
+                                <w:rPr>
+                                  <w:noProof/>
+                                </w:rPr>
+                                <w:t>4</w:t>
+                              </w:r>
+                            </w:fldSimple>
                             <w:bookmarkEnd w:id="37"/>
                           </w:p>
                         </w:txbxContent>
@@ -11975,7 +11783,7 @@
           </mc:Choice>
           <mc:Fallback>
             <w:pict>
-              <v:shape w14:anchorId="13504127" id="_x0000_s1029" type="#_x0000_t202" style="position:absolute;left:0;text-align:left;margin-left:404.15pt;margin-top:260.1pt;width:455.35pt;height:.05pt;z-index:251678720;visibility:visible;mso-wrap-style:square;mso-wrap-distance-left:9pt;mso-wrap-distance-top:0;mso-wrap-distance-right:9pt;mso-wrap-distance-bottom:0;mso-position-horizontal:right;mso-position-horizontal-relative:margin;mso-position-vertical:absolute;mso-position-vertical-relative:text;v-text-anchor:top" o:gfxdata="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" stroked="f">
+              <v:shape w14:anchorId="13504127" id="_x0000_s1029" type="#_x0000_t202" style="position:absolute;left:0;text-align:left;margin-left:0;margin-top:674.7pt;width:455.35pt;height:.05pt;z-index:251678720;visibility:visible;mso-wrap-style:square;mso-wrap-distance-left:9pt;mso-wrap-distance-top:0;mso-wrap-distance-right:9pt;mso-wrap-distance-bottom:0;mso-position-horizontal:left;mso-position-horizontal-relative:margin;mso-position-vertical:absolute;mso-position-vertical-relative:text;v-text-anchor:top" o:gfxdata="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" stroked="f">
                 <v:textbox style="mso-fit-shape-to-text:t" inset="0,0,0,0">
                   <w:txbxContent>
                     <w:p>
@@ -11989,24 +11797,14 @@
                       <w:r>
                         <w:t xml:space="preserve">Obrázok </w:t>
                       </w:r>
-                      <w:r>
-                        <w:fldChar w:fldCharType="begin"/>
-                      </w:r>
-                      <w:r>
-                        <w:instrText xml:space="preserve"> SEQ Obrázok \* ARABIC </w:instrText>
-                      </w:r>
-                      <w:r>
-                        <w:fldChar w:fldCharType="separate"/>
-                      </w:r>
-                      <w:r>
-                        <w:rPr>
-                          <w:noProof/>
-                        </w:rPr>
-                        <w:t>3</w:t>
-                      </w:r>
-                      <w:r>
-                        <w:fldChar w:fldCharType="end"/>
-                      </w:r>
+                      <w:fldSimple w:instr=" SEQ Obrázok \* ARABIC ">
+                        <w:r>
+                          <w:rPr>
+                            <w:noProof/>
+                          </w:rPr>
+                          <w:t>4</w:t>
+                        </w:r>
+                      </w:fldSimple>
                       <w:bookmarkEnd w:id="38"/>
                     </w:p>
                   </w:txbxContent>
@@ -12018,67 +11816,8 @@
         </mc:AlternateContent>
       </w:r>
       <w:r>
-        <w:drawing>
-          <wp:anchor distT="0" distB="0" distL="114300" distR="114300" simplePos="0" relativeHeight="251666432" behindDoc="0" locked="0" layoutInCell="1" allowOverlap="1" wp14:anchorId="01B89A7E" wp14:editId="05EB0E53">
-            <wp:simplePos x="0" y="0"/>
-            <wp:positionH relativeFrom="margin">
-              <wp:align>left</wp:align>
-            </wp:positionH>
-            <wp:positionV relativeFrom="margin">
-              <wp:posOffset>-214131</wp:posOffset>
-            </wp:positionV>
-            <wp:extent cx="5782945" cy="3464560"/>
-            <wp:effectExtent l="0" t="0" r="8255" b="2540"/>
-            <wp:wrapSquare wrapText="bothSides"/>
-            <wp:docPr id="1288605026" name="Obrázok 1" descr="Obrázok, na ktorom je text, snímka obrazovky, rad, rovnobežný"/>
-            <wp:cNvGraphicFramePr>
-              <a:graphicFrameLocks xmlns:a="http://schemas.openxmlformats.org/drawingml/2006/main" noChangeAspect="1"/>
-            </wp:cNvGraphicFramePr>
-            <a:graphic xmlns:a="http://schemas.openxmlformats.org/drawingml/2006/main">
-              <a:graphicData uri="http://schemas.openxmlformats.org/drawingml/2006/picture">
-                <pic:pic xmlns:pic="http://schemas.openxmlformats.org/drawingml/2006/picture">
-                  <pic:nvPicPr>
-                    <pic:cNvPr id="1288605026" name="Obrázok 1" descr="Obrázok, na ktorom je text, snímka obrazovky, rad, rovnobežný"/>
-                    <pic:cNvPicPr/>
-                  </pic:nvPicPr>
-                  <pic:blipFill>
-                    <a:blip r:embed="rId17">
-                      <a:extLst>
-                        <a:ext uri="{28A0092B-C50C-407E-A947-70E740481C1C}">
-                          <a14:useLocalDpi xmlns:a14="http://schemas.microsoft.com/office/drawing/2010/main" val="0"/>
-                        </a:ext>
-                      </a:extLst>
-                    </a:blip>
-                    <a:stretch>
-                      <a:fillRect/>
-                    </a:stretch>
-                  </pic:blipFill>
-                  <pic:spPr>
-                    <a:xfrm>
-                      <a:off x="0" y="0"/>
-                      <a:ext cx="5782945" cy="3464560"/>
-                    </a:xfrm>
-                    <a:prstGeom prst="rect">
-                      <a:avLst/>
-                    </a:prstGeom>
-                  </pic:spPr>
-                </pic:pic>
-              </a:graphicData>
-            </a:graphic>
-            <wp14:sizeRelH relativeFrom="margin">
-              <wp14:pctWidth>0</wp14:pctWidth>
-            </wp14:sizeRelH>
-            <wp14:sizeRelV relativeFrom="margin">
-              <wp14:pctHeight>0</wp14:pctHeight>
-            </wp14:sizeRelV>
-          </wp:anchor>
-        </w:drawing>
-      </w:r>
-    </w:p>
-    <w:p>
-      <w:pPr>
-        <w:jc w:val="both"/>
-      </w:pPr>
+        <w:t xml:space="preserve"> </w:t>
+      </w:r>
     </w:p>
     <w:p>
       <w:pPr>
@@ -12146,10 +11885,7 @@
         <w:t xml:space="preserve"> vyústilo v</w:t>
       </w:r>
       <w:r>
-        <w:t xml:space="preserve"> </w:t>
-      </w:r>
-      <w:r>
-        <w:t>89.67</w:t>
+        <w:t xml:space="preserve"> 89.67</w:t>
       </w:r>
       <w:r>
         <w:t xml:space="preserve"> </w:t>
@@ -12170,55 +11906,46 @@
         <w:t xml:space="preserve"> a</w:t>
       </w:r>
       <w:r>
+        <w:t xml:space="preserve"> 89.71</w:t>
+      </w:r>
+      <w:r>
         <w:t xml:space="preserve"> </w:t>
       </w:r>
       <w:r>
-        <w:t>89.71</w:t>
+        <w:t xml:space="preserve">% </w:t>
+      </w:r>
+      <w:r>
+        <w:t>zrýchlenie</w:t>
+      </w:r>
+      <w:r>
+        <w:t xml:space="preserve"> priemernej doby vybavenia palety. Experimentom 2 bolo dosiahnuté ďalšie zrýchlenie</w:t>
       </w:r>
       <w:r>
         <w:t xml:space="preserve"> </w:t>
       </w:r>
       <w:r>
-        <w:t xml:space="preserve">% </w:t>
-      </w:r>
-      <w:r>
-        <w:t>zrýchlenie</w:t>
-      </w:r>
-      <w:r>
-        <w:t xml:space="preserve"> priemernej doby vybavenia palety. Experimentom 2 bolo dosiahnuté ďalšie zrýchlenie</w:t>
+        <w:t>priemernej doby vybavenia jednej objednávky</w:t>
+      </w:r>
+      <w:r>
+        <w:t xml:space="preserve"> o</w:t>
+      </w:r>
+      <w:r>
+        <w:t xml:space="preserve"> 33.61</w:t>
       </w:r>
       <w:r>
         <w:t xml:space="preserve"> </w:t>
       </w:r>
       <w:r>
-        <w:t>priemernej doby vybavenia jednej objednávky</w:t>
+        <w:t xml:space="preserve">% a </w:t>
+      </w:r>
+      <w:r>
+        <w:t>priemernej doby vybavenia palety</w:t>
       </w:r>
       <w:r>
         <w:t xml:space="preserve"> o</w:t>
       </w:r>
       <w:r>
-        <w:t xml:space="preserve"> </w:t>
-      </w:r>
-      <w:r>
-        <w:t>33.61</w:t>
-      </w:r>
-      <w:r>
-        <w:t xml:space="preserve"> </w:t>
-      </w:r>
-      <w:r>
-        <w:t xml:space="preserve">% a </w:t>
-      </w:r>
-      <w:r>
-        <w:t>priemernej doby vybavenia palety</w:t>
-      </w:r>
-      <w:r>
-        <w:t xml:space="preserve"> o</w:t>
-      </w:r>
-      <w:r>
-        <w:t xml:space="preserve"> </w:t>
-      </w:r>
-      <w:r>
-        <w:t>32.32</w:t>
+        <w:t xml:space="preserve"> 32.32</w:t>
       </w:r>
       <w:r>
         <w:t xml:space="preserve"> %</w:t>
@@ -17088,6 +16815,7 @@
   <w:style w:type="character" w:default="1" w:styleId="Predvolenpsmoodseku">
     <w:name w:val="Default Paragraph Font"/>
     <w:uiPriority w:val="1"/>
+    <w:semiHidden/>
     <w:unhideWhenUsed/>
   </w:style>
   <w:style w:type="table" w:default="1" w:styleId="Normlnatabuka">

</xml_diff>

<commit_message>
Add simulacna_studie.pdf and správa.docx files
</commit_message>
<xml_diff>
--- a/správa.docx
+++ b/správa.docx
@@ -420,7 +420,7 @@
             </w:rPr>
             <w:fldChar w:fldCharType="separate"/>
           </w:r>
-          <w:hyperlink w:anchor="_Toc153038168" w:history="1">
+          <w:hyperlink w:anchor="_Toc153056424" w:history="1">
             <w:r>
               <w:rPr>
                 <w:rStyle w:val="Hypertextovprepojenie"/>
@@ -463,7 +463,7 @@
                 <w:noProof/>
                 <w:webHidden/>
               </w:rPr>
-              <w:instrText xml:space="preserve"> PAGEREF _Toc153038168 \h </w:instrText>
+              <w:instrText xml:space="preserve"> PAGEREF _Toc153056424 \h </w:instrText>
             </w:r>
             <w:r>
               <w:rPr>
@@ -508,7 +508,7 @@
               <w:lang w:eastAsia="sk-SK"/>
             </w:rPr>
           </w:pPr>
-          <w:hyperlink w:anchor="_Toc153038169" w:history="1">
+          <w:hyperlink w:anchor="_Toc153056425" w:history="1">
             <w:r>
               <w:rPr>
                 <w:rStyle w:val="Hypertextovprepojenie"/>
@@ -551,7 +551,7 @@
                 <w:noProof/>
                 <w:webHidden/>
               </w:rPr>
-              <w:instrText xml:space="preserve"> PAGEREF _Toc153038169 \h </w:instrText>
+              <w:instrText xml:space="preserve"> PAGEREF _Toc153056425 \h </w:instrText>
             </w:r>
             <w:r>
               <w:rPr>
@@ -596,7 +596,7 @@
               <w:lang w:eastAsia="sk-SK"/>
             </w:rPr>
           </w:pPr>
-          <w:hyperlink w:anchor="_Toc153038170" w:history="1">
+          <w:hyperlink w:anchor="_Toc153056426" w:history="1">
             <w:r>
               <w:rPr>
                 <w:rStyle w:val="Hypertextovprepojenie"/>
@@ -639,7 +639,7 @@
                 <w:noProof/>
                 <w:webHidden/>
               </w:rPr>
-              <w:instrText xml:space="preserve"> PAGEREF _Toc153038170 \h </w:instrText>
+              <w:instrText xml:space="preserve"> PAGEREF _Toc153056426 \h </w:instrText>
             </w:r>
             <w:r>
               <w:rPr>
@@ -684,7 +684,7 @@
               <w:lang w:eastAsia="sk-SK"/>
             </w:rPr>
           </w:pPr>
-          <w:hyperlink w:anchor="_Toc153038171" w:history="1">
+          <w:hyperlink w:anchor="_Toc153056427" w:history="1">
             <w:r>
               <w:rPr>
                 <w:rStyle w:val="Hypertextovprepojenie"/>
@@ -727,7 +727,7 @@
                 <w:noProof/>
                 <w:webHidden/>
               </w:rPr>
-              <w:instrText xml:space="preserve"> PAGEREF _Toc153038171 \h </w:instrText>
+              <w:instrText xml:space="preserve"> PAGEREF _Toc153056427 \h </w:instrText>
             </w:r>
             <w:r>
               <w:rPr>
@@ -772,7 +772,7 @@
               <w:lang w:eastAsia="sk-SK"/>
             </w:rPr>
           </w:pPr>
-          <w:hyperlink w:anchor="_Toc153038172" w:history="1">
+          <w:hyperlink w:anchor="_Toc153056428" w:history="1">
             <w:r>
               <w:rPr>
                 <w:rStyle w:val="Hypertextovprepojenie"/>
@@ -815,7 +815,7 @@
                 <w:noProof/>
                 <w:webHidden/>
               </w:rPr>
-              <w:instrText xml:space="preserve"> PAGEREF _Toc153038172 \h </w:instrText>
+              <w:instrText xml:space="preserve"> PAGEREF _Toc153056428 \h </w:instrText>
             </w:r>
             <w:r>
               <w:rPr>
@@ -860,7 +860,7 @@
               <w:lang w:eastAsia="sk-SK"/>
             </w:rPr>
           </w:pPr>
-          <w:hyperlink w:anchor="_Toc153038173" w:history="1">
+          <w:hyperlink w:anchor="_Toc153056429" w:history="1">
             <w:r>
               <w:rPr>
                 <w:rStyle w:val="Hypertextovprepojenie"/>
@@ -903,7 +903,7 @@
                 <w:noProof/>
                 <w:webHidden/>
               </w:rPr>
-              <w:instrText xml:space="preserve"> PAGEREF _Toc153038173 \h </w:instrText>
+              <w:instrText xml:space="preserve"> PAGEREF _Toc153056429 \h </w:instrText>
             </w:r>
             <w:r>
               <w:rPr>
@@ -948,7 +948,7 @@
               <w:lang w:eastAsia="sk-SK"/>
             </w:rPr>
           </w:pPr>
-          <w:hyperlink w:anchor="_Toc153038174" w:history="1">
+          <w:hyperlink w:anchor="_Toc153056430" w:history="1">
             <w:r>
               <w:rPr>
                 <w:rStyle w:val="Hypertextovprepojenie"/>
@@ -991,7 +991,7 @@
                 <w:noProof/>
                 <w:webHidden/>
               </w:rPr>
-              <w:instrText xml:space="preserve"> PAGEREF _Toc153038174 \h </w:instrText>
+              <w:instrText xml:space="preserve"> PAGEREF _Toc153056430 \h </w:instrText>
             </w:r>
             <w:r>
               <w:rPr>
@@ -1036,7 +1036,7 @@
               <w:lang w:eastAsia="sk-SK"/>
             </w:rPr>
           </w:pPr>
-          <w:hyperlink w:anchor="_Toc153038175" w:history="1">
+          <w:hyperlink w:anchor="_Toc153056431" w:history="1">
             <w:r>
               <w:rPr>
                 <w:rStyle w:val="Hypertextovprepojenie"/>
@@ -1079,7 +1079,7 @@
                 <w:noProof/>
                 <w:webHidden/>
               </w:rPr>
-              <w:instrText xml:space="preserve"> PAGEREF _Toc153038175 \h </w:instrText>
+              <w:instrText xml:space="preserve"> PAGEREF _Toc153056431 \h </w:instrText>
             </w:r>
             <w:r>
               <w:rPr>
@@ -1124,7 +1124,7 @@
               <w:lang w:eastAsia="sk-SK"/>
             </w:rPr>
           </w:pPr>
-          <w:hyperlink w:anchor="_Toc153038176" w:history="1">
+          <w:hyperlink w:anchor="_Toc153056432" w:history="1">
             <w:r>
               <w:rPr>
                 <w:rStyle w:val="Hypertextovprepojenie"/>
@@ -1167,7 +1167,7 @@
                 <w:noProof/>
                 <w:webHidden/>
               </w:rPr>
-              <w:instrText xml:space="preserve"> PAGEREF _Toc153038176 \h </w:instrText>
+              <w:instrText xml:space="preserve"> PAGEREF _Toc153056432 \h </w:instrText>
             </w:r>
             <w:r>
               <w:rPr>
@@ -1212,7 +1212,7 @@
               <w:lang w:eastAsia="sk-SK"/>
             </w:rPr>
           </w:pPr>
-          <w:hyperlink w:anchor="_Toc153038177" w:history="1">
+          <w:hyperlink w:anchor="_Toc153056433" w:history="1">
             <w:r>
               <w:rPr>
                 <w:rStyle w:val="Hypertextovprepojenie"/>
@@ -1255,7 +1255,7 @@
                 <w:noProof/>
                 <w:webHidden/>
               </w:rPr>
-              <w:instrText xml:space="preserve"> PAGEREF _Toc153038177 \h </w:instrText>
+              <w:instrText xml:space="preserve"> PAGEREF _Toc153056433 \h </w:instrText>
             </w:r>
             <w:r>
               <w:rPr>
@@ -1300,7 +1300,7 @@
               <w:lang w:eastAsia="sk-SK"/>
             </w:rPr>
           </w:pPr>
-          <w:hyperlink w:anchor="_Toc153038178" w:history="1">
+          <w:hyperlink w:anchor="_Toc153056434" w:history="1">
             <w:r>
               <w:rPr>
                 <w:rStyle w:val="Hypertextovprepojenie"/>
@@ -1343,7 +1343,7 @@
                 <w:noProof/>
                 <w:webHidden/>
               </w:rPr>
-              <w:instrText xml:space="preserve"> PAGEREF _Toc153038178 \h </w:instrText>
+              <w:instrText xml:space="preserve"> PAGEREF _Toc153056434 \h </w:instrText>
             </w:r>
             <w:r>
               <w:rPr>
@@ -1388,7 +1388,7 @@
               <w:lang w:eastAsia="sk-SK"/>
             </w:rPr>
           </w:pPr>
-          <w:hyperlink w:anchor="_Toc153038179" w:history="1">
+          <w:hyperlink w:anchor="_Toc153056435" w:history="1">
             <w:r>
               <w:rPr>
                 <w:rStyle w:val="Hypertextovprepojenie"/>
@@ -1431,7 +1431,7 @@
                 <w:noProof/>
                 <w:webHidden/>
               </w:rPr>
-              <w:instrText xml:space="preserve"> PAGEREF _Toc153038179 \h </w:instrText>
+              <w:instrText xml:space="preserve"> PAGEREF _Toc153056435 \h </w:instrText>
             </w:r>
             <w:r>
               <w:rPr>
@@ -1476,7 +1476,7 @@
               <w:lang w:eastAsia="sk-SK"/>
             </w:rPr>
           </w:pPr>
-          <w:hyperlink w:anchor="_Toc153038180" w:history="1">
+          <w:hyperlink w:anchor="_Toc153056436" w:history="1">
             <w:r>
               <w:rPr>
                 <w:rStyle w:val="Hypertextovprepojenie"/>
@@ -1519,7 +1519,7 @@
                 <w:noProof/>
                 <w:webHidden/>
               </w:rPr>
-              <w:instrText xml:space="preserve"> PAGEREF _Toc153038180 \h </w:instrText>
+              <w:instrText xml:space="preserve"> PAGEREF _Toc153056436 \h </w:instrText>
             </w:r>
             <w:r>
               <w:rPr>
@@ -1564,7 +1564,7 @@
               <w:lang w:eastAsia="sk-SK"/>
             </w:rPr>
           </w:pPr>
-          <w:hyperlink w:anchor="_Toc153038181" w:history="1">
+          <w:hyperlink w:anchor="_Toc153056437" w:history="1">
             <w:r>
               <w:rPr>
                 <w:rStyle w:val="Hypertextovprepojenie"/>
@@ -1607,7 +1607,7 @@
                 <w:noProof/>
                 <w:webHidden/>
               </w:rPr>
-              <w:instrText xml:space="preserve"> PAGEREF _Toc153038181 \h </w:instrText>
+              <w:instrText xml:space="preserve"> PAGEREF _Toc153056437 \h </w:instrText>
             </w:r>
             <w:r>
               <w:rPr>
@@ -1652,7 +1652,7 @@
               <w:lang w:eastAsia="sk-SK"/>
             </w:rPr>
           </w:pPr>
-          <w:hyperlink w:anchor="_Toc153038182" w:history="1">
+          <w:hyperlink w:anchor="_Toc153056438" w:history="1">
             <w:r>
               <w:rPr>
                 <w:rStyle w:val="Hypertextovprepojenie"/>
@@ -1695,7 +1695,7 @@
                 <w:noProof/>
                 <w:webHidden/>
               </w:rPr>
-              <w:instrText xml:space="preserve"> PAGEREF _Toc153038182 \h </w:instrText>
+              <w:instrText xml:space="preserve"> PAGEREF _Toc153056438 \h </w:instrText>
             </w:r>
             <w:r>
               <w:rPr>
@@ -1740,7 +1740,7 @@
               <w:lang w:eastAsia="sk-SK"/>
             </w:rPr>
           </w:pPr>
-          <w:hyperlink w:anchor="_Toc153038183" w:history="1">
+          <w:hyperlink w:anchor="_Toc153056439" w:history="1">
             <w:r>
               <w:rPr>
                 <w:rStyle w:val="Hypertextovprepojenie"/>
@@ -1783,7 +1783,7 @@
                 <w:noProof/>
                 <w:webHidden/>
               </w:rPr>
-              <w:instrText xml:space="preserve"> PAGEREF _Toc153038183 \h </w:instrText>
+              <w:instrText xml:space="preserve"> PAGEREF _Toc153056439 \h </w:instrText>
             </w:r>
             <w:r>
               <w:rPr>
@@ -1828,7 +1828,7 @@
               <w:lang w:eastAsia="sk-SK"/>
             </w:rPr>
           </w:pPr>
-          <w:hyperlink w:anchor="_Toc153038184" w:history="1">
+          <w:hyperlink w:anchor="_Toc153056440" w:history="1">
             <w:r>
               <w:rPr>
                 <w:rStyle w:val="Hypertextovprepojenie"/>
@@ -1871,7 +1871,7 @@
                 <w:noProof/>
                 <w:webHidden/>
               </w:rPr>
-              <w:instrText xml:space="preserve"> PAGEREF _Toc153038184 \h </w:instrText>
+              <w:instrText xml:space="preserve"> PAGEREF _Toc153056440 \h </w:instrText>
             </w:r>
             <w:r>
               <w:rPr>
@@ -1916,7 +1916,7 @@
               <w:lang w:eastAsia="sk-SK"/>
             </w:rPr>
           </w:pPr>
-          <w:hyperlink w:anchor="_Toc153038185" w:history="1">
+          <w:hyperlink w:anchor="_Toc153056441" w:history="1">
             <w:r>
               <w:rPr>
                 <w:rStyle w:val="Hypertextovprepojenie"/>
@@ -1959,7 +1959,7 @@
                 <w:noProof/>
                 <w:webHidden/>
               </w:rPr>
-              <w:instrText xml:space="preserve"> PAGEREF _Toc153038185 \h </w:instrText>
+              <w:instrText xml:space="preserve"> PAGEREF _Toc153056441 \h </w:instrText>
             </w:r>
             <w:r>
               <w:rPr>
@@ -2004,7 +2004,7 @@
               <w:lang w:eastAsia="sk-SK"/>
             </w:rPr>
           </w:pPr>
-          <w:hyperlink w:anchor="_Toc153038186" w:history="1">
+          <w:hyperlink w:anchor="_Toc153056442" w:history="1">
             <w:r>
               <w:rPr>
                 <w:rStyle w:val="Hypertextovprepojenie"/>
@@ -2047,7 +2047,7 @@
                 <w:noProof/>
                 <w:webHidden/>
               </w:rPr>
-              <w:instrText xml:space="preserve"> PAGEREF _Toc153038186 \h </w:instrText>
+              <w:instrText xml:space="preserve"> PAGEREF _Toc153056442 \h </w:instrText>
             </w:r>
             <w:r>
               <w:rPr>
@@ -2092,7 +2092,7 @@
               <w:lang w:eastAsia="sk-SK"/>
             </w:rPr>
           </w:pPr>
-          <w:hyperlink w:anchor="_Toc153038187" w:history="1">
+          <w:hyperlink w:anchor="_Toc153056443" w:history="1">
             <w:r>
               <w:rPr>
                 <w:rStyle w:val="Hypertextovprepojenie"/>
@@ -2135,7 +2135,7 @@
                 <w:noProof/>
                 <w:webHidden/>
               </w:rPr>
-              <w:instrText xml:space="preserve"> PAGEREF _Toc153038187 \h </w:instrText>
+              <w:instrText xml:space="preserve"> PAGEREF _Toc153056443 \h </w:instrText>
             </w:r>
             <w:r>
               <w:rPr>
@@ -2180,7 +2180,7 @@
               <w:lang w:eastAsia="sk-SK"/>
             </w:rPr>
           </w:pPr>
-          <w:hyperlink w:anchor="_Toc153038188" w:history="1">
+          <w:hyperlink w:anchor="_Toc153056444" w:history="1">
             <w:r>
               <w:rPr>
                 <w:rStyle w:val="Hypertextovprepojenie"/>
@@ -2223,7 +2223,7 @@
                 <w:noProof/>
                 <w:webHidden/>
               </w:rPr>
-              <w:instrText xml:space="preserve"> PAGEREF _Toc153038188 \h </w:instrText>
+              <w:instrText xml:space="preserve"> PAGEREF _Toc153056444 \h </w:instrText>
             </w:r>
             <w:r>
               <w:rPr>
@@ -2268,7 +2268,7 @@
               <w:lang w:eastAsia="sk-SK"/>
             </w:rPr>
           </w:pPr>
-          <w:hyperlink w:anchor="_Toc153038189" w:history="1">
+          <w:hyperlink w:anchor="_Toc153056445" w:history="1">
             <w:r>
               <w:rPr>
                 <w:rStyle w:val="Hypertextovprepojenie"/>
@@ -2311,7 +2311,7 @@
                 <w:noProof/>
                 <w:webHidden/>
               </w:rPr>
-              <w:instrText xml:space="preserve"> PAGEREF _Toc153038189 \h </w:instrText>
+              <w:instrText xml:space="preserve"> PAGEREF _Toc153056445 \h </w:instrText>
             </w:r>
             <w:r>
               <w:rPr>
@@ -2356,7 +2356,7 @@
               <w:lang w:eastAsia="sk-SK"/>
             </w:rPr>
           </w:pPr>
-          <w:hyperlink w:anchor="_Toc153038190" w:history="1">
+          <w:hyperlink w:anchor="_Toc153056446" w:history="1">
             <w:r>
               <w:rPr>
                 <w:rStyle w:val="Hypertextovprepojenie"/>
@@ -2399,7 +2399,7 @@
                 <w:noProof/>
                 <w:webHidden/>
               </w:rPr>
-              <w:instrText xml:space="preserve"> PAGEREF _Toc153038190 \h </w:instrText>
+              <w:instrText xml:space="preserve"> PAGEREF _Toc153056446 \h </w:instrText>
             </w:r>
             <w:r>
               <w:rPr>
@@ -2444,7 +2444,7 @@
               <w:lang w:eastAsia="sk-SK"/>
             </w:rPr>
           </w:pPr>
-          <w:hyperlink w:anchor="_Toc153038191" w:history="1">
+          <w:hyperlink w:anchor="_Toc153056447" w:history="1">
             <w:r>
               <w:rPr>
                 <w:rStyle w:val="Hypertextovprepojenie"/>
@@ -2487,7 +2487,7 @@
                 <w:noProof/>
                 <w:webHidden/>
               </w:rPr>
-              <w:instrText xml:space="preserve"> PAGEREF _Toc153038191 \h </w:instrText>
+              <w:instrText xml:space="preserve"> PAGEREF _Toc153056447 \h </w:instrText>
             </w:r>
             <w:r>
               <w:rPr>
@@ -2532,7 +2532,7 @@
               <w:lang w:eastAsia="sk-SK"/>
             </w:rPr>
           </w:pPr>
-          <w:hyperlink w:anchor="_Toc153038192" w:history="1">
+          <w:hyperlink w:anchor="_Toc153056448" w:history="1">
             <w:r>
               <w:rPr>
                 <w:rStyle w:val="Hypertextovprepojenie"/>
@@ -2575,7 +2575,7 @@
                 <w:noProof/>
                 <w:webHidden/>
               </w:rPr>
-              <w:instrText xml:space="preserve"> PAGEREF _Toc153038192 \h </w:instrText>
+              <w:instrText xml:space="preserve"> PAGEREF _Toc153056448 \h </w:instrText>
             </w:r>
             <w:r>
               <w:rPr>
@@ -2620,7 +2620,7 @@
               <w:lang w:eastAsia="sk-SK"/>
             </w:rPr>
           </w:pPr>
-          <w:hyperlink w:anchor="_Toc153038193" w:history="1">
+          <w:hyperlink w:anchor="_Toc153056449" w:history="1">
             <w:r>
               <w:rPr>
                 <w:rStyle w:val="Hypertextovprepojenie"/>
@@ -2663,7 +2663,7 @@
                 <w:noProof/>
                 <w:webHidden/>
               </w:rPr>
-              <w:instrText xml:space="preserve"> PAGEREF _Toc153038193 \h </w:instrText>
+              <w:instrText xml:space="preserve"> PAGEREF _Toc153056449 \h </w:instrText>
             </w:r>
             <w:r>
               <w:rPr>
@@ -2708,7 +2708,7 @@
               <w:lang w:eastAsia="sk-SK"/>
             </w:rPr>
           </w:pPr>
-          <w:hyperlink w:anchor="_Toc153038194" w:history="1">
+          <w:hyperlink w:anchor="_Toc153056450" w:history="1">
             <w:r>
               <w:rPr>
                 <w:rStyle w:val="Hypertextovprepojenie"/>
@@ -2751,7 +2751,7 @@
                 <w:noProof/>
                 <w:webHidden/>
               </w:rPr>
-              <w:instrText xml:space="preserve"> PAGEREF _Toc153038194 \h </w:instrText>
+              <w:instrText xml:space="preserve"> PAGEREF _Toc153056450 \h </w:instrText>
             </w:r>
             <w:r>
               <w:rPr>
@@ -2772,6 +2772,94 @@
                 <w:webHidden/>
               </w:rPr>
               <w:t>16</w:t>
+            </w:r>
+            <w:r>
+              <w:rPr>
+                <w:noProof/>
+                <w:webHidden/>
+              </w:rPr>
+              <w:fldChar w:fldCharType="end"/>
+            </w:r>
+          </w:hyperlink>
+        </w:p>
+        <w:p>
+          <w:pPr>
+            <w:pStyle w:val="Obsah2"/>
+            <w:tabs>
+              <w:tab w:val="left" w:pos="880"/>
+              <w:tab w:val="right" w:leader="dot" w:pos="9062"/>
+            </w:tabs>
+            <w:rPr>
+              <w:rFonts w:asciiTheme="minorHAnsi" w:eastAsiaTheme="minorEastAsia" w:hAnsiTheme="minorHAnsi"/>
+              <w:noProof/>
+              <w:sz w:val="22"/>
+              <w:lang w:eastAsia="sk-SK"/>
+            </w:rPr>
+          </w:pPr>
+          <w:hyperlink w:anchor="_Toc153056451" w:history="1">
+            <w:r>
+              <w:rPr>
+                <w:rStyle w:val="Hypertextovprepojenie"/>
+                <w:noProof/>
+              </w:rPr>
+              <w:t>5.4</w:t>
+            </w:r>
+            <w:r>
+              <w:rPr>
+                <w:rFonts w:asciiTheme="minorHAnsi" w:eastAsiaTheme="minorEastAsia" w:hAnsiTheme="minorHAnsi"/>
+                <w:noProof/>
+                <w:sz w:val="22"/>
+                <w:lang w:eastAsia="sk-SK"/>
+              </w:rPr>
+              <w:tab/>
+            </w:r>
+            <w:r>
+              <w:rPr>
+                <w:rStyle w:val="Hypertextovprepojenie"/>
+                <w:noProof/>
+              </w:rPr>
+              <w:t>Záver experimentov</w:t>
+            </w:r>
+            <w:r>
+              <w:rPr>
+                <w:noProof/>
+                <w:webHidden/>
+              </w:rPr>
+              <w:tab/>
+            </w:r>
+            <w:r>
+              <w:rPr>
+                <w:noProof/>
+                <w:webHidden/>
+              </w:rPr>
+              <w:fldChar w:fldCharType="begin"/>
+            </w:r>
+            <w:r>
+              <w:rPr>
+                <w:noProof/>
+                <w:webHidden/>
+              </w:rPr>
+              <w:instrText xml:space="preserve"> PAGEREF _Toc153056451 \h </w:instrText>
+            </w:r>
+            <w:r>
+              <w:rPr>
+                <w:noProof/>
+                <w:webHidden/>
+              </w:rPr>
+            </w:r>
+            <w:r>
+              <w:rPr>
+                <w:noProof/>
+                <w:webHidden/>
+              </w:rPr>
+              <w:fldChar w:fldCharType="separate"/>
+            </w:r>
+            <w:r>
+              <w:rPr>
+                <w:noProof/>
+                <w:webHidden/>
+              </w:rPr>
+              <w:t>18</w:t>
             </w:r>
             <w:r>
               <w:rPr>
@@ -2796,7 +2884,7 @@
               <w:lang w:eastAsia="sk-SK"/>
             </w:rPr>
           </w:pPr>
-          <w:hyperlink w:anchor="_Toc153038195" w:history="1">
+          <w:hyperlink w:anchor="_Toc153056452" w:history="1">
             <w:r>
               <w:rPr>
                 <w:rStyle w:val="Hypertextovprepojenie"/>
@@ -2818,6 +2906,94 @@
                 <w:rStyle w:val="Hypertextovprepojenie"/>
                 <w:noProof/>
               </w:rPr>
+              <w:t>Záver práce</w:t>
+            </w:r>
+            <w:r>
+              <w:rPr>
+                <w:noProof/>
+                <w:webHidden/>
+              </w:rPr>
+              <w:tab/>
+            </w:r>
+            <w:r>
+              <w:rPr>
+                <w:noProof/>
+                <w:webHidden/>
+              </w:rPr>
+              <w:fldChar w:fldCharType="begin"/>
+            </w:r>
+            <w:r>
+              <w:rPr>
+                <w:noProof/>
+                <w:webHidden/>
+              </w:rPr>
+              <w:instrText xml:space="preserve"> PAGEREF _Toc153056452 \h </w:instrText>
+            </w:r>
+            <w:r>
+              <w:rPr>
+                <w:noProof/>
+                <w:webHidden/>
+              </w:rPr>
+            </w:r>
+            <w:r>
+              <w:rPr>
+                <w:noProof/>
+                <w:webHidden/>
+              </w:rPr>
+              <w:fldChar w:fldCharType="separate"/>
+            </w:r>
+            <w:r>
+              <w:rPr>
+                <w:noProof/>
+                <w:webHidden/>
+              </w:rPr>
+              <w:t>20</w:t>
+            </w:r>
+            <w:r>
+              <w:rPr>
+                <w:noProof/>
+                <w:webHidden/>
+              </w:rPr>
+              <w:fldChar w:fldCharType="end"/>
+            </w:r>
+          </w:hyperlink>
+        </w:p>
+        <w:p>
+          <w:pPr>
+            <w:pStyle w:val="Obsah1"/>
+            <w:tabs>
+              <w:tab w:val="left" w:pos="480"/>
+              <w:tab w:val="right" w:leader="dot" w:pos="9062"/>
+            </w:tabs>
+            <w:rPr>
+              <w:rFonts w:asciiTheme="minorHAnsi" w:eastAsiaTheme="minorEastAsia" w:hAnsiTheme="minorHAnsi"/>
+              <w:noProof/>
+              <w:sz w:val="22"/>
+              <w:lang w:eastAsia="sk-SK"/>
+            </w:rPr>
+          </w:pPr>
+          <w:hyperlink w:anchor="_Toc153056453" w:history="1">
+            <w:r>
+              <w:rPr>
+                <w:rStyle w:val="Hypertextovprepojenie"/>
+                <w:noProof/>
+              </w:rPr>
+              <w:t>7</w:t>
+            </w:r>
+            <w:r>
+              <w:rPr>
+                <w:rFonts w:asciiTheme="minorHAnsi" w:eastAsiaTheme="minorEastAsia" w:hAnsiTheme="minorHAnsi"/>
+                <w:noProof/>
+                <w:sz w:val="22"/>
+                <w:lang w:eastAsia="sk-SK"/>
+              </w:rPr>
+              <w:tab/>
+            </w:r>
+            <w:r>
+              <w:rPr>
+                <w:rStyle w:val="Hypertextovprepojenie"/>
+                <w:noProof/>
+              </w:rPr>
               <w:t>Zdroje</w:t>
             </w:r>
             <w:r>
@@ -2839,7 +3015,7 @@
                 <w:noProof/>
                 <w:webHidden/>
               </w:rPr>
-              <w:instrText xml:space="preserve"> PAGEREF _Toc153038195 \h </w:instrText>
+              <w:instrText xml:space="preserve"> PAGEREF _Toc153056453 \h </w:instrText>
             </w:r>
             <w:r>
               <w:rPr>
@@ -2859,7 +3035,7 @@
                 <w:noProof/>
                 <w:webHidden/>
               </w:rPr>
-              <w:t>22</w:t>
+              <w:t>21</w:t>
             </w:r>
             <w:r>
               <w:rPr>
@@ -2903,22 +3079,9 @@
     </w:p>
     <w:p>
       <w:pPr>
-        <w:rPr>
-          <w:rFonts w:cs="Times New Roman"/>
-        </w:rPr>
-      </w:pPr>
-      <w:r>
-        <w:rPr>
-          <w:rFonts w:cs="Times New Roman"/>
-        </w:rPr>
-        <w:br w:type="page"/>
-      </w:r>
-    </w:p>
-    <w:p>
-      <w:pPr>
         <w:pStyle w:val="Nadpis1"/>
       </w:pPr>
-      <w:bookmarkStart w:id="0" w:name="_Toc153038168"/>
+      <w:bookmarkStart w:id="0" w:name="_Toc153056424"/>
       <w:r>
         <w:lastRenderedPageBreak/>
         <w:t>Úvod</w:t>
@@ -3179,7 +3342,7 @@
         <w:pStyle w:val="Nadpis2"/>
         <w:jc w:val="both"/>
       </w:pPr>
-      <w:bookmarkStart w:id="1" w:name="_Toc153038169"/>
+      <w:bookmarkStart w:id="1" w:name="_Toc153056425"/>
       <w:r>
         <w:t xml:space="preserve">Autori a zdroje </w:t>
       </w:r>
@@ -3285,7 +3448,7 @@
       <w:pPr>
         <w:pStyle w:val="Nadpis1"/>
       </w:pPr>
-      <w:bookmarkStart w:id="2" w:name="_Toc153038170"/>
+      <w:bookmarkStart w:id="2" w:name="_Toc153056426"/>
       <w:r>
         <w:lastRenderedPageBreak/>
         <w:t>Výroba brzdov</w:t>
@@ -3401,7 +3564,7 @@
         <w:pStyle w:val="Nadpis2"/>
         <w:jc w:val="both"/>
       </w:pPr>
-      <w:bookmarkStart w:id="3" w:name="_Toc153038171"/>
+      <w:bookmarkStart w:id="3" w:name="_Toc153056427"/>
       <w:r>
         <w:t>Proces výroby brzdov</w:t>
       </w:r>
@@ -3623,7 +3786,7 @@
         <w:pStyle w:val="Nadpis3"/>
         <w:jc w:val="both"/>
       </w:pPr>
-      <w:bookmarkStart w:id="4" w:name="_Toc153038172"/>
+      <w:bookmarkStart w:id="4" w:name="_Toc153056428"/>
       <w:r>
         <w:t>Lisovanie</w:t>
       </w:r>
@@ -3688,7 +3851,7 @@
         <w:pStyle w:val="Nadpis3"/>
         <w:jc w:val="both"/>
       </w:pPr>
-      <w:bookmarkStart w:id="5" w:name="_Toc153038173"/>
+      <w:bookmarkStart w:id="5" w:name="_Toc153056429"/>
       <w:r>
         <w:t>Jednostranné brúsenie</w:t>
       </w:r>
@@ -3770,7 +3933,7 @@
         <w:pStyle w:val="Nadpis3"/>
         <w:jc w:val="both"/>
       </w:pPr>
-      <w:bookmarkStart w:id="6" w:name="_Toc153038174"/>
+      <w:bookmarkStart w:id="6" w:name="_Toc153056430"/>
       <w:r>
         <w:lastRenderedPageBreak/>
         <w:t>Vyrovnávanie</w:t>
@@ -3942,7 +4105,7 @@
         <w:pStyle w:val="Nadpis3"/>
         <w:jc w:val="both"/>
       </w:pPr>
-      <w:bookmarkStart w:id="7" w:name="_Toc153038175"/>
+      <w:bookmarkStart w:id="7" w:name="_Toc153056431"/>
       <w:r>
         <w:t>Preťah</w:t>
       </w:r>
@@ -4112,7 +4275,7 @@
         <w:pStyle w:val="Nadpis3"/>
         <w:jc w:val="both"/>
       </w:pPr>
-      <w:bookmarkStart w:id="8" w:name="_Toc153038176"/>
+      <w:bookmarkStart w:id="8" w:name="_Toc153056432"/>
       <w:r>
         <w:t>Obojstranné brúsenie</w:t>
       </w:r>
@@ -4202,7 +4365,7 @@
         <w:pStyle w:val="Nadpis3"/>
         <w:jc w:val="both"/>
       </w:pPr>
-      <w:bookmarkStart w:id="9" w:name="_Toc153038177"/>
+      <w:bookmarkStart w:id="9" w:name="_Toc153056433"/>
       <w:r>
         <w:t>Medzioperačná kontrola</w:t>
       </w:r>
@@ -4319,7 +4482,7 @@
         <w:pStyle w:val="Nadpis3"/>
         <w:jc w:val="both"/>
       </w:pPr>
-      <w:bookmarkStart w:id="10" w:name="_Toc153038178"/>
+      <w:bookmarkStart w:id="10" w:name="_Toc153056434"/>
       <w:r>
         <w:t>Olejovanie</w:t>
       </w:r>
@@ -4392,7 +4555,7 @@
       <w:pPr>
         <w:pStyle w:val="Nadpis3"/>
       </w:pPr>
-      <w:bookmarkStart w:id="11" w:name="_Toc153038179"/>
+      <w:bookmarkStart w:id="11" w:name="_Toc153056435"/>
       <w:r>
         <w:lastRenderedPageBreak/>
         <w:t>Balenie</w:t>
@@ -4474,7 +4637,7 @@
         <w:pStyle w:val="Nadpis2"/>
         <w:jc w:val="both"/>
       </w:pPr>
-      <w:bookmarkStart w:id="12" w:name="_Toc153038180"/>
+      <w:bookmarkStart w:id="12" w:name="_Toc153056436"/>
       <w:r>
         <w:t>Dôležité dáta výroby</w:t>
       </w:r>
@@ -4490,7 +4653,7 @@
         <w:pStyle w:val="Nadpis3"/>
         <w:jc w:val="both"/>
       </w:pPr>
-      <w:bookmarkStart w:id="13" w:name="_Toc153038181"/>
+      <w:bookmarkStart w:id="13" w:name="_Toc153056437"/>
       <w:r>
         <w:t>Časov</w:t>
       </w:r>
@@ -4571,7 +4734,7 @@
       <w:pPr>
         <w:pStyle w:val="Nadpis3"/>
       </w:pPr>
-      <w:bookmarkStart w:id="14" w:name="_Toc153038182"/>
+      <w:bookmarkStart w:id="14" w:name="_Toc153056438"/>
       <w:r>
         <w:t>Nastavenie strojov</w:t>
       </w:r>
@@ -4942,7 +5105,7 @@
       <w:pPr>
         <w:pStyle w:val="Nadpis3"/>
       </w:pPr>
-      <w:bookmarkStart w:id="16" w:name="_Toc153038183"/>
+      <w:bookmarkStart w:id="16" w:name="_Toc153056439"/>
       <w:r>
         <w:lastRenderedPageBreak/>
         <w:t>Opravy strojov</w:t>
@@ -5279,7 +5442,7 @@
       <w:pPr>
         <w:pStyle w:val="Nadpis3"/>
       </w:pPr>
-      <w:bookmarkStart w:id="18" w:name="_Toc153038184"/>
+      <w:bookmarkStart w:id="18" w:name="_Toc153056440"/>
       <w:r>
         <w:t>Prestávky pracovníkov</w:t>
       </w:r>
@@ -5375,7 +5538,7 @@
         <w:pStyle w:val="Nadpis3"/>
         <w:jc w:val="both"/>
       </w:pPr>
-      <w:bookmarkStart w:id="19" w:name="_Toc153038185"/>
+      <w:bookmarkStart w:id="19" w:name="_Toc153056441"/>
       <w:r>
         <w:t>Zásobovanie</w:t>
       </w:r>
@@ -5433,7 +5596,7 @@
       <w:pPr>
         <w:pStyle w:val="Nadpis1"/>
       </w:pPr>
-      <w:bookmarkStart w:id="20" w:name="_Toc153038186"/>
+      <w:bookmarkStart w:id="20" w:name="_Toc153056442"/>
       <w:r>
         <w:lastRenderedPageBreak/>
         <w:t>Koncepcia modelu</w:t>
@@ -5660,7 +5823,7 @@
       <w:pPr>
         <w:pStyle w:val="Nadpis2"/>
       </w:pPr>
-      <w:bookmarkStart w:id="21" w:name="_Toc153038187"/>
+      <w:bookmarkStart w:id="21" w:name="_Toc153056443"/>
       <w:r>
         <w:t>Návrh konceptuálneho modelu</w:t>
       </w:r>
@@ -5970,7 +6133,7 @@
       <w:pPr>
         <w:pStyle w:val="Nadpis1"/>
       </w:pPr>
-      <w:bookmarkStart w:id="22" w:name="_Toc153038188"/>
+      <w:bookmarkStart w:id="22" w:name="_Toc153056444"/>
       <w:r>
         <w:lastRenderedPageBreak/>
         <w:t>Architektúra simulačného modelu</w:t>
@@ -6042,7 +6205,7 @@
         <w:pStyle w:val="Nadpis2"/>
         <w:jc w:val="both"/>
       </w:pPr>
-      <w:bookmarkStart w:id="23" w:name="_Toc153038189"/>
+      <w:bookmarkStart w:id="23" w:name="_Toc153056445"/>
       <w:r>
         <w:t>Spustenie simulačného modelu</w:t>
       </w:r>
@@ -6578,7 +6741,7 @@
       <w:pPr>
         <w:pStyle w:val="Nadpis2"/>
       </w:pPr>
-      <w:bookmarkStart w:id="24" w:name="_Toc153038190"/>
+      <w:bookmarkStart w:id="24" w:name="_Toc153056446"/>
       <w:r>
         <w:t>Stručný popis implementácie</w:t>
       </w:r>
@@ -6902,7 +7065,7 @@
         <w:pStyle w:val="Nadpis1"/>
         <w:jc w:val="both"/>
       </w:pPr>
-      <w:bookmarkStart w:id="25" w:name="_Toc153038191"/>
+      <w:bookmarkStart w:id="25" w:name="_Toc153056447"/>
       <w:r>
         <w:lastRenderedPageBreak/>
         <w:t>Experimenty</w:t>
@@ -6958,7 +7121,7 @@
         <w:pStyle w:val="Nadpis2"/>
         <w:jc w:val="both"/>
       </w:pPr>
-      <w:bookmarkStart w:id="26" w:name="_Toc153038192"/>
+      <w:bookmarkStart w:id="26" w:name="_Toc153056448"/>
       <w:r>
         <w:t xml:space="preserve">Experiment č. </w:t>
       </w:r>
@@ -6966,35 +7129,31 @@
         <w:t>0</w:t>
       </w:r>
       <w:bookmarkEnd w:id="26"/>
-      <w:r>
-        <w:t>0</w:t>
-      </w:r>
-    </w:p>
-    <w:p>
-      <w:pPr>
-        <w:jc w:val="both"/>
-      </w:pPr>
-      <w:r>
-        <w:t>Tento experiment bol vykonaný s parametrami uvedenými v</w:t>
-      </w:r>
-      <w:r>
-        <w:t> </w:t>
+    </w:p>
+    <w:p>
+      <w:pPr>
+        <w:jc w:val="both"/>
+      </w:pPr>
+      <w:r>
+        <w:t>Tento experiment bol vykonaný s parametrami uvedenými v </w:t>
       </w:r>
       <w:r>
         <w:fldChar w:fldCharType="begin"/>
       </w:r>
       <w:r>
-        <w:instrText xml:space="preserve"> REF _Ref153045377 \h </w:instrText>
+        <w:instrText xml:space="preserve"> REF _Ref153056108 \h </w:instrText>
       </w:r>
       <w:r>
         <w:fldChar w:fldCharType="separate"/>
       </w:r>
       <w:r>
+        <w:t xml:space="preserve">Tabuľka </w:t>
+      </w:r>
+      <w:r>
         <w:rPr>
-          <w:b/>
-          <w:bCs/>
+          <w:noProof/>
         </w:rPr>
-        <w:t>Chyba! Nenašiel sa žiaden zdroj odkazov.</w:t>
+        <w:t>3</w:t>
       </w:r>
       <w:r>
         <w:fldChar w:fldCharType="end"/>
@@ -7069,14 +7228,7 @@
                 <w:b/>
                 <w:bCs/>
               </w:rPr>
-              <w:t>Počet strojov</w:t>
-            </w:r>
-            <w:r>
-              <w:rPr>
-                <w:b/>
-                <w:bCs/>
-              </w:rPr>
-              <w:t xml:space="preserve"> / ľudí (pre MOK a balenie)</w:t>
+              <w:t>Počet strojov / ľudí (pre MOK a balenie)</w:t>
             </w:r>
           </w:p>
         </w:tc>
@@ -7104,7 +7256,7 @@
               <w:jc w:val="center"/>
             </w:pPr>
             <w:r>
-              <w:t>1</w:t>
+              <w:t>2</w:t>
             </w:r>
           </w:p>
         </w:tc>
@@ -7119,16 +7271,7 @@
               <w:jc w:val="center"/>
             </w:pPr>
             <w:r>
-              <w:t>Jednostrann</w:t>
-            </w:r>
-            <w:r>
-              <w:t>é</w:t>
-            </w:r>
-            <w:r>
-              <w:t xml:space="preserve"> </w:t>
-            </w:r>
-            <w:r>
-              <w:t>brúsenie</w:t>
+              <w:t>Jednostranné brúsenie</w:t>
             </w:r>
           </w:p>
         </w:tc>
@@ -7141,7 +7284,7 @@
               <w:jc w:val="center"/>
             </w:pPr>
             <w:r>
-              <w:t>1</w:t>
+              <w:t>3</w:t>
             </w:r>
           </w:p>
         </w:tc>
@@ -7169,7 +7312,7 @@
               <w:jc w:val="center"/>
             </w:pPr>
             <w:r>
-              <w:t>1</w:t>
+              <w:t>2</w:t>
             </w:r>
           </w:p>
         </w:tc>
@@ -7197,7 +7340,7 @@
               <w:jc w:val="center"/>
             </w:pPr>
             <w:r>
-              <w:t>1</w:t>
+              <w:t>3</w:t>
             </w:r>
           </w:p>
         </w:tc>
@@ -7212,16 +7355,7 @@
               <w:jc w:val="center"/>
             </w:pPr>
             <w:r>
-              <w:t>Obojstrann</w:t>
-            </w:r>
-            <w:r>
-              <w:t>é</w:t>
-            </w:r>
-            <w:r>
-              <w:t xml:space="preserve"> brús</w:t>
-            </w:r>
-            <w:r>
-              <w:t>enie</w:t>
+              <w:t>Obojstranné brúsenie</w:t>
             </w:r>
           </w:p>
         </w:tc>
@@ -7234,7 +7368,7 @@
               <w:jc w:val="center"/>
             </w:pPr>
             <w:r>
-              <w:t>1</w:t>
+              <w:t>2</w:t>
             </w:r>
           </w:p>
         </w:tc>
@@ -7327,8 +7461,43 @@
     </w:tbl>
     <w:p>
       <w:pPr>
-        <w:jc w:val="both"/>
-      </w:pPr>
+        <w:pStyle w:val="Popis"/>
+      </w:pPr>
+      <w:bookmarkStart w:id="27" w:name="_Ref153056108"/>
+      <w:r>
+        <w:t xml:space="preserve">Tabuľka </w:t>
+      </w:r>
+      <w:r>
+        <w:fldChar w:fldCharType="begin"/>
+      </w:r>
+      <w:r>
+        <w:instrText xml:space="preserve"> SEQ Tabuľka \* ARABIC </w:instrText>
+      </w:r>
+      <w:r>
+        <w:fldChar w:fldCharType="separate"/>
+      </w:r>
+      <w:r>
+        <w:rPr>
+          <w:noProof/>
+        </w:rPr>
+        <w:t>3</w:t>
+      </w:r>
+      <w:r>
+        <w:rPr>
+          <w:noProof/>
+        </w:rPr>
+        <w:fldChar w:fldCharType="end"/>
+      </w:r>
+      <w:bookmarkEnd w:id="27"/>
+      <w:r>
+        <w:t xml:space="preserve"> </w:t>
+      </w:r>
+      <w:r>
+        <w:t xml:space="preserve">Parametre experimentu </w:t>
+      </w:r>
+      <w:r>
+        <w:t>0</w:t>
+      </w:r>
     </w:p>
     <w:p>
       <w:pPr>
@@ -7355,10 +7524,7 @@
         </w:r>
       </w:hyperlink>
       <w:r>
-        <w:t>.</w:t>
-      </w:r>
-      <w:r>
-        <w:t xml:space="preserve"> Tým pádom výsledky tohto experimentu reprezentujú bežný priebeh výroby.</w:t>
+        <w:t>. Tým pádom výsledky tohto experimentu reprezentujú bežný priebeh výroby.</w:t>
       </w:r>
     </w:p>
     <w:p>
@@ -7382,7 +7548,7 @@
         <w:t xml:space="preserve">Počet dokončených objednávok: </w:t>
       </w:r>
       <w:r>
-        <w:t>375</w:t>
+        <w:t>891</w:t>
       </w:r>
     </w:p>
     <w:p>
@@ -7398,7 +7564,7 @@
         <w:t xml:space="preserve">Počet odmietnutých objednávok z dôvodu nedostatku materiálu: </w:t>
       </w:r>
       <w:r>
-        <w:t>6</w:t>
+        <w:t>5</w:t>
       </w:r>
     </w:p>
     <w:p>
@@ -7414,7 +7580,7 @@
         <w:t xml:space="preserve">Priemerný čas objednávky vo výrobe – </w:t>
       </w:r>
       <w:r>
-        <w:t>2952.5</w:t>
+        <w:t>684.625</w:t>
       </w:r>
       <w:r>
         <w:t xml:space="preserve"> hodín</w:t>
@@ -7430,13 +7596,16 @@
         <w:jc w:val="both"/>
       </w:pPr>
       <w:r>
-        <w:t xml:space="preserve">Priemerná váha spracovaných objednávok – </w:t>
-      </w:r>
-      <w:r>
-        <w:t>2810.63</w:t>
-      </w:r>
-      <w:r>
-        <w:t xml:space="preserve"> kg</w:t>
+        <w:t xml:space="preserve">Priemerná váha spracovaných objednávok - </w:t>
+      </w:r>
+      <w:r>
+        <w:t>2750.43</w:t>
+      </w:r>
+      <w:r>
+        <w:t xml:space="preserve"> </w:t>
+      </w:r>
+      <w:r>
+        <w:t>kg</w:t>
       </w:r>
     </w:p>
     <w:p>
@@ -7452,7 +7621,7 @@
         <w:t xml:space="preserve">Priemerný čas palety vo výrobe – </w:t>
       </w:r>
       <w:r>
-        <w:t>2916.84</w:t>
+        <w:t>674.762</w:t>
       </w:r>
       <w:r>
         <w:t xml:space="preserve"> hodín</w:t>
@@ -7499,19 +7668,10 @@
         <w:jc w:val="both"/>
       </w:pPr>
       <w:r>
-        <w:t> priemerná dĺžka fronty</w:t>
-      </w:r>
-      <w:r>
-        <w:t xml:space="preserve"> -</w:t>
-      </w:r>
-      <w:r>
-        <w:t xml:space="preserve"> </w:t>
-      </w:r>
-      <w:r>
-        <w:t>6.316</w:t>
-      </w:r>
-      <w:r>
-        <w:t>6</w:t>
+        <w:t xml:space="preserve"> priemerná dĺžka fronty - </w:t>
+      </w:r>
+      <w:r>
+        <w:t>0.669779</w:t>
       </w:r>
       <w:r>
         <w:t xml:space="preserve"> prvku</w:t>
@@ -7530,13 +7690,10 @@
         <w:t xml:space="preserve"> priemerný čas, ktorý paleta strávila vo fronte – </w:t>
       </w:r>
       <w:r>
-        <w:t>14</w:t>
-      </w:r>
-      <w:r>
-        <w:t>.</w:t>
-      </w:r>
-      <w:r>
-        <w:t>9508</w:t>
+        <w:t>1,714</w:t>
+      </w:r>
+      <w:r>
+        <w:t>1</w:t>
       </w:r>
       <w:r>
         <w:t xml:space="preserve"> hodín</w:t>
@@ -7564,7 +7721,7 @@
         <w:t xml:space="preserve">priemerná dĺžka fronty - </w:t>
       </w:r>
       <w:r>
-        <w:t>1114.1</w:t>
+        <w:t>5.1249</w:t>
       </w:r>
       <w:r>
         <w:t xml:space="preserve"> </w:t>
@@ -7586,7 +7743,7 @@
         <w:t xml:space="preserve">priemerný čas, ktorý paleta strávila vo fronte – </w:t>
       </w:r>
       <w:r>
-        <w:t>2643.8861</w:t>
+        <w:t>13.1154</w:t>
       </w:r>
       <w:r>
         <w:t xml:space="preserve"> hodín </w:t>
@@ -7614,7 +7771,7 @@
         <w:t xml:space="preserve">priemerná dĺžka fronty - </w:t>
       </w:r>
       <w:r>
-        <w:t>7.97827</w:t>
+        <w:t>201.293</w:t>
       </w:r>
       <w:r>
         <w:t xml:space="preserve"> </w:t>
@@ -7636,16 +7793,7 @@
         <w:t xml:space="preserve">priemerný čas, ktorý paleta strávila vo fronte – </w:t>
       </w:r>
       <w:r>
-        <w:t>47</w:t>
-      </w:r>
-      <w:r>
-        <w:t>.</w:t>
-      </w:r>
-      <w:r>
-        <w:t>706</w:t>
-      </w:r>
-      <w:r>
-        <w:t>7</w:t>
+        <w:t>515.1</w:t>
       </w:r>
       <w:r>
         <w:t xml:space="preserve"> </w:t>
@@ -7656,16 +7804,11 @@
     </w:p>
     <w:p>
       <w:pPr>
-        <w:ind w:left="2484"/>
-        <w:jc w:val="both"/>
-      </w:pPr>
-    </w:p>
-    <w:p>
-      <w:pPr>
         <w:ind w:left="1416"/>
         <w:jc w:val="both"/>
       </w:pPr>
       <w:r>
+        <w:lastRenderedPageBreak/>
         <w:t>Preťahovanie</w:t>
       </w:r>
     </w:p>
@@ -7682,7 +7825,7 @@
         <w:t xml:space="preserve">priemerná dĺžka fronty - </w:t>
       </w:r>
       <w:r>
-        <w:t>102.255</w:t>
+        <w:t>10.1152</w:t>
       </w:r>
       <w:r>
         <w:t xml:space="preserve"> </w:t>
@@ -7704,7 +7847,10 @@
         <w:t xml:space="preserve">priemerný čas, ktorý paleta strávila vo fronte – </w:t>
       </w:r>
       <w:r>
-        <w:t>618.14</w:t>
+        <w:t>29,337</w:t>
+      </w:r>
+      <w:r>
+        <w:t>8</w:t>
       </w:r>
       <w:r>
         <w:t xml:space="preserve"> hodín </w:t>
@@ -7732,7 +7878,7 @@
         <w:t xml:space="preserve">priemerná dĺžka fronty - </w:t>
       </w:r>
       <w:r>
-        <w:t>0.10425</w:t>
+        <w:t>37.471</w:t>
       </w:r>
       <w:r>
         <w:t xml:space="preserve"> </w:t>
@@ -7754,16 +7900,7 @@
         <w:t xml:space="preserve">priemerný čas, ktorý paleta strávila vo fronte – </w:t>
       </w:r>
       <w:r>
-        <w:t>0</w:t>
-      </w:r>
-      <w:r>
-        <w:t>.</w:t>
-      </w:r>
-      <w:r>
-        <w:t>737</w:t>
-      </w:r>
-      <w:r>
-        <w:t>1</w:t>
+        <w:t>105.16</w:t>
       </w:r>
       <w:r>
         <w:t xml:space="preserve"> hodín </w:t>
@@ -7791,13 +7928,13 @@
         <w:t xml:space="preserve">priemerná dĺžka fronty - </w:t>
       </w:r>
       <w:r>
-        <w:t>0.0044</w:t>
-      </w:r>
-      <w:r>
-        <w:t xml:space="preserve"> </w:t>
-      </w:r>
-      <w:r>
-        <w:t xml:space="preserve">prvku </w:t>
+        <w:t>0.038</w:t>
+      </w:r>
+      <w:r>
+        <w:t>1</w:t>
+      </w:r>
+      <w:r>
+        <w:t xml:space="preserve"> prvku </w:t>
       </w:r>
     </w:p>
     <w:p>
@@ -7813,29 +7950,21 @@
         <w:t xml:space="preserve">priemerný čas, ktorý paleta strávila vo fronte – </w:t>
       </w:r>
       <w:r>
-        <w:t>0,0314</w:t>
-      </w:r>
-      <w:r>
-        <w:t xml:space="preserve"> </w:t>
-      </w:r>
-      <w:r>
-        <w:t xml:space="preserve">hodín </w:t>
-      </w:r>
-    </w:p>
-    <w:p>
-      <w:pPr>
-        <w:jc w:val="both"/>
-      </w:pPr>
-    </w:p>
-    <w:p>
-      <w:pPr>
-        <w:jc w:val="both"/>
-      </w:pPr>
-      <w:r>
-        <w:t>Na prvý pohľad je možné vidieť, že priemerný čas palety vo výrobe je celkom vysoký na to že stroje pracujú celkom rýchlo (1ks/10s alebo pri lisovačke 1ks/1s). Tiež je zaujímavé vidieť, že jednostranná brúska má pomerne vysoký priemerný čas čakania vo fronte.</w:t>
-      </w:r>
-      <w:r>
-        <w:t xml:space="preserve"> To je spôsobené tým, že pred jednostrannou brúskou sa nachádza stroj ktorý pracuje omnoho rýchlejšie (1ks /1s) a preto nestíha. Stroj za ňou (</w:t>
+        <w:t>0,1</w:t>
+      </w:r>
+      <w:r>
+        <w:t>2</w:t>
+      </w:r>
+      <w:r>
+        <w:t xml:space="preserve"> hodín </w:t>
+      </w:r>
+    </w:p>
+    <w:p>
+      <w:pPr>
+        <w:jc w:val="both"/>
+      </w:pPr>
+      <w:r>
+        <w:t xml:space="preserve">Na prvý pohľad je možné vidieť, že priemerný čas palety vo výrobe je celkom vysoký na to že stroje pracujú celkom rýchlo (1ks/10s alebo pri lisovačke 1ks/1s). Tiež je zaujímavé vidieť, že </w:t>
       </w:r>
       <w:proofErr w:type="spellStart"/>
       <w:r>
@@ -7843,70 +7972,51 @@
       </w:r>
       <w:proofErr w:type="spellEnd"/>
       <w:r>
-        <w:t>) už ale stíha nakoľko pracuje rovnako rýchlo ako jednostranná brúska. U</w:t>
-      </w:r>
-      <w:r>
-        <w:t xml:space="preserve"> </w:t>
-      </w:r>
-      <w:r>
-        <w:t>preťahovania</w:t>
-      </w:r>
-      <w:r>
-        <w:t xml:space="preserve"> </w:t>
-      </w:r>
-      <w:r>
-        <w:t>je možné vidieť podobný efekt, ktorý je spôsobený s tým, že</w:t>
-      </w:r>
-      <w:r>
-        <w:t xml:space="preserve"> stroj</w:t>
-      </w:r>
-      <w:r>
-        <w:t xml:space="preserve"> pracuje po tzv. paketoch (viď. kapitola 2) </w:t>
-      </w:r>
-      <w:r>
-        <w:t>, kde 1 paket (15 ks) / 2.5 minúty</w:t>
-      </w:r>
-      <w:r>
-        <w:t xml:space="preserve">. </w:t>
-      </w:r>
-    </w:p>
-    <w:p>
-      <w:pPr>
-        <w:jc w:val="both"/>
-      </w:pPr>
-      <w:r>
-        <w:t>Z experimentu 1 (</w:t>
+        <w:t xml:space="preserve"> má pomerne vysoký priemerný čas čakania vo fronte. To je spôsobené tým, že pred </w:t>
       </w:r>
       <w:proofErr w:type="spellStart"/>
       <w:r>
-        <w:t>povodny</w:t>
+        <w:t>vyrovnávačkou</w:t>
       </w:r>
       <w:proofErr w:type="spellEnd"/>
       <w:r>
-        <w:t xml:space="preserve">) Pri tomto experimente bolo cieľom zaistiť čo najmenšiu dobu, ktorú palety strávili vo výrobe a tým pádom aj objednávky. Dosiahnuť tohto efektu sa podarilo prostredníctvom pridania ďalších strojov, hlavne jednostranných brúsok a preťahovacích strojov nakoľko tieto stroje boli najpomalšími v predošlom experimente. K ostatným operáciám ako je lisovanie, vyrovnávanie a obojstranné brúsenie sa pridalo po 1 stroji nakoľko ak by ostali hodnoty nezmenené, spôsobovali by práve tieto operácie spomalenie spracovania paliet tzv. </w:t>
+        <w:t xml:space="preserve"> sa nachádzajú stroje ktoré svoju prácu stíhajú a tým pádom zahltia operáciu vyrovnávanie. Stroj za ňou (</w:t>
       </w:r>
       <w:proofErr w:type="spellStart"/>
       <w:r>
-        <w:t>bottleneck</w:t>
+        <w:t>preťahovačka</w:t>
       </w:r>
       <w:proofErr w:type="spellEnd"/>
       <w:r>
-        <w:t>. Operácie kontrola kvality a balenie nebolo potrebné zrýchľovať nakoľko už sami o sebe boli dostatočne rýchle.</w:t>
-      </w:r>
+        <w:t xml:space="preserve">) už ale stíha nakoľko sa pred </w:t>
+      </w:r>
+      <w:proofErr w:type="spellStart"/>
+      <w:r>
+        <w:t>vyrovnávačkou</w:t>
+      </w:r>
+      <w:proofErr w:type="spellEnd"/>
+      <w:r>
+        <w:t xml:space="preserve"> zhromažďuje veľké množstvo paliet. U obojstranného brúsenia je možné vidieť podobný efekt, ktorý je spôsobený s tým, že stroj svoju prácu nestíha</w:t>
+      </w:r>
+    </w:p>
+    <w:p>
+      <w:pPr>
+        <w:jc w:val="both"/>
+      </w:pPr>
     </w:p>
     <w:p>
       <w:pPr>
         <w:pStyle w:val="Nadpis2"/>
         <w:jc w:val="both"/>
       </w:pPr>
-      <w:bookmarkStart w:id="27" w:name="_Toc153038193"/>
+      <w:bookmarkStart w:id="28" w:name="_Toc153056449"/>
       <w:r>
         <w:t xml:space="preserve">Experiment č. </w:t>
       </w:r>
-      <w:bookmarkEnd w:id="27"/>
-      <w:r>
-        <w:t>0</w:t>
-      </w:r>
+      <w:r>
+        <w:t>1</w:t>
+      </w:r>
+      <w:bookmarkEnd w:id="28"/>
     </w:p>
     <w:p>
       <w:pPr>
@@ -7919,17 +8029,19 @@
         <w:fldChar w:fldCharType="begin"/>
       </w:r>
       <w:r>
-        <w:instrText xml:space="preserve"> REF _Ref153045368 \h </w:instrText>
+        <w:instrText xml:space="preserve"> REF _Ref153045350 \h </w:instrText>
       </w:r>
       <w:r>
         <w:fldChar w:fldCharType="separate"/>
       </w:r>
       <w:r>
+        <w:t xml:space="preserve">Tabuľka </w:t>
+      </w:r>
+      <w:r>
         <w:rPr>
-          <w:b/>
-          <w:bCs/>
+          <w:noProof/>
         </w:rPr>
-        <w:t>Chyba! Nenašiel sa žiaden zdroj odkazov.</w:t>
+        <w:t>4</w:t>
       </w:r>
       <w:r>
         <w:fldChar w:fldCharType="end"/>
@@ -8060,7 +8172,7 @@
               <w:jc w:val="center"/>
             </w:pPr>
             <w:r>
-              <w:t>3</w:t>
+              <w:t>4</w:t>
             </w:r>
           </w:p>
         </w:tc>
@@ -8088,7 +8200,7 @@
               <w:jc w:val="center"/>
             </w:pPr>
             <w:r>
-              <w:t>2</w:t>
+              <w:t>3</w:t>
             </w:r>
           </w:p>
         </w:tc>
@@ -8144,7 +8256,7 @@
               <w:jc w:val="center"/>
             </w:pPr>
             <w:r>
-              <w:t>2</w:t>
+              <w:t>3</w:t>
             </w:r>
           </w:p>
         </w:tc>
@@ -8239,6 +8351,7 @@
       <w:pPr>
         <w:pStyle w:val="Popis"/>
       </w:pPr>
+      <w:bookmarkStart w:id="29" w:name="_Ref153045350"/>
       <w:r>
         <w:t xml:space="preserve">Tabuľka </w:t>
       </w:r>
@@ -8247,46 +8360,39 @@
           <w:rPr>
             <w:noProof/>
           </w:rPr>
-          <w:t>3</w:t>
+          <w:t>4</w:t>
         </w:r>
       </w:fldSimple>
-      <w:r>
-        <w:t xml:space="preserve"> </w:t>
-      </w:r>
-      <w:r>
-        <w:t xml:space="preserve">Parametre experimentu </w:t>
-      </w:r>
-      <w:r>
-        <w:t>0</w:t>
-      </w:r>
-    </w:p>
-    <w:p>
-      <w:pPr>
-        <w:jc w:val="both"/>
-      </w:pPr>
-      <w:r>
-        <w:lastRenderedPageBreak/>
-        <w:t xml:space="preserve">Jedná sa o experiment ktorého parametre odpovedajú dátam, ktoré nám poskytol zamestnanec firmy </w:t>
+      <w:bookmarkEnd w:id="29"/>
+      <w:r>
+        <w:t xml:space="preserve"> Parametre experimentu </w:t>
+      </w:r>
+      <w:r>
+        <w:t>1</w:t>
+      </w:r>
+    </w:p>
+    <w:p>
+      <w:pPr>
+        <w:jc w:val="both"/>
+      </w:pPr>
+      <w:r>
+        <w:t xml:space="preserve">V tomto experimente boli na základe analýzy predošlého experimentu navýšené stroje u operácií kde dochádzalo k spomaleniu celej výroby (tzv. </w:t>
       </w:r>
       <w:proofErr w:type="spellStart"/>
       <w:r>
-        <w:t>Miba</w:t>
+        <w:t>bottleneck</w:t>
       </w:r>
       <w:proofErr w:type="spellEnd"/>
       <w:r>
-        <w:t xml:space="preserve"> </w:t>
-      </w:r>
-      <w:hyperlink w:anchor="_Zdroje" w:history="1">
-        <w:r>
-          <w:rPr>
-            <w:rStyle w:val="Hypertextovprepojenie"/>
-            <w:lang w:val="en-GB"/>
-          </w:rPr>
-          <w:t>[3]</w:t>
-        </w:r>
-      </w:hyperlink>
-      <w:r>
-        <w:t>. Tým pádom výsledky tohto experimentu reprezentujú bežný priebeh výroby.</w:t>
+        <w:t xml:space="preserve">). Došlo sa k záveru, že zvýšením počtu jednostranných brúsok, vyrovnávačov a v neposlednom rade aj obojstranných brúsok dôjde k ďalšiemu zníženiu jak priemernej doby palety vo výrobe tak objednávok a aj k zníženiu času v čakacích </w:t>
+      </w:r>
+      <w:proofErr w:type="spellStart"/>
+      <w:r>
+        <w:t>frontách</w:t>
+      </w:r>
+      <w:proofErr w:type="spellEnd"/>
+      <w:r>
+        <w:t xml:space="preserve"> pred operáciou a ich veľkosti. </w:t>
       </w:r>
     </w:p>
     <w:p>
@@ -8310,7 +8416,7 @@
         <w:t xml:space="preserve">Počet dokončených objednávok: </w:t>
       </w:r>
       <w:r>
-        <w:t>891</w:t>
+        <w:t>1073</w:t>
       </w:r>
     </w:p>
     <w:p>
@@ -8326,7 +8432,7 @@
         <w:t xml:space="preserve">Počet odmietnutých objednávok z dôvodu nedostatku materiálu: </w:t>
       </w:r>
       <w:r>
-        <w:t>5</w:t>
+        <w:t>10</w:t>
       </w:r>
     </w:p>
     <w:p>
@@ -8342,7 +8448,7 @@
         <w:t xml:space="preserve">Priemerný čas objednávky vo výrobe – </w:t>
       </w:r>
       <w:r>
-        <w:t>684.625</w:t>
+        <w:t>70.6998</w:t>
       </w:r>
       <w:r>
         <w:t xml:space="preserve"> hodín</w:t>
@@ -8361,7 +8467,7 @@
         <w:t xml:space="preserve">Priemerná váha spracovaných objednávok - </w:t>
       </w:r>
       <w:r>
-        <w:t>2750.43</w:t>
+        <w:t>2746.86</w:t>
       </w:r>
       <w:r>
         <w:t xml:space="preserve"> </w:t>
@@ -8383,7 +8489,7 @@
         <w:t xml:space="preserve">Priemerný čas palety vo výrobe – </w:t>
       </w:r>
       <w:r>
-        <w:t>674.762</w:t>
+        <w:t>69.4133</w:t>
       </w:r>
       <w:r>
         <w:t xml:space="preserve"> hodín</w:t>
@@ -8399,6 +8505,7 @@
         <w:jc w:val="both"/>
       </w:pPr>
       <w:r>
+        <w:lastRenderedPageBreak/>
         <w:t>Hodnoty front (</w:t>
       </w:r>
       <w:proofErr w:type="spellStart"/>
@@ -8433,7 +8540,7 @@
         <w:t xml:space="preserve"> priemerná dĺžka fronty - </w:t>
       </w:r>
       <w:r>
-        <w:t>0.669779</w:t>
+        <w:t>0.6666</w:t>
       </w:r>
       <w:r>
         <w:t xml:space="preserve"> prvku</w:t>
@@ -8452,10 +8559,13 @@
         <w:t xml:space="preserve"> priemerný čas, ktorý paleta strávila vo fronte – </w:t>
       </w:r>
       <w:r>
-        <w:t>1,714</w:t>
-      </w:r>
-      <w:r>
         <w:t>1</w:t>
+      </w:r>
+      <w:r>
+        <w:t>.</w:t>
+      </w:r>
+      <w:r>
+        <w:t>6552</w:t>
       </w:r>
       <w:r>
         <w:t xml:space="preserve"> hodín</w:t>
@@ -8483,7 +8593,7 @@
         <w:t xml:space="preserve">priemerná dĺžka fronty - </w:t>
       </w:r>
       <w:r>
-        <w:t>5.1249</w:t>
+        <w:t>1.1088</w:t>
       </w:r>
       <w:r>
         <w:t xml:space="preserve"> </w:t>
@@ -8502,13 +8612,13 @@
         <w:jc w:val="both"/>
       </w:pPr>
       <w:r>
-        <w:t xml:space="preserve">priemerný čas, ktorý paleta strávila vo fronte – </w:t>
-      </w:r>
-      <w:r>
-        <w:t>13.1154</w:t>
-      </w:r>
-      <w:r>
-        <w:t xml:space="preserve"> hodín </w:t>
+        <w:t>priemerný čas, ktorý paleta strávila vo fronte –</w:t>
+      </w:r>
+      <w:r>
+        <w:t xml:space="preserve"> 2.75 </w:t>
+      </w:r>
+      <w:r>
+        <w:t xml:space="preserve">hodín </w:t>
       </w:r>
     </w:p>
     <w:p>
@@ -8533,7 +8643,10 @@
         <w:t xml:space="preserve">priemerná dĺžka fronty - </w:t>
       </w:r>
       <w:r>
-        <w:t>201.293</w:t>
+        <w:t>3.201</w:t>
+      </w:r>
+      <w:r>
+        <w:t>4</w:t>
       </w:r>
       <w:r>
         <w:t xml:space="preserve"> </w:t>
@@ -8552,13 +8665,10 @@
         <w:jc w:val="both"/>
       </w:pPr>
       <w:r>
-        <w:t xml:space="preserve">priemerný čas, ktorý paleta strávila vo fronte – </w:t>
-      </w:r>
-      <w:r>
-        <w:t>515.1</w:t>
-      </w:r>
-      <w:r>
-        <w:t xml:space="preserve"> </w:t>
+        <w:t>priemerný čas, ktorý paleta strávila vo fronte –</w:t>
+      </w:r>
+      <w:r>
+        <w:t xml:space="preserve">7.88 </w:t>
       </w:r>
       <w:r>
         <w:t xml:space="preserve">hodín </w:t>
@@ -8586,7 +8696,7 @@
         <w:t xml:space="preserve">priemerná dĺžka fronty - </w:t>
       </w:r>
       <w:r>
-        <w:t>10.1152</w:t>
+        <w:t>7.0743</w:t>
       </w:r>
       <w:r>
         <w:t xml:space="preserve"> </w:t>
@@ -8605,16 +8715,13 @@
         <w:jc w:val="both"/>
       </w:pPr>
       <w:r>
-        <w:t xml:space="preserve">priemerný čas, ktorý paleta strávila vo fronte – </w:t>
-      </w:r>
-      <w:r>
-        <w:t>29,337</w:t>
-      </w:r>
-      <w:r>
-        <w:t>8</w:t>
-      </w:r>
-      <w:r>
-        <w:t xml:space="preserve"> hodín </w:t>
+        <w:t>priemerný čas, ktorý paleta strávila vo fronte –</w:t>
+      </w:r>
+      <w:r>
+        <w:t xml:space="preserve"> 17.77 </w:t>
+      </w:r>
+      <w:r>
+        <w:t xml:space="preserve">hodín </w:t>
       </w:r>
     </w:p>
     <w:p>
@@ -8639,7 +8746,7 @@
         <w:t xml:space="preserve">priemerná dĺžka fronty - </w:t>
       </w:r>
       <w:r>
-        <w:t>37.471</w:t>
+        <w:t>0.7103</w:t>
       </w:r>
       <w:r>
         <w:t xml:space="preserve"> </w:t>
@@ -8658,14 +8765,20 @@
         <w:jc w:val="both"/>
       </w:pPr>
       <w:r>
-        <w:t xml:space="preserve">priemerný čas, ktorý paleta strávila vo fronte – </w:t>
-      </w:r>
-      <w:r>
-        <w:t>105.16</w:t>
-      </w:r>
-      <w:r>
-        <w:t xml:space="preserve"> hodín </w:t>
-      </w:r>
+        <w:t>priemerný čas, ktorý paleta strávila vo fronte –</w:t>
+      </w:r>
+      <w:r>
+        <w:t xml:space="preserve">1.79 </w:t>
+      </w:r>
+      <w:r>
+        <w:t xml:space="preserve">hodín </w:t>
+      </w:r>
+    </w:p>
+    <w:p>
+      <w:pPr>
+        <w:ind w:left="2484"/>
+        <w:jc w:val="both"/>
+      </w:pPr>
     </w:p>
     <w:p>
       <w:pPr>
@@ -8689,10 +8802,7 @@
         <w:t xml:space="preserve">priemerná dĺžka fronty - </w:t>
       </w:r>
       <w:r>
-        <w:t>0.038</w:t>
-      </w:r>
-      <w:r>
-        <w:t>1</w:t>
+        <w:t>0.0911</w:t>
       </w:r>
       <w:r>
         <w:t xml:space="preserve"> prvku </w:t>
@@ -8708,87 +8818,185 @@
         <w:jc w:val="both"/>
       </w:pPr>
       <w:r>
-        <w:t xml:space="preserve">priemerný čas, ktorý paleta strávila vo fronte – </w:t>
-      </w:r>
-      <w:r>
-        <w:t>0,1</w:t>
-      </w:r>
-      <w:r>
-        <w:t>2</w:t>
-      </w:r>
-      <w:r>
-        <w:t xml:space="preserve"> hodín </w:t>
-      </w:r>
-    </w:p>
-    <w:p>
-      <w:pPr>
-        <w:jc w:val="both"/>
-      </w:pPr>
-      <w:r>
-        <w:t xml:space="preserve">Na prvý pohľad je možné vidieť, že priemerný čas palety vo výrobe je celkom vysoký na to že stroje pracujú celkom rýchlo (1ks/10s alebo pri lisovačke 1ks/1s). Tiež je zaujímavé vidieť, že </w:t>
-      </w:r>
-      <w:proofErr w:type="spellStart"/>
-      <w:r>
-        <w:t>vyrovnávačka</w:t>
-      </w:r>
-      <w:proofErr w:type="spellEnd"/>
-      <w:r>
-        <w:t xml:space="preserve"> má pomerne vysoký priemerný čas čakania vo fronte. To je spôsobené tým, že pred </w:t>
-      </w:r>
-      <w:proofErr w:type="spellStart"/>
-      <w:r>
-        <w:t>vyrovnávačkou</w:t>
-      </w:r>
-      <w:proofErr w:type="spellEnd"/>
-      <w:r>
-        <w:t xml:space="preserve"> sa nachádzajú stroje ktoré svoju prácu stíhajú a tým pádom zahltia operáciu vyrovnávanie. Stroj za ňou (</w:t>
-      </w:r>
-      <w:proofErr w:type="spellStart"/>
-      <w:r>
-        <w:t>preťahovačka</w:t>
-      </w:r>
-      <w:proofErr w:type="spellEnd"/>
-      <w:r>
-        <w:t xml:space="preserve">) už ale stíha nakoľko sa pred </w:t>
-      </w:r>
-      <w:proofErr w:type="spellStart"/>
-      <w:r>
-        <w:t>vyrovnávačkou</w:t>
-      </w:r>
-      <w:proofErr w:type="spellEnd"/>
-      <w:r>
-        <w:t xml:space="preserve"> zhromažďuje veľké množstvo paliet. U obojstranného brúsenia je možné vidieť podobný efekt, ktorý je spôsobený s tým, že stroj svoju prácu nestíha</w:t>
-      </w:r>
-    </w:p>
-    <w:p>
-      <w:pPr>
-        <w:jc w:val="both"/>
-      </w:pPr>
-    </w:p>
-    <w:p>
-      <w:pPr>
-        <w:jc w:val="both"/>
-      </w:pPr>
-    </w:p>
-    <w:p>
-      <w:pPr>
-        <w:jc w:val="both"/>
-      </w:pPr>
+        <w:t>priemerný čas, ktorý paleta strávila vo fronte –</w:t>
+      </w:r>
+      <w:r>
+        <w:t xml:space="preserve"> 0.23 </w:t>
+      </w:r>
+      <w:r>
+        <w:t xml:space="preserve">hodín </w:t>
+      </w:r>
+    </w:p>
+    <w:p>
+      <w:pPr>
+        <w:jc w:val="both"/>
+      </w:pPr>
+      <w:r>
+        <w:t>V</w:t>
+      </w:r>
+      <w:r>
+        <w:t> tomto experimente, ako je možné vidieť, došlo k ďalšej redukcií priemerného času objednáv</w:t>
+      </w:r>
+      <w:r>
+        <w:t>ky vo výrobe o</w:t>
+      </w:r>
+      <w:r>
+        <w:t> 89.67</w:t>
+      </w:r>
+      <w:r>
+        <w:t xml:space="preserve"> % a zmenšeniu priemerného času palety vo výrobe o</w:t>
+      </w:r>
+      <w:r>
+        <w:t> 89.71</w:t>
+      </w:r>
+      <w:r>
+        <w:t xml:space="preserve"> %</w:t>
+      </w:r>
+      <w:r>
+        <w:t xml:space="preserve"> oproti </w:t>
+      </w:r>
+      <w:r>
+        <w:t>predošlému</w:t>
+      </w:r>
+      <w:r>
+        <w:t xml:space="preserve"> </w:t>
+      </w:r>
+      <w:r>
+        <w:t>experimentu</w:t>
+      </w:r>
+      <w:r>
+        <w:t>.</w:t>
+      </w:r>
+    </w:p>
+    <w:p>
+      <w:pPr>
+        <w:jc w:val="both"/>
+      </w:pPr>
+      <w:r>
+        <w:t>Pri zvýšení počtu strojov u jednostranného brúsenia došlo k</w:t>
+      </w:r>
+      <w:r>
+        <w:t> </w:t>
+      </w:r>
+      <w:r>
+        <w:t>zlepšeniu</w:t>
+      </w:r>
+      <w:r>
+        <w:t xml:space="preserve"> priemernej doby čakania vo fronte</w:t>
+      </w:r>
+      <w:r>
+        <w:t xml:space="preserve"> </w:t>
+      </w:r>
+      <w:r>
+        <w:t>o</w:t>
+      </w:r>
+      <w:r>
+        <w:t> 79.03</w:t>
+      </w:r>
+      <w:r>
+        <w:t> % a priemernej dĺžky fronty o</w:t>
+      </w:r>
+      <w:r>
+        <w:t> 78.37</w:t>
+      </w:r>
+      <w:r>
+        <w:t xml:space="preserve"> </w:t>
+      </w:r>
+      <w:r>
+        <w:rPr>
+          <w:lang w:val="en-GB"/>
+        </w:rPr>
+        <w:t>%</w:t>
+      </w:r>
+      <w:r>
+        <w:t xml:space="preserve">. </w:t>
+      </w:r>
+      <w:r>
+        <w:t xml:space="preserve">U vyrovnávania došlo opäť k zlepšeniu </w:t>
+      </w:r>
+      <w:r>
+        <w:t xml:space="preserve">priemerného času stráveného vo fronte </w:t>
+      </w:r>
+      <w:r>
+        <w:t>o</w:t>
+      </w:r>
+      <w:r>
+        <w:t> 98.47</w:t>
+      </w:r>
+      <w:r>
+        <w:t> </w:t>
+      </w:r>
+      <w:r>
+        <w:rPr>
+          <w:lang w:val="en-GB"/>
+        </w:rPr>
+        <w:t xml:space="preserve">% </w:t>
+      </w:r>
+      <w:r>
+        <w:t>a</w:t>
+      </w:r>
+      <w:r>
+        <w:t> tiež dĺžky fronty o</w:t>
+      </w:r>
+      <w:r>
+        <w:t> 98.41</w:t>
+      </w:r>
+      <w:r>
+        <w:t> </w:t>
+      </w:r>
+      <w:r>
+        <w:t>%</w:t>
+      </w:r>
+      <w:r>
+        <w:t>.V</w:t>
+      </w:r>
+      <w:r>
+        <w:t> neposlednej rade u </w:t>
+      </w:r>
+      <w:r>
+        <w:t>obojstranného</w:t>
+      </w:r>
+      <w:r>
+        <w:t xml:space="preserve"> brúsenia kde sa priemerná doba čakania znížila o</w:t>
+      </w:r>
+      <w:r>
+        <w:t> 98.30</w:t>
+      </w:r>
+      <w:r>
+        <w:t xml:space="preserve"> % a dĺžka fronty o</w:t>
+      </w:r>
+      <w:r>
+        <w:t> 98.11</w:t>
+      </w:r>
+      <w:r>
+        <w:t xml:space="preserve"> </w:t>
+      </w:r>
+      <w:r>
+        <w:rPr>
+          <w:lang w:val="en-GB"/>
+        </w:rPr>
+        <w:t>%</w:t>
+      </w:r>
+      <w:r>
+        <w:t>.</w:t>
+      </w:r>
+    </w:p>
+    <w:p>
+      <w:r>
+        <w:br w:type="page"/>
+      </w:r>
     </w:p>
     <w:p>
       <w:pPr>
         <w:pStyle w:val="Nadpis2"/>
         <w:jc w:val="both"/>
       </w:pPr>
-      <w:bookmarkStart w:id="28" w:name="_Toc153038194"/>
+      <w:bookmarkStart w:id="30" w:name="_Toc153056450"/>
       <w:r>
         <w:lastRenderedPageBreak/>
-        <w:t xml:space="preserve">Experiment č. </w:t>
-      </w:r>
-      <w:bookmarkEnd w:id="28"/>
-      <w:r>
-        <w:t>1</w:t>
-      </w:r>
+        <w:t>Experiment č. 2</w:t>
+      </w:r>
+      <w:bookmarkEnd w:id="30"/>
     </w:p>
     <w:p>
       <w:pPr>
@@ -8801,7 +9009,7 @@
         <w:fldChar w:fldCharType="begin"/>
       </w:r>
       <w:r>
-        <w:instrText xml:space="preserve"> REF _Ref153045350 \h </w:instrText>
+        <w:instrText xml:space="preserve"> REF _Ref153051348 \h </w:instrText>
       </w:r>
       <w:r>
         <w:fldChar w:fldCharType="separate"/>
@@ -8813,7 +9021,7 @@
         <w:rPr>
           <w:noProof/>
         </w:rPr>
-        <w:t>4</w:t>
+        <w:t>5</w:t>
       </w:r>
       <w:r>
         <w:fldChar w:fldCharType="end"/>
@@ -8944,7 +9152,7 @@
               <w:jc w:val="center"/>
             </w:pPr>
             <w:r>
-              <w:t>4</w:t>
+              <w:t>5</w:t>
             </w:r>
           </w:p>
         </w:tc>
@@ -8972,7 +9180,7 @@
               <w:jc w:val="center"/>
             </w:pPr>
             <w:r>
-              <w:t>3</w:t>
+              <w:t>4</w:t>
             </w:r>
           </w:p>
         </w:tc>
@@ -9000,7 +9208,7 @@
               <w:jc w:val="center"/>
             </w:pPr>
             <w:r>
-              <w:t>3</w:t>
+              <w:t>4</w:t>
             </w:r>
           </w:p>
         </w:tc>
@@ -9028,7 +9236,7 @@
               <w:jc w:val="center"/>
             </w:pPr>
             <w:r>
-              <w:t>3</w:t>
+              <w:t>4</w:t>
             </w:r>
           </w:p>
         </w:tc>
@@ -9056,7 +9264,7 @@
               <w:jc w:val="center"/>
             </w:pPr>
             <w:r>
-              <w:t>1</w:t>
+              <w:t>2</w:t>
             </w:r>
           </w:p>
         </w:tc>
@@ -9123,980 +9331,7 @@
       <w:pPr>
         <w:pStyle w:val="Popis"/>
       </w:pPr>
-      <w:bookmarkStart w:id="29" w:name="_Ref153045350"/>
-      <w:r>
-        <w:t xml:space="preserve">Tabuľka </w:t>
-      </w:r>
-      <w:fldSimple w:instr=" SEQ Tabuľka \* ARABIC ">
-        <w:r>
-          <w:rPr>
-            <w:noProof/>
-          </w:rPr>
-          <w:t>4</w:t>
-        </w:r>
-      </w:fldSimple>
-      <w:bookmarkEnd w:id="29"/>
-      <w:r>
-        <w:t xml:space="preserve"> Parametre experimentu </w:t>
-      </w:r>
-      <w:r>
-        <w:t>1</w:t>
-      </w:r>
-    </w:p>
-    <w:p>
-      <w:pPr>
-        <w:jc w:val="both"/>
-      </w:pPr>
-      <w:r>
-        <w:t xml:space="preserve">V tomto experimente boli na základe analýzy predošlého experimentu navýšené stroje u operácií kde dochádzalo k spomaleniu celej výroby (tzv. </w:t>
-      </w:r>
-      <w:proofErr w:type="spellStart"/>
-      <w:r>
-        <w:t>bottleneck</w:t>
-      </w:r>
-      <w:proofErr w:type="spellEnd"/>
-      <w:r>
-        <w:t xml:space="preserve">). Došlo sa k záveru, že zvýšením počtu jednostranných brúsok, vyrovnávačov a v neposlednom rade aj obojstranných brúsok dôjde k ďalšiemu zníženiu jak priemernej doby palety vo výrobe tak objednávok a aj k zníženiu času v čakacích </w:t>
-      </w:r>
-      <w:proofErr w:type="spellStart"/>
-      <w:r>
-        <w:t>frontách</w:t>
-      </w:r>
-      <w:proofErr w:type="spellEnd"/>
-      <w:r>
-        <w:t xml:space="preserve"> pred operáciou a ich veľkosti. </w:t>
-      </w:r>
-    </w:p>
-    <w:p>
-      <w:pPr>
-        <w:jc w:val="both"/>
-      </w:pPr>
-      <w:r>
-        <w:t>Výsledky:</w:t>
-      </w:r>
-    </w:p>
-    <w:p>
-      <w:pPr>
-        <w:pStyle w:val="Odsekzoznamu"/>
-        <w:numPr>
-          <w:ilvl w:val="0"/>
-          <w:numId w:val="23"/>
-        </w:numPr>
-        <w:jc w:val="both"/>
-      </w:pPr>
-      <w:r>
-        <w:t xml:space="preserve">Počet dokončených objednávok: </w:t>
-      </w:r>
-      <w:r>
-        <w:t>1073</w:t>
-      </w:r>
-    </w:p>
-    <w:p>
-      <w:pPr>
-        <w:pStyle w:val="Odsekzoznamu"/>
-        <w:numPr>
-          <w:ilvl w:val="0"/>
-          <w:numId w:val="23"/>
-        </w:numPr>
-        <w:jc w:val="both"/>
-      </w:pPr>
-      <w:r>
-        <w:t xml:space="preserve">Počet odmietnutých objednávok z dôvodu nedostatku materiálu: </w:t>
-      </w:r>
-      <w:r>
-        <w:t>10</w:t>
-      </w:r>
-    </w:p>
-    <w:p>
-      <w:pPr>
-        <w:pStyle w:val="Odsekzoznamu"/>
-        <w:numPr>
-          <w:ilvl w:val="0"/>
-          <w:numId w:val="13"/>
-        </w:numPr>
-        <w:jc w:val="both"/>
-      </w:pPr>
-      <w:r>
-        <w:t xml:space="preserve">Priemerný čas objednávky vo výrobe – </w:t>
-      </w:r>
-      <w:r>
-        <w:t>70.6998</w:t>
-      </w:r>
-      <w:r>
-        <w:t xml:space="preserve"> hodín</w:t>
-      </w:r>
-    </w:p>
-    <w:p>
-      <w:pPr>
-        <w:pStyle w:val="Odsekzoznamu"/>
-        <w:numPr>
-          <w:ilvl w:val="0"/>
-          <w:numId w:val="13"/>
-        </w:numPr>
-        <w:jc w:val="both"/>
-      </w:pPr>
-      <w:r>
-        <w:t xml:space="preserve">Priemerná váha spracovaných objednávok - </w:t>
-      </w:r>
-      <w:r>
-        <w:t>2746.86</w:t>
-      </w:r>
-      <w:r>
-        <w:t xml:space="preserve"> </w:t>
-      </w:r>
-      <w:r>
-        <w:t>kg</w:t>
-      </w:r>
-    </w:p>
-    <w:p>
-      <w:pPr>
-        <w:pStyle w:val="Odsekzoznamu"/>
-        <w:numPr>
-          <w:ilvl w:val="0"/>
-          <w:numId w:val="13"/>
-        </w:numPr>
-        <w:jc w:val="both"/>
-      </w:pPr>
-      <w:r>
-        <w:t xml:space="preserve">Priemerný čas palety vo výrobe – </w:t>
-      </w:r>
-      <w:r>
-        <w:t>69.4133</w:t>
-      </w:r>
-      <w:r>
-        <w:t xml:space="preserve"> hodín</w:t>
-      </w:r>
-    </w:p>
-    <w:p>
-      <w:pPr>
-        <w:pStyle w:val="Odsekzoznamu"/>
-        <w:numPr>
-          <w:ilvl w:val="0"/>
-          <w:numId w:val="13"/>
-        </w:numPr>
-        <w:jc w:val="both"/>
-      </w:pPr>
-      <w:r>
-        <w:t>Hodnoty front (</w:t>
-      </w:r>
-      <w:proofErr w:type="spellStart"/>
-      <w:r>
-        <w:t>queue</w:t>
-      </w:r>
-      <w:proofErr w:type="spellEnd"/>
-      <w:r>
-        <w:t>) jednotlivých strojov:</w:t>
-      </w:r>
-    </w:p>
-    <w:p>
-      <w:pPr>
-        <w:pStyle w:val="Odsekzoznamu"/>
-        <w:ind w:left="1416"/>
-        <w:jc w:val="both"/>
-      </w:pPr>
-      <w:r>
-        <w:t>Lisovací stroj</w:t>
-      </w:r>
-    </w:p>
-    <w:p>
-      <w:pPr>
-        <w:pStyle w:val="Odsekzoznamu"/>
-        <w:numPr>
-          <w:ilvl w:val="0"/>
-          <w:numId w:val="14"/>
-        </w:numPr>
-        <w:jc w:val="both"/>
-      </w:pPr>
-      <w:r>
-        <w:t xml:space="preserve"> priemerná dĺžka fronty - </w:t>
-      </w:r>
-      <w:r>
-        <w:t>0.6666</w:t>
-      </w:r>
-      <w:r>
-        <w:t xml:space="preserve"> prvku</w:t>
-      </w:r>
-    </w:p>
-    <w:p>
-      <w:pPr>
-        <w:pStyle w:val="Odsekzoznamu"/>
-        <w:numPr>
-          <w:ilvl w:val="0"/>
-          <w:numId w:val="14"/>
-        </w:numPr>
-        <w:jc w:val="both"/>
-      </w:pPr>
-      <w:r>
-        <w:t xml:space="preserve"> priemerný čas, ktorý paleta strávila vo fronte – </w:t>
-      </w:r>
-      <w:r>
-        <w:t>1</w:t>
-      </w:r>
-      <w:r>
-        <w:t>.</w:t>
-      </w:r>
-      <w:r>
-        <w:t>6552</w:t>
-      </w:r>
-      <w:r>
-        <w:t xml:space="preserve"> hodín</w:t>
-      </w:r>
-    </w:p>
-    <w:p>
-      <w:pPr>
-        <w:ind w:left="1416"/>
-        <w:jc w:val="both"/>
-      </w:pPr>
-      <w:r>
-        <w:t>Jednostranná brúska</w:t>
-      </w:r>
-    </w:p>
-    <w:p>
-      <w:pPr>
-        <w:pStyle w:val="Odsekzoznamu"/>
-        <w:numPr>
-          <w:ilvl w:val="0"/>
-          <w:numId w:val="16"/>
-        </w:numPr>
-        <w:jc w:val="both"/>
-      </w:pPr>
-      <w:r>
-        <w:t xml:space="preserve">priemerná dĺžka fronty - </w:t>
-      </w:r>
-      <w:r>
-        <w:t>1.1088</w:t>
-      </w:r>
-      <w:r>
-        <w:t xml:space="preserve"> </w:t>
-      </w:r>
-      <w:r>
-        <w:t xml:space="preserve">prvku </w:t>
-      </w:r>
-    </w:p>
-    <w:p>
-      <w:pPr>
-        <w:pStyle w:val="Odsekzoznamu"/>
-        <w:numPr>
-          <w:ilvl w:val="0"/>
-          <w:numId w:val="16"/>
-        </w:numPr>
-        <w:jc w:val="both"/>
-      </w:pPr>
-      <w:r>
-        <w:t>priemerný čas, ktorý paleta strávila vo fronte –</w:t>
-      </w:r>
-      <w:r>
-        <w:t xml:space="preserve"> 2.75 </w:t>
-      </w:r>
-      <w:r>
-        <w:t xml:space="preserve">hodín </w:t>
-      </w:r>
-    </w:p>
-    <w:p>
-      <w:pPr>
-        <w:ind w:left="1416"/>
-        <w:jc w:val="both"/>
-      </w:pPr>
-      <w:r>
-        <w:t xml:space="preserve">Vyrovnávanie </w:t>
-      </w:r>
-    </w:p>
-    <w:p>
-      <w:pPr>
-        <w:pStyle w:val="Odsekzoznamu"/>
-        <w:numPr>
-          <w:ilvl w:val="0"/>
-          <w:numId w:val="17"/>
-        </w:numPr>
-        <w:jc w:val="both"/>
-      </w:pPr>
-      <w:r>
-        <w:t xml:space="preserve">priemerná dĺžka fronty - </w:t>
-      </w:r>
-      <w:r>
-        <w:t>3.201</w:t>
-      </w:r>
-      <w:r>
-        <w:t>4</w:t>
-      </w:r>
-      <w:r>
-        <w:t xml:space="preserve"> </w:t>
-      </w:r>
-      <w:r>
-        <w:t xml:space="preserve">prvku </w:t>
-      </w:r>
-    </w:p>
-    <w:p>
-      <w:pPr>
-        <w:pStyle w:val="Odsekzoznamu"/>
-        <w:numPr>
-          <w:ilvl w:val="0"/>
-          <w:numId w:val="17"/>
-        </w:numPr>
-        <w:jc w:val="both"/>
-      </w:pPr>
-      <w:r>
-        <w:t>priemerný čas, ktorý paleta strávila vo fronte –</w:t>
-      </w:r>
-      <w:r>
-        <w:t xml:space="preserve">7.88 </w:t>
-      </w:r>
-      <w:r>
-        <w:t xml:space="preserve">hodín </w:t>
-      </w:r>
-    </w:p>
-    <w:p>
-      <w:pPr>
-        <w:ind w:left="1416"/>
-        <w:jc w:val="both"/>
-      </w:pPr>
-      <w:r>
-        <w:t>Preťahovanie</w:t>
-      </w:r>
-    </w:p>
-    <w:p>
-      <w:pPr>
-        <w:pStyle w:val="Odsekzoznamu"/>
-        <w:numPr>
-          <w:ilvl w:val="0"/>
-          <w:numId w:val="18"/>
-        </w:numPr>
-        <w:jc w:val="both"/>
-      </w:pPr>
-      <w:r>
-        <w:t xml:space="preserve">priemerná dĺžka fronty - </w:t>
-      </w:r>
-      <w:r>
-        <w:t>7.0743</w:t>
-      </w:r>
-      <w:r>
-        <w:t xml:space="preserve"> </w:t>
-      </w:r>
-      <w:r>
-        <w:t xml:space="preserve">prvku </w:t>
-      </w:r>
-    </w:p>
-    <w:p>
-      <w:pPr>
-        <w:pStyle w:val="Odsekzoznamu"/>
-        <w:numPr>
-          <w:ilvl w:val="0"/>
-          <w:numId w:val="18"/>
-        </w:numPr>
-        <w:jc w:val="both"/>
-      </w:pPr>
-      <w:r>
-        <w:t>priemerný čas, ktorý paleta strávila vo fronte –</w:t>
-      </w:r>
-      <w:r>
-        <w:t xml:space="preserve"> 17.77 </w:t>
-      </w:r>
-      <w:r>
-        <w:t xml:space="preserve">hodín </w:t>
-      </w:r>
-    </w:p>
-    <w:p>
-      <w:pPr>
-        <w:ind w:left="1416"/>
-        <w:jc w:val="both"/>
-      </w:pPr>
-      <w:r>
-        <w:t>Obojstranné brúsenie</w:t>
-      </w:r>
-    </w:p>
-    <w:p>
-      <w:pPr>
-        <w:pStyle w:val="Odsekzoznamu"/>
-        <w:numPr>
-          <w:ilvl w:val="0"/>
-          <w:numId w:val="19"/>
-        </w:numPr>
-        <w:jc w:val="both"/>
-      </w:pPr>
-      <w:r>
-        <w:t xml:space="preserve">priemerná dĺžka fronty - </w:t>
-      </w:r>
-      <w:r>
-        <w:t>0.7103</w:t>
-      </w:r>
-      <w:r>
-        <w:t xml:space="preserve"> </w:t>
-      </w:r>
-      <w:r>
-        <w:t xml:space="preserve">prvku </w:t>
-      </w:r>
-    </w:p>
-    <w:p>
-      <w:pPr>
-        <w:pStyle w:val="Odsekzoznamu"/>
-        <w:numPr>
-          <w:ilvl w:val="0"/>
-          <w:numId w:val="19"/>
-        </w:numPr>
-        <w:jc w:val="both"/>
-      </w:pPr>
-      <w:r>
-        <w:t>priemerný čas, ktorý paleta strávila vo fronte –</w:t>
-      </w:r>
-      <w:r>
-        <w:t xml:space="preserve">1.79 </w:t>
-      </w:r>
-      <w:r>
-        <w:t xml:space="preserve">hodín </w:t>
-      </w:r>
-    </w:p>
-    <w:p>
-      <w:pPr>
-        <w:ind w:left="2484"/>
-        <w:jc w:val="both"/>
-      </w:pPr>
-    </w:p>
-    <w:p>
-      <w:pPr>
-        <w:ind w:left="1416"/>
-        <w:jc w:val="both"/>
-      </w:pPr>
-      <w:r>
-        <w:lastRenderedPageBreak/>
-        <w:t>Olejovací stroj</w:t>
-      </w:r>
-    </w:p>
-    <w:p>
-      <w:pPr>
-        <w:pStyle w:val="Odsekzoznamu"/>
-        <w:numPr>
-          <w:ilvl w:val="0"/>
-          <w:numId w:val="22"/>
-        </w:numPr>
-        <w:jc w:val="both"/>
-      </w:pPr>
-      <w:r>
-        <w:t xml:space="preserve">priemerná dĺžka fronty - </w:t>
-      </w:r>
-      <w:r>
-        <w:t>0.0911</w:t>
-      </w:r>
-      <w:r>
-        <w:t xml:space="preserve"> prvku </w:t>
-      </w:r>
-    </w:p>
-    <w:p>
-      <w:pPr>
-        <w:pStyle w:val="Odsekzoznamu"/>
-        <w:numPr>
-          <w:ilvl w:val="0"/>
-          <w:numId w:val="22"/>
-        </w:numPr>
-        <w:jc w:val="both"/>
-      </w:pPr>
-      <w:r>
-        <w:t>priemerný čas, ktorý paleta strávila vo fronte –</w:t>
-      </w:r>
-      <w:r>
-        <w:t xml:space="preserve"> 0.23 </w:t>
-      </w:r>
-      <w:r>
-        <w:t xml:space="preserve">hodín </w:t>
-      </w:r>
-    </w:p>
-    <w:p>
-      <w:pPr>
-        <w:jc w:val="both"/>
-      </w:pPr>
-      <w:r>
-        <w:t>V</w:t>
-      </w:r>
-      <w:r>
-        <w:t> tomto experimente, ako je možné vidieť, došlo k ďalšej redukcií priemerného času objednáv</w:t>
-      </w:r>
-      <w:r>
-        <w:t>ky vo výrobe o</w:t>
-      </w:r>
-      <w:r>
-        <w:t> 89.67</w:t>
-      </w:r>
-      <w:r>
-        <w:t xml:space="preserve"> % a zmenšeniu priemerného času palety vo výrobe o</w:t>
-      </w:r>
-      <w:r>
-        <w:t> 89.71</w:t>
-      </w:r>
-      <w:r>
-        <w:t xml:space="preserve"> %</w:t>
-      </w:r>
-      <w:r>
-        <w:t xml:space="preserve"> oproti </w:t>
-      </w:r>
-      <w:r>
-        <w:t>predošlému</w:t>
-      </w:r>
-      <w:r>
-        <w:t xml:space="preserve"> </w:t>
-      </w:r>
-      <w:r>
-        <w:t>experimentu</w:t>
-      </w:r>
-      <w:r>
-        <w:t>.</w:t>
-      </w:r>
-    </w:p>
-    <w:p>
-      <w:pPr>
-        <w:jc w:val="both"/>
-      </w:pPr>
-      <w:r>
-        <w:t>Pri zvýšení počtu strojov u jednostranného brúsenia došlo k</w:t>
-      </w:r>
-      <w:r>
-        <w:t> </w:t>
-      </w:r>
-      <w:r>
-        <w:t>zlepšeniu</w:t>
-      </w:r>
-      <w:r>
-        <w:t xml:space="preserve"> priemernej doby čakania vo fronte</w:t>
-      </w:r>
-      <w:r>
-        <w:t xml:space="preserve"> </w:t>
-      </w:r>
-      <w:r>
-        <w:t>o</w:t>
-      </w:r>
-      <w:r>
-        <w:t> 79.03</w:t>
-      </w:r>
-      <w:r>
-        <w:t> % a priemernej dĺžky fronty o</w:t>
-      </w:r>
-      <w:r>
-        <w:t> 78.37</w:t>
-      </w:r>
-      <w:r>
-        <w:t xml:space="preserve"> </w:t>
-      </w:r>
-      <w:r>
-        <w:rPr>
-          <w:lang w:val="en-GB"/>
-        </w:rPr>
-        <w:t>%</w:t>
-      </w:r>
-      <w:r>
-        <w:t xml:space="preserve">. </w:t>
-      </w:r>
-      <w:r>
-        <w:t xml:space="preserve">U vyrovnávania došlo opäť k zlepšeniu </w:t>
-      </w:r>
-      <w:r>
-        <w:t xml:space="preserve">priemerného času stráveného vo fronte </w:t>
-      </w:r>
-      <w:r>
-        <w:t>o</w:t>
-      </w:r>
-      <w:r>
-        <w:t> 98.47</w:t>
-      </w:r>
-      <w:r>
-        <w:t> </w:t>
-      </w:r>
-      <w:r>
-        <w:rPr>
-          <w:lang w:val="en-GB"/>
-        </w:rPr>
-        <w:t xml:space="preserve">% </w:t>
-      </w:r>
-      <w:r>
-        <w:t>a</w:t>
-      </w:r>
-      <w:r>
-        <w:t> tiež dĺžky fronty o</w:t>
-      </w:r>
-      <w:r>
-        <w:t> 98.41</w:t>
-      </w:r>
-      <w:r>
-        <w:t> </w:t>
-      </w:r>
-      <w:r>
-        <w:t>%</w:t>
-      </w:r>
-      <w:r>
-        <w:t>.V</w:t>
-      </w:r>
-      <w:r>
-        <w:t> neposlednej rade u </w:t>
-      </w:r>
-      <w:r>
-        <w:t>obojstranného</w:t>
-      </w:r>
-      <w:r>
-        <w:t xml:space="preserve"> brúsenia kde sa priemerná doba čakania znížila o</w:t>
-      </w:r>
-      <w:r>
-        <w:t> 98.30</w:t>
-      </w:r>
-      <w:r>
-        <w:t xml:space="preserve"> % a dĺžka fronty o</w:t>
-      </w:r>
-      <w:r>
-        <w:t> 98.11</w:t>
-      </w:r>
-      <w:r>
-        <w:t xml:space="preserve"> </w:t>
-      </w:r>
-      <w:r>
-        <w:rPr>
-          <w:lang w:val="en-GB"/>
-        </w:rPr>
-        <w:t>%</w:t>
-      </w:r>
-      <w:r>
-        <w:t>.</w:t>
-      </w:r>
-    </w:p>
-    <w:p/>
-    <w:p>
-      <w:pPr>
-        <w:pStyle w:val="Nadpis2"/>
-        <w:jc w:val="both"/>
-      </w:pPr>
-      <w:r>
-        <w:t>Experiment č. 2</w:t>
-      </w:r>
-    </w:p>
-    <w:p>
-      <w:pPr>
-        <w:jc w:val="both"/>
-      </w:pPr>
-      <w:r>
-        <w:t>Tento experiment bol vykonaný s parametrami uvedenými v </w:t>
-      </w:r>
-      <w:r>
-        <w:fldChar w:fldCharType="begin"/>
-      </w:r>
-      <w:r>
-        <w:instrText xml:space="preserve"> REF _Ref153051348 \h </w:instrText>
-      </w:r>
-      <w:r>
-        <w:fldChar w:fldCharType="separate"/>
-      </w:r>
-      <w:r>
-        <w:t xml:space="preserve">Tabuľka </w:t>
-      </w:r>
-      <w:r>
-        <w:rPr>
-          <w:noProof/>
-        </w:rPr>
-        <w:t>5</w:t>
-      </w:r>
-      <w:r>
-        <w:fldChar w:fldCharType="end"/>
-      </w:r>
-      <w:r>
-        <w:t>.</w:t>
-      </w:r>
-    </w:p>
-    <w:tbl>
-      <w:tblPr>
-        <w:tblStyle w:val="Mriekatabuky"/>
-        <w:tblW w:w="0" w:type="auto"/>
-        <w:tblLook w:val="04A0" w:firstRow="1" w:lastRow="0" w:firstColumn="1" w:lastColumn="0" w:noHBand="0" w:noVBand="1"/>
-      </w:tblPr>
-      <w:tblGrid>
-        <w:gridCol w:w="4531"/>
-        <w:gridCol w:w="4531"/>
-      </w:tblGrid>
-      <w:tr>
-        <w:trPr>
-          <w:trHeight w:val="154"/>
-        </w:trPr>
-        <w:tc>
-          <w:tcPr>
-            <w:tcW w:w="4531" w:type="dxa"/>
-          </w:tcPr>
-          <w:p>
-            <w:pPr>
-              <w:jc w:val="center"/>
-              <w:rPr>
-                <w:b/>
-                <w:bCs/>
-              </w:rPr>
-            </w:pPr>
-            <w:r>
-              <w:rPr>
-                <w:b/>
-                <w:bCs/>
-              </w:rPr>
-              <w:t>Názov</w:t>
-            </w:r>
-            <w:r>
-              <w:rPr>
-                <w:b/>
-                <w:bCs/>
-              </w:rPr>
-              <w:t xml:space="preserve"> </w:t>
-            </w:r>
-            <w:r>
-              <w:rPr>
-                <w:b/>
-                <w:bCs/>
-              </w:rPr>
-              <w:t>operácie</w:t>
-            </w:r>
-          </w:p>
-        </w:tc>
-        <w:tc>
-          <w:tcPr>
-            <w:tcW w:w="4531" w:type="dxa"/>
-          </w:tcPr>
-          <w:p>
-            <w:pPr>
-              <w:jc w:val="center"/>
-              <w:rPr>
-                <w:b/>
-                <w:bCs/>
-              </w:rPr>
-            </w:pPr>
-            <w:r>
-              <w:rPr>
-                <w:b/>
-                <w:bCs/>
-              </w:rPr>
-              <w:t>Počet strojov / ľudí (pre MOK a balenie)</w:t>
-            </w:r>
-          </w:p>
-        </w:tc>
-      </w:tr>
-      <w:tr>
-        <w:tc>
-          <w:tcPr>
-            <w:tcW w:w="4531" w:type="dxa"/>
-          </w:tcPr>
-          <w:p>
-            <w:pPr>
-              <w:jc w:val="center"/>
-            </w:pPr>
-            <w:r>
-              <w:t>Lisovanie</w:t>
-            </w:r>
-          </w:p>
-        </w:tc>
-        <w:tc>
-          <w:tcPr>
-            <w:tcW w:w="4531" w:type="dxa"/>
-          </w:tcPr>
-          <w:p>
-            <w:pPr>
-              <w:jc w:val="center"/>
-            </w:pPr>
-            <w:r>
-              <w:t>2</w:t>
-            </w:r>
-          </w:p>
-        </w:tc>
-      </w:tr>
-      <w:tr>
-        <w:tc>
-          <w:tcPr>
-            <w:tcW w:w="4531" w:type="dxa"/>
-          </w:tcPr>
-          <w:p>
-            <w:pPr>
-              <w:jc w:val="center"/>
-            </w:pPr>
-            <w:r>
-              <w:t>Jednostranné brúsenie</w:t>
-            </w:r>
-          </w:p>
-        </w:tc>
-        <w:tc>
-          <w:tcPr>
-            <w:tcW w:w="4531" w:type="dxa"/>
-          </w:tcPr>
-          <w:p>
-            <w:pPr>
-              <w:jc w:val="center"/>
-            </w:pPr>
-            <w:r>
-              <w:t>5</w:t>
-            </w:r>
-          </w:p>
-        </w:tc>
-      </w:tr>
-      <w:tr>
-        <w:tc>
-          <w:tcPr>
-            <w:tcW w:w="4531" w:type="dxa"/>
-          </w:tcPr>
-          <w:p>
-            <w:pPr>
-              <w:jc w:val="center"/>
-            </w:pPr>
-            <w:r>
-              <w:t>Vyrovnávanie</w:t>
-            </w:r>
-          </w:p>
-        </w:tc>
-        <w:tc>
-          <w:tcPr>
-            <w:tcW w:w="4531" w:type="dxa"/>
-          </w:tcPr>
-          <w:p>
-            <w:pPr>
-              <w:jc w:val="center"/>
-            </w:pPr>
-            <w:r>
-              <w:t>4</w:t>
-            </w:r>
-          </w:p>
-        </w:tc>
-      </w:tr>
-      <w:tr>
-        <w:tc>
-          <w:tcPr>
-            <w:tcW w:w="4531" w:type="dxa"/>
-          </w:tcPr>
-          <w:p>
-            <w:pPr>
-              <w:jc w:val="center"/>
-            </w:pPr>
-            <w:r>
-              <w:t>Preťahovanie</w:t>
-            </w:r>
-          </w:p>
-        </w:tc>
-        <w:tc>
-          <w:tcPr>
-            <w:tcW w:w="4531" w:type="dxa"/>
-          </w:tcPr>
-          <w:p>
-            <w:pPr>
-              <w:jc w:val="center"/>
-            </w:pPr>
-            <w:r>
-              <w:t>4</w:t>
-            </w:r>
-          </w:p>
-        </w:tc>
-      </w:tr>
-      <w:tr>
-        <w:tc>
-          <w:tcPr>
-            <w:tcW w:w="4531" w:type="dxa"/>
-          </w:tcPr>
-          <w:p>
-            <w:pPr>
-              <w:jc w:val="center"/>
-            </w:pPr>
-            <w:r>
-              <w:t>Obojstranné brúsenie</w:t>
-            </w:r>
-          </w:p>
-        </w:tc>
-        <w:tc>
-          <w:tcPr>
-            <w:tcW w:w="4531" w:type="dxa"/>
-          </w:tcPr>
-          <w:p>
-            <w:pPr>
-              <w:jc w:val="center"/>
-            </w:pPr>
-            <w:r>
-              <w:t>4</w:t>
-            </w:r>
-          </w:p>
-        </w:tc>
-      </w:tr>
-      <w:tr>
-        <w:tc>
-          <w:tcPr>
-            <w:tcW w:w="4531" w:type="dxa"/>
-          </w:tcPr>
-          <w:p>
-            <w:pPr>
-              <w:jc w:val="center"/>
-            </w:pPr>
-            <w:r>
-              <w:t>Olejovanie</w:t>
-            </w:r>
-          </w:p>
-        </w:tc>
-        <w:tc>
-          <w:tcPr>
-            <w:tcW w:w="4531" w:type="dxa"/>
-          </w:tcPr>
-          <w:p>
-            <w:pPr>
-              <w:jc w:val="center"/>
-            </w:pPr>
-            <w:r>
-              <w:t>2</w:t>
-            </w:r>
-          </w:p>
-        </w:tc>
-      </w:tr>
-      <w:tr>
-        <w:tc>
-          <w:tcPr>
-            <w:tcW w:w="4531" w:type="dxa"/>
-          </w:tcPr>
-          <w:p>
-            <w:pPr>
-              <w:jc w:val="center"/>
-            </w:pPr>
-            <w:r>
-              <w:t>Kontrola kvality (MOK)</w:t>
-            </w:r>
-          </w:p>
-        </w:tc>
-        <w:tc>
-          <w:tcPr>
-            <w:tcW w:w="4531" w:type="dxa"/>
-          </w:tcPr>
-          <w:p>
-            <w:pPr>
-              <w:jc w:val="center"/>
-            </w:pPr>
-            <w:r>
-              <w:t>10</w:t>
-            </w:r>
-          </w:p>
-        </w:tc>
-      </w:tr>
-      <w:tr>
-        <w:tc>
-          <w:tcPr>
-            <w:tcW w:w="4531" w:type="dxa"/>
-          </w:tcPr>
-          <w:p>
-            <w:pPr>
-              <w:jc w:val="center"/>
-            </w:pPr>
-            <w:r>
-              <w:t>Balenie</w:t>
-            </w:r>
-          </w:p>
-        </w:tc>
-        <w:tc>
-          <w:tcPr>
-            <w:tcW w:w="4531" w:type="dxa"/>
-          </w:tcPr>
-          <w:p>
-            <w:pPr>
-              <w:keepNext/>
-              <w:jc w:val="center"/>
-            </w:pPr>
-            <w:r>
-              <w:t>10</w:t>
-            </w:r>
-          </w:p>
-        </w:tc>
-      </w:tr>
-    </w:tbl>
-    <w:p>
-      <w:pPr>
-        <w:pStyle w:val="Popis"/>
-      </w:pPr>
-      <w:bookmarkStart w:id="30" w:name="_Ref153051348"/>
+      <w:bookmarkStart w:id="31" w:name="_Ref153051348"/>
       <w:r>
         <w:t xml:space="preserve">Tabuľka </w:t>
       </w:r>
@@ -10108,7 +9343,7 @@
           <w:t>5</w:t>
         </w:r>
       </w:fldSimple>
-      <w:bookmarkEnd w:id="30"/>
+      <w:bookmarkEnd w:id="31"/>
       <w:r>
         <w:t xml:space="preserve"> </w:t>
       </w:r>
@@ -10375,7 +9610,6 @@
         <w:jc w:val="both"/>
       </w:pPr>
       <w:r>
-        <w:lastRenderedPageBreak/>
         <w:t xml:space="preserve">Vyrovnávanie </w:t>
       </w:r>
     </w:p>
@@ -10573,6 +9807,7 @@
         <w:jc w:val="both"/>
       </w:pPr>
       <w:r>
+        <w:lastRenderedPageBreak/>
         <w:t>priemerný čas, ktorý paleta strávila vo fronte –</w:t>
       </w:r>
       <w:r>
@@ -10932,10 +10167,12 @@
       <w:pPr>
         <w:pStyle w:val="Nadpis2"/>
       </w:pPr>
+      <w:bookmarkStart w:id="32" w:name="_Toc153056451"/>
       <w:r>
         <w:lastRenderedPageBreak/>
         <w:t>Záver experimentov</w:t>
       </w:r>
+      <w:bookmarkEnd w:id="32"/>
     </w:p>
     <w:p>
       <w:pPr>
@@ -10990,7 +10227,7 @@
                                 <w:sz w:val="24"/>
                               </w:rPr>
                             </w:pPr>
-                            <w:bookmarkStart w:id="31" w:name="_Ref153052418"/>
+                            <w:bookmarkStart w:id="33" w:name="_Ref153052418"/>
                             <w:r>
                               <w:t xml:space="preserve">Obrázok </w:t>
                             </w:r>
@@ -11002,7 +10239,7 @@
                                 <w:t>1</w:t>
                               </w:r>
                             </w:fldSimple>
-                            <w:bookmarkEnd w:id="31"/>
+                            <w:bookmarkEnd w:id="33"/>
                           </w:p>
                         </w:txbxContent>
                       </wps:txbx>
@@ -11035,7 +10272,7 @@
                           <w:sz w:val="24"/>
                         </w:rPr>
                       </w:pPr>
-                      <w:bookmarkStart w:id="32" w:name="_Ref153052418"/>
+                      <w:bookmarkStart w:id="34" w:name="_Ref153052418"/>
                       <w:r>
                         <w:t xml:space="preserve">Obrázok </w:t>
                       </w:r>
@@ -11047,7 +10284,7 @@
                           <w:t>1</w:t>
                         </w:r>
                       </w:fldSimple>
-                      <w:bookmarkEnd w:id="32"/>
+                      <w:bookmarkEnd w:id="34"/>
                     </w:p>
                   </w:txbxContent>
                 </v:textbox>
@@ -11165,7 +10402,7 @@
                                 <w:sz w:val="24"/>
                               </w:rPr>
                             </w:pPr>
-                            <w:bookmarkStart w:id="33" w:name="_Ref153052412"/>
+                            <w:bookmarkStart w:id="35" w:name="_Ref153052412"/>
                             <w:r>
                               <w:t xml:space="preserve">Obrázok </w:t>
                             </w:r>
@@ -11177,7 +10414,7 @@
                                 <w:t>2</w:t>
                               </w:r>
                             </w:fldSimple>
-                            <w:bookmarkEnd w:id="33"/>
+                            <w:bookmarkEnd w:id="35"/>
                           </w:p>
                         </w:txbxContent>
                       </wps:txbx>
@@ -11205,7 +10442,7 @@
                           <w:sz w:val="24"/>
                         </w:rPr>
                       </w:pPr>
-                      <w:bookmarkStart w:id="34" w:name="_Ref153052412"/>
+                      <w:bookmarkStart w:id="36" w:name="_Ref153052412"/>
                       <w:r>
                         <w:t xml:space="preserve">Obrázok </w:t>
                       </w:r>
@@ -11217,7 +10454,7 @@
                           <w:t>2</w:t>
                         </w:r>
                       </w:fldSimple>
-                      <w:bookmarkEnd w:id="34"/>
+                      <w:bookmarkEnd w:id="36"/>
                     </w:p>
                   </w:txbxContent>
                 </v:textbox>
@@ -11339,7 +10576,7 @@
         <w:rPr>
           <w:noProof/>
         </w:rPr>
-        <w:t>1</w:t>
+        <w:t>2</w:t>
       </w:r>
       <w:r>
         <w:fldChar w:fldCharType="end"/>
@@ -11374,7 +10611,7 @@
         <w:rPr>
           <w:noProof/>
         </w:rPr>
-        <w:t>2</w:t>
+        <w:t>1</w:t>
       </w:r>
       <w:r>
         <w:fldChar w:fldCharType="end"/>
@@ -11455,16 +10692,7 @@
         <w:t>.</w:t>
       </w:r>
       <w:r>
-        <w:t xml:space="preserve"> </w:t>
-      </w:r>
-      <w:r>
-        <w:t>Avšak samotná vyššia priepustnosť ešte nezaručuje že niektoré zariadenia nebudú preťažené</w:t>
-      </w:r>
-      <w:r>
-        <w:t xml:space="preserve"> </w:t>
-      </w:r>
-      <w:r>
-        <w:t xml:space="preserve">v rámci výroby. </w:t>
+        <w:t xml:space="preserve"> Avšak samotná vyššia priepustnosť ešte nezaručuje že niektoré zariadenia nebudú preťažené v rámci výroby. </w:t>
       </w:r>
     </w:p>
     <w:p>
@@ -11520,7 +10748,7 @@
                                 <w:sz w:val="24"/>
                               </w:rPr>
                             </w:pPr>
-                            <w:bookmarkStart w:id="35" w:name="_Ref153052496"/>
+                            <w:bookmarkStart w:id="37" w:name="_Ref153052496"/>
                             <w:r>
                               <w:t xml:space="preserve">Obrázok </w:t>
                             </w:r>
@@ -11532,7 +10760,7 @@
                                 <w:t>3</w:t>
                               </w:r>
                             </w:fldSimple>
-                            <w:bookmarkEnd w:id="35"/>
+                            <w:bookmarkEnd w:id="37"/>
                           </w:p>
                         </w:txbxContent>
                       </wps:txbx>
@@ -11560,7 +10788,7 @@
                           <w:sz w:val="24"/>
                         </w:rPr>
                       </w:pPr>
-                      <w:bookmarkStart w:id="36" w:name="_Ref153052496"/>
+                      <w:bookmarkStart w:id="38" w:name="_Ref153052496"/>
                       <w:r>
                         <w:t xml:space="preserve">Obrázok </w:t>
                       </w:r>
@@ -11572,7 +10800,7 @@
                           <w:t>3</w:t>
                         </w:r>
                       </w:fldSimple>
-                      <w:bookmarkEnd w:id="36"/>
+                      <w:bookmarkEnd w:id="38"/>
                     </w:p>
                   </w:txbxContent>
                 </v:textbox>
@@ -11753,7 +10981,7 @@
                                 <w:sz w:val="24"/>
                               </w:rPr>
                             </w:pPr>
-                            <w:bookmarkStart w:id="37" w:name="_Ref153052486"/>
+                            <w:bookmarkStart w:id="39" w:name="_Ref153052486"/>
                             <w:r>
                               <w:t xml:space="preserve">Obrázok </w:t>
                             </w:r>
@@ -11765,7 +10993,7 @@
                                 <w:t>4</w:t>
                               </w:r>
                             </w:fldSimple>
-                            <w:bookmarkEnd w:id="37"/>
+                            <w:bookmarkEnd w:id="39"/>
                           </w:p>
                         </w:txbxContent>
                       </wps:txbx>
@@ -11793,7 +11021,7 @@
                           <w:sz w:val="24"/>
                         </w:rPr>
                       </w:pPr>
-                      <w:bookmarkStart w:id="38" w:name="_Ref153052486"/>
+                      <w:bookmarkStart w:id="40" w:name="_Ref153052486"/>
                       <w:r>
                         <w:t xml:space="preserve">Obrázok </w:t>
                       </w:r>
@@ -11805,7 +11033,7 @@
                           <w:t>4</w:t>
                         </w:r>
                       </w:fldSimple>
-                      <w:bookmarkEnd w:id="38"/>
+                      <w:bookmarkEnd w:id="40"/>
                     </w:p>
                   </w:txbxContent>
                 </v:textbox>
@@ -11823,10 +11051,12 @@
       <w:pPr>
         <w:pStyle w:val="Nadpis1"/>
       </w:pPr>
+      <w:bookmarkStart w:id="41" w:name="_Toc153056452"/>
       <w:r>
         <w:lastRenderedPageBreak/>
         <w:t>Záver práce</w:t>
       </w:r>
+      <w:bookmarkEnd w:id="41"/>
     </w:p>
     <w:p>
       <w:r>
@@ -11979,14 +11209,14 @@
       <w:pPr>
         <w:pStyle w:val="Nadpis1"/>
       </w:pPr>
-      <w:bookmarkStart w:id="39" w:name="_Zdroje"/>
-      <w:bookmarkStart w:id="40" w:name="_Toc153038195"/>
-      <w:bookmarkEnd w:id="39"/>
+      <w:bookmarkStart w:id="42" w:name="_Zdroje"/>
+      <w:bookmarkStart w:id="43" w:name="_Toc153056453"/>
+      <w:bookmarkEnd w:id="42"/>
       <w:r>
         <w:lastRenderedPageBreak/>
         <w:t>Zdroje</w:t>
       </w:r>
-      <w:bookmarkEnd w:id="40"/>
+      <w:bookmarkEnd w:id="43"/>
     </w:p>
     <w:p>
       <w:pPr>

</xml_diff>

<commit_message>
Add simulacna_studia.pdf and remove simulacna_studie.pdf
</commit_message>
<xml_diff>
--- a/správa.docx
+++ b/správa.docx
@@ -420,7 +420,7 @@
             </w:rPr>
             <w:fldChar w:fldCharType="separate"/>
           </w:r>
-          <w:hyperlink w:anchor="_Toc153056424" w:history="1">
+          <w:hyperlink w:anchor="_Toc153127103" w:history="1">
             <w:r>
               <w:rPr>
                 <w:rStyle w:val="Hypertextovprepojenie"/>
@@ -463,7 +463,7 @@
                 <w:noProof/>
                 <w:webHidden/>
               </w:rPr>
-              <w:instrText xml:space="preserve"> PAGEREF _Toc153056424 \h </w:instrText>
+              <w:instrText xml:space="preserve"> PAGEREF _Toc153127103 \h </w:instrText>
             </w:r>
             <w:r>
               <w:rPr>
@@ -508,7 +508,7 @@
               <w:lang w:eastAsia="sk-SK"/>
             </w:rPr>
           </w:pPr>
-          <w:hyperlink w:anchor="_Toc153056425" w:history="1">
+          <w:hyperlink w:anchor="_Toc153127104" w:history="1">
             <w:r>
               <w:rPr>
                 <w:rStyle w:val="Hypertextovprepojenie"/>
@@ -551,7 +551,7 @@
                 <w:noProof/>
                 <w:webHidden/>
               </w:rPr>
-              <w:instrText xml:space="preserve"> PAGEREF _Toc153056425 \h </w:instrText>
+              <w:instrText xml:space="preserve"> PAGEREF _Toc153127104 \h </w:instrText>
             </w:r>
             <w:r>
               <w:rPr>
@@ -596,7 +596,7 @@
               <w:lang w:eastAsia="sk-SK"/>
             </w:rPr>
           </w:pPr>
-          <w:hyperlink w:anchor="_Toc153056426" w:history="1">
+          <w:hyperlink w:anchor="_Toc153127105" w:history="1">
             <w:r>
               <w:rPr>
                 <w:rStyle w:val="Hypertextovprepojenie"/>
@@ -639,7 +639,7 @@
                 <w:noProof/>
                 <w:webHidden/>
               </w:rPr>
-              <w:instrText xml:space="preserve"> PAGEREF _Toc153056426 \h </w:instrText>
+              <w:instrText xml:space="preserve"> PAGEREF _Toc153127105 \h </w:instrText>
             </w:r>
             <w:r>
               <w:rPr>
@@ -684,7 +684,7 @@
               <w:lang w:eastAsia="sk-SK"/>
             </w:rPr>
           </w:pPr>
-          <w:hyperlink w:anchor="_Toc153056427" w:history="1">
+          <w:hyperlink w:anchor="_Toc153127106" w:history="1">
             <w:r>
               <w:rPr>
                 <w:rStyle w:val="Hypertextovprepojenie"/>
@@ -727,7 +727,7 @@
                 <w:noProof/>
                 <w:webHidden/>
               </w:rPr>
-              <w:instrText xml:space="preserve"> PAGEREF _Toc153056427 \h </w:instrText>
+              <w:instrText xml:space="preserve"> PAGEREF _Toc153127106 \h </w:instrText>
             </w:r>
             <w:r>
               <w:rPr>
@@ -772,7 +772,7 @@
               <w:lang w:eastAsia="sk-SK"/>
             </w:rPr>
           </w:pPr>
-          <w:hyperlink w:anchor="_Toc153056428" w:history="1">
+          <w:hyperlink w:anchor="_Toc153127107" w:history="1">
             <w:r>
               <w:rPr>
                 <w:rStyle w:val="Hypertextovprepojenie"/>
@@ -815,7 +815,7 @@
                 <w:noProof/>
                 <w:webHidden/>
               </w:rPr>
-              <w:instrText xml:space="preserve"> PAGEREF _Toc153056428 \h </w:instrText>
+              <w:instrText xml:space="preserve"> PAGEREF _Toc153127107 \h </w:instrText>
             </w:r>
             <w:r>
               <w:rPr>
@@ -860,7 +860,7 @@
               <w:lang w:eastAsia="sk-SK"/>
             </w:rPr>
           </w:pPr>
-          <w:hyperlink w:anchor="_Toc153056429" w:history="1">
+          <w:hyperlink w:anchor="_Toc153127108" w:history="1">
             <w:r>
               <w:rPr>
                 <w:rStyle w:val="Hypertextovprepojenie"/>
@@ -903,7 +903,7 @@
                 <w:noProof/>
                 <w:webHidden/>
               </w:rPr>
-              <w:instrText xml:space="preserve"> PAGEREF _Toc153056429 \h </w:instrText>
+              <w:instrText xml:space="preserve"> PAGEREF _Toc153127108 \h </w:instrText>
             </w:r>
             <w:r>
               <w:rPr>
@@ -948,7 +948,7 @@
               <w:lang w:eastAsia="sk-SK"/>
             </w:rPr>
           </w:pPr>
-          <w:hyperlink w:anchor="_Toc153056430" w:history="1">
+          <w:hyperlink w:anchor="_Toc153127109" w:history="1">
             <w:r>
               <w:rPr>
                 <w:rStyle w:val="Hypertextovprepojenie"/>
@@ -991,7 +991,7 @@
                 <w:noProof/>
                 <w:webHidden/>
               </w:rPr>
-              <w:instrText xml:space="preserve"> PAGEREF _Toc153056430 \h </w:instrText>
+              <w:instrText xml:space="preserve"> PAGEREF _Toc153127109 \h </w:instrText>
             </w:r>
             <w:r>
               <w:rPr>
@@ -1036,7 +1036,7 @@
               <w:lang w:eastAsia="sk-SK"/>
             </w:rPr>
           </w:pPr>
-          <w:hyperlink w:anchor="_Toc153056431" w:history="1">
+          <w:hyperlink w:anchor="_Toc153127110" w:history="1">
             <w:r>
               <w:rPr>
                 <w:rStyle w:val="Hypertextovprepojenie"/>
@@ -1079,7 +1079,7 @@
                 <w:noProof/>
                 <w:webHidden/>
               </w:rPr>
-              <w:instrText xml:space="preserve"> PAGEREF _Toc153056431 \h </w:instrText>
+              <w:instrText xml:space="preserve"> PAGEREF _Toc153127110 \h </w:instrText>
             </w:r>
             <w:r>
               <w:rPr>
@@ -1124,7 +1124,7 @@
               <w:lang w:eastAsia="sk-SK"/>
             </w:rPr>
           </w:pPr>
-          <w:hyperlink w:anchor="_Toc153056432" w:history="1">
+          <w:hyperlink w:anchor="_Toc153127111" w:history="1">
             <w:r>
               <w:rPr>
                 <w:rStyle w:val="Hypertextovprepojenie"/>
@@ -1167,7 +1167,7 @@
                 <w:noProof/>
                 <w:webHidden/>
               </w:rPr>
-              <w:instrText xml:space="preserve"> PAGEREF _Toc153056432 \h </w:instrText>
+              <w:instrText xml:space="preserve"> PAGEREF _Toc153127111 \h </w:instrText>
             </w:r>
             <w:r>
               <w:rPr>
@@ -1212,7 +1212,7 @@
               <w:lang w:eastAsia="sk-SK"/>
             </w:rPr>
           </w:pPr>
-          <w:hyperlink w:anchor="_Toc153056433" w:history="1">
+          <w:hyperlink w:anchor="_Toc153127112" w:history="1">
             <w:r>
               <w:rPr>
                 <w:rStyle w:val="Hypertextovprepojenie"/>
@@ -1255,7 +1255,7 @@
                 <w:noProof/>
                 <w:webHidden/>
               </w:rPr>
-              <w:instrText xml:space="preserve"> PAGEREF _Toc153056433 \h </w:instrText>
+              <w:instrText xml:space="preserve"> PAGEREF _Toc153127112 \h </w:instrText>
             </w:r>
             <w:r>
               <w:rPr>
@@ -1300,7 +1300,7 @@
               <w:lang w:eastAsia="sk-SK"/>
             </w:rPr>
           </w:pPr>
-          <w:hyperlink w:anchor="_Toc153056434" w:history="1">
+          <w:hyperlink w:anchor="_Toc153127113" w:history="1">
             <w:r>
               <w:rPr>
                 <w:rStyle w:val="Hypertextovprepojenie"/>
@@ -1343,7 +1343,7 @@
                 <w:noProof/>
                 <w:webHidden/>
               </w:rPr>
-              <w:instrText xml:space="preserve"> PAGEREF _Toc153056434 \h </w:instrText>
+              <w:instrText xml:space="preserve"> PAGEREF _Toc153127113 \h </w:instrText>
             </w:r>
             <w:r>
               <w:rPr>
@@ -1388,7 +1388,7 @@
               <w:lang w:eastAsia="sk-SK"/>
             </w:rPr>
           </w:pPr>
-          <w:hyperlink w:anchor="_Toc153056435" w:history="1">
+          <w:hyperlink w:anchor="_Toc153127114" w:history="1">
             <w:r>
               <w:rPr>
                 <w:rStyle w:val="Hypertextovprepojenie"/>
@@ -1431,7 +1431,7 @@
                 <w:noProof/>
                 <w:webHidden/>
               </w:rPr>
-              <w:instrText xml:space="preserve"> PAGEREF _Toc153056435 \h </w:instrText>
+              <w:instrText xml:space="preserve"> PAGEREF _Toc153127114 \h </w:instrText>
             </w:r>
             <w:r>
               <w:rPr>
@@ -1476,7 +1476,7 @@
               <w:lang w:eastAsia="sk-SK"/>
             </w:rPr>
           </w:pPr>
-          <w:hyperlink w:anchor="_Toc153056436" w:history="1">
+          <w:hyperlink w:anchor="_Toc153127115" w:history="1">
             <w:r>
               <w:rPr>
                 <w:rStyle w:val="Hypertextovprepojenie"/>
@@ -1519,7 +1519,7 @@
                 <w:noProof/>
                 <w:webHidden/>
               </w:rPr>
-              <w:instrText xml:space="preserve"> PAGEREF _Toc153056436 \h </w:instrText>
+              <w:instrText xml:space="preserve"> PAGEREF _Toc153127115 \h </w:instrText>
             </w:r>
             <w:r>
               <w:rPr>
@@ -1564,7 +1564,7 @@
               <w:lang w:eastAsia="sk-SK"/>
             </w:rPr>
           </w:pPr>
-          <w:hyperlink w:anchor="_Toc153056437" w:history="1">
+          <w:hyperlink w:anchor="_Toc153127116" w:history="1">
             <w:r>
               <w:rPr>
                 <w:rStyle w:val="Hypertextovprepojenie"/>
@@ -1607,7 +1607,7 @@
                 <w:noProof/>
                 <w:webHidden/>
               </w:rPr>
-              <w:instrText xml:space="preserve"> PAGEREF _Toc153056437 \h </w:instrText>
+              <w:instrText xml:space="preserve"> PAGEREF _Toc153127116 \h </w:instrText>
             </w:r>
             <w:r>
               <w:rPr>
@@ -1652,7 +1652,7 @@
               <w:lang w:eastAsia="sk-SK"/>
             </w:rPr>
           </w:pPr>
-          <w:hyperlink w:anchor="_Toc153056438" w:history="1">
+          <w:hyperlink w:anchor="_Toc153127117" w:history="1">
             <w:r>
               <w:rPr>
                 <w:rStyle w:val="Hypertextovprepojenie"/>
@@ -1695,7 +1695,7 @@
                 <w:noProof/>
                 <w:webHidden/>
               </w:rPr>
-              <w:instrText xml:space="preserve"> PAGEREF _Toc153056438 \h </w:instrText>
+              <w:instrText xml:space="preserve"> PAGEREF _Toc153127117 \h </w:instrText>
             </w:r>
             <w:r>
               <w:rPr>
@@ -1740,7 +1740,7 @@
               <w:lang w:eastAsia="sk-SK"/>
             </w:rPr>
           </w:pPr>
-          <w:hyperlink w:anchor="_Toc153056439" w:history="1">
+          <w:hyperlink w:anchor="_Toc153127118" w:history="1">
             <w:r>
               <w:rPr>
                 <w:rStyle w:val="Hypertextovprepojenie"/>
@@ -1783,7 +1783,7 @@
                 <w:noProof/>
                 <w:webHidden/>
               </w:rPr>
-              <w:instrText xml:space="preserve"> PAGEREF _Toc153056439 \h </w:instrText>
+              <w:instrText xml:space="preserve"> PAGEREF _Toc153127118 \h </w:instrText>
             </w:r>
             <w:r>
               <w:rPr>
@@ -1828,7 +1828,7 @@
               <w:lang w:eastAsia="sk-SK"/>
             </w:rPr>
           </w:pPr>
-          <w:hyperlink w:anchor="_Toc153056440" w:history="1">
+          <w:hyperlink w:anchor="_Toc153127119" w:history="1">
             <w:r>
               <w:rPr>
                 <w:rStyle w:val="Hypertextovprepojenie"/>
@@ -1871,7 +1871,7 @@
                 <w:noProof/>
                 <w:webHidden/>
               </w:rPr>
-              <w:instrText xml:space="preserve"> PAGEREF _Toc153056440 \h </w:instrText>
+              <w:instrText xml:space="preserve"> PAGEREF _Toc153127119 \h </w:instrText>
             </w:r>
             <w:r>
               <w:rPr>
@@ -1916,7 +1916,7 @@
               <w:lang w:eastAsia="sk-SK"/>
             </w:rPr>
           </w:pPr>
-          <w:hyperlink w:anchor="_Toc153056441" w:history="1">
+          <w:hyperlink w:anchor="_Toc153127120" w:history="1">
             <w:r>
               <w:rPr>
                 <w:rStyle w:val="Hypertextovprepojenie"/>
@@ -1959,7 +1959,7 @@
                 <w:noProof/>
                 <w:webHidden/>
               </w:rPr>
-              <w:instrText xml:space="preserve"> PAGEREF _Toc153056441 \h </w:instrText>
+              <w:instrText xml:space="preserve"> PAGEREF _Toc153127120 \h </w:instrText>
             </w:r>
             <w:r>
               <w:rPr>
@@ -2004,7 +2004,7 @@
               <w:lang w:eastAsia="sk-SK"/>
             </w:rPr>
           </w:pPr>
-          <w:hyperlink w:anchor="_Toc153056442" w:history="1">
+          <w:hyperlink w:anchor="_Toc153127121" w:history="1">
             <w:r>
               <w:rPr>
                 <w:rStyle w:val="Hypertextovprepojenie"/>
@@ -2047,7 +2047,7 @@
                 <w:noProof/>
                 <w:webHidden/>
               </w:rPr>
-              <w:instrText xml:space="preserve"> PAGEREF _Toc153056442 \h </w:instrText>
+              <w:instrText xml:space="preserve"> PAGEREF _Toc153127121 \h </w:instrText>
             </w:r>
             <w:r>
               <w:rPr>
@@ -2092,7 +2092,7 @@
               <w:lang w:eastAsia="sk-SK"/>
             </w:rPr>
           </w:pPr>
-          <w:hyperlink w:anchor="_Toc153056443" w:history="1">
+          <w:hyperlink w:anchor="_Toc153127122" w:history="1">
             <w:r>
               <w:rPr>
                 <w:rStyle w:val="Hypertextovprepojenie"/>
@@ -2135,7 +2135,7 @@
                 <w:noProof/>
                 <w:webHidden/>
               </w:rPr>
-              <w:instrText xml:space="preserve"> PAGEREF _Toc153056443 \h </w:instrText>
+              <w:instrText xml:space="preserve"> PAGEREF _Toc153127122 \h </w:instrText>
             </w:r>
             <w:r>
               <w:rPr>
@@ -2180,7 +2180,7 @@
               <w:lang w:eastAsia="sk-SK"/>
             </w:rPr>
           </w:pPr>
-          <w:hyperlink w:anchor="_Toc153056444" w:history="1">
+          <w:hyperlink w:anchor="_Toc153127123" w:history="1">
             <w:r>
               <w:rPr>
                 <w:rStyle w:val="Hypertextovprepojenie"/>
@@ -2223,7 +2223,7 @@
                 <w:noProof/>
                 <w:webHidden/>
               </w:rPr>
-              <w:instrText xml:space="preserve"> PAGEREF _Toc153056444 \h </w:instrText>
+              <w:instrText xml:space="preserve"> PAGEREF _Toc153127123 \h </w:instrText>
             </w:r>
             <w:r>
               <w:rPr>
@@ -2268,7 +2268,7 @@
               <w:lang w:eastAsia="sk-SK"/>
             </w:rPr>
           </w:pPr>
-          <w:hyperlink w:anchor="_Toc153056445" w:history="1">
+          <w:hyperlink w:anchor="_Toc153127124" w:history="1">
             <w:r>
               <w:rPr>
                 <w:rStyle w:val="Hypertextovprepojenie"/>
@@ -2311,7 +2311,7 @@
                 <w:noProof/>
                 <w:webHidden/>
               </w:rPr>
-              <w:instrText xml:space="preserve"> PAGEREF _Toc153056445 \h </w:instrText>
+              <w:instrText xml:space="preserve"> PAGEREF _Toc153127124 \h </w:instrText>
             </w:r>
             <w:r>
               <w:rPr>
@@ -2356,7 +2356,7 @@
               <w:lang w:eastAsia="sk-SK"/>
             </w:rPr>
           </w:pPr>
-          <w:hyperlink w:anchor="_Toc153056446" w:history="1">
+          <w:hyperlink w:anchor="_Toc153127125" w:history="1">
             <w:r>
               <w:rPr>
                 <w:rStyle w:val="Hypertextovprepojenie"/>
@@ -2399,7 +2399,7 @@
                 <w:noProof/>
                 <w:webHidden/>
               </w:rPr>
-              <w:instrText xml:space="preserve"> PAGEREF _Toc153056446 \h </w:instrText>
+              <w:instrText xml:space="preserve"> PAGEREF _Toc153127125 \h </w:instrText>
             </w:r>
             <w:r>
               <w:rPr>
@@ -2444,7 +2444,7 @@
               <w:lang w:eastAsia="sk-SK"/>
             </w:rPr>
           </w:pPr>
-          <w:hyperlink w:anchor="_Toc153056447" w:history="1">
+          <w:hyperlink w:anchor="_Toc153127126" w:history="1">
             <w:r>
               <w:rPr>
                 <w:rStyle w:val="Hypertextovprepojenie"/>
@@ -2487,7 +2487,7 @@
                 <w:noProof/>
                 <w:webHidden/>
               </w:rPr>
-              <w:instrText xml:space="preserve"> PAGEREF _Toc153056447 \h </w:instrText>
+              <w:instrText xml:space="preserve"> PAGEREF _Toc153127126 \h </w:instrText>
             </w:r>
             <w:r>
               <w:rPr>
@@ -2532,7 +2532,7 @@
               <w:lang w:eastAsia="sk-SK"/>
             </w:rPr>
           </w:pPr>
-          <w:hyperlink w:anchor="_Toc153056448" w:history="1">
+          <w:hyperlink w:anchor="_Toc153127127" w:history="1">
             <w:r>
               <w:rPr>
                 <w:rStyle w:val="Hypertextovprepojenie"/>
@@ -2575,7 +2575,7 @@
                 <w:noProof/>
                 <w:webHidden/>
               </w:rPr>
-              <w:instrText xml:space="preserve"> PAGEREF _Toc153056448 \h </w:instrText>
+              <w:instrText xml:space="preserve"> PAGEREF _Toc153127127 \h </w:instrText>
             </w:r>
             <w:r>
               <w:rPr>
@@ -2620,7 +2620,7 @@
               <w:lang w:eastAsia="sk-SK"/>
             </w:rPr>
           </w:pPr>
-          <w:hyperlink w:anchor="_Toc153056449" w:history="1">
+          <w:hyperlink w:anchor="_Toc153127128" w:history="1">
             <w:r>
               <w:rPr>
                 <w:rStyle w:val="Hypertextovprepojenie"/>
@@ -2663,7 +2663,7 @@
                 <w:noProof/>
                 <w:webHidden/>
               </w:rPr>
-              <w:instrText xml:space="preserve"> PAGEREF _Toc153056449 \h </w:instrText>
+              <w:instrText xml:space="preserve"> PAGEREF _Toc153127128 \h </w:instrText>
             </w:r>
             <w:r>
               <w:rPr>
@@ -2708,7 +2708,7 @@
               <w:lang w:eastAsia="sk-SK"/>
             </w:rPr>
           </w:pPr>
-          <w:hyperlink w:anchor="_Toc153056450" w:history="1">
+          <w:hyperlink w:anchor="_Toc153127129" w:history="1">
             <w:r>
               <w:rPr>
                 <w:rStyle w:val="Hypertextovprepojenie"/>
@@ -2751,7 +2751,7 @@
                 <w:noProof/>
                 <w:webHidden/>
               </w:rPr>
-              <w:instrText xml:space="preserve"> PAGEREF _Toc153056450 \h </w:instrText>
+              <w:instrText xml:space="preserve"> PAGEREF _Toc153127129 \h </w:instrText>
             </w:r>
             <w:r>
               <w:rPr>
@@ -2796,7 +2796,7 @@
               <w:lang w:eastAsia="sk-SK"/>
             </w:rPr>
           </w:pPr>
-          <w:hyperlink w:anchor="_Toc153056451" w:history="1">
+          <w:hyperlink w:anchor="_Toc153127130" w:history="1">
             <w:r>
               <w:rPr>
                 <w:rStyle w:val="Hypertextovprepojenie"/>
@@ -2839,7 +2839,7 @@
                 <w:noProof/>
                 <w:webHidden/>
               </w:rPr>
-              <w:instrText xml:space="preserve"> PAGEREF _Toc153056451 \h </w:instrText>
+              <w:instrText xml:space="preserve"> PAGEREF _Toc153127130 \h </w:instrText>
             </w:r>
             <w:r>
               <w:rPr>
@@ -2884,7 +2884,7 @@
               <w:lang w:eastAsia="sk-SK"/>
             </w:rPr>
           </w:pPr>
-          <w:hyperlink w:anchor="_Toc153056452" w:history="1">
+          <w:hyperlink w:anchor="_Toc153127131" w:history="1">
             <w:r>
               <w:rPr>
                 <w:rStyle w:val="Hypertextovprepojenie"/>
@@ -2927,7 +2927,7 @@
                 <w:noProof/>
                 <w:webHidden/>
               </w:rPr>
-              <w:instrText xml:space="preserve"> PAGEREF _Toc153056452 \h </w:instrText>
+              <w:instrText xml:space="preserve"> PAGEREF _Toc153127131 \h </w:instrText>
             </w:r>
             <w:r>
               <w:rPr>
@@ -2972,7 +2972,7 @@
               <w:lang w:eastAsia="sk-SK"/>
             </w:rPr>
           </w:pPr>
-          <w:hyperlink w:anchor="_Toc153056453" w:history="1">
+          <w:hyperlink w:anchor="_Toc153127132" w:history="1">
             <w:r>
               <w:rPr>
                 <w:rStyle w:val="Hypertextovprepojenie"/>
@@ -3015,7 +3015,7 @@
                 <w:noProof/>
                 <w:webHidden/>
               </w:rPr>
-              <w:instrText xml:space="preserve"> PAGEREF _Toc153056453 \h </w:instrText>
+              <w:instrText xml:space="preserve"> PAGEREF _Toc153127132 \h </w:instrText>
             </w:r>
             <w:r>
               <w:rPr>
@@ -3081,7 +3081,7 @@
       <w:pPr>
         <w:pStyle w:val="Nadpis1"/>
       </w:pPr>
-      <w:bookmarkStart w:id="0" w:name="_Toc153056424"/>
+      <w:bookmarkStart w:id="0" w:name="_Toc153127103"/>
       <w:r>
         <w:lastRenderedPageBreak/>
         <w:t>Úvod</w:t>
@@ -3108,7 +3108,65 @@
           <w:rFonts w:cs="Times New Roman"/>
           <w:szCs w:val="24"/>
         </w:rPr>
-        <w:t xml:space="preserve">modelovaním procesu výroby brzdových </w:t>
+        <w:t>modelovaním</w:t>
+      </w:r>
+      <w:r>
+        <w:rPr>
+          <w:rFonts w:cs="Times New Roman"/>
+          <w:szCs w:val="24"/>
+        </w:rPr>
+        <w:t xml:space="preserve"> (</w:t>
+      </w:r>
+      <w:hyperlink w:anchor="_Zdroje" w:history="1">
+        <w:r>
+          <w:rPr>
+            <w:rStyle w:val="Hypertextovprepojenie"/>
+            <w:rFonts w:cs="Times New Roman"/>
+            <w:szCs w:val="24"/>
+            <w:lang w:val="en-GB"/>
+          </w:rPr>
+          <w:t>[2]</w:t>
+        </w:r>
+      </w:hyperlink>
+      <w:r>
+        <w:rPr>
+          <w:rFonts w:cs="Times New Roman"/>
+          <w:szCs w:val="24"/>
+          <w:lang w:val="en-GB"/>
+        </w:rPr>
+        <w:t xml:space="preserve">, </w:t>
+      </w:r>
+      <w:proofErr w:type="spellStart"/>
+      <w:r>
+        <w:rPr>
+          <w:rFonts w:cs="Times New Roman"/>
+          <w:szCs w:val="24"/>
+          <w:lang w:val="en-GB"/>
+        </w:rPr>
+        <w:t>slajd</w:t>
+      </w:r>
+      <w:proofErr w:type="spellEnd"/>
+      <w:r>
+        <w:rPr>
+          <w:rFonts w:cs="Times New Roman"/>
+          <w:szCs w:val="24"/>
+          <w:lang w:val="en-GB"/>
+        </w:rPr>
+        <w:t xml:space="preserve"> 8</w:t>
+      </w:r>
+      <w:r>
+        <w:rPr>
+          <w:rFonts w:cs="Times New Roman"/>
+          <w:szCs w:val="24"/>
+        </w:rPr>
+        <w:t xml:space="preserve">) </w:t>
+      </w:r>
+      <w:r>
+        <w:rPr>
+          <w:rFonts w:cs="Times New Roman"/>
+          <w:szCs w:val="24"/>
+        </w:rPr>
+        <w:t xml:space="preserve">procesu výroby brzdových </w:t>
       </w:r>
       <w:proofErr w:type="spellStart"/>
       <w:r>
@@ -3245,95 +3303,290 @@
           <w:rFonts w:cs="Times New Roman"/>
           <w:szCs w:val="24"/>
         </w:rPr>
-        <w:t xml:space="preserve"> z oblasti strojárenskej výroby. Cieľom projektu bolo vytvoriť simulačný model procesu výroby brzdovej lamely od príchodu objednávky až po zabalenie hotových výrobkov do krabíc</w:t>
+        <w:t xml:space="preserve"> z oblasti strojárenskej výroby. Cieľom projektu bolo vytvoriť simulačný model</w:t>
       </w:r>
       <w:r>
         <w:rPr>
           <w:rFonts w:cs="Times New Roman"/>
           <w:szCs w:val="24"/>
         </w:rPr>
-        <w:t>, pričom tento model bol skonštruovaný a validovaný na základe údajov, ktoré boli poskytnuté zamestnancom</w:t>
-      </w:r>
+        <w:t xml:space="preserve"> (</w:t>
+      </w:r>
+      <w:hyperlink w:anchor="_Zdroje" w:history="1">
+        <w:r>
+          <w:rPr>
+            <w:rStyle w:val="Hypertextovprepojenie"/>
+            <w:rFonts w:cs="Times New Roman"/>
+            <w:szCs w:val="24"/>
+            <w:lang w:val="en-GB"/>
+          </w:rPr>
+          <w:t>[2]</w:t>
+        </w:r>
+      </w:hyperlink>
       <w:r>
         <w:rPr>
           <w:rFonts w:cs="Times New Roman"/>
           <w:szCs w:val="24"/>
-        </w:rPr>
-        <w:t xml:space="preserve"> spomenutej</w:t>
-      </w:r>
+          <w:lang w:val="en-GB"/>
+        </w:rPr>
+        <w:t xml:space="preserve">, </w:t>
+      </w:r>
+      <w:proofErr w:type="spellStart"/>
       <w:r>
         <w:rPr>
           <w:rFonts w:cs="Times New Roman"/>
           <w:szCs w:val="24"/>
-        </w:rPr>
-        <w:t xml:space="preserve"> strojárskej firmy. </w:t>
-      </w:r>
-    </w:p>
-    <w:p>
-      <w:pPr>
-        <w:jc w:val="both"/>
+          <w:lang w:val="en-GB"/>
+        </w:rPr>
+        <w:t>slajd</w:t>
+      </w:r>
+      <w:proofErr w:type="spellEnd"/>
+      <w:r>
         <w:rPr>
           <w:rFonts w:cs="Times New Roman"/>
           <w:szCs w:val="24"/>
-        </w:rPr>
-      </w:pPr>
+          <w:lang w:val="en-GB"/>
+        </w:rPr>
+        <w:t xml:space="preserve"> 7</w:t>
+      </w:r>
       <w:r>
         <w:rPr>
           <w:rFonts w:cs="Times New Roman"/>
           <w:szCs w:val="24"/>
         </w:rPr>
-        <w:t>Za pomoci simulácie sa overuje aktuálna efektivita danej výroby a s ďalším experimentovaním, a rôznymi kombináciami počtov strojov</w:t>
+        <w:t>)</w:t>
       </w:r>
       <w:r>
         <w:rPr>
           <w:rFonts w:cs="Times New Roman"/>
           <w:szCs w:val="24"/>
         </w:rPr>
-        <w:t xml:space="preserve"> a ďalších faktorov</w:t>
+        <w:t xml:space="preserve"> </w:t>
       </w:r>
       <w:r>
         <w:rPr>
           <w:rFonts w:cs="Times New Roman"/>
           <w:szCs w:val="24"/>
         </w:rPr>
-        <w:t xml:space="preserve"> v jednotlivých úkonoch v procese výroby je snaha čo najviac znížiť dobu za ktorú sa </w:t>
+        <w:t>procesu výroby brzdovej lamely od príchodu objednávky až po zabalenie hotových výrobkov do krabíc</w:t>
       </w:r>
       <w:r>
         <w:rPr>
           <w:rFonts w:cs="Times New Roman"/>
           <w:szCs w:val="24"/>
         </w:rPr>
-        <w:t>spracúvajú</w:t>
+        <w:t>, pričom tento model bol skonštruovaný a</w:t>
       </w:r>
       <w:r>
         <w:rPr>
           <w:rFonts w:cs="Times New Roman"/>
           <w:szCs w:val="24"/>
         </w:rPr>
-        <w:t xml:space="preserve"> palety jednotlivých objednávok</w:t>
+        <w:t> </w:t>
       </w:r>
       <w:r>
         <w:rPr>
           <w:rFonts w:cs="Times New Roman"/>
           <w:szCs w:val="24"/>
         </w:rPr>
-        <w:t>.</w:t>
+        <w:t>validovaný</w:t>
       </w:r>
       <w:r>
         <w:rPr>
           <w:rFonts w:cs="Times New Roman"/>
           <w:szCs w:val="24"/>
         </w:rPr>
-        <w:t xml:space="preserve"> </w:t>
-      </w:r>
-    </w:p>
-    <w:p>
-      <w:pPr>
-        <w:ind w:firstLine="360"/>
-        <w:jc w:val="both"/>
+        <w:t xml:space="preserve"> (</w:t>
+      </w:r>
+      <w:hyperlink w:anchor="_Zdroje" w:history="1">
+        <w:r>
+          <w:rPr>
+            <w:rStyle w:val="Hypertextovprepojenie"/>
+            <w:rFonts w:cs="Times New Roman"/>
+            <w:szCs w:val="24"/>
+            <w:lang w:val="en-GB"/>
+          </w:rPr>
+          <w:t>[2]</w:t>
+        </w:r>
+      </w:hyperlink>
+      <w:r>
         <w:rPr>
           <w:rFonts w:cs="Times New Roman"/>
           <w:szCs w:val="24"/>
+          <w:lang w:val="en-GB"/>
+        </w:rPr>
+        <w:t xml:space="preserve">, </w:t>
+      </w:r>
+      <w:proofErr w:type="spellStart"/>
+      <w:r>
+        <w:rPr>
+          <w:rFonts w:cs="Times New Roman"/>
+          <w:szCs w:val="24"/>
+          <w:lang w:val="en-GB"/>
+        </w:rPr>
+        <w:t>slajd</w:t>
+      </w:r>
+      <w:proofErr w:type="spellEnd"/>
+      <w:r>
+        <w:rPr>
+          <w:rFonts w:cs="Times New Roman"/>
+          <w:szCs w:val="24"/>
+          <w:lang w:val="en-GB"/>
+        </w:rPr>
+        <w:t xml:space="preserve"> 37</w:t>
+      </w:r>
+      <w:r>
+        <w:rPr>
+          <w:rFonts w:cs="Times New Roman"/>
+          <w:szCs w:val="24"/>
+        </w:rPr>
+        <w:t>)</w:t>
+      </w:r>
+      <w:r>
+        <w:rPr>
+          <w:rFonts w:cs="Times New Roman"/>
+          <w:szCs w:val="24"/>
+        </w:rPr>
+        <w:t xml:space="preserve"> na základe údajov, ktoré boli poskytnuté zamestnancom</w:t>
+      </w:r>
+      <w:r>
+        <w:rPr>
+          <w:rFonts w:cs="Times New Roman"/>
+          <w:szCs w:val="24"/>
+        </w:rPr>
+        <w:t xml:space="preserve"> spomenutej</w:t>
+      </w:r>
+      <w:r>
+        <w:rPr>
+          <w:rFonts w:cs="Times New Roman"/>
+          <w:szCs w:val="24"/>
+        </w:rPr>
+        <w:t xml:space="preserve"> strojárskej firmy. </w:t>
+      </w:r>
+    </w:p>
+    <w:p>
+      <w:pPr>
+        <w:jc w:val="both"/>
+        <w:rPr>
+          <w:rFonts w:cs="Times New Roman"/>
+          <w:szCs w:val="24"/>
+        </w:rPr>
+      </w:pPr>
+      <w:r>
+        <w:rPr>
+          <w:rFonts w:cs="Times New Roman"/>
+          <w:szCs w:val="24"/>
+        </w:rPr>
+        <w:t>Za pomoci simulácie</w:t>
+      </w:r>
+      <w:r>
+        <w:rPr>
+          <w:rFonts w:cs="Times New Roman"/>
+          <w:szCs w:val="24"/>
+        </w:rPr>
+        <w:t xml:space="preserve"> (</w:t>
+      </w:r>
+      <w:hyperlink w:anchor="_Zdroje" w:history="1">
+        <w:r>
+          <w:rPr>
+            <w:rStyle w:val="Hypertextovprepojenie"/>
+            <w:rFonts w:cs="Times New Roman"/>
+            <w:szCs w:val="24"/>
+            <w:lang w:val="en-GB"/>
+          </w:rPr>
+          <w:t>[2]</w:t>
+        </w:r>
+      </w:hyperlink>
+      <w:r>
+        <w:rPr>
+          <w:rFonts w:cs="Times New Roman"/>
+          <w:szCs w:val="24"/>
+          <w:lang w:val="en-GB"/>
+        </w:rPr>
+        <w:t xml:space="preserve">, </w:t>
+      </w:r>
+      <w:proofErr w:type="spellStart"/>
+      <w:r>
+        <w:rPr>
+          <w:rFonts w:cs="Times New Roman"/>
+          <w:szCs w:val="24"/>
+          <w:lang w:val="en-GB"/>
+        </w:rPr>
+        <w:t>slajd</w:t>
+      </w:r>
+      <w:proofErr w:type="spellEnd"/>
+      <w:r>
+        <w:rPr>
+          <w:rFonts w:cs="Times New Roman"/>
+          <w:szCs w:val="24"/>
+          <w:lang w:val="en-GB"/>
+        </w:rPr>
+        <w:t xml:space="preserve"> 8</w:t>
+      </w:r>
+      <w:r>
+        <w:rPr>
+          <w:rFonts w:cs="Times New Roman"/>
+          <w:szCs w:val="24"/>
+        </w:rPr>
+        <w:t>)</w:t>
+      </w:r>
+      <w:r>
+        <w:rPr>
+          <w:rFonts w:cs="Times New Roman"/>
+          <w:szCs w:val="24"/>
+        </w:rPr>
+        <w:t xml:space="preserve"> sa overuje aktuálna efektivita danej výroby a s ďalším experimentovaním, a rôznymi kombináciami počtov strojov</w:t>
+      </w:r>
+      <w:r>
+        <w:rPr>
+          <w:rFonts w:cs="Times New Roman"/>
+          <w:szCs w:val="24"/>
+        </w:rPr>
+        <w:t xml:space="preserve"> a ďalších faktorov</w:t>
+      </w:r>
+      <w:r>
+        <w:rPr>
+          <w:rFonts w:cs="Times New Roman"/>
+          <w:szCs w:val="24"/>
+        </w:rPr>
+        <w:t xml:space="preserve"> v jednotlivých úkonoch v procese výroby je snaha čo najviac znížiť dobu za ktorú sa </w:t>
+      </w:r>
+      <w:r>
+        <w:rPr>
+          <w:rFonts w:cs="Times New Roman"/>
+          <w:szCs w:val="24"/>
+        </w:rPr>
+        <w:t>spracúvajú</w:t>
+      </w:r>
+      <w:r>
+        <w:rPr>
+          <w:rFonts w:cs="Times New Roman"/>
+          <w:szCs w:val="24"/>
+        </w:rPr>
+        <w:t xml:space="preserve"> palety jednotlivých objednávok</w:t>
+      </w:r>
+      <w:r>
+        <w:rPr>
+          <w:rFonts w:cs="Times New Roman"/>
+          <w:szCs w:val="24"/>
+        </w:rPr>
+        <w:t>.</w:t>
+      </w:r>
+      <w:r>
+        <w:rPr>
+          <w:rFonts w:cs="Times New Roman"/>
+          <w:szCs w:val="24"/>
+        </w:rPr>
+        <w:t xml:space="preserve"> </w:t>
+      </w:r>
+    </w:p>
+    <w:p>
+      <w:pPr>
+        <w:ind w:firstLine="360"/>
+        <w:jc w:val="both"/>
+        <w:rPr>
+          <w:rFonts w:cs="Times New Roman"/>
+          <w:szCs w:val="24"/>
         </w:rPr>
       </w:pPr>
     </w:p>
@@ -3342,7 +3595,7 @@
         <w:pStyle w:val="Nadpis2"/>
         <w:jc w:val="both"/>
       </w:pPr>
-      <w:bookmarkStart w:id="1" w:name="_Toc153056425"/>
+      <w:bookmarkStart w:id="1" w:name="_Toc153127104"/>
       <w:r>
         <w:t xml:space="preserve">Autori a zdroje </w:t>
       </w:r>
@@ -3448,7 +3701,7 @@
       <w:pPr>
         <w:pStyle w:val="Nadpis1"/>
       </w:pPr>
-      <w:bookmarkStart w:id="2" w:name="_Toc153056426"/>
+      <w:bookmarkStart w:id="2" w:name="_Toc153127105"/>
       <w:r>
         <w:lastRenderedPageBreak/>
         <w:t>Výroba brzdov</w:t>
@@ -3564,7 +3817,7 @@
         <w:pStyle w:val="Nadpis2"/>
         <w:jc w:val="both"/>
       </w:pPr>
-      <w:bookmarkStart w:id="3" w:name="_Toc153056427"/>
+      <w:bookmarkStart w:id="3" w:name="_Toc153127106"/>
       <w:r>
         <w:t>Proces výroby brzdov</w:t>
       </w:r>
@@ -3786,7 +4039,7 @@
         <w:pStyle w:val="Nadpis3"/>
         <w:jc w:val="both"/>
       </w:pPr>
-      <w:bookmarkStart w:id="4" w:name="_Toc153056428"/>
+      <w:bookmarkStart w:id="4" w:name="_Toc153127107"/>
       <w:r>
         <w:t>Lisovanie</w:t>
       </w:r>
@@ -3851,7 +4104,7 @@
         <w:pStyle w:val="Nadpis3"/>
         <w:jc w:val="both"/>
       </w:pPr>
-      <w:bookmarkStart w:id="5" w:name="_Toc153056429"/>
+      <w:bookmarkStart w:id="5" w:name="_Toc153127108"/>
       <w:r>
         <w:t>Jednostranné brúsenie</w:t>
       </w:r>
@@ -3933,7 +4186,7 @@
         <w:pStyle w:val="Nadpis3"/>
         <w:jc w:val="both"/>
       </w:pPr>
-      <w:bookmarkStart w:id="6" w:name="_Toc153056430"/>
+      <w:bookmarkStart w:id="6" w:name="_Toc153127109"/>
       <w:r>
         <w:lastRenderedPageBreak/>
         <w:t>Vyrovnávanie</w:t>
@@ -4105,7 +4358,7 @@
         <w:pStyle w:val="Nadpis3"/>
         <w:jc w:val="both"/>
       </w:pPr>
-      <w:bookmarkStart w:id="7" w:name="_Toc153056431"/>
+      <w:bookmarkStart w:id="7" w:name="_Toc153127110"/>
       <w:r>
         <w:t>Preťah</w:t>
       </w:r>
@@ -4275,7 +4528,7 @@
         <w:pStyle w:val="Nadpis3"/>
         <w:jc w:val="both"/>
       </w:pPr>
-      <w:bookmarkStart w:id="8" w:name="_Toc153056432"/>
+      <w:bookmarkStart w:id="8" w:name="_Toc153127111"/>
       <w:r>
         <w:t>Obojstranné brúsenie</w:t>
       </w:r>
@@ -4365,7 +4618,7 @@
         <w:pStyle w:val="Nadpis3"/>
         <w:jc w:val="both"/>
       </w:pPr>
-      <w:bookmarkStart w:id="9" w:name="_Toc153056433"/>
+      <w:bookmarkStart w:id="9" w:name="_Toc153127112"/>
       <w:r>
         <w:t>Medzioperačná kontrola</w:t>
       </w:r>
@@ -4482,7 +4735,7 @@
         <w:pStyle w:val="Nadpis3"/>
         <w:jc w:val="both"/>
       </w:pPr>
-      <w:bookmarkStart w:id="10" w:name="_Toc153056434"/>
+      <w:bookmarkStart w:id="10" w:name="_Toc153127113"/>
       <w:r>
         <w:t>Olejovanie</w:t>
       </w:r>
@@ -4555,7 +4808,7 @@
       <w:pPr>
         <w:pStyle w:val="Nadpis3"/>
       </w:pPr>
-      <w:bookmarkStart w:id="11" w:name="_Toc153056435"/>
+      <w:bookmarkStart w:id="11" w:name="_Toc153127114"/>
       <w:r>
         <w:lastRenderedPageBreak/>
         <w:t>Balenie</w:t>
@@ -4637,7 +4890,7 @@
         <w:pStyle w:val="Nadpis2"/>
         <w:jc w:val="both"/>
       </w:pPr>
-      <w:bookmarkStart w:id="12" w:name="_Toc153056436"/>
+      <w:bookmarkStart w:id="12" w:name="_Toc153127115"/>
       <w:r>
         <w:t>Dôležité dáta výroby</w:t>
       </w:r>
@@ -4653,7 +4906,7 @@
         <w:pStyle w:val="Nadpis3"/>
         <w:jc w:val="both"/>
       </w:pPr>
-      <w:bookmarkStart w:id="13" w:name="_Toc153056437"/>
+      <w:bookmarkStart w:id="13" w:name="_Toc153127116"/>
       <w:r>
         <w:t>Časov</w:t>
       </w:r>
@@ -4734,7 +4987,7 @@
       <w:pPr>
         <w:pStyle w:val="Nadpis3"/>
       </w:pPr>
-      <w:bookmarkStart w:id="14" w:name="_Toc153056438"/>
+      <w:bookmarkStart w:id="14" w:name="_Toc153127117"/>
       <w:r>
         <w:t>Nastavenie strojov</w:t>
       </w:r>
@@ -5105,7 +5358,7 @@
       <w:pPr>
         <w:pStyle w:val="Nadpis3"/>
       </w:pPr>
-      <w:bookmarkStart w:id="16" w:name="_Toc153056439"/>
+      <w:bookmarkStart w:id="16" w:name="_Toc153127118"/>
       <w:r>
         <w:lastRenderedPageBreak/>
         <w:t>Opravy strojov</w:t>
@@ -5442,7 +5695,7 @@
       <w:pPr>
         <w:pStyle w:val="Nadpis3"/>
       </w:pPr>
-      <w:bookmarkStart w:id="18" w:name="_Toc153056440"/>
+      <w:bookmarkStart w:id="18" w:name="_Toc153127119"/>
       <w:r>
         <w:t>Prestávky pracovníkov</w:t>
       </w:r>
@@ -5504,7 +5757,70 @@
       </w:r>
       <w:proofErr w:type="spellEnd"/>
       <w:r>
-        <w:t>, a preto je ich prítomnosť v systéme čisto hypotetická a zakladá na predpoklad</w:t>
+        <w:t>, a preto je ich prítomnosť v</w:t>
+      </w:r>
+      <w:r>
+        <w:t> </w:t>
+      </w:r>
+      <w:r>
+        <w:t>systéme</w:t>
+      </w:r>
+      <w:r>
+        <w:t xml:space="preserve"> </w:t>
+      </w:r>
+      <w:r>
+        <w:rPr>
+          <w:rFonts w:cs="Times New Roman"/>
+          <w:szCs w:val="24"/>
+        </w:rPr>
+        <w:t>(</w:t>
+      </w:r>
+      <w:hyperlink w:anchor="_Zdroje" w:history="1">
+        <w:r>
+          <w:rPr>
+            <w:rStyle w:val="Hypertextovprepojenie"/>
+            <w:rFonts w:cs="Times New Roman"/>
+            <w:szCs w:val="24"/>
+            <w:lang w:val="en-GB"/>
+          </w:rPr>
+          <w:t>[2]</w:t>
+        </w:r>
+      </w:hyperlink>
+      <w:r>
+        <w:rPr>
+          <w:rFonts w:cs="Times New Roman"/>
+          <w:szCs w:val="24"/>
+          <w:lang w:val="en-GB"/>
+        </w:rPr>
+        <w:t xml:space="preserve">, </w:t>
+      </w:r>
+      <w:proofErr w:type="spellStart"/>
+      <w:r>
+        <w:rPr>
+          <w:rFonts w:cs="Times New Roman"/>
+          <w:szCs w:val="24"/>
+          <w:lang w:val="en-GB"/>
+        </w:rPr>
+        <w:t>slajd</w:t>
+      </w:r>
+      <w:proofErr w:type="spellEnd"/>
+      <w:r>
+        <w:rPr>
+          <w:rFonts w:cs="Times New Roman"/>
+          <w:szCs w:val="24"/>
+          <w:lang w:val="en-GB"/>
+        </w:rPr>
+        <w:t xml:space="preserve"> 7</w:t>
+      </w:r>
+      <w:r>
+        <w:rPr>
+          <w:rFonts w:cs="Times New Roman"/>
+          <w:szCs w:val="24"/>
+        </w:rPr>
+        <w:t>)</w:t>
+      </w:r>
+      <w:r>
+        <w:t xml:space="preserve"> čisto hypotetická a zakladá na predpoklad</w:t>
       </w:r>
       <w:r>
         <w:t>e,</w:t>
@@ -5538,7 +5854,7 @@
         <w:pStyle w:val="Nadpis3"/>
         <w:jc w:val="both"/>
       </w:pPr>
-      <w:bookmarkStart w:id="19" w:name="_Toc153056441"/>
+      <w:bookmarkStart w:id="19" w:name="_Toc153127120"/>
       <w:r>
         <w:t>Zásobovanie</w:t>
       </w:r>
@@ -5596,7 +5912,7 @@
       <w:pPr>
         <w:pStyle w:val="Nadpis1"/>
       </w:pPr>
-      <w:bookmarkStart w:id="20" w:name="_Toc153056442"/>
+      <w:bookmarkStart w:id="20" w:name="_Toc153127121"/>
       <w:r>
         <w:lastRenderedPageBreak/>
         <w:t>Koncepcia modelu</w:t>
@@ -5608,13 +5924,37 @@
         <w:jc w:val="both"/>
       </w:pPr>
       <w:r>
-        <w:t>Koncepcia modelu zahŕňa informácie uvedené v kapitole 2 Výroba brzdovej lamely.</w:t>
-      </w:r>
-      <w:r>
-        <w:t xml:space="preserve"> Nakoľko nie je možné a ani potrebné modelovať a následne simulovať celý systém, dochádza vždy k určitej abstrakcií.</w:t>
-      </w:r>
-      <w:r>
-        <w:t xml:space="preserve"> Predpokladá sa, že zanedbaním istých prvkov systému nedôjde k zníženiu validity modelu systému a preto sa môžu tieto prvky systému abstrahovať resp. zanedbať.</w:t>
+        <w:t>Koncepcia modelu</w:t>
+      </w:r>
+      <w:r>
+        <w:t xml:space="preserve"> </w:t>
+      </w:r>
+      <w:r>
+        <w:t>zahŕňa informácie uvedené v kapitole 2 Výroba brzdovej lamely.</w:t>
+      </w:r>
+      <w:r>
+        <w:t xml:space="preserve"> Nakoľko nie je možné a ani potrebné modelovať</w:t>
+      </w:r>
+      <w:r>
+        <w:t xml:space="preserve"> </w:t>
+      </w:r>
+      <w:r>
+        <w:t>a následne simulovať</w:t>
+      </w:r>
+      <w:r>
+        <w:t xml:space="preserve"> </w:t>
+      </w:r>
+      <w:r>
+        <w:t>celý systém, dochádza vždy k určitej abstrakcií.</w:t>
+      </w:r>
+      <w:r>
+        <w:t xml:space="preserve"> Predpokladá sa, že zanedbaním istých prvkov systému</w:t>
+      </w:r>
+      <w:r>
+        <w:t xml:space="preserve"> </w:t>
+      </w:r>
+      <w:r>
+        <w:t>nedôjde k zníženiu validity modelu systému a preto sa môžu tieto prvky systému abstrahovať resp. zanedbať.</w:t>
       </w:r>
       <w:r>
         <w:t xml:space="preserve"> Medzi zanedbané vlastnosti patria:</w:t>
@@ -5823,7 +6163,7 @@
       <w:pPr>
         <w:pStyle w:val="Nadpis2"/>
       </w:pPr>
-      <w:bookmarkStart w:id="21" w:name="_Toc153056443"/>
+      <w:bookmarkStart w:id="21" w:name="_Toc153127122"/>
       <w:r>
         <w:t>Návrh konceptuálneho modelu</w:t>
       </w:r>
@@ -5834,10 +6174,79 @@
         <w:jc w:val="both"/>
       </w:pPr>
       <w:r>
-        <w:t xml:space="preserve">Do simulácie vstupujú objednávky s exponenciálnym časovým </w:t>
-      </w:r>
-      <w:r>
-        <w:t xml:space="preserve">rozložením, veľkosť tejto objednávky je daná rovnomerným rozložením s minimálnou (1000 ks.) a maximálnou (10 000 ks.) hranicou. Následne je objednávke priraďovaný materiál zo skladu, ak je dostatok materiálu v sklade pre objednávku, pokračuje ďalej na spracovanie, ak však nie je dostatok materiálu v sklade, objednávka opúšťa </w:t>
+        <w:t>Do simulácie</w:t>
+      </w:r>
+      <w:r>
+        <w:t xml:space="preserve"> </w:t>
+      </w:r>
+      <w:r>
+        <w:t>vstupujú objednávky s</w:t>
+      </w:r>
+      <w:r>
+        <w:t> </w:t>
+      </w:r>
+      <w:r>
+        <w:t xml:space="preserve">exponenciálnym časovým </w:t>
+      </w:r>
+      <w:r>
+        <w:t>rozložením</w:t>
+      </w:r>
+      <w:r>
+        <w:t xml:space="preserve"> </w:t>
+      </w:r>
+      <w:r>
+        <w:rPr>
+          <w:rFonts w:cs="Times New Roman"/>
+          <w:szCs w:val="24"/>
+        </w:rPr>
+        <w:t>(</w:t>
+      </w:r>
+      <w:hyperlink w:anchor="_Zdroje" w:history="1">
+        <w:r>
+          <w:rPr>
+            <w:rStyle w:val="Hypertextovprepojenie"/>
+            <w:rFonts w:cs="Times New Roman"/>
+            <w:szCs w:val="24"/>
+            <w:lang w:val="en-GB"/>
+          </w:rPr>
+          <w:t>[2]</w:t>
+        </w:r>
+      </w:hyperlink>
+      <w:r>
+        <w:rPr>
+          <w:rFonts w:cs="Times New Roman"/>
+          <w:szCs w:val="24"/>
+          <w:lang w:val="en-GB"/>
+        </w:rPr>
+        <w:t xml:space="preserve">, </w:t>
+      </w:r>
+      <w:proofErr w:type="spellStart"/>
+      <w:r>
+        <w:rPr>
+          <w:rFonts w:cs="Times New Roman"/>
+          <w:szCs w:val="24"/>
+          <w:lang w:val="en-GB"/>
+        </w:rPr>
+        <w:t>slajd</w:t>
+      </w:r>
+      <w:proofErr w:type="spellEnd"/>
+      <w:r>
+        <w:rPr>
+          <w:rFonts w:cs="Times New Roman"/>
+          <w:szCs w:val="24"/>
+          <w:lang w:val="en-GB"/>
+        </w:rPr>
+        <w:t xml:space="preserve"> 91</w:t>
+      </w:r>
+      <w:r>
+        <w:rPr>
+          <w:rFonts w:cs="Times New Roman"/>
+          <w:szCs w:val="24"/>
+        </w:rPr>
+        <w:t>)</w:t>
+      </w:r>
+      <w:r>
+        <w:t xml:space="preserve">, veľkosť tejto objednávky je daná rovnomerným rozložením s minimálnou (1000 ks.) a maximálnou (10 000 ks.) hranicou. Následne je objednávke priraďovaný materiál zo skladu, ak je dostatok materiálu v sklade pre objednávku, pokračuje ďalej na spracovanie, ak však nie je dostatok materiálu v sklade, objednávka opúšťa </w:t>
       </w:r>
       <w:r>
         <w:t>simuláciu</w:t>
@@ -5891,7 +6300,64 @@
         <w:t>Stroj je nutné tiež udržovať v prevádzkyschopnom stave a preto po 8 hodinách práce stroj má naplánovanú údržbu. Čas údržby</w:t>
       </w:r>
       <w:r>
-        <w:t xml:space="preserve"> (normálne časové rozdelenie)</w:t>
+        <w:t xml:space="preserve"> (normálne časové rozdelenie</w:t>
+      </w:r>
+      <w:r>
+        <w:t xml:space="preserve"> </w:t>
+      </w:r>
+      <w:r>
+        <w:rPr>
+          <w:rFonts w:cs="Times New Roman"/>
+          <w:szCs w:val="24"/>
+        </w:rPr>
+        <w:t>(</w:t>
+      </w:r>
+      <w:hyperlink w:anchor="_Zdroje" w:history="1">
+        <w:r>
+          <w:rPr>
+            <w:rStyle w:val="Hypertextovprepojenie"/>
+            <w:rFonts w:cs="Times New Roman"/>
+            <w:szCs w:val="24"/>
+            <w:lang w:val="en-GB"/>
+          </w:rPr>
+          <w:t>[2]</w:t>
+        </w:r>
+      </w:hyperlink>
+      <w:r>
+        <w:rPr>
+          <w:rFonts w:cs="Times New Roman"/>
+          <w:szCs w:val="24"/>
+          <w:lang w:val="en-GB"/>
+        </w:rPr>
+        <w:t xml:space="preserve">, </w:t>
+      </w:r>
+      <w:proofErr w:type="spellStart"/>
+      <w:r>
+        <w:rPr>
+          <w:rFonts w:cs="Times New Roman"/>
+          <w:szCs w:val="24"/>
+          <w:lang w:val="en-GB"/>
+        </w:rPr>
+        <w:t>slajd</w:t>
+      </w:r>
+      <w:proofErr w:type="spellEnd"/>
+      <w:r>
+        <w:rPr>
+          <w:rFonts w:cs="Times New Roman"/>
+          <w:szCs w:val="24"/>
+          <w:lang w:val="en-GB"/>
+        </w:rPr>
+        <w:t xml:space="preserve"> 93</w:t>
+      </w:r>
+      <w:r>
+        <w:rPr>
+          <w:rFonts w:cs="Times New Roman"/>
+          <w:szCs w:val="24"/>
+        </w:rPr>
+        <w:t>)</w:t>
+      </w:r>
+      <w:r>
+        <w:t>)</w:t>
       </w:r>
       <w:r>
         <w:t xml:space="preserve"> je pre každý stroj iný. Stroje sú obsluhované zamestnancami, ktorý musia pred </w:t>
@@ -5907,7 +6373,19 @@
       </w:r>
       <w:r>
         <w:lastRenderedPageBreak/>
-        <w:t xml:space="preserve">k vznikne udalosť prestávka zamestnanca, zamestnanec preruší svoju prácu a ide na 15 </w:t>
+        <w:t>k vznik</w:t>
+      </w:r>
+      <w:r>
+        <w:t>u</w:t>
+      </w:r>
+      <w:r>
+        <w:t xml:space="preserve"> udalos</w:t>
+      </w:r>
+      <w:r>
+        <w:t>ti</w:t>
+      </w:r>
+      <w:r>
+        <w:t xml:space="preserve"> prestávka, zamestnanec preruší svoju prácu a ide na 15 </w:t>
       </w:r>
       <w:r>
         <w:t>minútovú</w:t>
@@ -5930,7 +6408,64 @@
         <w:t>Po opracovaní produktov prichádza na rad ich kontrola, olejovanie a balenie do krabíc.</w:t>
       </w:r>
       <w:r>
-        <w:t xml:space="preserve"> Kontrolu vykonávajú 10 zamestnanci (1 paleta na 1 zamestnanca), kde je určitá pravdepodobnosť že súčiastka bude defektná a tým pádom sa bude musieť súčiastka z danej palety poslať na prerobenie (</w:t>
+        <w:t xml:space="preserve"> Kontrolu vykonávajú 10 zamestnanci (1 paleta na 1 zamestnanca), kde je určitá pravdepodobnosť</w:t>
+      </w:r>
+      <w:r>
+        <w:t xml:space="preserve"> </w:t>
+      </w:r>
+      <w:r>
+        <w:rPr>
+          <w:rFonts w:cs="Times New Roman"/>
+          <w:szCs w:val="24"/>
+        </w:rPr>
+        <w:t>(</w:t>
+      </w:r>
+      <w:hyperlink w:anchor="_Zdroje" w:history="1">
+        <w:r>
+          <w:rPr>
+            <w:rStyle w:val="Hypertextovprepojenie"/>
+            <w:rFonts w:cs="Times New Roman"/>
+            <w:szCs w:val="24"/>
+            <w:lang w:val="en-GB"/>
+          </w:rPr>
+          <w:t>[2]</w:t>
+        </w:r>
+      </w:hyperlink>
+      <w:r>
+        <w:rPr>
+          <w:rFonts w:cs="Times New Roman"/>
+          <w:szCs w:val="24"/>
+          <w:lang w:val="en-GB"/>
+        </w:rPr>
+        <w:t xml:space="preserve">, </w:t>
+      </w:r>
+      <w:proofErr w:type="spellStart"/>
+      <w:r>
+        <w:rPr>
+          <w:rFonts w:cs="Times New Roman"/>
+          <w:szCs w:val="24"/>
+          <w:lang w:val="en-GB"/>
+        </w:rPr>
+        <w:t>slajd</w:t>
+      </w:r>
+      <w:proofErr w:type="spellEnd"/>
+      <w:r>
+        <w:rPr>
+          <w:rFonts w:cs="Times New Roman"/>
+          <w:szCs w:val="24"/>
+          <w:lang w:val="en-GB"/>
+        </w:rPr>
+        <w:t xml:space="preserve"> 73</w:t>
+      </w:r>
+      <w:r>
+        <w:rPr>
+          <w:rFonts w:cs="Times New Roman"/>
+          <w:szCs w:val="24"/>
+        </w:rPr>
+        <w:t>)</w:t>
+      </w:r>
+      <w:r>
+        <w:t xml:space="preserve"> že súčiastka bude defektná a tým pádom sa bude musieť súčiastka z danej palety poslať na prerobenie (</w:t>
       </w:r>
       <w:proofErr w:type="spellStart"/>
       <w:r>
@@ -5985,18 +6520,84 @@
         </w:rPr>
         <w:lastRenderedPageBreak/>
         <w:drawing>
-          <wp:anchor distT="0" distB="0" distL="114300" distR="114300" simplePos="0" relativeHeight="251681792" behindDoc="0" locked="0" layoutInCell="1" allowOverlap="1" wp14:anchorId="20334020" wp14:editId="775AD132">
+          <wp:anchor distT="0" distB="0" distL="114300" distR="114300" simplePos="0" relativeHeight="251681792" behindDoc="1" locked="0" layoutInCell="1" allowOverlap="1" wp14:anchorId="3777CFA3" wp14:editId="6557B0C9">
             <wp:simplePos x="0" y="0"/>
-            <wp:positionH relativeFrom="margin">
-              <wp:align>center</wp:align>
+            <wp:positionH relativeFrom="page">
+              <wp:align>left</wp:align>
             </wp:positionH>
-            <wp:positionV relativeFrom="margin">
-              <wp:posOffset>-315643</wp:posOffset>
+            <wp:positionV relativeFrom="paragraph">
+              <wp:posOffset>555</wp:posOffset>
             </wp:positionV>
-            <wp:extent cx="10291445" cy="6024245"/>
+            <wp:extent cx="10683240" cy="6271895"/>
             <wp:effectExtent l="0" t="0" r="0" b="0"/>
-            <wp:wrapSquare wrapText="bothSides"/>
-            <wp:docPr id="1632321303" name="Obrázok 1"/>
+            <wp:wrapTight wrapText="bothSides">
+              <wp:wrapPolygon edited="0">
+                <wp:start x="5777" y="66"/>
+                <wp:lineTo x="5777" y="1247"/>
+                <wp:lineTo x="5585" y="2034"/>
+                <wp:lineTo x="5585" y="2231"/>
+                <wp:lineTo x="5777" y="2296"/>
+                <wp:lineTo x="2966" y="2755"/>
+                <wp:lineTo x="2234" y="2952"/>
+                <wp:lineTo x="2234" y="3346"/>
+                <wp:lineTo x="3621" y="4396"/>
+                <wp:lineTo x="1502" y="5052"/>
+                <wp:lineTo x="732" y="5380"/>
+                <wp:lineTo x="308" y="5577"/>
+                <wp:lineTo x="231" y="5708"/>
+                <wp:lineTo x="231" y="6495"/>
+                <wp:lineTo x="77" y="6692"/>
+                <wp:lineTo x="154" y="6823"/>
+                <wp:lineTo x="1078" y="7545"/>
+                <wp:lineTo x="1001" y="8595"/>
+                <wp:lineTo x="5854" y="8595"/>
+                <wp:lineTo x="5893" y="10760"/>
+                <wp:lineTo x="11208" y="11744"/>
+                <wp:lineTo x="11247" y="16992"/>
+                <wp:lineTo x="11401" y="16992"/>
+                <wp:lineTo x="11401" y="17386"/>
+                <wp:lineTo x="13866" y="18042"/>
+                <wp:lineTo x="15175" y="18042"/>
+                <wp:lineTo x="14906" y="18370"/>
+                <wp:lineTo x="14752" y="19813"/>
+                <wp:lineTo x="14752" y="20141"/>
+                <wp:lineTo x="14906" y="21453"/>
+                <wp:lineTo x="19759" y="21453"/>
+                <wp:lineTo x="19836" y="18304"/>
+                <wp:lineTo x="19104" y="18042"/>
+                <wp:lineTo x="20452" y="17648"/>
+                <wp:lineTo x="20414" y="16992"/>
+                <wp:lineTo x="21492" y="16467"/>
+                <wp:lineTo x="21454" y="16205"/>
+                <wp:lineTo x="19528" y="15942"/>
+                <wp:lineTo x="19605" y="15549"/>
+                <wp:lineTo x="19412" y="15418"/>
+                <wp:lineTo x="17448" y="14893"/>
+                <wp:lineTo x="17679" y="14893"/>
+                <wp:lineTo x="17872" y="14368"/>
+                <wp:lineTo x="17833" y="13843"/>
+                <wp:lineTo x="18295" y="13843"/>
+                <wp:lineTo x="18642" y="13384"/>
+                <wp:lineTo x="18603" y="11744"/>
+                <wp:lineTo x="19874" y="11744"/>
+                <wp:lineTo x="20914" y="11284"/>
+                <wp:lineTo x="20914" y="6036"/>
+                <wp:lineTo x="20529" y="5577"/>
+                <wp:lineTo x="19874" y="5445"/>
+                <wp:lineTo x="19951" y="4592"/>
+                <wp:lineTo x="19643" y="4527"/>
+                <wp:lineTo x="17217" y="4396"/>
+                <wp:lineTo x="17795" y="4002"/>
+                <wp:lineTo x="17756" y="3346"/>
+                <wp:lineTo x="18372" y="3346"/>
+                <wp:lineTo x="18642" y="2952"/>
+                <wp:lineTo x="18565" y="1181"/>
+                <wp:lineTo x="14328" y="722"/>
+                <wp:lineTo x="9976" y="66"/>
+                <wp:lineTo x="5777" y="66"/>
+              </wp:wrapPolygon>
+            </wp:wrapTight>
+            <wp:docPr id="319069156" name="Grafický objekt 1"/>
             <wp:cNvGraphicFramePr>
               <a:graphicFrameLocks xmlns:a="http://schemas.openxmlformats.org/drawingml/2006/main" noChangeAspect="1"/>
             </wp:cNvGraphicFramePr>
@@ -6004,10 +6605,8 @@
               <a:graphicData uri="http://schemas.openxmlformats.org/drawingml/2006/picture">
                 <pic:pic xmlns:pic="http://schemas.openxmlformats.org/drawingml/2006/picture">
                   <pic:nvPicPr>
-                    <pic:cNvPr id="0" name="Picture 1"/>
-                    <pic:cNvPicPr>
-                      <a:picLocks noChangeAspect="1" noChangeArrowheads="1"/>
-                    </pic:cNvPicPr>
+                    <pic:cNvPr id="319069156" name=""/>
+                    <pic:cNvPicPr/>
                   </pic:nvPicPr>
                   <pic:blipFill>
                     <a:blip r:embed="rId12">
@@ -6015,33 +6614,31 @@
                         <a:ext uri="{28A0092B-C50C-407E-A947-70E740481C1C}">
                           <a14:useLocalDpi xmlns:a14="http://schemas.microsoft.com/office/drawing/2010/main" val="0"/>
                         </a:ext>
+                        <a:ext uri="{96DAC541-7B7A-43D3-8B79-37D633B846F1}">
+                          <asvg:svgBlip xmlns:asvg="http://schemas.microsoft.com/office/drawing/2016/SVG/main" r:embed="rId13"/>
+                        </a:ext>
                       </a:extLst>
                     </a:blip>
-                    <a:srcRect/>
                     <a:stretch>
                       <a:fillRect/>
                     </a:stretch>
                   </pic:blipFill>
-                  <pic:spPr bwMode="auto">
+                  <pic:spPr>
                     <a:xfrm>
                       <a:off x="0" y="0"/>
-                      <a:ext cx="10291445" cy="6024245"/>
+                      <a:ext cx="10706671" cy="6286078"/>
                     </a:xfrm>
                     <a:prstGeom prst="rect">
                       <a:avLst/>
                     </a:prstGeom>
-                    <a:noFill/>
-                    <a:ln>
-                      <a:noFill/>
-                    </a:ln>
                   </pic:spPr>
                 </pic:pic>
               </a:graphicData>
             </a:graphic>
-            <wp14:sizeRelH relativeFrom="margin">
+            <wp14:sizeRelH relativeFrom="page">
               <wp14:pctWidth>0</wp14:pctWidth>
             </wp14:sizeRelH>
-            <wp14:sizeRelV relativeFrom="margin">
+            <wp14:sizeRelV relativeFrom="page">
               <wp14:pctHeight>0</wp14:pctHeight>
             </wp14:sizeRelV>
           </wp:anchor>
@@ -6055,18 +6652,83 @@
         </w:rPr>
         <w:lastRenderedPageBreak/>
         <w:drawing>
-          <wp:anchor distT="0" distB="0" distL="114300" distR="114300" simplePos="0" relativeHeight="251682816" behindDoc="0" locked="0" layoutInCell="1" allowOverlap="1" wp14:anchorId="4D75D7FC" wp14:editId="0DDC5570">
+          <wp:anchor distT="0" distB="0" distL="114300" distR="114300" simplePos="0" relativeHeight="251682816" behindDoc="1" locked="0" layoutInCell="1" allowOverlap="1" wp14:anchorId="7814084A" wp14:editId="35293F5B">
             <wp:simplePos x="0" y="0"/>
-            <wp:positionH relativeFrom="margin">
-              <wp:align>center</wp:align>
+            <wp:positionH relativeFrom="page">
+              <wp:align>left</wp:align>
             </wp:positionH>
-            <wp:positionV relativeFrom="margin">
-              <wp:posOffset>-419944</wp:posOffset>
+            <wp:positionV relativeFrom="paragraph">
+              <wp:posOffset>0</wp:posOffset>
             </wp:positionV>
-            <wp:extent cx="10450195" cy="5769610"/>
-            <wp:effectExtent l="0" t="0" r="8255" b="0"/>
-            <wp:wrapSquare wrapText="bothSides"/>
-            <wp:docPr id="1815016515" name="Obrázok 2"/>
+            <wp:extent cx="10683240" cy="5911215"/>
+            <wp:effectExtent l="0" t="0" r="3810" b="0"/>
+            <wp:wrapTight wrapText="bothSides">
+              <wp:wrapPolygon edited="0">
+                <wp:start x="3505" y="0"/>
+                <wp:lineTo x="3505" y="1253"/>
+                <wp:lineTo x="3351" y="1531"/>
+                <wp:lineTo x="3351" y="1810"/>
+                <wp:lineTo x="3505" y="2367"/>
+                <wp:lineTo x="3389" y="3202"/>
+                <wp:lineTo x="3544" y="3481"/>
+                <wp:lineTo x="4083" y="3481"/>
+                <wp:lineTo x="616" y="3898"/>
+                <wp:lineTo x="0" y="4037"/>
+                <wp:lineTo x="39" y="5012"/>
+                <wp:lineTo x="2427" y="5708"/>
+                <wp:lineTo x="3698" y="5708"/>
+                <wp:lineTo x="3698" y="6404"/>
+                <wp:lineTo x="3813" y="6822"/>
+                <wp:lineTo x="3967" y="6822"/>
+                <wp:lineTo x="3505" y="7170"/>
+                <wp:lineTo x="3505" y="7309"/>
+                <wp:lineTo x="4160" y="7936"/>
+                <wp:lineTo x="4160" y="9189"/>
+                <wp:lineTo x="15175" y="10163"/>
+                <wp:lineTo x="0" y="10233"/>
+                <wp:lineTo x="0" y="14897"/>
+                <wp:lineTo x="847" y="15732"/>
+                <wp:lineTo x="1117" y="15732"/>
+                <wp:lineTo x="732" y="16706"/>
+                <wp:lineTo x="616" y="19004"/>
+                <wp:lineTo x="963" y="19073"/>
+                <wp:lineTo x="6702" y="19073"/>
+                <wp:lineTo x="6702" y="19978"/>
+                <wp:lineTo x="17024" y="20187"/>
+                <wp:lineTo x="17024" y="21161"/>
+                <wp:lineTo x="20375" y="21161"/>
+                <wp:lineTo x="20491" y="19978"/>
+                <wp:lineTo x="20144" y="19352"/>
+                <wp:lineTo x="19836" y="19073"/>
+                <wp:lineTo x="19836" y="17959"/>
+                <wp:lineTo x="19643" y="16846"/>
+                <wp:lineTo x="20337" y="16846"/>
+                <wp:lineTo x="21531" y="16150"/>
+                <wp:lineTo x="21569" y="15314"/>
+                <wp:lineTo x="21184" y="15175"/>
+                <wp:lineTo x="18141" y="14618"/>
+                <wp:lineTo x="19913" y="13922"/>
+                <wp:lineTo x="19797" y="13713"/>
+                <wp:lineTo x="12710" y="13504"/>
+                <wp:lineTo x="13635" y="12530"/>
+                <wp:lineTo x="13519" y="11277"/>
+                <wp:lineTo x="14213" y="11277"/>
+                <wp:lineTo x="16524" y="10442"/>
+                <wp:lineTo x="16601" y="4177"/>
+                <wp:lineTo x="15021" y="3898"/>
+                <wp:lineTo x="9591" y="3481"/>
+                <wp:lineTo x="9668" y="2924"/>
+                <wp:lineTo x="9051" y="2784"/>
+                <wp:lineTo x="5585" y="2367"/>
+                <wp:lineTo x="6432" y="2019"/>
+                <wp:lineTo x="6625" y="1531"/>
+                <wp:lineTo x="6432" y="1253"/>
+                <wp:lineTo x="6548" y="557"/>
+                <wp:lineTo x="6509" y="0"/>
+                <wp:lineTo x="3505" y="0"/>
+              </wp:wrapPolygon>
+            </wp:wrapTight>
+            <wp:docPr id="1819382179" name="Grafický objekt 1"/>
             <wp:cNvGraphicFramePr>
               <a:graphicFrameLocks xmlns:a="http://schemas.openxmlformats.org/drawingml/2006/main" noChangeAspect="1"/>
             </wp:cNvGraphicFramePr>
@@ -6074,44 +6736,40 @@
               <a:graphicData uri="http://schemas.openxmlformats.org/drawingml/2006/picture">
                 <pic:pic xmlns:pic="http://schemas.openxmlformats.org/drawingml/2006/picture">
                   <pic:nvPicPr>
-                    <pic:cNvPr id="0" name="Picture 2"/>
-                    <pic:cNvPicPr>
-                      <a:picLocks noChangeAspect="1" noChangeArrowheads="1"/>
-                    </pic:cNvPicPr>
+                    <pic:cNvPr id="1819382179" name=""/>
+                    <pic:cNvPicPr/>
                   </pic:nvPicPr>
                   <pic:blipFill>
-                    <a:blip r:embed="rId13">
+                    <a:blip r:embed="rId14">
                       <a:extLst>
                         <a:ext uri="{28A0092B-C50C-407E-A947-70E740481C1C}">
                           <a14:useLocalDpi xmlns:a14="http://schemas.microsoft.com/office/drawing/2010/main" val="0"/>
                         </a:ext>
+                        <a:ext uri="{96DAC541-7B7A-43D3-8B79-37D633B846F1}">
+                          <asvg:svgBlip xmlns:asvg="http://schemas.microsoft.com/office/drawing/2016/SVG/main" r:embed="rId15"/>
+                        </a:ext>
                       </a:extLst>
                     </a:blip>
-                    <a:srcRect/>
                     <a:stretch>
                       <a:fillRect/>
                     </a:stretch>
                   </pic:blipFill>
-                  <pic:spPr bwMode="auto">
+                  <pic:spPr>
                     <a:xfrm>
                       <a:off x="0" y="0"/>
-                      <a:ext cx="10450195" cy="5769610"/>
+                      <a:ext cx="10698468" cy="5919911"/>
                     </a:xfrm>
                     <a:prstGeom prst="rect">
                       <a:avLst/>
                     </a:prstGeom>
-                    <a:noFill/>
-                    <a:ln>
-                      <a:noFill/>
-                    </a:ln>
                   </pic:spPr>
                 </pic:pic>
               </a:graphicData>
             </a:graphic>
-            <wp14:sizeRelH relativeFrom="margin">
+            <wp14:sizeRelH relativeFrom="page">
               <wp14:pctWidth>0</wp14:pctWidth>
             </wp14:sizeRelH>
-            <wp14:sizeRelV relativeFrom="margin">
+            <wp14:sizeRelV relativeFrom="page">
               <wp14:pctHeight>0</wp14:pctHeight>
             </wp14:sizeRelV>
           </wp:anchor>
@@ -6133,7 +6791,7 @@
       <w:pPr>
         <w:pStyle w:val="Nadpis1"/>
       </w:pPr>
-      <w:bookmarkStart w:id="22" w:name="_Toc153056444"/>
+      <w:bookmarkStart w:id="22" w:name="_Toc153127123"/>
       <w:r>
         <w:lastRenderedPageBreak/>
         <w:t>Architektúra simulačného modelu</w:t>
@@ -6205,7 +6863,7 @@
         <w:pStyle w:val="Nadpis2"/>
         <w:jc w:val="both"/>
       </w:pPr>
-      <w:bookmarkStart w:id="23" w:name="_Toc153056445"/>
+      <w:bookmarkStart w:id="23" w:name="_Toc153127124"/>
       <w:r>
         <w:t>Spustenie simulačného modelu</w:t>
       </w:r>
@@ -6741,7 +7399,7 @@
       <w:pPr>
         <w:pStyle w:val="Nadpis2"/>
       </w:pPr>
-      <w:bookmarkStart w:id="24" w:name="_Toc153056446"/>
+      <w:bookmarkStart w:id="24" w:name="_Toc153127125"/>
       <w:r>
         <w:t>Stručný popis implementácie</w:t>
       </w:r>
@@ -6769,7 +7427,64 @@
       </w:r>
       <w:proofErr w:type="spellEnd"/>
       <w:r>
-        <w:t xml:space="preserve"> sieti z predošlej kapitoly.</w:t>
+        <w:t xml:space="preserve"> sieti</w:t>
+      </w:r>
+      <w:r>
+        <w:t xml:space="preserve"> </w:t>
+      </w:r>
+      <w:r>
+        <w:rPr>
+          <w:rFonts w:cs="Times New Roman"/>
+          <w:szCs w:val="24"/>
+        </w:rPr>
+        <w:t>(</w:t>
+      </w:r>
+      <w:hyperlink w:anchor="_Zdroje" w:history="1">
+        <w:r>
+          <w:rPr>
+            <w:rStyle w:val="Hypertextovprepojenie"/>
+            <w:rFonts w:cs="Times New Roman"/>
+            <w:szCs w:val="24"/>
+            <w:lang w:val="en-GB"/>
+          </w:rPr>
+          <w:t>[2]</w:t>
+        </w:r>
+      </w:hyperlink>
+      <w:r>
+        <w:rPr>
+          <w:rFonts w:cs="Times New Roman"/>
+          <w:szCs w:val="24"/>
+          <w:lang w:val="en-GB"/>
+        </w:rPr>
+        <w:t xml:space="preserve">, </w:t>
+      </w:r>
+      <w:proofErr w:type="spellStart"/>
+      <w:r>
+        <w:rPr>
+          <w:rFonts w:cs="Times New Roman"/>
+          <w:szCs w:val="24"/>
+          <w:lang w:val="en-GB"/>
+        </w:rPr>
+        <w:t>slajd</w:t>
+      </w:r>
+      <w:proofErr w:type="spellEnd"/>
+      <w:r>
+        <w:rPr>
+          <w:rFonts w:cs="Times New Roman"/>
+          <w:szCs w:val="24"/>
+          <w:lang w:val="en-GB"/>
+        </w:rPr>
+        <w:t xml:space="preserve"> 126</w:t>
+      </w:r>
+      <w:r>
+        <w:rPr>
+          <w:rFonts w:cs="Times New Roman"/>
+          <w:szCs w:val="24"/>
+        </w:rPr>
+        <w:t>)</w:t>
+      </w:r>
+      <w:r>
+        <w:t xml:space="preserve"> z predošlej kapitoly.</w:t>
       </w:r>
       <w:r>
         <w:t xml:space="preserve"> Základnou časovou jednotkou v programe je 1 sekunda. </w:t>
@@ -6799,7 +7514,11 @@
         <w:t xml:space="preserve">, zásob, ktoré </w:t>
       </w:r>
       <w:r>
-        <w:t>sa generujú s normálnym časovým rozdelením so stredom</w:t>
+        <w:t xml:space="preserve">sa generujú s normálnym časovým rozdelením so </w:t>
+      </w:r>
+      <w:r>
+        <w:lastRenderedPageBreak/>
+        <w:t>stredom</w:t>
       </w:r>
       <w:r>
         <w:t xml:space="preserve"> </w:t>
@@ -6808,11 +7527,7 @@
         <w:t>2</w:t>
       </w:r>
       <w:r>
-        <w:t xml:space="preserve"> (časová </w:t>
-      </w:r>
-      <w:r>
-        <w:lastRenderedPageBreak/>
-        <w:t>jednotka: dni)</w:t>
+        <w:t xml:space="preserve"> (časová jednotka: dni)</w:t>
       </w:r>
       <w:r>
         <w:t xml:space="preserve">, </w:t>
@@ -7032,7 +7747,28 @@
         <w:t xml:space="preserve"> </w:t>
       </w:r>
       <w:r>
-        <w:t>Tabuľka 2.</w:t>
+        <w:fldChar w:fldCharType="begin"/>
+      </w:r>
+      <w:r>
+        <w:instrText xml:space="preserve"> REF _Ref153045392 \h </w:instrText>
+      </w:r>
+      <w:r>
+        <w:fldChar w:fldCharType="separate"/>
+      </w:r>
+      <w:r>
+        <w:t xml:space="preserve">Tabuľka </w:t>
+      </w:r>
+      <w:r>
+        <w:rPr>
+          <w:noProof/>
+        </w:rPr>
+        <w:t>2</w:t>
+      </w:r>
+      <w:r>
+        <w:fldChar w:fldCharType="end"/>
+      </w:r>
+      <w:r>
+        <w:t>.</w:t>
       </w:r>
     </w:p>
     <w:p>
@@ -7065,7 +7801,7 @@
         <w:pStyle w:val="Nadpis1"/>
         <w:jc w:val="both"/>
       </w:pPr>
-      <w:bookmarkStart w:id="25" w:name="_Toc153056447"/>
+      <w:bookmarkStart w:id="25" w:name="_Toc153127126"/>
       <w:r>
         <w:lastRenderedPageBreak/>
         <w:t>Experimenty</w:t>
@@ -7091,7 +7827,61 @@
       </w:r>
       <w:proofErr w:type="spellEnd"/>
       <w:r>
-        <w:t xml:space="preserve">) jednotlivých zariadení. Prvotnými experimentami </w:t>
+        <w:t xml:space="preserve">) </w:t>
+      </w:r>
+      <w:r>
+        <w:rPr>
+          <w:rFonts w:cs="Times New Roman"/>
+          <w:szCs w:val="24"/>
+        </w:rPr>
+        <w:t>(</w:t>
+      </w:r>
+      <w:hyperlink w:anchor="_Zdroje" w:history="1">
+        <w:r>
+          <w:rPr>
+            <w:rStyle w:val="Hypertextovprepojenie"/>
+            <w:rFonts w:cs="Times New Roman"/>
+            <w:szCs w:val="24"/>
+            <w:lang w:val="en-GB"/>
+          </w:rPr>
+          <w:t>[2]</w:t>
+        </w:r>
+      </w:hyperlink>
+      <w:r>
+        <w:rPr>
+          <w:rFonts w:cs="Times New Roman"/>
+          <w:szCs w:val="24"/>
+          <w:lang w:val="en-GB"/>
+        </w:rPr>
+        <w:t xml:space="preserve">, </w:t>
+      </w:r>
+      <w:proofErr w:type="spellStart"/>
+      <w:r>
+        <w:rPr>
+          <w:rFonts w:cs="Times New Roman"/>
+          <w:szCs w:val="24"/>
+          <w:lang w:val="en-GB"/>
+        </w:rPr>
+        <w:t>slajd</w:t>
+      </w:r>
+      <w:proofErr w:type="spellEnd"/>
+      <w:r>
+        <w:rPr>
+          <w:rFonts w:cs="Times New Roman"/>
+          <w:szCs w:val="24"/>
+          <w:lang w:val="en-GB"/>
+        </w:rPr>
+        <w:t xml:space="preserve"> 141</w:t>
+      </w:r>
+      <w:r>
+        <w:rPr>
+          <w:rFonts w:cs="Times New Roman"/>
+          <w:szCs w:val="24"/>
+        </w:rPr>
+        <w:t xml:space="preserve">) </w:t>
+      </w:r>
+      <w:r>
+        <w:t xml:space="preserve">jednotlivých zariadení. Prvotnými experimentami </w:t>
       </w:r>
       <w:r>
         <w:t>boli pokusy o nájdenie miest vo výrobnom procese, ktoré sú pomalé</w:t>
@@ -7121,7 +7911,7 @@
         <w:pStyle w:val="Nadpis2"/>
         <w:jc w:val="both"/>
       </w:pPr>
-      <w:bookmarkStart w:id="26" w:name="_Toc153056448"/>
+      <w:bookmarkStart w:id="26" w:name="_Toc153127127"/>
       <w:r>
         <w:t xml:space="preserve">Experiment č. </w:t>
       </w:r>
@@ -7467,27 +8257,14 @@
       <w:r>
         <w:t xml:space="preserve">Tabuľka </w:t>
       </w:r>
-      <w:r>
-        <w:fldChar w:fldCharType="begin"/>
-      </w:r>
-      <w:r>
-        <w:instrText xml:space="preserve"> SEQ Tabuľka \* ARABIC </w:instrText>
-      </w:r>
-      <w:r>
-        <w:fldChar w:fldCharType="separate"/>
-      </w:r>
-      <w:r>
-        <w:rPr>
-          <w:noProof/>
-        </w:rPr>
-        <w:t>3</w:t>
-      </w:r>
-      <w:r>
-        <w:rPr>
-          <w:noProof/>
-        </w:rPr>
-        <w:fldChar w:fldCharType="end"/>
-      </w:r>
+      <w:fldSimple w:instr=" SEQ Tabuľka \* ARABIC ">
+        <w:r>
+          <w:rPr>
+            <w:noProof/>
+          </w:rPr>
+          <w:t>3</w:t>
+        </w:r>
+      </w:fldSimple>
       <w:bookmarkEnd w:id="27"/>
       <w:r>
         <w:t xml:space="preserve"> </w:t>
@@ -8009,7 +8786,7 @@
         <w:pStyle w:val="Nadpis2"/>
         <w:jc w:val="both"/>
       </w:pPr>
-      <w:bookmarkStart w:id="28" w:name="_Toc153056449"/>
+      <w:bookmarkStart w:id="28" w:name="_Toc153127128"/>
       <w:r>
         <w:t xml:space="preserve">Experiment č. </w:t>
       </w:r>
@@ -8991,7 +9768,7 @@
         <w:pStyle w:val="Nadpis2"/>
         <w:jc w:val="both"/>
       </w:pPr>
-      <w:bookmarkStart w:id="30" w:name="_Toc153056450"/>
+      <w:bookmarkStart w:id="30" w:name="_Toc153127129"/>
       <w:r>
         <w:lastRenderedPageBreak/>
         <w:t>Experiment č. 2</w:t>
@@ -10167,7 +10944,7 @@
       <w:pPr>
         <w:pStyle w:val="Nadpis2"/>
       </w:pPr>
-      <w:bookmarkStart w:id="32" w:name="_Toc153056451"/>
+      <w:bookmarkStart w:id="32" w:name="_Toc153127130"/>
       <w:r>
         <w:lastRenderedPageBreak/>
         <w:t>Záver experimentov</w:t>
@@ -10185,13 +10962,13 @@
         <mc:AlternateContent>
           <mc:Choice Requires="wps">
             <w:drawing>
-              <wp:anchor distT="0" distB="0" distL="114300" distR="114300" simplePos="0" relativeHeight="251676672" behindDoc="0" locked="0" layoutInCell="1" allowOverlap="1" wp14:anchorId="03084597" wp14:editId="0EC37D62">
+              <wp:anchor distT="0" distB="0" distL="114300" distR="114300" simplePos="0" relativeHeight="251676672" behindDoc="0" locked="0" layoutInCell="1" allowOverlap="1" wp14:anchorId="03084597" wp14:editId="21CB1AC9">
                 <wp:simplePos x="0" y="0"/>
                 <wp:positionH relativeFrom="margin">
                   <wp:align>right</wp:align>
                 </wp:positionH>
                 <wp:positionV relativeFrom="paragraph">
-                  <wp:posOffset>8111635</wp:posOffset>
+                  <wp:posOffset>4686806</wp:posOffset>
                 </wp:positionV>
                 <wp:extent cx="5786755" cy="635"/>
                 <wp:effectExtent l="0" t="0" r="4445" b="8255"/>
@@ -10261,7 +11038,7 @@
                 <v:stroke joinstyle="miter"/>
                 <v:path gradientshapeok="t" o:connecttype="rect"/>
               </v:shapetype>
-              <v:shape id="Textové pole 1" o:spid="_x0000_s1026" type="#_x0000_t202" style="position:absolute;left:0;text-align:left;margin-left:404.45pt;margin-top:638.7pt;width:455.65pt;height:.05pt;z-index:251676672;visibility:visible;mso-wrap-style:square;mso-wrap-distance-left:9pt;mso-wrap-distance-top:0;mso-wrap-distance-right:9pt;mso-wrap-distance-bottom:0;mso-position-horizontal:right;mso-position-horizontal-relative:margin;mso-position-vertical:absolute;mso-position-vertical-relative:text;v-text-anchor:top" o:gfxdata="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" stroked="f">
+              <v:shape id="Textové pole 1" o:spid="_x0000_s1026" type="#_x0000_t202" style="position:absolute;left:0;text-align:left;margin-left:404.45pt;margin-top:369.05pt;width:455.65pt;height:.05pt;z-index:251676672;visibility:visible;mso-wrap-style:square;mso-wrap-distance-left:9pt;mso-wrap-distance-top:0;mso-wrap-distance-right:9pt;mso-wrap-distance-bottom:0;mso-position-horizontal:right;mso-position-horizontal-relative:margin;mso-position-vertical:absolute;mso-position-vertical-relative:text;v-text-anchor:top" o:gfxdata="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" stroked="f">
                 <v:textbox style="mso-fit-shape-to-text:t" inset="0,0,0,0">
                   <w:txbxContent>
                     <w:p>
@@ -10299,13 +11076,13 @@
           <w:noProof/>
         </w:rPr>
         <w:drawing>
-          <wp:anchor distT="0" distB="0" distL="114300" distR="114300" simplePos="0" relativeHeight="251672576" behindDoc="0" locked="0" layoutInCell="1" allowOverlap="1" wp14:anchorId="2EE61095" wp14:editId="6AA6DE2A">
+          <wp:anchor distT="0" distB="0" distL="114300" distR="114300" simplePos="0" relativeHeight="251672576" behindDoc="0" locked="0" layoutInCell="1" allowOverlap="1" wp14:anchorId="2EE61095" wp14:editId="61A27913">
             <wp:simplePos x="0" y="0"/>
             <wp:positionH relativeFrom="margin">
-              <wp:posOffset>-15313</wp:posOffset>
+              <wp:align>center</wp:align>
             </wp:positionH>
             <wp:positionV relativeFrom="margin">
-              <wp:posOffset>4827961</wp:posOffset>
+              <wp:posOffset>4983480</wp:posOffset>
             </wp:positionV>
             <wp:extent cx="5786755" cy="3467100"/>
             <wp:effectExtent l="0" t="0" r="4445" b="0"/>
@@ -10322,7 +11099,7 @@
                     <pic:cNvPicPr/>
                   </pic:nvPicPr>
                   <pic:blipFill>
-                    <a:blip r:embed="rId14">
+                    <a:blip r:embed="rId16">
                       <a:extLst>
                         <a:ext uri="{28A0092B-C50C-407E-A947-70E740481C1C}">
                           <a14:useLocalDpi xmlns:a14="http://schemas.microsoft.com/office/drawing/2010/main" val="0"/>
@@ -10361,13 +11138,13 @@
         <mc:AlternateContent>
           <mc:Choice Requires="wps">
             <w:drawing>
-              <wp:anchor distT="0" distB="0" distL="114300" distR="114300" simplePos="0" relativeHeight="251674624" behindDoc="0" locked="0" layoutInCell="1" allowOverlap="1" wp14:anchorId="3BF49B76" wp14:editId="39C38B70">
+              <wp:anchor distT="0" distB="0" distL="114300" distR="114300" simplePos="0" relativeHeight="251674624" behindDoc="0" locked="0" layoutInCell="1" allowOverlap="1" wp14:anchorId="3BF49B76" wp14:editId="67B82378">
                 <wp:simplePos x="0" y="0"/>
                 <wp:positionH relativeFrom="margin">
-                  <wp:align>left</wp:align>
+                  <wp:align>right</wp:align>
                 </wp:positionH>
                 <wp:positionV relativeFrom="paragraph">
-                  <wp:posOffset>4674476</wp:posOffset>
+                  <wp:posOffset>8233459</wp:posOffset>
                 </wp:positionV>
                 <wp:extent cx="5758180" cy="635"/>
                 <wp:effectExtent l="0" t="0" r="0" b="8255"/>
@@ -10432,7 +11209,7 @@
           </mc:Choice>
           <mc:Fallback>
             <w:pict>
-              <v:shape w14:anchorId="3BF49B76" id="_x0000_s1027" type="#_x0000_t202" style="position:absolute;left:0;text-align:left;margin-left:0;margin-top:368.05pt;width:453.4pt;height:.05pt;z-index:251674624;visibility:visible;mso-wrap-style:square;mso-wrap-distance-left:9pt;mso-wrap-distance-top:0;mso-wrap-distance-right:9pt;mso-wrap-distance-bottom:0;mso-position-horizontal:left;mso-position-horizontal-relative:margin;mso-position-vertical:absolute;mso-position-vertical-relative:text;v-text-anchor:top" o:gfxdata="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" stroked="f">
+              <v:shape w14:anchorId="3BF49B76" id="_x0000_s1027" type="#_x0000_t202" style="position:absolute;left:0;text-align:left;margin-left:402.2pt;margin-top:648.3pt;width:453.4pt;height:.05pt;z-index:251674624;visibility:visible;mso-wrap-style:square;mso-wrap-distance-left:9pt;mso-wrap-distance-top:0;mso-wrap-distance-right:9pt;mso-wrap-distance-bottom:0;mso-position-horizontal:right;mso-position-horizontal-relative:margin;mso-position-vertical:absolute;mso-position-vertical-relative:text;v-text-anchor:top" o:gfxdata="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" stroked="f">
                 <v:textbox style="mso-fit-shape-to-text:t" inset="0,0,0,0">
                   <w:txbxContent>
                     <w:p>
@@ -10492,7 +11269,7 @@
                     <pic:cNvPicPr/>
                   </pic:nvPicPr>
                   <pic:blipFill rotWithShape="1">
-                    <a:blip r:embed="rId15">
+                    <a:blip r:embed="rId17">
                       <a:extLst>
                         <a:ext uri="{28A0092B-C50C-407E-A947-70E740481C1C}">
                           <a14:useLocalDpi xmlns:a14="http://schemas.microsoft.com/office/drawing/2010/main" val="0"/>
@@ -10564,6 +11341,44 @@
         <w:fldChar w:fldCharType="begin"/>
       </w:r>
       <w:r>
+        <w:instrText xml:space="preserve"> REF _Ref153052418 \h </w:instrText>
+      </w:r>
+      <w:r>
+        <w:fldChar w:fldCharType="separate"/>
+      </w:r>
+      <w:r>
+        <w:t xml:space="preserve">Obrázok </w:t>
+      </w:r>
+      <w:r>
+        <w:rPr>
+          <w:noProof/>
+        </w:rPr>
+        <w:t>1</w:t>
+      </w:r>
+      <w:r>
+        <w:fldChar w:fldCharType="end"/>
+      </w:r>
+      <w:r>
+        <w:t xml:space="preserve"> </w:t>
+      </w:r>
+      <w:r>
+        <w:t xml:space="preserve">a tiež k zníženiu priemerného času čakania palety vo čakacích </w:t>
+      </w:r>
+      <w:proofErr w:type="spellStart"/>
+      <w:r>
+        <w:t>frontách</w:t>
+      </w:r>
+      <w:proofErr w:type="spellEnd"/>
+      <w:r>
+        <w:t xml:space="preserve"> pred operáciami viď.</w:t>
+      </w:r>
+      <w:r>
+        <w:t xml:space="preserve"> </w:t>
+      </w:r>
+      <w:r>
+        <w:fldChar w:fldCharType="begin"/>
+      </w:r>
+      <w:r>
         <w:instrText xml:space="preserve"> REF _Ref153052412 \h </w:instrText>
       </w:r>
       <w:r>
@@ -10582,24 +11397,31 @@
         <w:fldChar w:fldCharType="end"/>
       </w:r>
       <w:r>
+        <w:rPr>
+          <w:noProof/>
+        </w:rPr>
+        <w:t xml:space="preserve">, </w:t>
+      </w:r>
+      <w:r>
+        <w:t>a tým pádom aj k zníženiu priemerného času objednávky vo výrobe</w:t>
+      </w:r>
+      <w:r>
         <w:t xml:space="preserve"> </w:t>
       </w:r>
       <w:r>
-        <w:t xml:space="preserve">a tiež k zníženiu priemerného času čakania palety vo čakacích </w:t>
-      </w:r>
-      <w:proofErr w:type="spellStart"/>
-      <w:r>
-        <w:t>frontách</w:t>
-      </w:r>
-      <w:proofErr w:type="spellEnd"/>
-      <w:r>
-        <w:t xml:space="preserve"> pred operáciami viď. </w:t>
+        <w:t>viď</w:t>
+      </w:r>
+      <w:r>
+        <w:t>.</w:t>
+      </w:r>
+      <w:r>
+        <w:t xml:space="preserve"> </w:t>
       </w:r>
       <w:r>
         <w:fldChar w:fldCharType="begin"/>
       </w:r>
       <w:r>
-        <w:instrText xml:space="preserve"> REF _Ref153052418 \h </w:instrText>
+        <w:instrText xml:space="preserve"> REF _Ref153052496 \h </w:instrText>
       </w:r>
       <w:r>
         <w:fldChar w:fldCharType="separate"/>
@@ -10611,79 +11433,37 @@
         <w:rPr>
           <w:noProof/>
         </w:rPr>
-        <w:t>1</w:t>
+        <w:t>3</w:t>
       </w:r>
       <w:r>
         <w:fldChar w:fldCharType="end"/>
       </w:r>
       <w:r>
+        <w:t>.</w:t>
+      </w:r>
+      <w:r>
+        <w:t xml:space="preserve"> Vďaka zlepšeniu týchto parametrom došlo tiež k zvýšenému počtu spracovaných objednávok viď.</w:t>
+      </w:r>
+      <w:r>
+        <w:t xml:space="preserve"> </w:t>
+      </w:r>
+      <w:r>
+        <w:fldChar w:fldCharType="begin"/>
+      </w:r>
+      <w:r>
+        <w:instrText xml:space="preserve"> REF _Ref153052486 \h </w:instrText>
+      </w:r>
+      <w:r>
+        <w:fldChar w:fldCharType="separate"/>
+      </w:r>
+      <w:r>
+        <w:t xml:space="preserve">Obrázok </w:t>
+      </w:r>
+      <w:r>
         <w:rPr>
           <w:noProof/>
         </w:rPr>
-        <w:t xml:space="preserve">, </w:t>
-      </w:r>
-      <w:r>
-        <w:t>a tým pádom aj k zníženiu priemerného času objednávky vo výrobe</w:t>
-      </w:r>
-      <w:r>
-        <w:t xml:space="preserve"> </w:t>
-      </w:r>
-      <w:r>
-        <w:t>viď</w:t>
-      </w:r>
-      <w:r>
-        <w:t>.</w:t>
-      </w:r>
-      <w:r>
-        <w:t xml:space="preserve"> </w:t>
-      </w:r>
-      <w:r>
-        <w:fldChar w:fldCharType="begin"/>
-      </w:r>
-      <w:r>
-        <w:instrText xml:space="preserve"> REF _Ref153052486 \h </w:instrText>
-      </w:r>
-      <w:r>
-        <w:fldChar w:fldCharType="separate"/>
-      </w:r>
-      <w:r>
-        <w:t xml:space="preserve">Obrázok </w:t>
-      </w:r>
-      <w:r>
-        <w:rPr>
-          <w:noProof/>
-        </w:rPr>
         <w:t>4</w:t>
-      </w:r>
-      <w:r>
-        <w:fldChar w:fldCharType="end"/>
-      </w:r>
-      <w:r>
-        <w:t>.</w:t>
-      </w:r>
-      <w:r>
-        <w:t xml:space="preserve"> Vďaka zlepšeniu týchto parametrom došlo tiež k zvýšenému počtu spracovaných objednávok viď.</w:t>
-      </w:r>
-      <w:r>
-        <w:t xml:space="preserve"> </w:t>
-      </w:r>
-      <w:r>
-        <w:fldChar w:fldCharType="begin"/>
-      </w:r>
-      <w:r>
-        <w:instrText xml:space="preserve"> REF _Ref153052496 \h </w:instrText>
-      </w:r>
-      <w:r>
-        <w:fldChar w:fldCharType="separate"/>
-      </w:r>
-      <w:r>
-        <w:t xml:space="preserve">Obrázok </w:t>
-      </w:r>
-      <w:r>
-        <w:rPr>
-          <w:noProof/>
-        </w:rPr>
-        <w:t>3</w:t>
       </w:r>
       <w:r>
         <w:fldChar w:fldCharType="end"/>
@@ -10838,7 +11618,7 @@
                     <pic:cNvPicPr/>
                   </pic:nvPicPr>
                   <pic:blipFill>
-                    <a:blip r:embed="rId16">
+                    <a:blip r:embed="rId18">
                       <a:extLst>
                         <a:ext uri="{28A0092B-C50C-407E-A947-70E740481C1C}">
                           <a14:useLocalDpi xmlns:a14="http://schemas.microsoft.com/office/drawing/2010/main" val="0"/>
@@ -10901,7 +11681,7 @@
                     <pic:cNvPicPr/>
                   </pic:nvPicPr>
                   <pic:blipFill>
-                    <a:blip r:embed="rId17">
+                    <a:blip r:embed="rId19">
                       <a:extLst>
                         <a:ext uri="{28A0092B-C50C-407E-A947-70E740481C1C}">
                           <a14:useLocalDpi xmlns:a14="http://schemas.microsoft.com/office/drawing/2010/main" val="0"/>
@@ -11051,7 +11831,7 @@
       <w:pPr>
         <w:pStyle w:val="Nadpis1"/>
       </w:pPr>
-      <w:bookmarkStart w:id="41" w:name="_Toc153056452"/>
+      <w:bookmarkStart w:id="41" w:name="_Toc153127131"/>
       <w:r>
         <w:lastRenderedPageBreak/>
         <w:t>Záver práce</w:t>
@@ -11068,7 +11848,70 @@
       </w:r>
       <w:proofErr w:type="spellEnd"/>
       <w:r>
-        <w:t xml:space="preserve"> procesu brzdového lamelu. Tento model bol vytvorený na základe dát od zamestnanca firmy </w:t>
+        <w:t xml:space="preserve"> </w:t>
+      </w:r>
+      <w:r>
+        <w:t xml:space="preserve"> procesu brzdového lamelu</w:t>
+      </w:r>
+      <w:r>
+        <w:t xml:space="preserve"> modelovaný ako SHO (Systém hromadnej obsluhy)</w:t>
+      </w:r>
+      <w:r>
+        <w:t xml:space="preserve"> </w:t>
+      </w:r>
+      <w:r>
+        <w:rPr>
+          <w:rFonts w:cs="Times New Roman"/>
+          <w:szCs w:val="24"/>
+        </w:rPr>
+        <w:t>(</w:t>
+      </w:r>
+      <w:hyperlink w:anchor="_Zdroje" w:history="1">
+        <w:r>
+          <w:rPr>
+            <w:rStyle w:val="Hypertextovprepojenie"/>
+            <w:rFonts w:cs="Times New Roman"/>
+            <w:szCs w:val="24"/>
+            <w:lang w:val="en-GB"/>
+          </w:rPr>
+          <w:t>[2]</w:t>
+        </w:r>
+      </w:hyperlink>
+      <w:r>
+        <w:rPr>
+          <w:rFonts w:cs="Times New Roman"/>
+          <w:szCs w:val="24"/>
+          <w:lang w:val="en-GB"/>
+        </w:rPr>
+        <w:t xml:space="preserve">, </w:t>
+      </w:r>
+      <w:proofErr w:type="spellStart"/>
+      <w:r>
+        <w:rPr>
+          <w:rFonts w:cs="Times New Roman"/>
+          <w:szCs w:val="24"/>
+          <w:lang w:val="en-GB"/>
+        </w:rPr>
+        <w:t>slajd</w:t>
+      </w:r>
+      <w:proofErr w:type="spellEnd"/>
+      <w:r>
+        <w:rPr>
+          <w:rFonts w:cs="Times New Roman"/>
+          <w:szCs w:val="24"/>
+          <w:lang w:val="en-GB"/>
+        </w:rPr>
+        <w:t xml:space="preserve"> 139</w:t>
+      </w:r>
+      <w:r>
+        <w:rPr>
+          <w:rFonts w:cs="Times New Roman"/>
+          <w:szCs w:val="24"/>
+        </w:rPr>
+        <w:t>)</w:t>
+      </w:r>
+      <w:r>
+        <w:t xml:space="preserve">. Tento model bol vytvorený na základe dát od zamestnanca firmy </w:t>
       </w:r>
       <w:proofErr w:type="spellStart"/>
       <w:r>
@@ -11210,7 +12053,7 @@
         <w:pStyle w:val="Nadpis1"/>
       </w:pPr>
       <w:bookmarkStart w:id="42" w:name="_Zdroje"/>
-      <w:bookmarkStart w:id="43" w:name="_Toc153056453"/>
+      <w:bookmarkStart w:id="43" w:name="_Toc153127132"/>
       <w:bookmarkEnd w:id="42"/>
       <w:r>
         <w:lastRenderedPageBreak/>
@@ -11262,7 +12105,7 @@
       <w:r>
         <w:t xml:space="preserve">é z: </w:t>
       </w:r>
-      <w:hyperlink r:id="rId18" w:history="1">
+      <w:hyperlink r:id="rId20" w:history="1">
         <w:r>
           <w:rPr>
             <w:rStyle w:val="Hypertextovprepojenie"/>
@@ -11450,7 +12293,7 @@
       <w:r>
         <w:t xml:space="preserve">Dostupné z: </w:t>
       </w:r>
-      <w:hyperlink r:id="rId19" w:history="1">
+      <w:hyperlink r:id="rId21" w:history="1">
         <w:r>
           <w:rPr>
             <w:rStyle w:val="Hypertextovprepojenie"/>
@@ -11531,7 +12374,7 @@
       <w:r>
         <w:t xml:space="preserve">Dostupné z: </w:t>
       </w:r>
-      <w:hyperlink r:id="rId20" w:history="1">
+      <w:hyperlink r:id="rId22" w:history="1">
         <w:r>
           <w:rPr>
             <w:rStyle w:val="Hypertextovprepojenie"/>

</xml_diff>